<commit_message>
Added tests, updated testing docs
</commit_message>
<xml_diff>
--- a/TalkBox/Documents/Testing Docs/Software Testing Document.docx
+++ b/TalkBox/Documents/Testing Docs/Software Testing Document.docx
@@ -393,31 +393,7 @@
         </w:numPr>
       </w:pPr>
       <w:r>
-        <w:t xml:space="preserve">Purpose . . . . . . . . . . . . . . . . . . . . . . . . . . . . . . . . . . </w:t>
-      </w:r>
-      <w:r>
-        <w:t>. . . . .</w:t>
-      </w:r>
-      <w:r>
-        <w:t xml:space="preserve"> </w:t>
-      </w:r>
-      <w:r>
-        <w:t>. . . . .</w:t>
-      </w:r>
-      <w:r>
-        <w:t xml:space="preserve"> </w:t>
-      </w:r>
-      <w:r>
-        <w:t>. . . . .</w:t>
-      </w:r>
-      <w:r>
-        <w:t xml:space="preserve"> </w:t>
-      </w:r>
-      <w:r>
-        <w:t xml:space="preserve">. . </w:t>
-      </w:r>
-      <w:r>
-        <w:t xml:space="preserve">. . . . . . </w:t>
+        <w:t xml:space="preserve">Purpose . . . . . . . . . . . . . . . . . . . . . . . . . . . . . . . . . . . . . . . . . . . . . . . . . . . . . . . . . </w:t>
       </w:r>
       <w:proofErr w:type="gramStart"/>
       <w:r>
@@ -443,13 +419,7 @@
         </w:numPr>
       </w:pPr>
       <w:r>
-        <w:t xml:space="preserve">Testing Checklist . . . . . . . . . . . . . . . . . . . . . </w:t>
-      </w:r>
-      <w:r>
-        <w:t>. . . . . . . . .</w:t>
-      </w:r>
-      <w:r>
-        <w:t xml:space="preserve"> . . . . . . . . . . . . . . . . . . </w:t>
+        <w:t xml:space="preserve">Testing Checklist . . . . . . . . . . . . . . . . . . . . . . . . . . . . . . . . . . . . . . . . . . . . . . . . </w:t>
       </w:r>
       <w:proofErr w:type="gramStart"/>
       <w:r>
@@ -476,19 +446,7 @@
         </w:numPr>
       </w:pPr>
       <w:r>
-        <w:t xml:space="preserve">Test Case Derivation . . . . . . . . . . . . </w:t>
-      </w:r>
-      <w:r>
-        <w:t>. . . . .</w:t>
-      </w:r>
-      <w:r>
-        <w:t xml:space="preserve"> </w:t>
-      </w:r>
-      <w:r>
-        <w:t>. . . .</w:t>
-      </w:r>
-      <w:r>
-        <w:t xml:space="preserve">. . . . . . . . . . . . . . . . . . . . . . . . . . . . . . 2 </w:t>
+        <w:t xml:space="preserve">Test Case Derivation . . . . . . . . . . . . . . . . . . . . .. . . . . . . . . . . . . . . . . . . . . . . . . . . . . . 2 </w:t>
       </w:r>
     </w:p>
     <w:p>
@@ -506,13 +464,7 @@
         </w:numPr>
       </w:pPr>
       <w:r>
-        <w:t xml:space="preserve">Test Case Sufficiency . . . . . . . . . . . . . . . . . . . . . . . </w:t>
-      </w:r>
-      <w:r>
-        <w:t xml:space="preserve">. . . . . . . </w:t>
-      </w:r>
-      <w:r>
-        <w:t xml:space="preserve"> . . . . . . . . . . . . . . . . . . . 2 </w:t>
+        <w:t xml:space="preserve">Test Case Sufficiency . . . . . . . . . . . . . . . . . . . . . . . . . . . . . .  . . . . . . . . . . . . . . . . . . . 2 </w:t>
       </w:r>
     </w:p>
     <w:p/>
@@ -525,10 +477,7 @@
         </w:numPr>
       </w:pPr>
       <w:r>
-        <w:t xml:space="preserve">Test Case Implementation . . . . . . . . . . . . . . . . . . . </w:t>
-      </w:r>
-      <w:r>
-        <w:t xml:space="preserve">. . . . . </w:t>
+        <w:t xml:space="preserve">Test Case Implementation . . . . . . . . . . . . . . . . . . . . . . . . </w:t>
       </w:r>
       <w:r>
         <w:t>…</w:t>
@@ -556,10 +505,7 @@
         <w:ind w:firstLine="720"/>
       </w:pPr>
       <w:r>
-        <w:t xml:space="preserve">1.6 Test Coverage . . . . . . . . . . . . . . . . . . . . . . . . . . . . </w:t>
-      </w:r>
-      <w:r>
-        <w:t xml:space="preserve">. . . . . </w:t>
+        <w:t xml:space="preserve">1.6 Test Coverage . . . . . . . . . . . . . . . . . . . . . . . . . . . . . . . . . </w:t>
       </w:r>
       <w:proofErr w:type="gramStart"/>
       <w:r>
@@ -567,10 +513,7 @@
       </w:r>
       <w:proofErr w:type="gramEnd"/>
       <w:r>
-        <w:t xml:space="preserve"> </w:t>
-      </w:r>
-      <w:r>
-        <w:t xml:space="preserve"> . . . . . . . . . . . . . . . . . . 3</w:t>
+        <w:t xml:space="preserve">  . . . . . . . . . . . . . . . . . . 3</w:t>
       </w:r>
     </w:p>
     <w:p>
@@ -674,55 +617,141 @@
         <w:ind w:firstLine="720"/>
       </w:pPr>
       <w:r>
-        <w:t xml:space="preserve">2.1 Testing Documents Description . . </w:t>
-      </w:r>
-      <w:r>
-        <w:t>.</w:t>
+        <w:t>2.1 Testing Documents Description . . . . . . . . . . . . . . . . . . . . . . . . . . . . . . . . . . . . . . . . . . 4</w:t>
+      </w:r>
+    </w:p>
+    <w:p/>
+    <w:p>
+      <w:pPr>
+        <w:rPr>
+          <w:b/>
+        </w:rPr>
+      </w:pPr>
+      <w:r>
+        <w:rPr>
+          <w:b/>
+        </w:rPr>
+        <w:t>3</w:t>
+      </w:r>
+      <w:r>
+        <w:rPr>
+          <w:b/>
+        </w:rPr>
+        <w:t xml:space="preserve">. </w:t>
+      </w:r>
+      <w:r>
+        <w:rPr>
+          <w:b/>
+        </w:rPr>
+        <w:t xml:space="preserve"> Testing Checklist </w:t>
+      </w:r>
+      <w:r>
+        <w:rPr>
+          <w:b/>
+        </w:rPr>
+        <w:tab/>
+      </w:r>
+      <w:r>
+        <w:rPr>
+          <w:b/>
+        </w:rPr>
+        <w:tab/>
+      </w:r>
+      <w:r>
+        <w:rPr>
+          <w:b/>
+        </w:rPr>
+        <w:tab/>
+      </w:r>
+      <w:r>
+        <w:rPr>
+          <w:b/>
+        </w:rPr>
+        <w:tab/>
+      </w:r>
+      <w:r>
+        <w:rPr>
+          <w:b/>
+        </w:rPr>
+        <w:tab/>
+      </w:r>
+      <w:r>
+        <w:rPr>
+          <w:b/>
+        </w:rPr>
+        <w:tab/>
+      </w:r>
+      <w:r>
+        <w:rPr>
+          <w:b/>
+        </w:rPr>
+        <w:tab/>
+      </w:r>
+      <w:r>
+        <w:rPr>
+          <w:b/>
+        </w:rPr>
+        <w:tab/>
+      </w:r>
+      <w:r>
+        <w:rPr>
+          <w:b/>
+        </w:rPr>
+        <w:tab/>
+      </w:r>
+      <w:r>
+        <w:rPr>
+          <w:b/>
+        </w:rPr>
+        <w:tab/>
+        <w:t xml:space="preserve">          5</w:t>
+      </w:r>
+    </w:p>
+    <w:p/>
+    <w:p>
+      <w:pPr>
+        <w:ind w:firstLine="720"/>
+      </w:pPr>
+      <w:r>
+        <w:t xml:space="preserve">3.1 </w:t>
+      </w:r>
+      <w:proofErr w:type="spellStart"/>
+      <w:r>
+        <w:t>TalkBox</w:t>
+      </w:r>
+      <w:proofErr w:type="spellEnd"/>
+      <w:r>
+        <w:t xml:space="preserve"> Configuration Application . . . . . . . . . . . . . . …….. . . . . . . . . . . . . . . . . . . </w:t>
+      </w:r>
+      <w:r>
+        <w:t>12</w:t>
       </w:r>
       <w:r>
         <w:t xml:space="preserve"> </w:t>
       </w:r>
-      <w:r>
-        <w:t>.</w:t>
-      </w:r>
-      <w:r>
-        <w:t xml:space="preserve"> </w:t>
-      </w:r>
-      <w:r>
-        <w:t>.</w:t>
-      </w:r>
-      <w:r>
-        <w:t xml:space="preserve"> </w:t>
-      </w:r>
-      <w:r>
-        <w:t>.</w:t>
-      </w:r>
-      <w:r>
-        <w:t xml:space="preserve"> </w:t>
-      </w:r>
-      <w:r>
-        <w:t>.</w:t>
-      </w:r>
-      <w:r>
-        <w:t xml:space="preserve"> </w:t>
-      </w:r>
-      <w:r>
-        <w:t>.</w:t>
-      </w:r>
-      <w:r>
-        <w:t xml:space="preserve"> </w:t>
-      </w:r>
-      <w:r>
-        <w:t>.</w:t>
-      </w:r>
-      <w:r>
-        <w:t xml:space="preserve"> </w:t>
-      </w:r>
-      <w:r>
-        <w:t>.</w:t>
-      </w:r>
-      <w:r>
-        <w:t xml:space="preserve"> . . . . . . . . . . . . . . . . . . . . . . . . . . . . . . . . 4</w:t>
+    </w:p>
+    <w:p>
+      <w:pPr>
+        <w:ind w:firstLine="720"/>
+      </w:pPr>
+    </w:p>
+    <w:p>
+      <w:pPr>
+        <w:ind w:firstLine="720"/>
+      </w:pPr>
+      <w:r>
+        <w:t xml:space="preserve">3.2 </w:t>
+      </w:r>
+      <w:proofErr w:type="spellStart"/>
+      <w:r>
+        <w:t>TalkBox</w:t>
+      </w:r>
+      <w:proofErr w:type="spellEnd"/>
+      <w:r>
+        <w:t xml:space="preserve"> Simulator Application . . . . . . . . . . . . . . . . . . ………. . . . . . . . . . . . . . . . . </w:t>
+      </w:r>
+      <w:r>
+        <w:t>13</w:t>
       </w:r>
     </w:p>
     <w:p/>
@@ -736,7 +765,7 @@
         <w:rPr>
           <w:b/>
         </w:rPr>
-        <w:t>3</w:t>
+        <w:t>4</w:t>
       </w:r>
       <w:r>
         <w:rPr>
@@ -748,7 +777,7 @@
         <w:rPr>
           <w:b/>
         </w:rPr>
-        <w:t xml:space="preserve"> Testing Checklist </w:t>
+        <w:t xml:space="preserve"> Test Case Derivation</w:t>
       </w:r>
       <w:r>
         <w:rPr>
@@ -803,19 +832,276 @@
           <w:b/>
         </w:rPr>
         <w:tab/>
-      </w:r>
-      <w:r>
-        <w:rPr>
-          <w:b/>
-        </w:rPr>
+        <w:t xml:space="preserve">          7</w:t>
+      </w:r>
+    </w:p>
+    <w:p/>
+    <w:p>
+      <w:pPr>
+        <w:ind w:firstLine="720"/>
+      </w:pPr>
+      <w:r>
+        <w:t xml:space="preserve">4.1 How Test Cases Were Derived: </w:t>
+      </w:r>
+      <w:proofErr w:type="spellStart"/>
+      <w:r>
+        <w:t>TalkBox</w:t>
+      </w:r>
+      <w:proofErr w:type="spellEnd"/>
+      <w:r>
+        <w:t xml:space="preserve"> Configuration Application . . . ... . . . </w:t>
+      </w:r>
+      <w:proofErr w:type="gramStart"/>
+      <w:r>
+        <w:t>. . . .</w:t>
+      </w:r>
+      <w:proofErr w:type="gramEnd"/>
+      <w:r>
+        <w:t xml:space="preserve"> . 7 </w:t>
+      </w:r>
+      <w:r>
         <w:tab/>
+      </w:r>
+    </w:p>
+    <w:p>
+      <w:pPr>
+        <w:ind w:firstLine="720"/>
+      </w:pPr>
+      <w:r>
+        <w:t xml:space="preserve">4.2 How Test Cases Were Derived: </w:t>
+      </w:r>
+      <w:proofErr w:type="spellStart"/>
+      <w:r>
+        <w:t>TalkBox</w:t>
+      </w:r>
+      <w:proofErr w:type="spellEnd"/>
+      <w:r>
+        <w:t xml:space="preserve"> Simulator Application . . . . . . . . . . . . </w:t>
+      </w:r>
+      <w:proofErr w:type="gramStart"/>
+      <w:r>
+        <w:t>. . . .</w:t>
+      </w:r>
+      <w:proofErr w:type="gramEnd"/>
+      <w:r>
+        <w:t xml:space="preserve"> 7</w:t>
+      </w:r>
+    </w:p>
+    <w:p/>
+    <w:p>
+      <w:pPr>
+        <w:rPr>
+          <w:b/>
+        </w:rPr>
+      </w:pPr>
+      <w:r>
+        <w:rPr>
+          <w:b/>
+        </w:rPr>
+        <w:t>5</w:t>
+      </w:r>
+      <w:r>
+        <w:rPr>
+          <w:b/>
+        </w:rPr>
+        <w:t xml:space="preserve">. </w:t>
+      </w:r>
+      <w:r>
+        <w:rPr>
+          <w:b/>
+        </w:rPr>
+        <w:t xml:space="preserve"> Test Case Sufficiency </w:t>
+      </w:r>
+      <w:r>
+        <w:rPr>
+          <w:b/>
+        </w:rPr>
+        <w:tab/>
+      </w:r>
+      <w:r>
+        <w:rPr>
+          <w:b/>
+        </w:rPr>
+        <w:tab/>
+      </w:r>
+      <w:r>
+        <w:rPr>
+          <w:b/>
+        </w:rPr>
+        <w:tab/>
+      </w:r>
+      <w:r>
+        <w:rPr>
+          <w:b/>
+        </w:rPr>
+        <w:tab/>
+      </w:r>
+      <w:r>
+        <w:rPr>
+          <w:b/>
+        </w:rPr>
+        <w:tab/>
+      </w:r>
+      <w:r>
+        <w:rPr>
+          <w:b/>
+        </w:rPr>
+        <w:tab/>
+      </w:r>
+      <w:r>
+        <w:rPr>
+          <w:b/>
+        </w:rPr>
+        <w:tab/>
+      </w:r>
+      <w:r>
+        <w:rPr>
+          <w:b/>
+        </w:rPr>
+        <w:tab/>
+      </w:r>
+      <w:r>
+        <w:rPr>
+          <w:b/>
+        </w:rPr>
+        <w:tab/>
+        <w:t xml:space="preserve">          8</w:t>
+      </w:r>
+    </w:p>
+    <w:p/>
+    <w:p>
+      <w:pPr>
+        <w:ind w:firstLine="720"/>
+      </w:pPr>
+      <w:r>
+        <w:t xml:space="preserve">5.1 Why Test Cases Are Sufficient: </w:t>
+      </w:r>
+      <w:proofErr w:type="spellStart"/>
+      <w:r>
+        <w:t>TalkBox</w:t>
+      </w:r>
+      <w:proofErr w:type="spellEnd"/>
+      <w:r>
+        <w:t xml:space="preserve"> Configuration </w:t>
+      </w:r>
+      <w:proofErr w:type="gramStart"/>
+      <w:r>
+        <w:t>Application .</w:t>
+      </w:r>
+      <w:proofErr w:type="gramEnd"/>
+      <w:r>
+        <w:t xml:space="preserve">. . . . . . . . . . . . 8 </w:t>
+      </w:r>
+    </w:p>
+    <w:p/>
+    <w:p>
+      <w:pPr>
+        <w:ind w:firstLine="720"/>
+      </w:pPr>
+      <w:r>
+        <w:t xml:space="preserve">5.2 Why Test Cases Are Sufficient: </w:t>
+      </w:r>
+      <w:proofErr w:type="spellStart"/>
+      <w:r>
+        <w:t>TalkBox</w:t>
+      </w:r>
+      <w:proofErr w:type="spellEnd"/>
+      <w:r>
+        <w:t xml:space="preserve"> Simulator Application . . . . . . . . . . . . </w:t>
+      </w:r>
+      <w:proofErr w:type="gramStart"/>
+      <w:r>
+        <w:t>. . . .</w:t>
+      </w:r>
+      <w:proofErr w:type="gramEnd"/>
+      <w:r>
+        <w:t xml:space="preserve"> 8</w:t>
+      </w:r>
+    </w:p>
+    <w:p/>
+    <w:p>
+      <w:pPr>
+        <w:rPr>
+          <w:b/>
+        </w:rPr>
+      </w:pPr>
+      <w:r>
+        <w:rPr>
+          <w:b/>
+        </w:rPr>
+        <w:t>6</w:t>
+      </w:r>
+      <w:r>
+        <w:rPr>
+          <w:b/>
+        </w:rPr>
+        <w:t xml:space="preserve">. </w:t>
+      </w:r>
+      <w:r>
+        <w:rPr>
+          <w:b/>
+        </w:rPr>
+        <w:t xml:space="preserve"> Test Case Implementation </w:t>
+      </w:r>
+      <w:r>
+        <w:rPr>
+          <w:b/>
+        </w:rPr>
+        <w:tab/>
+      </w:r>
+      <w:r>
+        <w:rPr>
+          <w:b/>
+        </w:rPr>
+        <w:tab/>
+      </w:r>
+      <w:r>
+        <w:rPr>
+          <w:b/>
+        </w:rPr>
+        <w:tab/>
+      </w:r>
+      <w:r>
+        <w:rPr>
+          <w:b/>
+        </w:rPr>
+        <w:tab/>
+      </w:r>
+      <w:r>
+        <w:rPr>
+          <w:b/>
+        </w:rPr>
+        <w:tab/>
+      </w:r>
+      <w:r>
+        <w:rPr>
+          <w:b/>
+        </w:rPr>
+        <w:tab/>
+      </w:r>
+      <w:r>
+        <w:rPr>
+          <w:b/>
+        </w:rPr>
+        <w:tab/>
+      </w:r>
+      <w:r>
+        <w:rPr>
+          <w:b/>
+        </w:rPr>
+        <w:tab/>
+      </w:r>
+      <w:r>
+        <w:rPr>
+          <w:b/>
+        </w:rPr>
         <w:t xml:space="preserve">          </w:t>
       </w:r>
       <w:r>
         <w:rPr>
           <w:b/>
         </w:rPr>
-        <w:t>5</w:t>
+        <w:t>9</w:t>
       </w:r>
     </w:p>
     <w:p/>
@@ -824,440 +1110,7 @@
         <w:ind w:firstLine="720"/>
       </w:pPr>
       <w:r>
-        <w:t xml:space="preserve">3.1 </w:t>
-      </w:r>
-      <w:proofErr w:type="spellStart"/>
-      <w:r>
-        <w:t>TalkBox</w:t>
-      </w:r>
-      <w:proofErr w:type="spellEnd"/>
-      <w:r>
-        <w:t xml:space="preserve"> Configuration Application . . . . . . . . . . . . . . </w:t>
-      </w:r>
-      <w:r>
-        <w:t>…….</w:t>
-      </w:r>
-      <w:r>
-        <w:t xml:space="preserve">. . . . . . . . . . . . . . . . . . . </w:t>
-      </w:r>
-      <w:r>
-        <w:t>12</w:t>
-      </w:r>
-      <w:r>
-        <w:t xml:space="preserve"> </w:t>
-      </w:r>
-    </w:p>
-    <w:p>
-      <w:pPr>
-        <w:ind w:firstLine="720"/>
-      </w:pPr>
-    </w:p>
-    <w:p>
-      <w:pPr>
-        <w:ind w:firstLine="720"/>
-      </w:pPr>
-      <w:r>
-        <w:t xml:space="preserve">3.2 </w:t>
-      </w:r>
-      <w:proofErr w:type="spellStart"/>
-      <w:r>
-        <w:t>TalkBox</w:t>
-      </w:r>
-      <w:proofErr w:type="spellEnd"/>
-      <w:r>
-        <w:t xml:space="preserve"> Simulator Application . . . . . . . . . . . . . . . . . . </w:t>
-      </w:r>
-      <w:r>
-        <w:t>………</w:t>
-      </w:r>
-      <w:r>
-        <w:t xml:space="preserve">. . . . . . . . . . . . . . . . . </w:t>
-      </w:r>
-      <w:r>
-        <w:t>13</w:t>
-      </w:r>
-    </w:p>
-    <w:p/>
-    <w:p>
-      <w:pPr>
-        <w:rPr>
-          <w:b/>
-        </w:rPr>
-      </w:pPr>
-      <w:r>
-        <w:rPr>
-          <w:b/>
-        </w:rPr>
-        <w:t>4</w:t>
-      </w:r>
-      <w:r>
-        <w:rPr>
-          <w:b/>
-        </w:rPr>
-        <w:t xml:space="preserve">. </w:t>
-      </w:r>
-      <w:r>
-        <w:rPr>
-          <w:b/>
-        </w:rPr>
-        <w:t xml:space="preserve"> Test Case Derivation</w:t>
-      </w:r>
-      <w:r>
-        <w:rPr>
-          <w:b/>
-        </w:rPr>
-        <w:tab/>
-      </w:r>
-      <w:r>
-        <w:rPr>
-          <w:b/>
-        </w:rPr>
-        <w:tab/>
-      </w:r>
-      <w:r>
-        <w:rPr>
-          <w:b/>
-        </w:rPr>
-        <w:tab/>
-      </w:r>
-      <w:r>
-        <w:rPr>
-          <w:b/>
-        </w:rPr>
-        <w:tab/>
-      </w:r>
-      <w:r>
-        <w:rPr>
-          <w:b/>
-        </w:rPr>
-        <w:tab/>
-      </w:r>
-      <w:r>
-        <w:rPr>
-          <w:b/>
-        </w:rPr>
-        <w:tab/>
-      </w:r>
-      <w:r>
-        <w:rPr>
-          <w:b/>
-        </w:rPr>
-        <w:tab/>
-      </w:r>
-      <w:r>
-        <w:rPr>
-          <w:b/>
-        </w:rPr>
-        <w:tab/>
-      </w:r>
-      <w:r>
-        <w:rPr>
-          <w:b/>
-        </w:rPr>
-        <w:tab/>
-        <w:t xml:space="preserve">         </w:t>
-      </w:r>
-      <w:r>
-        <w:rPr>
-          <w:b/>
-        </w:rPr>
-        <w:t xml:space="preserve"> 7</w:t>
-      </w:r>
-    </w:p>
-    <w:p/>
-    <w:p>
-      <w:pPr>
-        <w:ind w:firstLine="720"/>
-      </w:pPr>
-      <w:r>
-        <w:t xml:space="preserve">4.1 How Test Cases Were Derived: </w:t>
-      </w:r>
-      <w:proofErr w:type="spellStart"/>
-      <w:r>
-        <w:t>TalkBox</w:t>
-      </w:r>
-      <w:proofErr w:type="spellEnd"/>
-      <w:r>
-        <w:t xml:space="preserve"> Configuration Application . . . .</w:t>
-      </w:r>
-      <w:r>
-        <w:t>.</w:t>
-      </w:r>
-      <w:r>
-        <w:t xml:space="preserve">. . . . </w:t>
-      </w:r>
-      <w:proofErr w:type="gramStart"/>
-      <w:r>
-        <w:t>. . . .</w:t>
-      </w:r>
-      <w:proofErr w:type="gramEnd"/>
-      <w:r>
-        <w:t xml:space="preserve"> . 7 </w:t>
-      </w:r>
-      <w:r>
-        <w:tab/>
-      </w:r>
-    </w:p>
-    <w:p>
-      <w:pPr>
-        <w:ind w:firstLine="720"/>
-      </w:pPr>
-      <w:r>
-        <w:t xml:space="preserve">4.2 How Test Cases Were Derived: </w:t>
-      </w:r>
-      <w:proofErr w:type="spellStart"/>
-      <w:r>
-        <w:t>TalkBox</w:t>
-      </w:r>
-      <w:proofErr w:type="spellEnd"/>
-      <w:r>
-        <w:t xml:space="preserve"> Simulator Application . . . . . . . . . . . . </w:t>
-      </w:r>
-      <w:proofErr w:type="gramStart"/>
-      <w:r>
-        <w:t>. . . .</w:t>
-      </w:r>
-      <w:proofErr w:type="gramEnd"/>
-      <w:r>
-        <w:t xml:space="preserve"> 7</w:t>
-      </w:r>
-    </w:p>
-    <w:p/>
-    <w:p>
-      <w:pPr>
-        <w:rPr>
-          <w:b/>
-        </w:rPr>
-      </w:pPr>
-      <w:r>
-        <w:rPr>
-          <w:b/>
-        </w:rPr>
-        <w:t>5</w:t>
-      </w:r>
-      <w:r>
-        <w:rPr>
-          <w:b/>
-        </w:rPr>
-        <w:t xml:space="preserve">. </w:t>
-      </w:r>
-      <w:r>
-        <w:rPr>
-          <w:b/>
-        </w:rPr>
-        <w:t xml:space="preserve"> Test Case Sufficiency </w:t>
-      </w:r>
-      <w:r>
-        <w:rPr>
-          <w:b/>
-        </w:rPr>
-        <w:tab/>
-      </w:r>
-      <w:r>
-        <w:rPr>
-          <w:b/>
-        </w:rPr>
-        <w:tab/>
-      </w:r>
-      <w:r>
-        <w:rPr>
-          <w:b/>
-        </w:rPr>
-        <w:tab/>
-      </w:r>
-      <w:r>
-        <w:rPr>
-          <w:b/>
-        </w:rPr>
-        <w:tab/>
-      </w:r>
-      <w:r>
-        <w:rPr>
-          <w:b/>
-        </w:rPr>
-        <w:tab/>
-      </w:r>
-      <w:r>
-        <w:rPr>
-          <w:b/>
-        </w:rPr>
-        <w:tab/>
-      </w:r>
-      <w:r>
-        <w:rPr>
-          <w:b/>
-        </w:rPr>
-        <w:tab/>
-      </w:r>
-      <w:r>
-        <w:rPr>
-          <w:b/>
-        </w:rPr>
-        <w:tab/>
-      </w:r>
-      <w:r>
-        <w:rPr>
-          <w:b/>
-        </w:rPr>
-        <w:tab/>
-        <w:t xml:space="preserve">          </w:t>
-      </w:r>
-      <w:r>
-        <w:rPr>
-          <w:b/>
-        </w:rPr>
-        <w:t>8</w:t>
-      </w:r>
-    </w:p>
-    <w:p/>
-    <w:p>
-      <w:pPr>
-        <w:ind w:firstLine="720"/>
-      </w:pPr>
-      <w:r>
-        <w:t xml:space="preserve">5.1 Why Test Cases Are Sufficient: </w:t>
-      </w:r>
-      <w:proofErr w:type="spellStart"/>
-      <w:r>
-        <w:t>TalkBox</w:t>
-      </w:r>
-      <w:proofErr w:type="spellEnd"/>
-      <w:r>
-        <w:t xml:space="preserve"> Configuration </w:t>
-      </w:r>
-      <w:proofErr w:type="gramStart"/>
-      <w:r>
-        <w:t>Application .</w:t>
-      </w:r>
-      <w:proofErr w:type="gramEnd"/>
-      <w:r>
-        <w:t xml:space="preserve">. . . . . . . . . . . . 8 </w:t>
-      </w:r>
-    </w:p>
-    <w:p/>
-    <w:p>
-      <w:pPr>
-        <w:ind w:firstLine="720"/>
-      </w:pPr>
-      <w:r>
-        <w:t xml:space="preserve">5.2 Why Test Cases Are Sufficient: </w:t>
-      </w:r>
-      <w:proofErr w:type="spellStart"/>
-      <w:r>
-        <w:t>TalkBox</w:t>
-      </w:r>
-      <w:proofErr w:type="spellEnd"/>
-      <w:r>
-        <w:t xml:space="preserve"> Simulator Application . . . . . . . . . . . . </w:t>
-      </w:r>
-      <w:proofErr w:type="gramStart"/>
-      <w:r>
-        <w:t>. . . .</w:t>
-      </w:r>
-      <w:proofErr w:type="gramEnd"/>
-      <w:r>
-        <w:t xml:space="preserve"> 8</w:t>
-      </w:r>
-    </w:p>
-    <w:p/>
-    <w:p>
-      <w:pPr>
-        <w:rPr>
-          <w:b/>
-        </w:rPr>
-      </w:pPr>
-      <w:r>
-        <w:rPr>
-          <w:b/>
-        </w:rPr>
-        <w:t>6</w:t>
-      </w:r>
-      <w:r>
-        <w:rPr>
-          <w:b/>
-        </w:rPr>
-        <w:t xml:space="preserve">. </w:t>
-      </w:r>
-      <w:r>
-        <w:rPr>
-          <w:b/>
-        </w:rPr>
-        <w:t xml:space="preserve"> Test Case Implementation </w:t>
-      </w:r>
-      <w:r>
-        <w:rPr>
-          <w:b/>
-        </w:rPr>
-        <w:tab/>
-      </w:r>
-      <w:r>
-        <w:rPr>
-          <w:b/>
-        </w:rPr>
-        <w:tab/>
-      </w:r>
-      <w:r>
-        <w:rPr>
-          <w:b/>
-        </w:rPr>
-        <w:tab/>
-      </w:r>
-      <w:r>
-        <w:rPr>
-          <w:b/>
-        </w:rPr>
-        <w:tab/>
-      </w:r>
-      <w:r>
-        <w:rPr>
-          <w:b/>
-        </w:rPr>
-        <w:tab/>
-      </w:r>
-      <w:r>
-        <w:rPr>
-          <w:b/>
-        </w:rPr>
-        <w:tab/>
-      </w:r>
-      <w:r>
-        <w:rPr>
-          <w:b/>
-        </w:rPr>
-        <w:tab/>
-      </w:r>
-      <w:r>
-        <w:rPr>
-          <w:b/>
-        </w:rPr>
-        <w:tab/>
-      </w:r>
-      <w:r>
-        <w:rPr>
-          <w:b/>
-        </w:rPr>
-        <w:t xml:space="preserve">          </w:t>
-      </w:r>
-      <w:r>
-        <w:rPr>
-          <w:b/>
-        </w:rPr>
-        <w:t>9</w:t>
-      </w:r>
-    </w:p>
-    <w:p/>
-    <w:p>
-      <w:pPr>
-        <w:ind w:firstLine="720"/>
-      </w:pPr>
-      <w:r>
-        <w:t xml:space="preserve">6.1 How Are Test Cases Implemented . . . . . . . . . . . . . . . . . . . . . . . </w:t>
-      </w:r>
-      <w:r>
-        <w:t>…….</w:t>
-      </w:r>
-      <w:r>
-        <w:t>. . . . . . . . . . . . 9</w:t>
+        <w:t>6.1 How Are Test Cases Implemented . . . . . . . . . . . . . . . . . . . . . . . …….. . . . . . . . . . . . 9</w:t>
       </w:r>
     </w:p>
     <w:p/>
@@ -1532,13 +1385,7 @@
           </w:tcPr>
           <w:p>
             <w:r>
-              <w:t>0</w:t>
-            </w:r>
-            <w:r>
-              <w:t>7</w:t>
-            </w:r>
-            <w:r>
-              <w:t>.02.2019</w:t>
+              <w:t>07.02.2019</w:t>
             </w:r>
           </w:p>
         </w:tc>
@@ -1632,10 +1479,7 @@
           </w:tcPr>
           <w:p>
             <w:r>
-              <w:t>11</w:t>
-            </w:r>
-            <w:r>
-              <w:t>.02.2019</w:t>
+              <w:t>11.02.2019</w:t>
             </w:r>
           </w:p>
         </w:tc>
@@ -1657,10 +1501,7 @@
           </w:tcPr>
           <w:p>
             <w:r>
-              <w:t xml:space="preserve">Chapter </w:t>
-            </w:r>
-            <w:r>
-              <w:t>3,4,5</w:t>
+              <w:t>Chapter 3,4,5</w:t>
             </w:r>
           </w:p>
         </w:tc>
@@ -1675,10 +1516,7 @@
           </w:tcPr>
           <w:p>
             <w:r>
-              <w:t>7</w:t>
-            </w:r>
-            <w:r>
-              <w:t>.0</w:t>
+              <w:t>7.0</w:t>
             </w:r>
           </w:p>
         </w:tc>
@@ -1688,13 +1526,7 @@
           </w:tcPr>
           <w:p>
             <w:r>
-              <w:t>1</w:t>
-            </w:r>
-            <w:r>
-              <w:t>5</w:t>
-            </w:r>
-            <w:r>
-              <w:t>.02.2019</w:t>
+              <w:t>15.02.2019</w:t>
             </w:r>
           </w:p>
         </w:tc>
@@ -1716,10 +1548,7 @@
           </w:tcPr>
           <w:p>
             <w:r>
-              <w:t>Chapter 3,4,5</w:t>
-            </w:r>
-            <w:r>
-              <w:t>,6</w:t>
+              <w:t>Chapter 3,4,5,6</w:t>
             </w:r>
           </w:p>
         </w:tc>
@@ -1734,10 +1563,7 @@
           </w:tcPr>
           <w:p>
             <w:r>
-              <w:t>8</w:t>
-            </w:r>
-            <w:r>
-              <w:t>.0</w:t>
+              <w:t>8.0</w:t>
             </w:r>
           </w:p>
         </w:tc>
@@ -1747,13 +1573,7 @@
           </w:tcPr>
           <w:p>
             <w:r>
-              <w:t>1</w:t>
-            </w:r>
-            <w:r>
-              <w:t>8</w:t>
-            </w:r>
-            <w:r>
-              <w:t>.02.2019</w:t>
+              <w:t>18.02.2019</w:t>
             </w:r>
           </w:p>
         </w:tc>
@@ -1775,10 +1595,7 @@
           </w:tcPr>
           <w:p>
             <w:r>
-              <w:t>Chapter 3,4,5</w:t>
-            </w:r>
-            <w:r>
-              <w:t>,6</w:t>
+              <w:t>Chapter 3,4,5,6</w:t>
             </w:r>
           </w:p>
         </w:tc>
@@ -1793,10 +1610,7 @@
           </w:tcPr>
           <w:p>
             <w:r>
-              <w:t>9</w:t>
-            </w:r>
-            <w:r>
-              <w:t>.0</w:t>
+              <w:t>9.0</w:t>
             </w:r>
           </w:p>
         </w:tc>
@@ -1806,10 +1620,7 @@
           </w:tcPr>
           <w:p>
             <w:r>
-              <w:t>20</w:t>
-            </w:r>
-            <w:r>
-              <w:t>.02.2019</w:t>
+              <w:t>20.02.2019</w:t>
             </w:r>
           </w:p>
         </w:tc>
@@ -1831,13 +1642,8 @@
           </w:tcPr>
           <w:p>
             <w:r>
-              <w:t>Chapter 3,4,5</w:t>
-            </w:r>
-            <w:r>
-              <w:t>,6</w:t>
-            </w:r>
-            <w:bookmarkStart w:id="0" w:name="_GoBack"/>
-            <w:bookmarkEnd w:id="0"/>
+              <w:t>Chapter 3,4,5,6</w:t>
+            </w:r>
           </w:p>
         </w:tc>
       </w:tr>
@@ -1849,25 +1655,43 @@
           <w:tcPr>
             <w:tcW w:w="2337" w:type="dxa"/>
           </w:tcPr>
-          <w:p/>
+          <w:p>
+            <w:r>
+              <w:t>10.0</w:t>
+            </w:r>
+          </w:p>
         </w:tc>
         <w:tc>
           <w:tcPr>
             <w:tcW w:w="2337" w:type="dxa"/>
           </w:tcPr>
-          <w:p/>
+          <w:p>
+            <w:r>
+              <w:t>20.02.2019</w:t>
+            </w:r>
+          </w:p>
         </w:tc>
         <w:tc>
           <w:tcPr>
             <w:tcW w:w="2338" w:type="dxa"/>
           </w:tcPr>
-          <w:p/>
+          <w:p>
+            <w:proofErr w:type="spellStart"/>
+            <w:r>
+              <w:t>M.Qureshi</w:t>
+            </w:r>
+            <w:proofErr w:type="spellEnd"/>
+          </w:p>
         </w:tc>
         <w:tc>
           <w:tcPr>
             <w:tcW w:w="3189" w:type="dxa"/>
           </w:tcPr>
-          <w:p/>
+          <w:p>
+            <w:r>
+              <w:t>Chapter 3,4,5,6</w:t>
+            </w:r>
+          </w:p>
         </w:tc>
       </w:tr>
       <w:tr>
@@ -2160,14 +1984,7 @@
           <w:b/>
           <w:sz w:val="32"/>
         </w:rPr>
-        <w:t>1.</w:t>
-      </w:r>
-      <w:r>
-        <w:rPr>
-          <w:b/>
-          <w:sz w:val="32"/>
-        </w:rPr>
-        <w:t>2</w:t>
+        <w:t>1.2</w:t>
       </w:r>
       <w:r>
         <w:rPr>
@@ -2175,12 +1992,6 @@
           <w:sz w:val="32"/>
         </w:rPr>
         <w:tab/>
-      </w:r>
-      <w:r>
-        <w:rPr>
-          <w:b/>
-          <w:sz w:val="32"/>
-        </w:rPr>
         <w:t>Testing Checklist</w:t>
       </w:r>
     </w:p>
@@ -2226,14 +2037,7 @@
           <w:b/>
           <w:sz w:val="32"/>
         </w:rPr>
-        <w:t>1.</w:t>
-      </w:r>
-      <w:r>
-        <w:rPr>
-          <w:b/>
-          <w:sz w:val="32"/>
-        </w:rPr>
-        <w:t>3</w:t>
+        <w:t>1.3</w:t>
       </w:r>
       <w:r>
         <w:rPr>
@@ -2241,14 +2045,7 @@
           <w:sz w:val="32"/>
         </w:rPr>
         <w:tab/>
-        <w:t xml:space="preserve">Testing </w:t>
-      </w:r>
-      <w:r>
-        <w:rPr>
-          <w:b/>
-          <w:sz w:val="32"/>
-        </w:rPr>
-        <w:t xml:space="preserve">Case Derivation </w:t>
+        <w:t xml:space="preserve">Testing Case Derivation </w:t>
       </w:r>
     </w:p>
     <w:p>
@@ -2284,14 +2081,7 @@
           <w:b/>
           <w:sz w:val="32"/>
         </w:rPr>
-        <w:t>1.</w:t>
-      </w:r>
-      <w:r>
-        <w:rPr>
-          <w:b/>
-          <w:sz w:val="32"/>
-        </w:rPr>
-        <w:t>4</w:t>
+        <w:t>1.4</w:t>
       </w:r>
       <w:r>
         <w:rPr>
@@ -2299,14 +2089,7 @@
           <w:sz w:val="32"/>
         </w:rPr>
         <w:tab/>
-        <w:t xml:space="preserve">Testing Case </w:t>
-      </w:r>
-      <w:r>
-        <w:rPr>
-          <w:b/>
-          <w:sz w:val="32"/>
-        </w:rPr>
-        <w:t xml:space="preserve">Sufficiency </w:t>
+        <w:t xml:space="preserve">Testing Case Sufficiency </w:t>
       </w:r>
     </w:p>
     <w:p>
@@ -2342,14 +2125,7 @@
           <w:b/>
           <w:sz w:val="32"/>
         </w:rPr>
-        <w:t>1.</w:t>
-      </w:r>
-      <w:r>
-        <w:rPr>
-          <w:b/>
-          <w:sz w:val="32"/>
-        </w:rPr>
-        <w:t>5</w:t>
+        <w:t>1.5</w:t>
       </w:r>
       <w:r>
         <w:rPr>
@@ -2357,33 +2133,20 @@
           <w:sz w:val="32"/>
         </w:rPr>
         <w:tab/>
-        <w:t xml:space="preserve">Testing Case </w:t>
-      </w:r>
-      <w:r>
-        <w:rPr>
-          <w:b/>
-          <w:sz w:val="32"/>
-        </w:rPr>
-        <w:t>Implementation</w:t>
-      </w:r>
-    </w:p>
-    <w:p>
-      <w:pPr>
-        <w:rPr>
-          <w:b/>
-          <w:sz w:val="32"/>
-        </w:rPr>
-      </w:pPr>
-    </w:p>
-    <w:p>
-      <w:r>
-        <w:t>In the Test Case Implementation section of this document, a description of how each test case is implemented is provided. There are two subsections to the Test Case Implementation chapter, one for the configuration</w:t>
-      </w:r>
-      <w:r>
-        <w:t xml:space="preserve"> </w:t>
-      </w:r>
-      <w:r>
-        <w:t>application and another for the simulator application. In each of these subsections, the respective applications test case implementations are shown and justified.</w:t>
+        <w:t>Testing Case Implementation</w:t>
+      </w:r>
+    </w:p>
+    <w:p>
+      <w:pPr>
+        <w:rPr>
+          <w:b/>
+          <w:sz w:val="32"/>
+        </w:rPr>
+      </w:pPr>
+    </w:p>
+    <w:p>
+      <w:r>
+        <w:t>In the Test Case Implementation section of this document, a description of how each test case is implemented is provided. There are two subsections to the Test Case Implementation chapter, one for the configuration application and another for the simulator application. In each of these subsections, the respective applications test case implementations are shown and justified.</w:t>
       </w:r>
     </w:p>
     <w:p/>
@@ -2409,12 +2172,6 @@
           <w:sz w:val="32"/>
         </w:rPr>
         <w:tab/>
-      </w:r>
-      <w:r>
-        <w:rPr>
-          <w:b/>
-          <w:sz w:val="32"/>
-        </w:rPr>
         <w:t>Test Coverage</w:t>
       </w:r>
     </w:p>
@@ -2428,13 +2185,11 @@
     </w:p>
     <w:p>
       <w:r>
-        <w:t xml:space="preserve">In the Test Coverage chapter of this document, </w:t>
-      </w:r>
-      <w:proofErr w:type="gramStart"/>
-      <w:r>
-        <w:t>. . . .</w:t>
-      </w:r>
-      <w:proofErr w:type="gramEnd"/>
+        <w:t>In the Test Coverage chapter of this documen</w:t>
+      </w:r>
+      <w:r>
+        <w:t>t the entire Test Coverage will be shown after running all tests. Individual unit tests will also have their Test Coverages shown per test class.</w:t>
+      </w:r>
     </w:p>
     <w:p>
       <w:pPr>
@@ -2530,21 +2285,7 @@
           <w:b/>
           <w:sz w:val="32"/>
         </w:rPr>
-        <w:t>2</w:t>
-      </w:r>
-      <w:r>
-        <w:rPr>
-          <w:b/>
-          <w:sz w:val="32"/>
-        </w:rPr>
-        <w:t>.</w:t>
-      </w:r>
-      <w:r>
-        <w:rPr>
-          <w:b/>
-          <w:sz w:val="32"/>
-        </w:rPr>
-        <w:t>1</w:t>
+        <w:t>2.1</w:t>
       </w:r>
       <w:r>
         <w:rPr>
@@ -2552,14 +2293,7 @@
           <w:sz w:val="32"/>
         </w:rPr>
         <w:tab/>
-        <w:t>Test</w:t>
-      </w:r>
-      <w:r>
-        <w:rPr>
-          <w:b/>
-          <w:sz w:val="32"/>
-        </w:rPr>
-        <w:t>ing Documents Description</w:t>
+        <w:t>Testing Documents Description</w:t>
       </w:r>
     </w:p>
     <w:p>
@@ -2629,14 +2363,7 @@
           <w:b/>
           <w:sz w:val="32"/>
         </w:rPr>
-        <w:t xml:space="preserve"> </w:t>
-      </w:r>
-      <w:r>
-        <w:rPr>
-          <w:b/>
-          <w:sz w:val="32"/>
-        </w:rPr>
-        <w:t xml:space="preserve"> </w:t>
+        <w:t xml:space="preserve">  </w:t>
       </w:r>
     </w:p>
     <w:p>
@@ -2771,14 +2498,7 @@
           <w:b/>
           <w:sz w:val="40"/>
         </w:rPr>
-        <w:t>3</w:t>
-      </w:r>
-      <w:r>
-        <w:rPr>
-          <w:b/>
-          <w:sz w:val="40"/>
-        </w:rPr>
-        <w:t>.1</w:t>
+        <w:t>3.1</w:t>
       </w:r>
       <w:r>
         <w:rPr>
@@ -3497,14 +3217,7 @@
           <w:b/>
           <w:sz w:val="32"/>
         </w:rPr>
-        <w:t>)</w:t>
-      </w:r>
-      <w:r>
-        <w:rPr>
-          <w:b/>
-          <w:sz w:val="32"/>
-        </w:rPr>
-        <w:t xml:space="preserve"> Class Tests:</w:t>
+        <w:t>) Class Tests:</w:t>
       </w:r>
     </w:p>
     <w:p>
@@ -4278,9 +3991,9 @@
         <w:tblLook w:val="04A0" w:firstRow="1" w:lastRow="0" w:firstColumn="1" w:lastColumn="0" w:noHBand="0" w:noVBand="1"/>
       </w:tblPr>
       <w:tblGrid>
-        <w:gridCol w:w="4039"/>
-        <w:gridCol w:w="2741"/>
-        <w:gridCol w:w="3264"/>
+        <w:gridCol w:w="3992"/>
+        <w:gridCol w:w="2767"/>
+        <w:gridCol w:w="3285"/>
       </w:tblGrid>
       <w:tr>
         <w:trPr>
@@ -4439,42 +4152,32 @@
             <w:tcW w:w="3201" w:type="dxa"/>
           </w:tcPr>
           <w:p>
-            <w:pPr>
-              <w:rPr>
-                <w:sz w:val="32"/>
-              </w:rPr>
-            </w:pPr>
             <w:proofErr w:type="spellStart"/>
             <w:proofErr w:type="gramStart"/>
             <w:r>
               <w:rPr>
-                <w:sz w:val="32"/>
-              </w:rPr>
-              <w:t>testingUpdatingButtons</w:t>
+                <w:rFonts w:eastAsiaTheme="minorHAnsi"/>
+                <w:sz w:val="28"/>
+              </w:rPr>
+              <w:t>testAddingAudioToButtons</w:t>
             </w:r>
             <w:proofErr w:type="spellEnd"/>
             <w:r>
               <w:rPr>
-                <w:sz w:val="32"/>
+                <w:rFonts w:eastAsiaTheme="minorHAnsi"/>
+                <w:sz w:val="28"/>
               </w:rPr>
               <w:t>(</w:t>
             </w:r>
             <w:proofErr w:type="gramEnd"/>
             <w:r>
               <w:rPr>
-                <w:sz w:val="32"/>
+                <w:rFonts w:eastAsiaTheme="minorHAnsi"/>
+                <w:sz w:val="28"/>
               </w:rPr>
               <w:t>)</w:t>
             </w:r>
           </w:p>
-          <w:p>
-            <w:pPr>
-              <w:rPr>
-                <w:b/>
-                <w:sz w:val="32"/>
-              </w:rPr>
-            </w:pPr>
-          </w:p>
         </w:tc>
         <w:tc>
           <w:tcPr>
@@ -4508,7 +4211,13 @@
               <w:rPr>
                 <w:sz w:val="32"/>
               </w:rPr>
-              <w:t>Testing update button method for the sim preview</w:t>
+              <w:t xml:space="preserve">Testing </w:t>
+            </w:r>
+            <w:r>
+              <w:rPr>
+                <w:sz w:val="32"/>
+              </w:rPr>
+              <w:t>adding audio to buttons in “Edit Mode”</w:t>
             </w:r>
           </w:p>
         </w:tc>
@@ -4524,31 +4233,43 @@
           <w:p>
             <w:pPr>
               <w:rPr>
-                <w:sz w:val="32"/>
+                <w:b/>
+                <w:sz w:val="32"/>
+                <w:szCs w:val="32"/>
               </w:rPr>
             </w:pPr>
             <w:proofErr w:type="spellStart"/>
-            <w:r>
-              <w:rPr>
-                <w:sz w:val="32"/>
-              </w:rPr>
-              <w:t>testPlayingSound</w:t>
+            <w:proofErr w:type="gramStart"/>
+            <w:r>
+              <w:rPr>
+                <w:rFonts w:eastAsiaTheme="minorHAnsi"/>
+                <w:sz w:val="32"/>
+                <w:szCs w:val="32"/>
+              </w:rPr>
+              <w:t>testChangingButtonLabe</w:t>
             </w:r>
             <w:proofErr w:type="spellEnd"/>
             <w:r>
               <w:rPr>
-                <w:sz w:val="32"/>
-              </w:rPr>
-              <w:t xml:space="preserve"> ()</w:t>
-            </w:r>
-          </w:p>
-          <w:p>
-            <w:pPr>
-              <w:rPr>
-                <w:b/>
-                <w:sz w:val="32"/>
-              </w:rPr>
-            </w:pPr>
+                <w:rFonts w:ascii="Monaco" w:eastAsiaTheme="minorHAnsi" w:hAnsi="Monaco" w:cs="Monaco"/>
+                <w:color w:val="000000"/>
+                <w:sz w:val="32"/>
+                <w:szCs w:val="32"/>
+                <w:lang w:val="en-US"/>
+              </w:rPr>
+              <w:t>l(</w:t>
+            </w:r>
+            <w:proofErr w:type="gramEnd"/>
+            <w:r>
+              <w:rPr>
+                <w:rFonts w:ascii="Monaco" w:eastAsiaTheme="minorHAnsi" w:hAnsi="Monaco" w:cs="Monaco"/>
+                <w:color w:val="000000"/>
+                <w:sz w:val="32"/>
+                <w:szCs w:val="32"/>
+                <w:lang w:val="en-US"/>
+              </w:rPr>
+              <w:t>)</w:t>
+            </w:r>
           </w:p>
         </w:tc>
         <w:tc>
@@ -4583,7 +4304,25 @@
               <w:rPr>
                 <w:sz w:val="32"/>
               </w:rPr>
-              <w:t>Testing audio output of application audio files</w:t>
+              <w:t xml:space="preserve">Testing </w:t>
+            </w:r>
+            <w:r>
+              <w:rPr>
+                <w:sz w:val="32"/>
+              </w:rPr>
+              <w:t xml:space="preserve">changing the name of a button using naming </w:t>
+            </w:r>
+            <w:r>
+              <w:rPr>
+                <w:sz w:val="32"/>
+              </w:rPr>
+              <w:t>feature</w:t>
+            </w:r>
+            <w:r>
+              <w:rPr>
+                <w:sz w:val="32"/>
+              </w:rPr>
+              <w:t xml:space="preserve"> in “Edit Mode”</w:t>
             </w:r>
           </w:p>
         </w:tc>
@@ -4610,28 +4349,6 @@
                 <w:sz w:val="32"/>
               </w:rPr>
             </w:pPr>
-            <w:proofErr w:type="spellStart"/>
-            <w:proofErr w:type="gramStart"/>
-            <w:r>
-              <w:rPr>
-                <w:sz w:val="32"/>
-              </w:rPr>
-              <w:t>TestErrorPlayinSound</w:t>
-            </w:r>
-            <w:proofErr w:type="spellEnd"/>
-            <w:r>
-              <w:rPr>
-                <w:sz w:val="32"/>
-              </w:rPr>
-              <w:t>(</w:t>
-            </w:r>
-            <w:proofErr w:type="gramEnd"/>
-            <w:r>
-              <w:rPr>
-                <w:sz w:val="32"/>
-              </w:rPr>
-              <w:t>)</w:t>
-            </w:r>
           </w:p>
         </w:tc>
         <w:tc>
@@ -4640,16 +4357,13 @@
           </w:tcPr>
           <w:p>
             <w:pPr>
-              <w:rPr>
-                <w:sz w:val="32"/>
-              </w:rPr>
-            </w:pPr>
-            <w:r>
-              <w:rPr>
-                <w:sz w:val="32"/>
-              </w:rPr>
-              <w:t>Pass</w:t>
-            </w:r>
+              <w:tabs>
+                <w:tab w:val="center" w:pos="1262"/>
+              </w:tabs>
+              <w:rPr>
+                <w:sz w:val="32"/>
+              </w:rPr>
+            </w:pPr>
           </w:p>
         </w:tc>
         <w:tc>
@@ -4662,12 +4376,6 @@
                 <w:sz w:val="32"/>
               </w:rPr>
             </w:pPr>
-            <w:r>
-              <w:rPr>
-                <w:sz w:val="32"/>
-              </w:rPr>
-              <w:t>Testing failure to play audio file due to wrong file or mic not found</w:t>
-            </w:r>
           </w:p>
         </w:tc>
       </w:tr>
@@ -4682,35 +4390,6 @@
           <w:p>
             <w:pPr>
               <w:rPr>
-                <w:sz w:val="32"/>
-              </w:rPr>
-            </w:pPr>
-            <w:proofErr w:type="spellStart"/>
-            <w:proofErr w:type="gramStart"/>
-            <w:r>
-              <w:rPr>
-                <w:sz w:val="32"/>
-              </w:rPr>
-              <w:t>testPlayinMissingSoundFile</w:t>
-            </w:r>
-            <w:proofErr w:type="spellEnd"/>
-            <w:r>
-              <w:rPr>
-                <w:sz w:val="32"/>
-              </w:rPr>
-              <w:t>(</w:t>
-            </w:r>
-            <w:proofErr w:type="gramEnd"/>
-            <w:r>
-              <w:rPr>
-                <w:sz w:val="32"/>
-              </w:rPr>
-              <w:t>)</w:t>
-            </w:r>
-          </w:p>
-          <w:p>
-            <w:pPr>
-              <w:rPr>
                 <w:b/>
                 <w:sz w:val="32"/>
               </w:rPr>
@@ -4727,12 +4406,6 @@
                 <w:sz w:val="32"/>
               </w:rPr>
             </w:pPr>
-            <w:r>
-              <w:rPr>
-                <w:sz w:val="32"/>
-              </w:rPr>
-              <w:t>Pass</w:t>
-            </w:r>
           </w:p>
         </w:tc>
         <w:tc>
@@ -4745,12 +4418,6 @@
                 <w:sz w:val="32"/>
               </w:rPr>
             </w:pPr>
-            <w:r>
-              <w:rPr>
-                <w:sz w:val="32"/>
-              </w:rPr>
-              <w:t>Testing playing audio if file is missing</w:t>
-            </w:r>
           </w:p>
         </w:tc>
       </w:tr>
@@ -4961,6 +4628,7 @@
           <w:b/>
           <w:sz w:val="32"/>
         </w:rPr>
+        <w:lastRenderedPageBreak/>
         <w:t>ProfilesPanelTest</w:t>
       </w:r>
       <w:proofErr w:type="spellEnd"/>
@@ -4987,9 +4655,9 @@
         <w:tblLook w:val="04A0" w:firstRow="1" w:lastRow="0" w:firstColumn="1" w:lastColumn="0" w:noHBand="0" w:noVBand="1"/>
       </w:tblPr>
       <w:tblGrid>
-        <w:gridCol w:w="4039"/>
-        <w:gridCol w:w="2741"/>
-        <w:gridCol w:w="3264"/>
+        <w:gridCol w:w="3201"/>
+        <w:gridCol w:w="3202"/>
+        <w:gridCol w:w="3641"/>
       </w:tblGrid>
       <w:tr>
         <w:trPr>
@@ -5150,35 +4818,6 @@
           <w:p>
             <w:pPr>
               <w:rPr>
-                <w:sz w:val="32"/>
-              </w:rPr>
-            </w:pPr>
-            <w:proofErr w:type="spellStart"/>
-            <w:proofErr w:type="gramStart"/>
-            <w:r>
-              <w:rPr>
-                <w:sz w:val="32"/>
-              </w:rPr>
-              <w:t>testingUpdatingButtons</w:t>
-            </w:r>
-            <w:proofErr w:type="spellEnd"/>
-            <w:r>
-              <w:rPr>
-                <w:sz w:val="32"/>
-              </w:rPr>
-              <w:t>(</w:t>
-            </w:r>
-            <w:proofErr w:type="gramEnd"/>
-            <w:r>
-              <w:rPr>
-                <w:sz w:val="32"/>
-              </w:rPr>
-              <w:t>)</w:t>
-            </w:r>
-          </w:p>
-          <w:p>
-            <w:pPr>
-              <w:rPr>
                 <w:b/>
                 <w:sz w:val="32"/>
               </w:rPr>
@@ -5195,12 +4834,6 @@
                 <w:sz w:val="32"/>
               </w:rPr>
             </w:pPr>
-            <w:r>
-              <w:rPr>
-                <w:sz w:val="32"/>
-              </w:rPr>
-              <w:t>pass</w:t>
-            </w:r>
           </w:p>
         </w:tc>
         <w:tc>
@@ -5213,12 +4846,6 @@
                 <w:sz w:val="32"/>
               </w:rPr>
             </w:pPr>
-            <w:r>
-              <w:rPr>
-                <w:sz w:val="32"/>
-              </w:rPr>
-              <w:t>Testing update button method for the sim preview</w:t>
-            </w:r>
           </w:p>
         </w:tc>
       </w:tr>
@@ -5233,27 +4860,6 @@
           <w:p>
             <w:pPr>
               <w:rPr>
-                <w:sz w:val="32"/>
-              </w:rPr>
-            </w:pPr>
-            <w:proofErr w:type="spellStart"/>
-            <w:r>
-              <w:rPr>
-                <w:sz w:val="32"/>
-              </w:rPr>
-              <w:t>testPlayingSound</w:t>
-            </w:r>
-            <w:proofErr w:type="spellEnd"/>
-            <w:r>
-              <w:rPr>
-                <w:sz w:val="32"/>
-              </w:rPr>
-              <w:t xml:space="preserve"> ()</w:t>
-            </w:r>
-          </w:p>
-          <w:p>
-            <w:pPr>
-              <w:rPr>
                 <w:b/>
                 <w:sz w:val="32"/>
               </w:rPr>
@@ -5270,12 +4876,6 @@
                 <w:sz w:val="32"/>
               </w:rPr>
             </w:pPr>
-            <w:r>
-              <w:rPr>
-                <w:sz w:val="32"/>
-              </w:rPr>
-              <w:t>pass</w:t>
-            </w:r>
           </w:p>
         </w:tc>
         <w:tc>
@@ -5288,12 +4888,6 @@
                 <w:sz w:val="32"/>
               </w:rPr>
             </w:pPr>
-            <w:r>
-              <w:rPr>
-                <w:sz w:val="32"/>
-              </w:rPr>
-              <w:t>Testing audio output of application audio files</w:t>
-            </w:r>
           </w:p>
         </w:tc>
       </w:tr>
@@ -5319,28 +4913,6 @@
                 <w:sz w:val="32"/>
               </w:rPr>
             </w:pPr>
-            <w:proofErr w:type="spellStart"/>
-            <w:proofErr w:type="gramStart"/>
-            <w:r>
-              <w:rPr>
-                <w:sz w:val="32"/>
-              </w:rPr>
-              <w:t>TestErrorPlayinSound</w:t>
-            </w:r>
-            <w:proofErr w:type="spellEnd"/>
-            <w:r>
-              <w:rPr>
-                <w:sz w:val="32"/>
-              </w:rPr>
-              <w:t>(</w:t>
-            </w:r>
-            <w:proofErr w:type="gramEnd"/>
-            <w:r>
-              <w:rPr>
-                <w:sz w:val="32"/>
-              </w:rPr>
-              <w:t>)</w:t>
-            </w:r>
           </w:p>
         </w:tc>
         <w:tc>
@@ -5353,12 +4925,6 @@
                 <w:sz w:val="32"/>
               </w:rPr>
             </w:pPr>
-            <w:r>
-              <w:rPr>
-                <w:sz w:val="32"/>
-              </w:rPr>
-              <w:t>Pass</w:t>
-            </w:r>
           </w:p>
         </w:tc>
         <w:tc>
@@ -5371,12 +4937,6 @@
                 <w:sz w:val="32"/>
               </w:rPr>
             </w:pPr>
-            <w:r>
-              <w:rPr>
-                <w:sz w:val="32"/>
-              </w:rPr>
-              <w:t>Testing failure to play audio file due to wrong file or mic not found</w:t>
-            </w:r>
           </w:p>
         </w:tc>
       </w:tr>
@@ -5391,35 +4951,6 @@
           <w:p>
             <w:pPr>
               <w:rPr>
-                <w:sz w:val="32"/>
-              </w:rPr>
-            </w:pPr>
-            <w:proofErr w:type="spellStart"/>
-            <w:proofErr w:type="gramStart"/>
-            <w:r>
-              <w:rPr>
-                <w:sz w:val="32"/>
-              </w:rPr>
-              <w:t>testPlayinMissingSoundFile</w:t>
-            </w:r>
-            <w:proofErr w:type="spellEnd"/>
-            <w:r>
-              <w:rPr>
-                <w:sz w:val="32"/>
-              </w:rPr>
-              <w:t>(</w:t>
-            </w:r>
-            <w:proofErr w:type="gramEnd"/>
-            <w:r>
-              <w:rPr>
-                <w:sz w:val="32"/>
-              </w:rPr>
-              <w:t>)</w:t>
-            </w:r>
-          </w:p>
-          <w:p>
-            <w:pPr>
-              <w:rPr>
                 <w:b/>
                 <w:sz w:val="32"/>
               </w:rPr>
@@ -5436,12 +4967,6 @@
                 <w:sz w:val="32"/>
               </w:rPr>
             </w:pPr>
-            <w:r>
-              <w:rPr>
-                <w:sz w:val="32"/>
-              </w:rPr>
-              <w:t>Pass</w:t>
-            </w:r>
           </w:p>
         </w:tc>
         <w:tc>
@@ -5454,12 +4979,6 @@
                 <w:sz w:val="32"/>
               </w:rPr>
             </w:pPr>
-            <w:r>
-              <w:rPr>
-                <w:sz w:val="32"/>
-              </w:rPr>
-              <w:t>Testing playing audio if file is missing</w:t>
-            </w:r>
           </w:p>
         </w:tc>
       </w:tr>
@@ -5568,6 +5087,42 @@
         </w:tc>
       </w:tr>
     </w:tbl>
+    <w:p>
+      <w:pPr>
+        <w:rPr>
+          <w:b/>
+          <w:sz w:val="48"/>
+          <w:szCs w:val="48"/>
+        </w:rPr>
+      </w:pPr>
+    </w:p>
+    <w:p>
+      <w:pPr>
+        <w:rPr>
+          <w:b/>
+          <w:sz w:val="48"/>
+          <w:szCs w:val="48"/>
+        </w:rPr>
+      </w:pPr>
+    </w:p>
+    <w:p>
+      <w:pPr>
+        <w:rPr>
+          <w:b/>
+          <w:sz w:val="48"/>
+          <w:szCs w:val="48"/>
+        </w:rPr>
+      </w:pPr>
+    </w:p>
+    <w:p>
+      <w:pPr>
+        <w:rPr>
+          <w:b/>
+          <w:sz w:val="48"/>
+          <w:szCs w:val="48"/>
+        </w:rPr>
+      </w:pPr>
+    </w:p>
     <w:p>
       <w:pPr>
         <w:rPr>
@@ -5680,9 +5235,9 @@
         <w:tblLook w:val="04A0" w:firstRow="1" w:lastRow="0" w:firstColumn="1" w:lastColumn="0" w:noHBand="0" w:noVBand="1"/>
       </w:tblPr>
       <w:tblGrid>
-        <w:gridCol w:w="4039"/>
-        <w:gridCol w:w="2741"/>
-        <w:gridCol w:w="3264"/>
+        <w:gridCol w:w="3719"/>
+        <w:gridCol w:w="2877"/>
+        <w:gridCol w:w="3448"/>
       </w:tblGrid>
       <w:tr>
         <w:trPr>
@@ -5852,7 +5407,7 @@
               <w:rPr>
                 <w:sz w:val="32"/>
               </w:rPr>
-              <w:t>testingUpdatingButtons</w:t>
+              <w:t>testSetNumAudioButtons</w:t>
             </w:r>
             <w:proofErr w:type="spellEnd"/>
             <w:r>
@@ -5910,8 +5465,22 @@
               <w:rPr>
                 <w:sz w:val="32"/>
               </w:rPr>
-              <w:t>Testing update button method for the sim preview</w:t>
-            </w:r>
+              <w:t xml:space="preserve">Testing update </w:t>
+            </w:r>
+            <w:r>
+              <w:rPr>
+                <w:sz w:val="32"/>
+              </w:rPr>
+              <w:t xml:space="preserve">number of audio buttons on the </w:t>
+            </w:r>
+            <w:proofErr w:type="spellStart"/>
+            <w:r>
+              <w:rPr>
+                <w:sz w:val="32"/>
+              </w:rPr>
+              <w:t>TalkBox</w:t>
+            </w:r>
+            <w:proofErr w:type="spellEnd"/>
           </w:p>
         </w:tc>
       </w:tr>
@@ -5934,15 +5503,9 @@
               <w:rPr>
                 <w:sz w:val="32"/>
               </w:rPr>
-              <w:t>testPlayingSound</w:t>
+              <w:t>testInitialFields</w:t>
             </w:r>
             <w:proofErr w:type="spellEnd"/>
-            <w:r>
-              <w:rPr>
-                <w:sz w:val="32"/>
-              </w:rPr>
-              <w:t xml:space="preserve"> ()</w:t>
-            </w:r>
           </w:p>
           <w:p>
             <w:pPr>
@@ -5985,7 +5548,41 @@
               <w:rPr>
                 <w:sz w:val="32"/>
               </w:rPr>
-              <w:t>Testing audio output of application audio files</w:t>
+              <w:t xml:space="preserve">Testing </w:t>
+            </w:r>
+            <w:r>
+              <w:rPr>
+                <w:sz w:val="32"/>
+              </w:rPr>
+              <w:t xml:space="preserve">the </w:t>
+            </w:r>
+            <w:proofErr w:type="spellStart"/>
+            <w:r>
+              <w:rPr>
+                <w:sz w:val="32"/>
+              </w:rPr>
+              <w:t>intial</w:t>
+            </w:r>
+            <w:proofErr w:type="spellEnd"/>
+            <w:r>
+              <w:rPr>
+                <w:sz w:val="32"/>
+              </w:rPr>
+              <w:t xml:space="preserve"> set fields of the </w:t>
+            </w:r>
+            <w:proofErr w:type="spellStart"/>
+            <w:r>
+              <w:rPr>
+                <w:sz w:val="32"/>
+              </w:rPr>
+              <w:t>TalkBoxConfig</w:t>
+            </w:r>
+            <w:proofErr w:type="spellEnd"/>
+            <w:r>
+              <w:rPr>
+                <w:sz w:val="32"/>
+              </w:rPr>
+              <w:t xml:space="preserve"> app. (ex. Number of buttons)</w:t>
             </w:r>
           </w:p>
         </w:tc>
@@ -6013,27 +5610,13 @@
               </w:rPr>
             </w:pPr>
             <w:proofErr w:type="spellStart"/>
-            <w:proofErr w:type="gramStart"/>
-            <w:r>
-              <w:rPr>
-                <w:sz w:val="32"/>
-              </w:rPr>
-              <w:t>TestErrorPlayinSound</w:t>
+            <w:r>
+              <w:rPr>
+                <w:sz w:val="32"/>
+              </w:rPr>
+              <w:t>TestJPaneSplits</w:t>
             </w:r>
             <w:proofErr w:type="spellEnd"/>
-            <w:r>
-              <w:rPr>
-                <w:sz w:val="32"/>
-              </w:rPr>
-              <w:t>(</w:t>
-            </w:r>
-            <w:proofErr w:type="gramEnd"/>
-            <w:r>
-              <w:rPr>
-                <w:sz w:val="32"/>
-              </w:rPr>
-              <w:t>)</w:t>
-            </w:r>
           </w:p>
         </w:tc>
         <w:tc>
@@ -6068,7 +5651,35 @@
               <w:rPr>
                 <w:sz w:val="32"/>
               </w:rPr>
-              <w:t>Testing failure to play audio file due to wrong file or mic not found</w:t>
+              <w:t xml:space="preserve">Testing the different instances that are created by the </w:t>
+            </w:r>
+            <w:proofErr w:type="spellStart"/>
+            <w:r>
+              <w:rPr>
+                <w:sz w:val="32"/>
+              </w:rPr>
+              <w:t>configApp</w:t>
+            </w:r>
+            <w:proofErr w:type="spellEnd"/>
+            <w:r>
+              <w:rPr>
+                <w:sz w:val="32"/>
+              </w:rPr>
+              <w:t xml:space="preserve"> through </w:t>
+            </w:r>
+            <w:proofErr w:type="spellStart"/>
+            <w:r>
+              <w:rPr>
+                <w:sz w:val="32"/>
+              </w:rPr>
+              <w:t>JSplitPane</w:t>
+            </w:r>
+            <w:proofErr w:type="spellEnd"/>
+            <w:r>
+              <w:rPr>
+                <w:sz w:val="32"/>
+              </w:rPr>
+              <w:t xml:space="preserve"> components</w:t>
             </w:r>
           </w:p>
         </w:tc>
@@ -6084,35 +5695,6 @@
           <w:p>
             <w:pPr>
               <w:rPr>
-                <w:sz w:val="32"/>
-              </w:rPr>
-            </w:pPr>
-            <w:proofErr w:type="spellStart"/>
-            <w:proofErr w:type="gramStart"/>
-            <w:r>
-              <w:rPr>
-                <w:sz w:val="32"/>
-              </w:rPr>
-              <w:t>testPlayinMissingSoundFile</w:t>
-            </w:r>
-            <w:proofErr w:type="spellEnd"/>
-            <w:r>
-              <w:rPr>
-                <w:sz w:val="32"/>
-              </w:rPr>
-              <w:t>(</w:t>
-            </w:r>
-            <w:proofErr w:type="gramEnd"/>
-            <w:r>
-              <w:rPr>
-                <w:sz w:val="32"/>
-              </w:rPr>
-              <w:t>)</w:t>
-            </w:r>
-          </w:p>
-          <w:p>
-            <w:pPr>
-              <w:rPr>
                 <w:b/>
                 <w:sz w:val="32"/>
               </w:rPr>
@@ -6129,12 +5711,6 @@
                 <w:sz w:val="32"/>
               </w:rPr>
             </w:pPr>
-            <w:r>
-              <w:rPr>
-                <w:sz w:val="32"/>
-              </w:rPr>
-              <w:t>Pass</w:t>
-            </w:r>
           </w:p>
         </w:tc>
         <w:tc>
@@ -6147,12 +5723,6 @@
                 <w:sz w:val="32"/>
               </w:rPr>
             </w:pPr>
-            <w:r>
-              <w:rPr>
-                <w:sz w:val="32"/>
-              </w:rPr>
-              <w:t>Testing playing audio if file is missing</w:t>
-            </w:r>
           </w:p>
         </w:tc>
       </w:tr>
@@ -6336,30 +5906,8 @@
           <w:sz w:val="32"/>
         </w:rPr>
       </w:pPr>
-    </w:p>
-    <w:p>
-      <w:pPr>
-        <w:rPr>
-          <w:b/>
-          <w:sz w:val="32"/>
-        </w:rPr>
-      </w:pPr>
-    </w:p>
-    <w:p>
-      <w:pPr>
-        <w:rPr>
-          <w:b/>
-          <w:sz w:val="32"/>
-        </w:rPr>
-      </w:pPr>
-    </w:p>
-    <w:p>
-      <w:pPr>
-        <w:rPr>
-          <w:b/>
-          <w:sz w:val="32"/>
-        </w:rPr>
-      </w:pPr>
+      <w:bookmarkStart w:id="0" w:name="_GoBack"/>
+      <w:bookmarkEnd w:id="0"/>
     </w:p>
     <w:p>
       <w:pPr>
@@ -6374,51 +5922,30 @@
           <w:sz w:val="40"/>
         </w:rPr>
         <w:lastRenderedPageBreak/>
-        <w:t>3.</w:t>
-      </w:r>
+        <w:t>3.2</w:t>
+      </w:r>
+      <w:r>
+        <w:rPr>
+          <w:b/>
+          <w:sz w:val="32"/>
+        </w:rPr>
+        <w:tab/>
+      </w:r>
+      <w:proofErr w:type="spellStart"/>
       <w:r>
         <w:rPr>
           <w:b/>
           <w:sz w:val="40"/>
         </w:rPr>
-        <w:t>2</w:t>
-      </w:r>
-      <w:r>
-        <w:rPr>
-          <w:b/>
-          <w:sz w:val="32"/>
-        </w:rPr>
-        <w:tab/>
-      </w:r>
-      <w:proofErr w:type="spellStart"/>
+        <w:t>TalkBox</w:t>
+      </w:r>
+      <w:proofErr w:type="spellEnd"/>
       <w:r>
         <w:rPr>
           <w:b/>
           <w:sz w:val="40"/>
         </w:rPr>
-        <w:t>TalkBox</w:t>
-      </w:r>
-      <w:proofErr w:type="spellEnd"/>
-      <w:r>
-        <w:rPr>
-          <w:b/>
-          <w:sz w:val="40"/>
-        </w:rPr>
-        <w:t xml:space="preserve"> </w:t>
-      </w:r>
-      <w:r>
-        <w:rPr>
-          <w:b/>
-          <w:sz w:val="40"/>
-        </w:rPr>
-        <w:t>Simulator</w:t>
-      </w:r>
-      <w:r>
-        <w:rPr>
-          <w:b/>
-          <w:sz w:val="40"/>
-        </w:rPr>
-        <w:t xml:space="preserve"> Application</w:t>
+        <w:t xml:space="preserve"> Simulator Application</w:t>
       </w:r>
     </w:p>
     <w:p>
@@ -6960,16 +6487,17 @@
           <w:sz w:val="48"/>
           <w:szCs w:val="48"/>
         </w:rPr>
-        <w:t>Test</w:t>
-      </w:r>
-      <w:r>
+        <w:t>Test Case Derivation</w:t>
+      </w:r>
+    </w:p>
+    <w:p>
+      <w:pPr>
         <w:rPr>
           <w:b/>
           <w:sz w:val="48"/>
           <w:szCs w:val="48"/>
         </w:rPr>
-        <w:t xml:space="preserve"> Case Derivation</w:t>
-      </w:r>
+      </w:pPr>
     </w:p>
     <w:p>
       <w:pPr>
@@ -6984,6 +6512,57 @@
       <w:pPr>
         <w:rPr>
           <w:b/>
+          <w:sz w:val="32"/>
+          <w:szCs w:val="32"/>
+        </w:rPr>
+      </w:pPr>
+      <w:r>
+        <w:rPr>
+          <w:b/>
+          <w:sz w:val="32"/>
+          <w:szCs w:val="32"/>
+        </w:rPr>
+        <w:t xml:space="preserve">4.1 </w:t>
+      </w:r>
+      <w:r>
+        <w:rPr>
+          <w:b/>
+          <w:sz w:val="32"/>
+          <w:szCs w:val="32"/>
+        </w:rPr>
+        <w:tab/>
+      </w:r>
+      <w:r>
+        <w:rPr>
+          <w:b/>
+          <w:sz w:val="32"/>
+          <w:szCs w:val="32"/>
+        </w:rPr>
+        <w:t xml:space="preserve">How Test Cases Were Derived: </w:t>
+      </w:r>
+      <w:proofErr w:type="spellStart"/>
+      <w:r>
+        <w:rPr>
+          <w:b/>
+          <w:sz w:val="32"/>
+          <w:szCs w:val="32"/>
+        </w:rPr>
+        <w:t>TalkBox</w:t>
+      </w:r>
+      <w:proofErr w:type="spellEnd"/>
+      <w:r>
+        <w:rPr>
+          <w:b/>
+          <w:sz w:val="32"/>
+          <w:szCs w:val="32"/>
+        </w:rPr>
+        <w:t xml:space="preserve"> Configuration Application</w:t>
+      </w:r>
+    </w:p>
+    <w:p>
+      <w:pPr>
+        <w:rPr>
+          <w:b/>
           <w:sz w:val="48"/>
           <w:szCs w:val="48"/>
         </w:rPr>
@@ -7003,7 +6582,7 @@
           <w:sz w:val="32"/>
           <w:szCs w:val="32"/>
         </w:rPr>
-        <w:t xml:space="preserve">4.1 </w:t>
+        <w:t xml:space="preserve">4.2 </w:t>
       </w:r>
       <w:r>
         <w:rPr>
@@ -7012,32 +6591,25 @@
           <w:szCs w:val="32"/>
         </w:rPr>
         <w:tab/>
-      </w:r>
+        <w:t xml:space="preserve">How Test Cases Were Derived: </w:t>
+      </w:r>
+      <w:proofErr w:type="spellStart"/>
       <w:r>
         <w:rPr>
           <w:b/>
           <w:sz w:val="32"/>
           <w:szCs w:val="32"/>
         </w:rPr>
-        <w:t xml:space="preserve">How Test Cases Were Derived: </w:t>
-      </w:r>
-      <w:proofErr w:type="spellStart"/>
+        <w:t>TalkBox</w:t>
+      </w:r>
+      <w:proofErr w:type="spellEnd"/>
       <w:r>
         <w:rPr>
           <w:b/>
           <w:sz w:val="32"/>
           <w:szCs w:val="32"/>
         </w:rPr>
-        <w:t>TalkBox</w:t>
-      </w:r>
-      <w:proofErr w:type="spellEnd"/>
-      <w:r>
-        <w:rPr>
-          <w:b/>
-          <w:sz w:val="32"/>
-          <w:szCs w:val="32"/>
-        </w:rPr>
-        <w:t xml:space="preserve"> Configuration Application</w:t>
+        <w:t xml:space="preserve"> Simulator Application</w:t>
       </w:r>
     </w:p>
     <w:p>
@@ -7053,57 +6625,6 @@
       <w:pPr>
         <w:rPr>
           <w:b/>
-          <w:sz w:val="32"/>
-          <w:szCs w:val="32"/>
-        </w:rPr>
-      </w:pPr>
-      <w:r>
-        <w:rPr>
-          <w:b/>
-          <w:sz w:val="32"/>
-          <w:szCs w:val="32"/>
-        </w:rPr>
-        <w:t xml:space="preserve">4.2 </w:t>
-      </w:r>
-      <w:r>
-        <w:rPr>
-          <w:b/>
-          <w:sz w:val="32"/>
-          <w:szCs w:val="32"/>
-        </w:rPr>
-        <w:tab/>
-      </w:r>
-      <w:r>
-        <w:rPr>
-          <w:b/>
-          <w:sz w:val="32"/>
-          <w:szCs w:val="32"/>
-        </w:rPr>
-        <w:t xml:space="preserve">How Test Cases Were Derived: </w:t>
-      </w:r>
-      <w:proofErr w:type="spellStart"/>
-      <w:r>
-        <w:rPr>
-          <w:b/>
-          <w:sz w:val="32"/>
-          <w:szCs w:val="32"/>
-        </w:rPr>
-        <w:t>TalkBox</w:t>
-      </w:r>
-      <w:proofErr w:type="spellEnd"/>
-      <w:r>
-        <w:rPr>
-          <w:b/>
-          <w:sz w:val="32"/>
-          <w:szCs w:val="32"/>
-        </w:rPr>
-        <w:t xml:space="preserve"> Simulator Application</w:t>
-      </w:r>
-    </w:p>
-    <w:p>
-      <w:pPr>
-        <w:rPr>
-          <w:b/>
           <w:sz w:val="48"/>
           <w:szCs w:val="48"/>
         </w:rPr>
@@ -7126,21 +6647,211 @@
           <w:szCs w:val="48"/>
         </w:rPr>
       </w:pPr>
-    </w:p>
-    <w:p>
-      <w:pPr>
+      <w:r>
         <w:rPr>
           <w:b/>
           <w:sz w:val="48"/>
           <w:szCs w:val="48"/>
         </w:rPr>
-      </w:pPr>
-      <w:r>
+        <w:br w:type="page"/>
+      </w:r>
+    </w:p>
+    <w:p>
+      <w:pPr>
+        <w:rPr>
+          <w:b/>
+          <w:sz w:val="36"/>
+          <w:szCs w:val="36"/>
+        </w:rPr>
+      </w:pPr>
+      <w:r>
+        <w:rPr>
+          <w:b/>
+          <w:sz w:val="36"/>
+          <w:szCs w:val="36"/>
+        </w:rPr>
+        <w:lastRenderedPageBreak/>
+        <w:t xml:space="preserve">Chapter </w:t>
+      </w:r>
+      <w:r>
+        <w:rPr>
+          <w:b/>
+          <w:sz w:val="36"/>
+          <w:szCs w:val="36"/>
+        </w:rPr>
+        <w:t>5</w:t>
+      </w:r>
+    </w:p>
+    <w:p>
+      <w:pPr>
+        <w:rPr>
+          <w:b/>
+        </w:rPr>
+      </w:pPr>
+    </w:p>
+    <w:p>
+      <w:pPr>
         <w:rPr>
           <w:b/>
           <w:sz w:val="48"/>
           <w:szCs w:val="48"/>
         </w:rPr>
+      </w:pPr>
+      <w:r>
+        <w:rPr>
+          <w:b/>
+          <w:sz w:val="48"/>
+          <w:szCs w:val="48"/>
+        </w:rPr>
+        <w:t>Test Case Sufficiency</w:t>
+      </w:r>
+      <w:r>
+        <w:rPr>
+          <w:b/>
+          <w:sz w:val="48"/>
+          <w:szCs w:val="48"/>
+        </w:rPr>
+        <w:br/>
+      </w:r>
+    </w:p>
+    <w:p>
+      <w:pPr>
+        <w:rPr>
+          <w:b/>
+          <w:sz w:val="32"/>
+          <w:szCs w:val="32"/>
+        </w:rPr>
+      </w:pPr>
+    </w:p>
+    <w:p>
+      <w:pPr>
+        <w:rPr>
+          <w:b/>
+          <w:sz w:val="32"/>
+          <w:szCs w:val="32"/>
+        </w:rPr>
+      </w:pPr>
+      <w:r>
+        <w:rPr>
+          <w:b/>
+          <w:sz w:val="32"/>
+          <w:szCs w:val="32"/>
+        </w:rPr>
+        <w:t xml:space="preserve">5.1 </w:t>
+      </w:r>
+      <w:r>
+        <w:rPr>
+          <w:b/>
+          <w:sz w:val="32"/>
+          <w:szCs w:val="32"/>
+        </w:rPr>
+        <w:tab/>
+        <w:t xml:space="preserve">Why Test Cases Are Sufficient: </w:t>
+      </w:r>
+      <w:proofErr w:type="spellStart"/>
+      <w:r>
+        <w:rPr>
+          <w:b/>
+          <w:sz w:val="32"/>
+          <w:szCs w:val="32"/>
+        </w:rPr>
+        <w:t>TalkBox</w:t>
+      </w:r>
+      <w:proofErr w:type="spellEnd"/>
+      <w:r>
+        <w:rPr>
+          <w:b/>
+          <w:sz w:val="32"/>
+          <w:szCs w:val="32"/>
+        </w:rPr>
+        <w:t xml:space="preserve"> Configuration Application</w:t>
+      </w:r>
+    </w:p>
+    <w:p>
+      <w:pPr>
+        <w:rPr>
+          <w:b/>
+          <w:sz w:val="32"/>
+          <w:szCs w:val="32"/>
+        </w:rPr>
+      </w:pPr>
+    </w:p>
+    <w:p>
+      <w:pPr>
+        <w:rPr>
+          <w:b/>
+          <w:sz w:val="32"/>
+          <w:szCs w:val="32"/>
+        </w:rPr>
+      </w:pPr>
+    </w:p>
+    <w:p>
+      <w:pPr>
+        <w:rPr>
+          <w:b/>
+          <w:sz w:val="32"/>
+          <w:szCs w:val="32"/>
+        </w:rPr>
+      </w:pPr>
+      <w:r>
+        <w:rPr>
+          <w:b/>
+          <w:sz w:val="32"/>
+          <w:szCs w:val="32"/>
+        </w:rPr>
+        <w:t>5.2</w:t>
+      </w:r>
+      <w:r>
+        <w:rPr>
+          <w:b/>
+          <w:sz w:val="32"/>
+          <w:szCs w:val="32"/>
+        </w:rPr>
+        <w:tab/>
+        <w:t xml:space="preserve"> Why Test Cases Are Sufficient: </w:t>
+      </w:r>
+      <w:proofErr w:type="spellStart"/>
+      <w:r>
+        <w:rPr>
+          <w:b/>
+          <w:sz w:val="32"/>
+          <w:szCs w:val="32"/>
+        </w:rPr>
+        <w:t>TalkBox</w:t>
+      </w:r>
+      <w:proofErr w:type="spellEnd"/>
+      <w:r>
+        <w:rPr>
+          <w:b/>
+          <w:sz w:val="32"/>
+          <w:szCs w:val="32"/>
+        </w:rPr>
+        <w:t xml:space="preserve"> Simulator Application</w:t>
+      </w:r>
+    </w:p>
+    <w:p>
+      <w:pPr>
+        <w:rPr>
+          <w:b/>
+          <w:sz w:val="32"/>
+          <w:szCs w:val="32"/>
+        </w:rPr>
+      </w:pPr>
+    </w:p>
+    <w:p>
+      <w:pPr>
+        <w:rPr>
+          <w:b/>
+          <w:sz w:val="32"/>
+          <w:szCs w:val="32"/>
+        </w:rPr>
+      </w:pPr>
+      <w:r>
+        <w:rPr>
+          <w:b/>
+          <w:sz w:val="32"/>
+          <w:szCs w:val="32"/>
+        </w:rPr>
         <w:br w:type="page"/>
       </w:r>
     </w:p>
@@ -7167,7 +6878,7 @@
           <w:sz w:val="36"/>
           <w:szCs w:val="36"/>
         </w:rPr>
-        <w:t>5</w:t>
+        <w:t>6</w:t>
       </w:r>
     </w:p>
     <w:p>
@@ -7191,236 +6902,7 @@
           <w:sz w:val="48"/>
           <w:szCs w:val="48"/>
         </w:rPr>
-        <w:t xml:space="preserve">Test Case </w:t>
-      </w:r>
-      <w:r>
-        <w:rPr>
-          <w:b/>
-          <w:sz w:val="48"/>
-          <w:szCs w:val="48"/>
-        </w:rPr>
-        <w:t>Sufficiency</w:t>
-      </w:r>
-      <w:r>
-        <w:rPr>
-          <w:b/>
-          <w:sz w:val="48"/>
-          <w:szCs w:val="48"/>
-        </w:rPr>
-        <w:br/>
-      </w:r>
-    </w:p>
-    <w:p>
-      <w:pPr>
-        <w:rPr>
-          <w:b/>
-          <w:sz w:val="32"/>
-          <w:szCs w:val="32"/>
-        </w:rPr>
-      </w:pPr>
-    </w:p>
-    <w:p>
-      <w:pPr>
-        <w:rPr>
-          <w:b/>
-          <w:sz w:val="32"/>
-          <w:szCs w:val="32"/>
-        </w:rPr>
-      </w:pPr>
-      <w:r>
-        <w:rPr>
-          <w:b/>
-          <w:sz w:val="32"/>
-          <w:szCs w:val="32"/>
-        </w:rPr>
-        <w:t xml:space="preserve">5.1 </w:t>
-      </w:r>
-      <w:r>
-        <w:rPr>
-          <w:b/>
-          <w:sz w:val="32"/>
-          <w:szCs w:val="32"/>
-        </w:rPr>
-        <w:tab/>
-      </w:r>
-      <w:r>
-        <w:rPr>
-          <w:b/>
-          <w:sz w:val="32"/>
-          <w:szCs w:val="32"/>
-        </w:rPr>
-        <w:t xml:space="preserve">Why Test Cases Are Sufficient: </w:t>
-      </w:r>
-      <w:proofErr w:type="spellStart"/>
-      <w:r>
-        <w:rPr>
-          <w:b/>
-          <w:sz w:val="32"/>
-          <w:szCs w:val="32"/>
-        </w:rPr>
-        <w:t>TalkBox</w:t>
-      </w:r>
-      <w:proofErr w:type="spellEnd"/>
-      <w:r>
-        <w:rPr>
-          <w:b/>
-          <w:sz w:val="32"/>
-          <w:szCs w:val="32"/>
-        </w:rPr>
-        <w:t xml:space="preserve"> Configuration Application</w:t>
-      </w:r>
-    </w:p>
-    <w:p>
-      <w:pPr>
-        <w:rPr>
-          <w:b/>
-          <w:sz w:val="32"/>
-          <w:szCs w:val="32"/>
-        </w:rPr>
-      </w:pPr>
-    </w:p>
-    <w:p>
-      <w:pPr>
-        <w:rPr>
-          <w:b/>
-          <w:sz w:val="32"/>
-          <w:szCs w:val="32"/>
-        </w:rPr>
-      </w:pPr>
-    </w:p>
-    <w:p>
-      <w:pPr>
-        <w:rPr>
-          <w:b/>
-          <w:sz w:val="32"/>
-          <w:szCs w:val="32"/>
-        </w:rPr>
-      </w:pPr>
-      <w:r>
-        <w:rPr>
-          <w:b/>
-          <w:sz w:val="32"/>
-          <w:szCs w:val="32"/>
-        </w:rPr>
-        <w:t>5.2</w:t>
-      </w:r>
-      <w:r>
-        <w:rPr>
-          <w:b/>
-          <w:sz w:val="32"/>
-          <w:szCs w:val="32"/>
-        </w:rPr>
-        <w:tab/>
-      </w:r>
-      <w:r>
-        <w:rPr>
-          <w:b/>
-          <w:sz w:val="32"/>
-          <w:szCs w:val="32"/>
-        </w:rPr>
-        <w:t xml:space="preserve"> Why Test Cases Are Sufficient: </w:t>
-      </w:r>
-      <w:proofErr w:type="spellStart"/>
-      <w:r>
-        <w:rPr>
-          <w:b/>
-          <w:sz w:val="32"/>
-          <w:szCs w:val="32"/>
-        </w:rPr>
-        <w:t>TalkBox</w:t>
-      </w:r>
-      <w:proofErr w:type="spellEnd"/>
-      <w:r>
-        <w:rPr>
-          <w:b/>
-          <w:sz w:val="32"/>
-          <w:szCs w:val="32"/>
-        </w:rPr>
-        <w:t xml:space="preserve"> Simulator Application</w:t>
-      </w:r>
-    </w:p>
-    <w:p>
-      <w:pPr>
-        <w:rPr>
-          <w:b/>
-          <w:sz w:val="32"/>
-          <w:szCs w:val="32"/>
-        </w:rPr>
-      </w:pPr>
-    </w:p>
-    <w:p>
-      <w:pPr>
-        <w:rPr>
-          <w:b/>
-          <w:sz w:val="32"/>
-          <w:szCs w:val="32"/>
-        </w:rPr>
-      </w:pPr>
-      <w:r>
-        <w:rPr>
-          <w:b/>
-          <w:sz w:val="32"/>
-          <w:szCs w:val="32"/>
-        </w:rPr>
-        <w:br w:type="page"/>
-      </w:r>
-    </w:p>
-    <w:p>
-      <w:pPr>
-        <w:rPr>
-          <w:b/>
-          <w:sz w:val="36"/>
-          <w:szCs w:val="36"/>
-        </w:rPr>
-      </w:pPr>
-      <w:r>
-        <w:rPr>
-          <w:b/>
-          <w:sz w:val="36"/>
-          <w:szCs w:val="36"/>
-        </w:rPr>
-        <w:lastRenderedPageBreak/>
-        <w:t xml:space="preserve">Chapter </w:t>
-      </w:r>
-      <w:r>
-        <w:rPr>
-          <w:b/>
-          <w:sz w:val="36"/>
-          <w:szCs w:val="36"/>
-        </w:rPr>
-        <w:t>6</w:t>
-      </w:r>
-    </w:p>
-    <w:p>
-      <w:pPr>
-        <w:rPr>
-          <w:b/>
-        </w:rPr>
-      </w:pPr>
-    </w:p>
-    <w:p>
-      <w:pPr>
-        <w:rPr>
-          <w:b/>
-          <w:sz w:val="48"/>
-          <w:szCs w:val="48"/>
-        </w:rPr>
-      </w:pPr>
-      <w:r>
-        <w:rPr>
-          <w:b/>
-          <w:sz w:val="48"/>
-          <w:szCs w:val="48"/>
-        </w:rPr>
-        <w:t xml:space="preserve">Test Case </w:t>
-      </w:r>
-      <w:r>
-        <w:rPr>
-          <w:b/>
-          <w:sz w:val="48"/>
-          <w:szCs w:val="48"/>
-        </w:rPr>
-        <w:t>Implementation</w:t>
+        <w:t>Test Case Implementation</w:t>
       </w:r>
     </w:p>
     <w:p>

</xml_diff>

<commit_message>
Test coverage added to testing docs
</commit_message>
<xml_diff>
--- a/TalkBox/Documents/Testing Docs/Software Testing Document.docx
+++ b/TalkBox/Documents/Testing Docs/Software Testing Document.docx
@@ -1019,223 +1019,229 @@
       </w:r>
       <w:proofErr w:type="spellEnd"/>
       <w:r>
-        <w:t xml:space="preserve"> Simulator Application . . . . . . . . . . . . </w:t>
+        <w:t xml:space="preserve"> Simulator Application . . . . . . . . . . . . . . . </w:t>
+      </w:r>
+      <w:r>
+        <w:t>20</w:t>
+      </w:r>
+    </w:p>
+    <w:p/>
+    <w:p>
+      <w:pPr>
+        <w:rPr>
+          <w:b/>
+        </w:rPr>
+      </w:pPr>
+      <w:r>
+        <w:rPr>
+          <w:b/>
+        </w:rPr>
+        <w:t>6</w:t>
+      </w:r>
+      <w:r>
+        <w:rPr>
+          <w:b/>
+        </w:rPr>
+        <w:t xml:space="preserve">. </w:t>
+      </w:r>
+      <w:r>
+        <w:rPr>
+          <w:b/>
+        </w:rPr>
+        <w:t xml:space="preserve"> Test Case Implementation </w:t>
+      </w:r>
+      <w:r>
+        <w:rPr>
+          <w:b/>
+        </w:rPr>
+        <w:tab/>
+      </w:r>
+      <w:r>
+        <w:rPr>
+          <w:b/>
+        </w:rPr>
+        <w:tab/>
+      </w:r>
+      <w:r>
+        <w:rPr>
+          <w:b/>
+        </w:rPr>
+        <w:tab/>
+      </w:r>
+      <w:r>
+        <w:rPr>
+          <w:b/>
+        </w:rPr>
+        <w:tab/>
+      </w:r>
+      <w:r>
+        <w:rPr>
+          <w:b/>
+        </w:rPr>
+        <w:tab/>
+      </w:r>
+      <w:r>
+        <w:rPr>
+          <w:b/>
+        </w:rPr>
+        <w:tab/>
+      </w:r>
+      <w:r>
+        <w:rPr>
+          <w:b/>
+        </w:rPr>
+        <w:tab/>
+      </w:r>
+      <w:r>
+        <w:rPr>
+          <w:b/>
+        </w:rPr>
+        <w:tab/>
+      </w:r>
+      <w:r>
+        <w:rPr>
+          <w:b/>
+        </w:rPr>
+        <w:t xml:space="preserve">        </w:t>
+      </w:r>
+      <w:r>
+        <w:rPr>
+          <w:b/>
+        </w:rPr>
+        <w:t>21</w:t>
+      </w:r>
+    </w:p>
+    <w:p/>
+    <w:p>
+      <w:pPr>
+        <w:ind w:firstLine="720"/>
+      </w:pPr>
+      <w:r>
+        <w:t xml:space="preserve">6.1 How Are Test Cases Implemented . . . . . . . . . . . . . . . . . . . . . . . …….. . . . . . . . . . </w:t>
       </w:r>
       <w:proofErr w:type="gramStart"/>
       <w:r>
-        <w:t>. . . .</w:t>
+        <w:t>.</w:t>
+      </w:r>
+      <w:r>
+        <w:t>.</w:t>
       </w:r>
       <w:proofErr w:type="gramEnd"/>
       <w:r>
-        <w:t xml:space="preserve"> 8</w:t>
+        <w:t>21</w:t>
+      </w:r>
+    </w:p>
+    <w:p>
+      <w:pPr>
+        <w:rPr>
+          <w:b/>
+        </w:rPr>
+      </w:pPr>
+    </w:p>
+    <w:p>
+      <w:pPr>
+        <w:rPr>
+          <w:b/>
+        </w:rPr>
+      </w:pPr>
+      <w:r>
+        <w:rPr>
+          <w:b/>
+        </w:rPr>
+        <w:t xml:space="preserve">7. </w:t>
+      </w:r>
+      <w:r>
+        <w:rPr>
+          <w:b/>
+        </w:rPr>
+        <w:t xml:space="preserve"> Test C</w:t>
+      </w:r>
+      <w:r>
+        <w:rPr>
+          <w:b/>
+        </w:rPr>
+        <w:t>overage</w:t>
+      </w:r>
+      <w:r>
+        <w:rPr>
+          <w:b/>
+        </w:rPr>
+        <w:tab/>
+      </w:r>
+      <w:r>
+        <w:rPr>
+          <w:b/>
+        </w:rPr>
+        <w:tab/>
+      </w:r>
+      <w:r>
+        <w:rPr>
+          <w:b/>
+        </w:rPr>
+        <w:tab/>
+      </w:r>
+      <w:r>
+        <w:rPr>
+          <w:b/>
+        </w:rPr>
+        <w:tab/>
+      </w:r>
+      <w:r>
+        <w:rPr>
+          <w:b/>
+        </w:rPr>
+        <w:tab/>
+      </w:r>
+      <w:r>
+        <w:rPr>
+          <w:b/>
+        </w:rPr>
+        <w:tab/>
+      </w:r>
+      <w:r>
+        <w:rPr>
+          <w:b/>
+        </w:rPr>
+        <w:tab/>
+      </w:r>
+      <w:r>
+        <w:rPr>
+          <w:b/>
+        </w:rPr>
+        <w:tab/>
+      </w:r>
+      <w:r>
+        <w:rPr>
+          <w:b/>
+        </w:rPr>
+        <w:t xml:space="preserve">       </w:t>
+      </w:r>
+      <w:r>
+        <w:rPr>
+          <w:b/>
+        </w:rPr>
+        <w:tab/>
+      </w:r>
+      <w:r>
+        <w:rPr>
+          <w:b/>
+        </w:rPr>
+        <w:tab/>
+        <w:t xml:space="preserve">        </w:t>
+      </w:r>
+      <w:r>
+        <w:rPr>
+          <w:b/>
+        </w:rPr>
+        <w:t>25</w:t>
       </w:r>
     </w:p>
     <w:p/>
     <w:p>
       <w:pPr>
-        <w:rPr>
-          <w:b/>
-        </w:rPr>
-      </w:pPr>
-      <w:r>
-        <w:rPr>
-          <w:b/>
-        </w:rPr>
-        <w:t>6</w:t>
-      </w:r>
-      <w:r>
-        <w:rPr>
-          <w:b/>
-        </w:rPr>
-        <w:t xml:space="preserve">. </w:t>
-      </w:r>
-      <w:r>
-        <w:rPr>
-          <w:b/>
-        </w:rPr>
-        <w:t xml:space="preserve"> Test Case Implementation </w:t>
-      </w:r>
-      <w:r>
-        <w:rPr>
-          <w:b/>
-        </w:rPr>
-        <w:tab/>
-      </w:r>
-      <w:r>
-        <w:rPr>
-          <w:b/>
-        </w:rPr>
-        <w:tab/>
-      </w:r>
-      <w:r>
-        <w:rPr>
-          <w:b/>
-        </w:rPr>
-        <w:tab/>
-      </w:r>
-      <w:r>
-        <w:rPr>
-          <w:b/>
-        </w:rPr>
-        <w:tab/>
-      </w:r>
-      <w:r>
-        <w:rPr>
-          <w:b/>
-        </w:rPr>
-        <w:tab/>
-      </w:r>
-      <w:r>
-        <w:rPr>
-          <w:b/>
-        </w:rPr>
-        <w:tab/>
-      </w:r>
-      <w:r>
-        <w:rPr>
-          <w:b/>
-        </w:rPr>
-        <w:tab/>
-      </w:r>
-      <w:r>
-        <w:rPr>
-          <w:b/>
-        </w:rPr>
-        <w:tab/>
-      </w:r>
-      <w:r>
-        <w:rPr>
-          <w:b/>
-        </w:rPr>
-        <w:t xml:space="preserve">          </w:t>
-      </w:r>
-      <w:r>
-        <w:rPr>
-          <w:b/>
-        </w:rPr>
-        <w:t>9</w:t>
-      </w:r>
-    </w:p>
-    <w:p/>
-    <w:p>
-      <w:pPr>
         <w:ind w:firstLine="720"/>
       </w:pPr>
       <w:r>
-        <w:t>6.1 How Are Test Cases Implemented . . . . . . . . . . . . . . . . . . . . . . . …….. . . . . . . . . . . . 9</w:t>
-      </w:r>
-    </w:p>
-    <w:p>
-      <w:pPr>
-        <w:rPr>
-          <w:b/>
-        </w:rPr>
-      </w:pPr>
-    </w:p>
-    <w:p>
-      <w:pPr>
-        <w:rPr>
-          <w:b/>
-        </w:rPr>
-      </w:pPr>
-      <w:r>
-        <w:rPr>
-          <w:b/>
-        </w:rPr>
-        <w:t xml:space="preserve">7. </w:t>
-      </w:r>
-      <w:r>
-        <w:rPr>
-          <w:b/>
-        </w:rPr>
-        <w:t xml:space="preserve"> Test C</w:t>
-      </w:r>
-      <w:r>
-        <w:rPr>
-          <w:b/>
-        </w:rPr>
-        <w:t>overage</w:t>
-      </w:r>
-      <w:r>
-        <w:rPr>
-          <w:b/>
-        </w:rPr>
-        <w:tab/>
-      </w:r>
-      <w:r>
-        <w:rPr>
-          <w:b/>
-        </w:rPr>
-        <w:tab/>
-      </w:r>
-      <w:r>
-        <w:rPr>
-          <w:b/>
-        </w:rPr>
-        <w:tab/>
-      </w:r>
-      <w:r>
-        <w:rPr>
-          <w:b/>
-        </w:rPr>
-        <w:tab/>
-      </w:r>
-      <w:r>
-        <w:rPr>
-          <w:b/>
-        </w:rPr>
-        <w:tab/>
-      </w:r>
-      <w:r>
-        <w:rPr>
-          <w:b/>
-        </w:rPr>
-        <w:tab/>
-      </w:r>
-      <w:r>
-        <w:rPr>
-          <w:b/>
-        </w:rPr>
-        <w:tab/>
-      </w:r>
-      <w:r>
-        <w:rPr>
-          <w:b/>
-        </w:rPr>
-        <w:tab/>
-      </w:r>
-      <w:r>
-        <w:rPr>
-          <w:b/>
-        </w:rPr>
-        <w:t xml:space="preserve">       </w:t>
-      </w:r>
-      <w:r>
-        <w:rPr>
-          <w:b/>
-        </w:rPr>
-        <w:tab/>
-      </w:r>
-      <w:r>
-        <w:rPr>
-          <w:b/>
-        </w:rPr>
-        <w:tab/>
-        <w:t xml:space="preserve">          </w:t>
-      </w:r>
-      <w:r>
-        <w:rPr>
-          <w:b/>
-        </w:rPr>
-        <w:t>9</w:t>
-      </w:r>
-    </w:p>
-    <w:p/>
-    <w:p>
-      <w:pPr>
-        <w:ind w:firstLine="720"/>
-      </w:pPr>
-      <w:r>
         <w:t xml:space="preserve">7.1 </w:t>
       </w:r>
       <w:r>
@@ -1248,7 +1254,10 @@
         <w:t>……………</w:t>
       </w:r>
       <w:r>
-        <w:t xml:space="preserve"> . . . . . . . . . . . . . . . . . …….. . . . . . . . . . . . 9</w:t>
+        <w:t xml:space="preserve"> . . . . . . . . . . . . . . . . . …….. . . . . . . . . . . </w:t>
+      </w:r>
+      <w:r>
+        <w:t>25</w:t>
       </w:r>
     </w:p>
     <w:p>
@@ -1832,6 +1841,9 @@
             <w:r>
               <w:t>Chapter 3,4,5,6</w:t>
             </w:r>
+            <w:r>
+              <w:t>,7</w:t>
+            </w:r>
           </w:p>
         </w:tc>
       </w:tr>
@@ -1843,25 +1855,43 @@
           <w:tcPr>
             <w:tcW w:w="2337" w:type="dxa"/>
           </w:tcPr>
-          <w:p/>
+          <w:p>
+            <w:r>
+              <w:t>11.0</w:t>
+            </w:r>
+          </w:p>
         </w:tc>
         <w:tc>
           <w:tcPr>
             <w:tcW w:w="2337" w:type="dxa"/>
           </w:tcPr>
-          <w:p/>
+          <w:p>
+            <w:r>
+              <w:t>23.02.2019</w:t>
+            </w:r>
+          </w:p>
         </w:tc>
         <w:tc>
           <w:tcPr>
             <w:tcW w:w="2338" w:type="dxa"/>
           </w:tcPr>
-          <w:p/>
+          <w:p>
+            <w:proofErr w:type="spellStart"/>
+            <w:r>
+              <w:t>M.Qureshi</w:t>
+            </w:r>
+            <w:proofErr w:type="spellEnd"/>
+          </w:p>
         </w:tc>
         <w:tc>
           <w:tcPr>
             <w:tcW w:w="3189" w:type="dxa"/>
           </w:tcPr>
-          <w:p/>
+          <w:p>
+            <w:r>
+              <w:t>Chapter 3,4,5,6,7</w:t>
+            </w:r>
+          </w:p>
         </w:tc>
       </w:tr>
       <w:tr>
@@ -2454,7 +2484,13 @@
     </w:p>
     <w:p>
       <w:r>
-        <w:t xml:space="preserve">Throughout this document there are several chapters that show different test cases as well as the respective derivation, sufficiency, and implementation of each of these test cases. A test coverage is also provided in this document. An understanding of the testing done and developed during the making of the </w:t>
+        <w:t xml:space="preserve">Throughout this document there are several chapters that show different test cases as well as the respective derivation, sufficiency, and implementation of each of these test cases. A test coverage </w:t>
+      </w:r>
+      <w:r>
+        <w:t xml:space="preserve">for each test as well as all tests </w:t>
+      </w:r>
+      <w:r>
+        <w:t xml:space="preserve">is also provided in this document. An understanding of the testing done and developed during the making of the </w:t>
       </w:r>
       <w:proofErr w:type="spellStart"/>
       <w:r>
@@ -2462,7 +2498,21 @@
       </w:r>
       <w:proofErr w:type="spellEnd"/>
       <w:r>
-        <w:t xml:space="preserve"> are thoroughly explored and conveyed throughout this document.</w:t>
+        <w:t xml:space="preserve"> </w:t>
+      </w:r>
+      <w:r>
+        <w:t xml:space="preserve">is </w:t>
+      </w:r>
+      <w:r>
+        <w:t xml:space="preserve">thoroughly </w:t>
+      </w:r>
+      <w:r>
+        <w:t>analyzed</w:t>
+      </w:r>
+      <w:bookmarkStart w:id="0" w:name="_GoBack"/>
+      <w:bookmarkEnd w:id="0"/>
+      <w:r>
+        <w:t xml:space="preserve"> and conveyed throughout this document.</w:t>
       </w:r>
     </w:p>
     <w:p>
@@ -10303,54 +10353,6 @@
           <w:szCs w:val="32"/>
         </w:rPr>
       </w:pPr>
-      <w:proofErr w:type="gramStart"/>
-      <w:r>
-        <w:rPr>
-          <w:sz w:val="32"/>
-          <w:szCs w:val="32"/>
-        </w:rPr>
-        <w:t>set</w:t>
-      </w:r>
-      <w:r>
-        <w:rPr>
-          <w:sz w:val="32"/>
-          <w:szCs w:val="32"/>
-        </w:rPr>
-        <w:t>U</w:t>
-      </w:r>
-      <w:bookmarkStart w:id="0" w:name="_GoBack"/>
-      <w:bookmarkEnd w:id="0"/>
-      <w:r>
-        <w:rPr>
-          <w:sz w:val="32"/>
-          <w:szCs w:val="32"/>
-        </w:rPr>
-        <w:t>p(</w:t>
-      </w:r>
-      <w:proofErr w:type="gramEnd"/>
-      <w:r>
-        <w:rPr>
-          <w:sz w:val="32"/>
-          <w:szCs w:val="32"/>
-        </w:rPr>
-        <w:t xml:space="preserve">): a configurator object is created and used to create a simulator preview object and recorder object. These objects are needed to test the PlayEditToggle class. </w:t>
-      </w:r>
-    </w:p>
-    <w:p>
-      <w:pPr>
-        <w:rPr>
-          <w:sz w:val="32"/>
-          <w:szCs w:val="32"/>
-        </w:rPr>
-      </w:pPr>
-    </w:p>
-    <w:p>
-      <w:pPr>
-        <w:rPr>
-          <w:sz w:val="32"/>
-          <w:szCs w:val="32"/>
-        </w:rPr>
-      </w:pPr>
       <w:proofErr w:type="spellStart"/>
       <w:proofErr w:type="gramStart"/>
       <w:r>
@@ -10358,7 +10360,21 @@
           <w:sz w:val="32"/>
           <w:szCs w:val="32"/>
         </w:rPr>
-        <w:t>testChangingButtonLabel</w:t>
+        <w:t>set</w:t>
+      </w:r>
+      <w:r>
+        <w:rPr>
+          <w:sz w:val="32"/>
+          <w:szCs w:val="32"/>
+        </w:rPr>
+        <w:t>U</w:t>
+      </w:r>
+      <w:r>
+        <w:rPr>
+          <w:sz w:val="32"/>
+          <w:szCs w:val="32"/>
+        </w:rPr>
+        <w:t>p</w:t>
       </w:r>
       <w:proofErr w:type="spellEnd"/>
       <w:r>
@@ -10374,39 +10390,7 @@
           <w:sz w:val="32"/>
           <w:szCs w:val="32"/>
         </w:rPr>
-        <w:t xml:space="preserve">): when in  edit mode, the user is able to change the labels on each button. This method tests that functionality using the respective </w:t>
-      </w:r>
-      <w:proofErr w:type="spellStart"/>
-      <w:r>
-        <w:rPr>
-          <w:sz w:val="32"/>
-          <w:szCs w:val="32"/>
-        </w:rPr>
-        <w:t>JTextFields</w:t>
-      </w:r>
-      <w:proofErr w:type="spellEnd"/>
-      <w:r>
-        <w:rPr>
-          <w:sz w:val="32"/>
-          <w:szCs w:val="32"/>
-        </w:rPr>
-        <w:t xml:space="preserve"> and </w:t>
-      </w:r>
-      <w:proofErr w:type="spellStart"/>
-      <w:r>
-        <w:rPr>
-          <w:sz w:val="32"/>
-          <w:szCs w:val="32"/>
-        </w:rPr>
-        <w:t>JButtons</w:t>
-      </w:r>
-      <w:proofErr w:type="spellEnd"/>
-      <w:r>
-        <w:rPr>
-          <w:sz w:val="32"/>
-          <w:szCs w:val="32"/>
-        </w:rPr>
-        <w:t xml:space="preserve">. </w:t>
+        <w:t xml:space="preserve">): a configurator object is created and used to create a simulator preview object and recorder object. These objects are needed to test the PlayEditToggle class. </w:t>
       </w:r>
     </w:p>
     <w:p>
@@ -10431,7 +10415,7 @@
           <w:sz w:val="32"/>
           <w:szCs w:val="32"/>
         </w:rPr>
-        <w:t>testAddingAudioToButtons</w:t>
+        <w:t>testChangingButtonLabel</w:t>
       </w:r>
       <w:proofErr w:type="spellEnd"/>
       <w:r>
@@ -10447,7 +10431,7 @@
           <w:sz w:val="32"/>
           <w:szCs w:val="32"/>
         </w:rPr>
-        <w:t xml:space="preserve">): When in edit mode, the user is able to add audio to a button of their choice. This method allows a testing of this feature by using the respective </w:t>
+        <w:t xml:space="preserve">): when in  edit mode, the user is able to change the labels on each button. This method tests that functionality using the respective </w:t>
       </w:r>
       <w:proofErr w:type="spellStart"/>
       <w:r>
@@ -10489,254 +10473,12 @@
           <w:szCs w:val="32"/>
         </w:rPr>
       </w:pPr>
-      <w:r>
-        <w:rPr>
-          <w:sz w:val="32"/>
-          <w:szCs w:val="32"/>
-        </w:rPr>
-        <w:t xml:space="preserve"> </w:t>
-      </w:r>
-    </w:p>
-    <w:p>
-      <w:pPr>
-        <w:rPr>
-          <w:sz w:val="32"/>
-          <w:szCs w:val="32"/>
-        </w:rPr>
-      </w:pPr>
-    </w:p>
-    <w:p>
-      <w:pPr>
-        <w:rPr>
-          <w:b/>
-          <w:sz w:val="32"/>
-          <w:u w:val="single"/>
-        </w:rPr>
-      </w:pPr>
-      <w:r>
-        <w:rPr>
-          <w:b/>
-          <w:sz w:val="32"/>
-          <w:u w:val="single"/>
-        </w:rPr>
-        <w:t>ProfilesPanel</w:t>
-      </w:r>
-      <w:r>
-        <w:rPr>
-          <w:b/>
-          <w:sz w:val="32"/>
-          <w:u w:val="single"/>
-        </w:rPr>
-        <w:t>Test:</w:t>
-      </w:r>
-    </w:p>
-    <w:p>
-      <w:pPr>
-        <w:rPr>
-          <w:sz w:val="32"/>
-          <w:szCs w:val="32"/>
-        </w:rPr>
-      </w:pPr>
-    </w:p>
-    <w:p>
-      <w:pPr>
-        <w:rPr>
-          <w:sz w:val="32"/>
-          <w:szCs w:val="32"/>
-        </w:rPr>
-      </w:pPr>
-    </w:p>
-    <w:p>
-      <w:pPr>
-        <w:rPr>
-          <w:sz w:val="32"/>
-          <w:szCs w:val="32"/>
-        </w:rPr>
-      </w:pPr>
-    </w:p>
-    <w:p>
-      <w:pPr>
-        <w:rPr>
-          <w:sz w:val="32"/>
-          <w:szCs w:val="32"/>
-        </w:rPr>
-      </w:pPr>
-    </w:p>
-    <w:p>
-      <w:pPr>
-        <w:rPr>
-          <w:sz w:val="32"/>
-          <w:szCs w:val="32"/>
-        </w:rPr>
-      </w:pPr>
-    </w:p>
-    <w:p>
-      <w:pPr>
-        <w:rPr>
-          <w:sz w:val="32"/>
-          <w:szCs w:val="32"/>
-        </w:rPr>
-      </w:pPr>
-    </w:p>
-    <w:p>
-      <w:pPr>
-        <w:rPr>
-          <w:sz w:val="32"/>
-          <w:szCs w:val="32"/>
-        </w:rPr>
-      </w:pPr>
-    </w:p>
-    <w:p>
-      <w:pPr>
-        <w:rPr>
-          <w:sz w:val="32"/>
-          <w:szCs w:val="32"/>
-        </w:rPr>
-      </w:pPr>
-    </w:p>
-    <w:p>
-      <w:pPr>
-        <w:rPr>
-          <w:sz w:val="32"/>
-          <w:szCs w:val="32"/>
-        </w:rPr>
-      </w:pPr>
-    </w:p>
-    <w:p>
-      <w:pPr>
-        <w:rPr>
-          <w:sz w:val="32"/>
-          <w:szCs w:val="32"/>
-        </w:rPr>
-      </w:pPr>
-    </w:p>
-    <w:p>
-      <w:pPr>
-        <w:rPr>
-          <w:sz w:val="32"/>
-          <w:szCs w:val="32"/>
-        </w:rPr>
-      </w:pPr>
-    </w:p>
-    <w:p>
-      <w:pPr>
-        <w:rPr>
-          <w:sz w:val="32"/>
-          <w:szCs w:val="32"/>
-        </w:rPr>
-      </w:pPr>
-    </w:p>
-    <w:p>
-      <w:pPr>
-        <w:rPr>
-          <w:sz w:val="32"/>
-          <w:szCs w:val="32"/>
-        </w:rPr>
-      </w:pPr>
-    </w:p>
-    <w:p>
-      <w:pPr>
-        <w:rPr>
-          <w:sz w:val="32"/>
-          <w:szCs w:val="32"/>
-        </w:rPr>
-      </w:pPr>
-    </w:p>
-    <w:p>
-      <w:pPr>
-        <w:rPr>
-          <w:sz w:val="32"/>
-          <w:szCs w:val="32"/>
-        </w:rPr>
-      </w:pPr>
-    </w:p>
-    <w:p>
-      <w:pPr>
-        <w:rPr>
-          <w:sz w:val="32"/>
-          <w:szCs w:val="32"/>
-        </w:rPr>
-      </w:pPr>
-    </w:p>
-    <w:p>
-      <w:pPr>
-        <w:rPr>
-          <w:sz w:val="32"/>
-          <w:szCs w:val="32"/>
-        </w:rPr>
-      </w:pPr>
-    </w:p>
-    <w:p>
-      <w:pPr>
-        <w:rPr>
-          <w:sz w:val="32"/>
-          <w:szCs w:val="32"/>
-        </w:rPr>
-      </w:pPr>
-    </w:p>
-    <w:p>
-      <w:pPr>
-        <w:rPr>
-          <w:sz w:val="32"/>
-          <w:szCs w:val="32"/>
-        </w:rPr>
-      </w:pPr>
-    </w:p>
-    <w:p>
-      <w:pPr>
-        <w:rPr>
-          <w:sz w:val="32"/>
-          <w:szCs w:val="32"/>
-        </w:rPr>
-      </w:pPr>
-    </w:p>
-    <w:p>
-      <w:pPr>
-        <w:rPr>
-          <w:b/>
-          <w:sz w:val="32"/>
-          <w:u w:val="single"/>
-        </w:rPr>
-      </w:pPr>
-      <w:proofErr w:type="spellStart"/>
-      <w:r>
-        <w:rPr>
-          <w:b/>
-          <w:sz w:val="32"/>
-          <w:u w:val="single"/>
-        </w:rPr>
-        <w:t>TalkBoxConfigTest</w:t>
-      </w:r>
-      <w:proofErr w:type="spellEnd"/>
-      <w:r>
-        <w:rPr>
-          <w:b/>
-          <w:sz w:val="32"/>
-          <w:u w:val="single"/>
-        </w:rPr>
-        <w:t>:</w:t>
-      </w:r>
-    </w:p>
-    <w:p>
-      <w:pPr>
-        <w:rPr>
-          <w:b/>
-          <w:sz w:val="32"/>
-          <w:u w:val="single"/>
-        </w:rPr>
-      </w:pPr>
-    </w:p>
-    <w:p>
-      <w:pPr>
-        <w:rPr>
-          <w:sz w:val="32"/>
-        </w:rPr>
-      </w:pPr>
-    </w:p>
-    <w:p>
-      <w:pPr>
-        <w:rPr>
-          <w:sz w:val="32"/>
+    </w:p>
+    <w:p>
+      <w:pPr>
+        <w:rPr>
+          <w:sz w:val="32"/>
+          <w:szCs w:val="32"/>
         </w:rPr>
       </w:pPr>
       <w:proofErr w:type="spellStart"/>
@@ -10744,13 +10486,15 @@
       <w:r>
         <w:rPr>
           <w:sz w:val="32"/>
-        </w:rPr>
-        <w:t>setUp</w:t>
+          <w:szCs w:val="32"/>
+        </w:rPr>
+        <w:t>testAddingAudioToButtons</w:t>
       </w:r>
       <w:proofErr w:type="spellEnd"/>
       <w:r>
         <w:rPr>
           <w:sz w:val="32"/>
+          <w:szCs w:val="32"/>
         </w:rPr>
         <w:t>(</w:t>
       </w:r>
@@ -10758,22 +10502,65 @@
       <w:r>
         <w:rPr>
           <w:sz w:val="32"/>
-        </w:rPr>
-        <w:t>):</w:t>
-      </w:r>
-      <w:r>
-        <w:rPr>
-          <w:sz w:val="32"/>
+          <w:szCs w:val="32"/>
+        </w:rPr>
+        <w:t xml:space="preserve">): When in edit mode, the user is able to add audio to a button of their choice. This method allows a testing of this feature by using the respective </w:t>
+      </w:r>
+      <w:proofErr w:type="spellStart"/>
+      <w:r>
+        <w:rPr>
+          <w:sz w:val="32"/>
+          <w:szCs w:val="32"/>
+        </w:rPr>
+        <w:t>JTextFields</w:t>
+      </w:r>
+      <w:proofErr w:type="spellEnd"/>
+      <w:r>
+        <w:rPr>
+          <w:sz w:val="32"/>
+          <w:szCs w:val="32"/>
+        </w:rPr>
+        <w:t xml:space="preserve"> and </w:t>
+      </w:r>
+      <w:proofErr w:type="spellStart"/>
+      <w:r>
+        <w:rPr>
+          <w:sz w:val="32"/>
+          <w:szCs w:val="32"/>
+        </w:rPr>
+        <w:t>JButtons</w:t>
+      </w:r>
+      <w:proofErr w:type="spellEnd"/>
+      <w:r>
+        <w:rPr>
+          <w:sz w:val="32"/>
+          <w:szCs w:val="32"/>
+        </w:rPr>
+        <w:t xml:space="preserve">. </w:t>
+      </w:r>
+    </w:p>
+    <w:p>
+      <w:pPr>
+        <w:rPr>
+          <w:sz w:val="32"/>
+          <w:szCs w:val="32"/>
+        </w:rPr>
+      </w:pPr>
+      <w:r>
+        <w:rPr>
+          <w:sz w:val="32"/>
+          <w:szCs w:val="32"/>
         </w:rPr>
         <w:t xml:space="preserve"> </w:t>
       </w:r>
-      <w:r>
-        <w:rPr>
-          <w:sz w:val="32"/>
-          <w:szCs w:val="32"/>
-        </w:rPr>
-        <w:t>a configurator object is created. This object is needed to test the main configurator class. A call to the main method of the configuration app is allow done in this method.</w:t>
-      </w:r>
+    </w:p>
+    <w:p>
+      <w:pPr>
+        <w:rPr>
+          <w:sz w:val="32"/>
+          <w:szCs w:val="32"/>
+        </w:rPr>
+      </w:pPr>
     </w:p>
     <w:p>
       <w:pPr>
@@ -10783,27 +10570,218 @@
           <w:u w:val="single"/>
         </w:rPr>
       </w:pPr>
-    </w:p>
-    <w:p>
-      <w:pPr>
-        <w:rPr>
-          <w:sz w:val="32"/>
+      <w:r>
+        <w:rPr>
+          <w:b/>
+          <w:sz w:val="32"/>
+          <w:u w:val="single"/>
+        </w:rPr>
+        <w:t>ProfilesPanel</w:t>
+      </w:r>
+      <w:r>
+        <w:rPr>
+          <w:b/>
+          <w:sz w:val="32"/>
+          <w:u w:val="single"/>
+        </w:rPr>
+        <w:t>Test:</w:t>
+      </w:r>
+    </w:p>
+    <w:p>
+      <w:pPr>
+        <w:rPr>
+          <w:sz w:val="32"/>
+          <w:szCs w:val="32"/>
+        </w:rPr>
+      </w:pPr>
+    </w:p>
+    <w:p>
+      <w:pPr>
+        <w:rPr>
+          <w:sz w:val="32"/>
+          <w:szCs w:val="32"/>
+        </w:rPr>
+      </w:pPr>
+    </w:p>
+    <w:p>
+      <w:pPr>
+        <w:rPr>
+          <w:sz w:val="32"/>
+          <w:szCs w:val="32"/>
+        </w:rPr>
+      </w:pPr>
+    </w:p>
+    <w:p>
+      <w:pPr>
+        <w:rPr>
+          <w:sz w:val="32"/>
+          <w:szCs w:val="32"/>
+        </w:rPr>
+      </w:pPr>
+    </w:p>
+    <w:p>
+      <w:pPr>
+        <w:rPr>
+          <w:sz w:val="32"/>
+          <w:szCs w:val="32"/>
+        </w:rPr>
+      </w:pPr>
+    </w:p>
+    <w:p>
+      <w:pPr>
+        <w:rPr>
+          <w:sz w:val="32"/>
+          <w:szCs w:val="32"/>
+        </w:rPr>
+      </w:pPr>
+    </w:p>
+    <w:p>
+      <w:pPr>
+        <w:rPr>
+          <w:sz w:val="32"/>
+          <w:szCs w:val="32"/>
+        </w:rPr>
+      </w:pPr>
+    </w:p>
+    <w:p>
+      <w:pPr>
+        <w:rPr>
+          <w:sz w:val="32"/>
+          <w:szCs w:val="32"/>
+        </w:rPr>
+      </w:pPr>
+    </w:p>
+    <w:p>
+      <w:pPr>
+        <w:rPr>
+          <w:sz w:val="32"/>
+          <w:szCs w:val="32"/>
+        </w:rPr>
+      </w:pPr>
+    </w:p>
+    <w:p>
+      <w:pPr>
+        <w:rPr>
+          <w:sz w:val="32"/>
+          <w:szCs w:val="32"/>
+        </w:rPr>
+      </w:pPr>
+    </w:p>
+    <w:p>
+      <w:pPr>
+        <w:rPr>
+          <w:sz w:val="32"/>
+          <w:szCs w:val="32"/>
+        </w:rPr>
+      </w:pPr>
+    </w:p>
+    <w:p>
+      <w:pPr>
+        <w:rPr>
+          <w:sz w:val="32"/>
+          <w:szCs w:val="32"/>
+        </w:rPr>
+      </w:pPr>
+    </w:p>
+    <w:p>
+      <w:pPr>
+        <w:rPr>
+          <w:sz w:val="32"/>
+          <w:szCs w:val="32"/>
+        </w:rPr>
+      </w:pPr>
+    </w:p>
+    <w:p>
+      <w:pPr>
+        <w:rPr>
+          <w:sz w:val="32"/>
+          <w:szCs w:val="32"/>
+        </w:rPr>
+      </w:pPr>
+    </w:p>
+    <w:p>
+      <w:pPr>
+        <w:rPr>
+          <w:sz w:val="32"/>
+          <w:szCs w:val="32"/>
+        </w:rPr>
+      </w:pPr>
+    </w:p>
+    <w:p>
+      <w:pPr>
+        <w:rPr>
+          <w:sz w:val="32"/>
+          <w:szCs w:val="32"/>
+        </w:rPr>
+      </w:pPr>
+    </w:p>
+    <w:p>
+      <w:pPr>
+        <w:rPr>
+          <w:sz w:val="32"/>
+          <w:szCs w:val="32"/>
+        </w:rPr>
+      </w:pPr>
+    </w:p>
+    <w:p>
+      <w:pPr>
+        <w:rPr>
+          <w:sz w:val="32"/>
+          <w:szCs w:val="32"/>
+        </w:rPr>
+      </w:pPr>
+    </w:p>
+    <w:p>
+      <w:pPr>
+        <w:rPr>
+          <w:sz w:val="32"/>
+          <w:szCs w:val="32"/>
+        </w:rPr>
+      </w:pPr>
+    </w:p>
+    <w:p>
+      <w:pPr>
+        <w:rPr>
+          <w:sz w:val="32"/>
+          <w:szCs w:val="32"/>
+        </w:rPr>
+      </w:pPr>
+    </w:p>
+    <w:p>
+      <w:pPr>
+        <w:rPr>
+          <w:b/>
+          <w:sz w:val="32"/>
+          <w:u w:val="single"/>
         </w:rPr>
       </w:pPr>
       <w:proofErr w:type="spellStart"/>
       <w:r>
         <w:rPr>
-          <w:sz w:val="32"/>
-        </w:rPr>
-        <w:t>testSetNumAudioButtons</w:t>
+          <w:b/>
+          <w:sz w:val="32"/>
+          <w:u w:val="single"/>
+        </w:rPr>
+        <w:t>TalkBoxConfigTest</w:t>
       </w:r>
       <w:proofErr w:type="spellEnd"/>
       <w:r>
         <w:rPr>
-          <w:sz w:val="32"/>
-        </w:rPr>
-        <w:t xml:space="preserve">: This method sets the number of audio buttons for the configuration app and tests if this change took place. </w:t>
-      </w:r>
+          <w:b/>
+          <w:sz w:val="32"/>
+          <w:u w:val="single"/>
+        </w:rPr>
+        <w:t>:</w:t>
+      </w:r>
+    </w:p>
+    <w:p>
+      <w:pPr>
+        <w:rPr>
+          <w:b/>
+          <w:sz w:val="32"/>
+          <w:u w:val="single"/>
+        </w:rPr>
+      </w:pPr>
     </w:p>
     <w:p>
       <w:pPr>
@@ -10824,7 +10802,7 @@
         <w:rPr>
           <w:sz w:val="32"/>
         </w:rPr>
-        <w:t>testInitialFields</w:t>
+        <w:t>setUp</w:t>
       </w:r>
       <w:proofErr w:type="spellEnd"/>
       <w:r>
@@ -10838,36 +10816,63 @@
         <w:rPr>
           <w:sz w:val="32"/>
         </w:rPr>
-        <w:t xml:space="preserve">): This method tests all initial fields of the </w:t>
-      </w:r>
+        <w:t>):</w:t>
+      </w:r>
+      <w:r>
+        <w:rPr>
+          <w:sz w:val="32"/>
+        </w:rPr>
+        <w:t xml:space="preserve"> </w:t>
+      </w:r>
+      <w:r>
+        <w:rPr>
+          <w:sz w:val="32"/>
+          <w:szCs w:val="32"/>
+        </w:rPr>
+        <w:t>a configurator object is created. This object is needed to test the main configurator class. A call to the main method of the configuration app is allow done in this method.</w:t>
+      </w:r>
+    </w:p>
+    <w:p>
+      <w:pPr>
+        <w:rPr>
+          <w:b/>
+          <w:sz w:val="32"/>
+          <w:u w:val="single"/>
+        </w:rPr>
+      </w:pPr>
+    </w:p>
+    <w:p>
+      <w:pPr>
+        <w:rPr>
+          <w:sz w:val="32"/>
+        </w:rPr>
+      </w:pPr>
       <w:proofErr w:type="spellStart"/>
       <w:r>
         <w:rPr>
           <w:sz w:val="32"/>
         </w:rPr>
-        <w:t>TalkBoxConfiguration</w:t>
+        <w:t>testSetNumAudioButtons</w:t>
       </w:r>
       <w:proofErr w:type="spellEnd"/>
       <w:r>
         <w:rPr>
           <w:sz w:val="32"/>
         </w:rPr>
-        <w:t xml:space="preserve"> application to ensure they are correctly set upon launch of the application. </w:t>
-      </w:r>
-    </w:p>
-    <w:p>
-      <w:pPr>
-        <w:rPr>
-          <w:sz w:val="32"/>
-        </w:rPr>
-      </w:pPr>
-    </w:p>
-    <w:p>
-      <w:pPr>
-        <w:rPr>
-          <w:b/>
-          <w:sz w:val="32"/>
-          <w:szCs w:val="32"/>
+        <w:t xml:space="preserve">: This method sets the number of audio buttons for the configuration app and tests if this change took place. </w:t>
+      </w:r>
+    </w:p>
+    <w:p>
+      <w:pPr>
+        <w:rPr>
+          <w:sz w:val="32"/>
+        </w:rPr>
+      </w:pPr>
+    </w:p>
+    <w:p>
+      <w:pPr>
+        <w:rPr>
+          <w:sz w:val="32"/>
         </w:rPr>
       </w:pPr>
       <w:proofErr w:type="spellStart"/>
@@ -10876,6 +10881,58 @@
         <w:rPr>
           <w:sz w:val="32"/>
         </w:rPr>
+        <w:t>testInitialFields</w:t>
+      </w:r>
+      <w:proofErr w:type="spellEnd"/>
+      <w:r>
+        <w:rPr>
+          <w:sz w:val="32"/>
+        </w:rPr>
+        <w:t>(</w:t>
+      </w:r>
+      <w:proofErr w:type="gramEnd"/>
+      <w:r>
+        <w:rPr>
+          <w:sz w:val="32"/>
+        </w:rPr>
+        <w:t xml:space="preserve">): This method tests all initial fields of the </w:t>
+      </w:r>
+      <w:proofErr w:type="spellStart"/>
+      <w:r>
+        <w:rPr>
+          <w:sz w:val="32"/>
+        </w:rPr>
+        <w:t>TalkBoxConfiguration</w:t>
+      </w:r>
+      <w:proofErr w:type="spellEnd"/>
+      <w:r>
+        <w:rPr>
+          <w:sz w:val="32"/>
+        </w:rPr>
+        <w:t xml:space="preserve"> application to ensure they are correctly set upon launch of the application. </w:t>
+      </w:r>
+    </w:p>
+    <w:p>
+      <w:pPr>
+        <w:rPr>
+          <w:sz w:val="32"/>
+        </w:rPr>
+      </w:pPr>
+    </w:p>
+    <w:p>
+      <w:pPr>
+        <w:rPr>
+          <w:b/>
+          <w:sz w:val="32"/>
+          <w:szCs w:val="32"/>
+        </w:rPr>
+      </w:pPr>
+      <w:proofErr w:type="spellStart"/>
+      <w:proofErr w:type="gramStart"/>
+      <w:r>
+        <w:rPr>
+          <w:sz w:val="32"/>
+        </w:rPr>
         <w:t>testJPaneSplits</w:t>
       </w:r>
       <w:proofErr w:type="spellEnd"/>
@@ -11104,24 +11161,6 @@
           <w:szCs w:val="32"/>
         </w:rPr>
       </w:pPr>
-    </w:p>
-    <w:p>
-      <w:pPr>
-        <w:rPr>
-          <w:b/>
-          <w:sz w:val="32"/>
-          <w:szCs w:val="32"/>
-        </w:rPr>
-      </w:pPr>
-    </w:p>
-    <w:p>
-      <w:pPr>
-        <w:rPr>
-          <w:b/>
-          <w:sz w:val="32"/>
-          <w:szCs w:val="32"/>
-        </w:rPr>
-      </w:pPr>
       <w:r>
         <w:rPr>
           <w:b/>
@@ -11168,13 +11207,1802 @@
       <w:pPr>
         <w:rPr>
           <w:b/>
-          <w:sz w:val="48"/>
-          <w:szCs w:val="48"/>
-        </w:rPr>
-      </w:pPr>
-    </w:p>
-    <w:p>
-      <w:pPr>
+          <w:sz w:val="32"/>
+          <w:szCs w:val="32"/>
+        </w:rPr>
+      </w:pPr>
+    </w:p>
+    <w:p>
+      <w:pPr>
+        <w:rPr>
+          <w:b/>
+          <w:sz w:val="32"/>
+          <w:szCs w:val="32"/>
+          <w:u w:val="single"/>
+        </w:rPr>
+      </w:pPr>
+      <w:r>
+        <w:rPr>
+          <w:b/>
+          <w:sz w:val="32"/>
+          <w:szCs w:val="32"/>
+          <w:u w:val="single"/>
+        </w:rPr>
+        <w:t>Individual Test Classes</w:t>
+      </w:r>
+    </w:p>
+    <w:p>
+      <w:pPr>
+        <w:rPr>
+          <w:b/>
+          <w:sz w:val="32"/>
+          <w:szCs w:val="32"/>
+          <w:u w:val="single"/>
+        </w:rPr>
+      </w:pPr>
+    </w:p>
+    <w:p>
+      <w:pPr>
+        <w:rPr>
+          <w:b/>
+          <w:sz w:val="32"/>
+          <w:szCs w:val="32"/>
+          <w:u w:val="single"/>
+        </w:rPr>
+      </w:pPr>
+      <w:proofErr w:type="spellStart"/>
+      <w:r>
+        <w:rPr>
+          <w:b/>
+          <w:sz w:val="32"/>
+          <w:szCs w:val="32"/>
+          <w:u w:val="single"/>
+        </w:rPr>
+        <w:t>Recorder</w:t>
+      </w:r>
+      <w:r>
+        <w:rPr>
+          <w:b/>
+          <w:sz w:val="32"/>
+          <w:szCs w:val="32"/>
+          <w:u w:val="single"/>
+        </w:rPr>
+        <w:t>Test</w:t>
+      </w:r>
+      <w:proofErr w:type="spellEnd"/>
+      <w:r>
+        <w:rPr>
+          <w:b/>
+          <w:sz w:val="32"/>
+          <w:szCs w:val="32"/>
+          <w:u w:val="single"/>
+        </w:rPr>
+        <w:t>:</w:t>
+      </w:r>
+    </w:p>
+    <w:p>
+      <w:pPr>
+        <w:rPr>
+          <w:b/>
+          <w:sz w:val="32"/>
+          <w:szCs w:val="32"/>
+          <w:u w:val="single"/>
+        </w:rPr>
+      </w:pPr>
+    </w:p>
+    <w:tbl>
+      <w:tblPr>
+        <w:tblStyle w:val="TableGrid"/>
+        <w:tblW w:w="0" w:type="auto"/>
+        <w:tblLook w:val="04A0" w:firstRow="1" w:lastRow="0" w:firstColumn="1" w:lastColumn="0" w:noHBand="0" w:noVBand="1"/>
+      </w:tblPr>
+      <w:tblGrid>
+        <w:gridCol w:w="1870"/>
+        <w:gridCol w:w="1870"/>
+        <w:gridCol w:w="1870"/>
+        <w:gridCol w:w="1870"/>
+        <w:gridCol w:w="1870"/>
+      </w:tblGrid>
+      <w:tr>
+        <w:tc>
+          <w:tcPr>
+            <w:tcW w:w="1870" w:type="dxa"/>
+          </w:tcPr>
+          <w:p>
+            <w:pPr>
+              <w:rPr>
+                <w:b/>
+                <w:sz w:val="32"/>
+                <w:szCs w:val="32"/>
+              </w:rPr>
+            </w:pPr>
+            <w:proofErr w:type="spellStart"/>
+            <w:r>
+              <w:rPr>
+                <w:b/>
+                <w:sz w:val="32"/>
+                <w:szCs w:val="32"/>
+              </w:rPr>
+              <w:t>TalkBox</w:t>
+            </w:r>
+            <w:proofErr w:type="spellEnd"/>
+          </w:p>
+        </w:tc>
+        <w:tc>
+          <w:tcPr>
+            <w:tcW w:w="1870" w:type="dxa"/>
+          </w:tcPr>
+          <w:p>
+            <w:pPr>
+              <w:rPr>
+                <w:b/>
+                <w:sz w:val="32"/>
+                <w:szCs w:val="32"/>
+              </w:rPr>
+            </w:pPr>
+            <w:r>
+              <w:rPr>
+                <w:b/>
+                <w:sz w:val="32"/>
+                <w:szCs w:val="32"/>
+              </w:rPr>
+              <w:t xml:space="preserve">Coverage </w:t>
+            </w:r>
+          </w:p>
+        </w:tc>
+        <w:tc>
+          <w:tcPr>
+            <w:tcW w:w="1870" w:type="dxa"/>
+          </w:tcPr>
+          <w:p>
+            <w:pPr>
+              <w:rPr>
+                <w:b/>
+                <w:sz w:val="32"/>
+                <w:szCs w:val="32"/>
+              </w:rPr>
+            </w:pPr>
+            <w:r>
+              <w:rPr>
+                <w:b/>
+                <w:sz w:val="32"/>
+                <w:szCs w:val="32"/>
+              </w:rPr>
+              <w:t>Covered Instructions</w:t>
+            </w:r>
+          </w:p>
+        </w:tc>
+        <w:tc>
+          <w:tcPr>
+            <w:tcW w:w="1870" w:type="dxa"/>
+          </w:tcPr>
+          <w:p>
+            <w:pPr>
+              <w:rPr>
+                <w:b/>
+                <w:sz w:val="32"/>
+                <w:szCs w:val="32"/>
+              </w:rPr>
+            </w:pPr>
+            <w:r>
+              <w:rPr>
+                <w:b/>
+                <w:sz w:val="32"/>
+                <w:szCs w:val="32"/>
+              </w:rPr>
+              <w:t>Missed Instructions</w:t>
+            </w:r>
+          </w:p>
+        </w:tc>
+        <w:tc>
+          <w:tcPr>
+            <w:tcW w:w="1870" w:type="dxa"/>
+          </w:tcPr>
+          <w:p>
+            <w:pPr>
+              <w:rPr>
+                <w:b/>
+                <w:sz w:val="32"/>
+                <w:szCs w:val="32"/>
+              </w:rPr>
+            </w:pPr>
+            <w:r>
+              <w:rPr>
+                <w:b/>
+                <w:sz w:val="32"/>
+                <w:szCs w:val="32"/>
+              </w:rPr>
+              <w:t>Total Instructions</w:t>
+            </w:r>
+          </w:p>
+        </w:tc>
+      </w:tr>
+      <w:tr>
+        <w:tc>
+          <w:tcPr>
+            <w:tcW w:w="1870" w:type="dxa"/>
+          </w:tcPr>
+          <w:p>
+            <w:pPr>
+              <w:rPr>
+                <w:sz w:val="32"/>
+                <w:szCs w:val="32"/>
+              </w:rPr>
+            </w:pPr>
+            <w:proofErr w:type="spellStart"/>
+            <w:r>
+              <w:rPr>
+                <w:sz w:val="32"/>
+                <w:szCs w:val="32"/>
+              </w:rPr>
+              <w:t>src</w:t>
+            </w:r>
+            <w:proofErr w:type="spellEnd"/>
+            <w:r>
+              <w:rPr>
+                <w:sz w:val="32"/>
+                <w:szCs w:val="32"/>
+              </w:rPr>
+              <w:t xml:space="preserve"> folder</w:t>
+            </w:r>
+          </w:p>
+        </w:tc>
+        <w:tc>
+          <w:tcPr>
+            <w:tcW w:w="1870" w:type="dxa"/>
+          </w:tcPr>
+          <w:p>
+            <w:pPr>
+              <w:rPr>
+                <w:sz w:val="32"/>
+                <w:szCs w:val="32"/>
+              </w:rPr>
+            </w:pPr>
+            <w:r>
+              <w:rPr>
+                <w:sz w:val="32"/>
+                <w:szCs w:val="32"/>
+              </w:rPr>
+              <w:t>77.3</w:t>
+            </w:r>
+            <w:r>
+              <w:rPr>
+                <w:sz w:val="32"/>
+                <w:szCs w:val="32"/>
+              </w:rPr>
+              <w:t>%</w:t>
+            </w:r>
+          </w:p>
+        </w:tc>
+        <w:tc>
+          <w:tcPr>
+            <w:tcW w:w="1870" w:type="dxa"/>
+          </w:tcPr>
+          <w:p>
+            <w:pPr>
+              <w:rPr>
+                <w:sz w:val="32"/>
+                <w:szCs w:val="32"/>
+              </w:rPr>
+            </w:pPr>
+            <w:r>
+              <w:rPr>
+                <w:sz w:val="32"/>
+                <w:szCs w:val="32"/>
+              </w:rPr>
+              <w:t>2622</w:t>
+            </w:r>
+          </w:p>
+        </w:tc>
+        <w:tc>
+          <w:tcPr>
+            <w:tcW w:w="1870" w:type="dxa"/>
+          </w:tcPr>
+          <w:p>
+            <w:pPr>
+              <w:rPr>
+                <w:sz w:val="32"/>
+                <w:szCs w:val="32"/>
+              </w:rPr>
+            </w:pPr>
+            <w:r>
+              <w:rPr>
+                <w:sz w:val="32"/>
+                <w:szCs w:val="32"/>
+              </w:rPr>
+              <w:t>769</w:t>
+            </w:r>
+          </w:p>
+        </w:tc>
+        <w:tc>
+          <w:tcPr>
+            <w:tcW w:w="1870" w:type="dxa"/>
+          </w:tcPr>
+          <w:p>
+            <w:pPr>
+              <w:rPr>
+                <w:sz w:val="32"/>
+                <w:szCs w:val="32"/>
+              </w:rPr>
+            </w:pPr>
+            <w:r>
+              <w:rPr>
+                <w:sz w:val="32"/>
+                <w:szCs w:val="32"/>
+              </w:rPr>
+              <w:t>3391</w:t>
+            </w:r>
+          </w:p>
+        </w:tc>
+      </w:tr>
+    </w:tbl>
+    <w:p>
+      <w:pPr>
+        <w:rPr>
+          <w:b/>
+          <w:sz w:val="32"/>
+          <w:szCs w:val="32"/>
+        </w:rPr>
+      </w:pPr>
+    </w:p>
+    <w:p>
+      <w:pPr>
+        <w:rPr>
+          <w:b/>
+          <w:sz w:val="32"/>
+          <w:szCs w:val="32"/>
+        </w:rPr>
+      </w:pPr>
+    </w:p>
+    <w:p>
+      <w:pPr>
+        <w:rPr>
+          <w:b/>
+          <w:sz w:val="32"/>
+          <w:szCs w:val="32"/>
+          <w:u w:val="single"/>
+        </w:rPr>
+      </w:pPr>
+      <w:proofErr w:type="spellStart"/>
+      <w:r>
+        <w:rPr>
+          <w:b/>
+          <w:sz w:val="32"/>
+          <w:szCs w:val="32"/>
+          <w:u w:val="single"/>
+        </w:rPr>
+        <w:t>SimPreview</w:t>
+      </w:r>
+      <w:r>
+        <w:rPr>
+          <w:b/>
+          <w:sz w:val="32"/>
+          <w:szCs w:val="32"/>
+          <w:u w:val="single"/>
+        </w:rPr>
+        <w:t>Test</w:t>
+      </w:r>
+      <w:proofErr w:type="spellEnd"/>
+      <w:r>
+        <w:rPr>
+          <w:b/>
+          <w:sz w:val="32"/>
+          <w:szCs w:val="32"/>
+          <w:u w:val="single"/>
+        </w:rPr>
+        <w:t>:</w:t>
+      </w:r>
+    </w:p>
+    <w:p>
+      <w:pPr>
+        <w:rPr>
+          <w:b/>
+          <w:sz w:val="32"/>
+          <w:szCs w:val="32"/>
+          <w:u w:val="single"/>
+        </w:rPr>
+      </w:pPr>
+    </w:p>
+    <w:tbl>
+      <w:tblPr>
+        <w:tblStyle w:val="TableGrid"/>
+        <w:tblW w:w="0" w:type="auto"/>
+        <w:tblLook w:val="04A0" w:firstRow="1" w:lastRow="0" w:firstColumn="1" w:lastColumn="0" w:noHBand="0" w:noVBand="1"/>
+      </w:tblPr>
+      <w:tblGrid>
+        <w:gridCol w:w="1870"/>
+        <w:gridCol w:w="1870"/>
+        <w:gridCol w:w="1870"/>
+        <w:gridCol w:w="1870"/>
+        <w:gridCol w:w="1870"/>
+      </w:tblGrid>
+      <w:tr>
+        <w:tc>
+          <w:tcPr>
+            <w:tcW w:w="1870" w:type="dxa"/>
+          </w:tcPr>
+          <w:p>
+            <w:pPr>
+              <w:rPr>
+                <w:b/>
+                <w:sz w:val="32"/>
+                <w:szCs w:val="32"/>
+              </w:rPr>
+            </w:pPr>
+            <w:proofErr w:type="spellStart"/>
+            <w:r>
+              <w:rPr>
+                <w:b/>
+                <w:sz w:val="32"/>
+                <w:szCs w:val="32"/>
+              </w:rPr>
+              <w:t>TalkBox</w:t>
+            </w:r>
+            <w:proofErr w:type="spellEnd"/>
+          </w:p>
+        </w:tc>
+        <w:tc>
+          <w:tcPr>
+            <w:tcW w:w="1870" w:type="dxa"/>
+          </w:tcPr>
+          <w:p>
+            <w:pPr>
+              <w:rPr>
+                <w:b/>
+                <w:sz w:val="32"/>
+                <w:szCs w:val="32"/>
+              </w:rPr>
+            </w:pPr>
+            <w:r>
+              <w:rPr>
+                <w:b/>
+                <w:sz w:val="32"/>
+                <w:szCs w:val="32"/>
+              </w:rPr>
+              <w:t xml:space="preserve">Coverage </w:t>
+            </w:r>
+          </w:p>
+        </w:tc>
+        <w:tc>
+          <w:tcPr>
+            <w:tcW w:w="1870" w:type="dxa"/>
+          </w:tcPr>
+          <w:p>
+            <w:pPr>
+              <w:rPr>
+                <w:b/>
+                <w:sz w:val="32"/>
+                <w:szCs w:val="32"/>
+              </w:rPr>
+            </w:pPr>
+            <w:r>
+              <w:rPr>
+                <w:b/>
+                <w:sz w:val="32"/>
+                <w:szCs w:val="32"/>
+              </w:rPr>
+              <w:t>Covered Instructions</w:t>
+            </w:r>
+          </w:p>
+        </w:tc>
+        <w:tc>
+          <w:tcPr>
+            <w:tcW w:w="1870" w:type="dxa"/>
+          </w:tcPr>
+          <w:p>
+            <w:pPr>
+              <w:rPr>
+                <w:b/>
+                <w:sz w:val="32"/>
+                <w:szCs w:val="32"/>
+              </w:rPr>
+            </w:pPr>
+            <w:r>
+              <w:rPr>
+                <w:b/>
+                <w:sz w:val="32"/>
+                <w:szCs w:val="32"/>
+              </w:rPr>
+              <w:t>Missed Instructions</w:t>
+            </w:r>
+          </w:p>
+        </w:tc>
+        <w:tc>
+          <w:tcPr>
+            <w:tcW w:w="1870" w:type="dxa"/>
+          </w:tcPr>
+          <w:p>
+            <w:pPr>
+              <w:rPr>
+                <w:b/>
+                <w:sz w:val="32"/>
+                <w:szCs w:val="32"/>
+              </w:rPr>
+            </w:pPr>
+            <w:r>
+              <w:rPr>
+                <w:b/>
+                <w:sz w:val="32"/>
+                <w:szCs w:val="32"/>
+              </w:rPr>
+              <w:t>Total Instructions</w:t>
+            </w:r>
+          </w:p>
+        </w:tc>
+      </w:tr>
+      <w:tr>
+        <w:tc>
+          <w:tcPr>
+            <w:tcW w:w="1870" w:type="dxa"/>
+          </w:tcPr>
+          <w:p>
+            <w:pPr>
+              <w:rPr>
+                <w:sz w:val="32"/>
+                <w:szCs w:val="32"/>
+              </w:rPr>
+            </w:pPr>
+            <w:proofErr w:type="spellStart"/>
+            <w:r>
+              <w:rPr>
+                <w:sz w:val="32"/>
+                <w:szCs w:val="32"/>
+              </w:rPr>
+              <w:t>src</w:t>
+            </w:r>
+            <w:proofErr w:type="spellEnd"/>
+            <w:r>
+              <w:rPr>
+                <w:sz w:val="32"/>
+                <w:szCs w:val="32"/>
+              </w:rPr>
+              <w:t xml:space="preserve"> folder</w:t>
+            </w:r>
+          </w:p>
+        </w:tc>
+        <w:tc>
+          <w:tcPr>
+            <w:tcW w:w="1870" w:type="dxa"/>
+          </w:tcPr>
+          <w:p>
+            <w:pPr>
+              <w:rPr>
+                <w:sz w:val="32"/>
+                <w:szCs w:val="32"/>
+              </w:rPr>
+            </w:pPr>
+            <w:r>
+              <w:rPr>
+                <w:sz w:val="32"/>
+                <w:szCs w:val="32"/>
+              </w:rPr>
+              <w:t>57.1%</w:t>
+            </w:r>
+          </w:p>
+        </w:tc>
+        <w:tc>
+          <w:tcPr>
+            <w:tcW w:w="1870" w:type="dxa"/>
+          </w:tcPr>
+          <w:p>
+            <w:pPr>
+              <w:rPr>
+                <w:sz w:val="32"/>
+                <w:szCs w:val="32"/>
+              </w:rPr>
+            </w:pPr>
+            <w:r>
+              <w:rPr>
+                <w:sz w:val="32"/>
+                <w:szCs w:val="32"/>
+              </w:rPr>
+              <w:t>1935</w:t>
+            </w:r>
+          </w:p>
+        </w:tc>
+        <w:tc>
+          <w:tcPr>
+            <w:tcW w:w="1870" w:type="dxa"/>
+          </w:tcPr>
+          <w:p>
+            <w:pPr>
+              <w:rPr>
+                <w:sz w:val="32"/>
+                <w:szCs w:val="32"/>
+              </w:rPr>
+            </w:pPr>
+            <w:r>
+              <w:rPr>
+                <w:sz w:val="32"/>
+                <w:szCs w:val="32"/>
+              </w:rPr>
+              <w:t>1456</w:t>
+            </w:r>
+          </w:p>
+        </w:tc>
+        <w:tc>
+          <w:tcPr>
+            <w:tcW w:w="1870" w:type="dxa"/>
+          </w:tcPr>
+          <w:p>
+            <w:pPr>
+              <w:rPr>
+                <w:sz w:val="32"/>
+                <w:szCs w:val="32"/>
+              </w:rPr>
+            </w:pPr>
+            <w:r>
+              <w:rPr>
+                <w:sz w:val="32"/>
+                <w:szCs w:val="32"/>
+              </w:rPr>
+              <w:t>3391</w:t>
+            </w:r>
+          </w:p>
+        </w:tc>
+      </w:tr>
+    </w:tbl>
+    <w:p>
+      <w:pPr>
+        <w:rPr>
+          <w:b/>
+          <w:sz w:val="32"/>
+          <w:szCs w:val="32"/>
+        </w:rPr>
+      </w:pPr>
+    </w:p>
+    <w:p>
+      <w:pPr>
+        <w:rPr>
+          <w:b/>
+          <w:sz w:val="32"/>
+          <w:szCs w:val="32"/>
+        </w:rPr>
+      </w:pPr>
+    </w:p>
+    <w:p>
+      <w:pPr>
+        <w:rPr>
+          <w:b/>
+          <w:sz w:val="32"/>
+          <w:szCs w:val="32"/>
+          <w:u w:val="single"/>
+        </w:rPr>
+      </w:pPr>
+      <w:proofErr w:type="spellStart"/>
+      <w:r>
+        <w:rPr>
+          <w:b/>
+          <w:sz w:val="32"/>
+          <w:szCs w:val="32"/>
+          <w:u w:val="single"/>
+        </w:rPr>
+        <w:t>PlayEditToggle</w:t>
+      </w:r>
+      <w:r>
+        <w:rPr>
+          <w:b/>
+          <w:sz w:val="32"/>
+          <w:szCs w:val="32"/>
+          <w:u w:val="single"/>
+        </w:rPr>
+        <w:t>Test</w:t>
+      </w:r>
+      <w:proofErr w:type="spellEnd"/>
+      <w:r>
+        <w:rPr>
+          <w:b/>
+          <w:sz w:val="32"/>
+          <w:szCs w:val="32"/>
+          <w:u w:val="single"/>
+        </w:rPr>
+        <w:t>:</w:t>
+      </w:r>
+    </w:p>
+    <w:p>
+      <w:pPr>
+        <w:rPr>
+          <w:b/>
+          <w:sz w:val="32"/>
+          <w:szCs w:val="32"/>
+          <w:u w:val="single"/>
+        </w:rPr>
+      </w:pPr>
+    </w:p>
+    <w:tbl>
+      <w:tblPr>
+        <w:tblStyle w:val="TableGrid"/>
+        <w:tblW w:w="0" w:type="auto"/>
+        <w:tblLook w:val="04A0" w:firstRow="1" w:lastRow="0" w:firstColumn="1" w:lastColumn="0" w:noHBand="0" w:noVBand="1"/>
+      </w:tblPr>
+      <w:tblGrid>
+        <w:gridCol w:w="1870"/>
+        <w:gridCol w:w="1870"/>
+        <w:gridCol w:w="1870"/>
+        <w:gridCol w:w="1870"/>
+        <w:gridCol w:w="1870"/>
+      </w:tblGrid>
+      <w:tr>
+        <w:tc>
+          <w:tcPr>
+            <w:tcW w:w="1870" w:type="dxa"/>
+          </w:tcPr>
+          <w:p>
+            <w:pPr>
+              <w:rPr>
+                <w:b/>
+                <w:sz w:val="32"/>
+                <w:szCs w:val="32"/>
+              </w:rPr>
+            </w:pPr>
+            <w:proofErr w:type="spellStart"/>
+            <w:r>
+              <w:rPr>
+                <w:b/>
+                <w:sz w:val="32"/>
+                <w:szCs w:val="32"/>
+              </w:rPr>
+              <w:t>TalkBox</w:t>
+            </w:r>
+            <w:proofErr w:type="spellEnd"/>
+          </w:p>
+        </w:tc>
+        <w:tc>
+          <w:tcPr>
+            <w:tcW w:w="1870" w:type="dxa"/>
+          </w:tcPr>
+          <w:p>
+            <w:pPr>
+              <w:rPr>
+                <w:b/>
+                <w:sz w:val="32"/>
+                <w:szCs w:val="32"/>
+              </w:rPr>
+            </w:pPr>
+            <w:r>
+              <w:rPr>
+                <w:b/>
+                <w:sz w:val="32"/>
+                <w:szCs w:val="32"/>
+              </w:rPr>
+              <w:t xml:space="preserve">Coverage </w:t>
+            </w:r>
+          </w:p>
+        </w:tc>
+        <w:tc>
+          <w:tcPr>
+            <w:tcW w:w="1870" w:type="dxa"/>
+          </w:tcPr>
+          <w:p>
+            <w:pPr>
+              <w:rPr>
+                <w:b/>
+                <w:sz w:val="32"/>
+                <w:szCs w:val="32"/>
+              </w:rPr>
+            </w:pPr>
+            <w:r>
+              <w:rPr>
+                <w:b/>
+                <w:sz w:val="32"/>
+                <w:szCs w:val="32"/>
+              </w:rPr>
+              <w:t>Covered Instructions</w:t>
+            </w:r>
+          </w:p>
+        </w:tc>
+        <w:tc>
+          <w:tcPr>
+            <w:tcW w:w="1870" w:type="dxa"/>
+          </w:tcPr>
+          <w:p>
+            <w:pPr>
+              <w:rPr>
+                <w:b/>
+                <w:sz w:val="32"/>
+                <w:szCs w:val="32"/>
+              </w:rPr>
+            </w:pPr>
+            <w:r>
+              <w:rPr>
+                <w:b/>
+                <w:sz w:val="32"/>
+                <w:szCs w:val="32"/>
+              </w:rPr>
+              <w:t>Missed Instructions</w:t>
+            </w:r>
+          </w:p>
+        </w:tc>
+        <w:tc>
+          <w:tcPr>
+            <w:tcW w:w="1870" w:type="dxa"/>
+          </w:tcPr>
+          <w:p>
+            <w:pPr>
+              <w:rPr>
+                <w:b/>
+                <w:sz w:val="32"/>
+                <w:szCs w:val="32"/>
+              </w:rPr>
+            </w:pPr>
+            <w:r>
+              <w:rPr>
+                <w:b/>
+                <w:sz w:val="32"/>
+                <w:szCs w:val="32"/>
+              </w:rPr>
+              <w:t>Total Instructions</w:t>
+            </w:r>
+          </w:p>
+        </w:tc>
+      </w:tr>
+      <w:tr>
+        <w:tc>
+          <w:tcPr>
+            <w:tcW w:w="1870" w:type="dxa"/>
+          </w:tcPr>
+          <w:p>
+            <w:pPr>
+              <w:rPr>
+                <w:sz w:val="32"/>
+                <w:szCs w:val="32"/>
+              </w:rPr>
+            </w:pPr>
+            <w:proofErr w:type="spellStart"/>
+            <w:r>
+              <w:rPr>
+                <w:sz w:val="32"/>
+                <w:szCs w:val="32"/>
+              </w:rPr>
+              <w:t>src</w:t>
+            </w:r>
+            <w:proofErr w:type="spellEnd"/>
+            <w:r>
+              <w:rPr>
+                <w:sz w:val="32"/>
+                <w:szCs w:val="32"/>
+              </w:rPr>
+              <w:t xml:space="preserve"> folder</w:t>
+            </w:r>
+          </w:p>
+        </w:tc>
+        <w:tc>
+          <w:tcPr>
+            <w:tcW w:w="1870" w:type="dxa"/>
+          </w:tcPr>
+          <w:p>
+            <w:pPr>
+              <w:rPr>
+                <w:sz w:val="32"/>
+                <w:szCs w:val="32"/>
+              </w:rPr>
+            </w:pPr>
+            <w:r>
+              <w:rPr>
+                <w:sz w:val="32"/>
+                <w:szCs w:val="32"/>
+              </w:rPr>
+              <w:t>67.8</w:t>
+            </w:r>
+            <w:r>
+              <w:rPr>
+                <w:sz w:val="32"/>
+                <w:szCs w:val="32"/>
+              </w:rPr>
+              <w:t>%</w:t>
+            </w:r>
+          </w:p>
+        </w:tc>
+        <w:tc>
+          <w:tcPr>
+            <w:tcW w:w="1870" w:type="dxa"/>
+          </w:tcPr>
+          <w:p>
+            <w:pPr>
+              <w:rPr>
+                <w:sz w:val="32"/>
+                <w:szCs w:val="32"/>
+              </w:rPr>
+            </w:pPr>
+            <w:r>
+              <w:rPr>
+                <w:sz w:val="32"/>
+                <w:szCs w:val="32"/>
+              </w:rPr>
+              <w:t>2</w:t>
+            </w:r>
+            <w:r>
+              <w:rPr>
+                <w:sz w:val="32"/>
+                <w:szCs w:val="32"/>
+              </w:rPr>
+              <w:t>299</w:t>
+            </w:r>
+          </w:p>
+        </w:tc>
+        <w:tc>
+          <w:tcPr>
+            <w:tcW w:w="1870" w:type="dxa"/>
+          </w:tcPr>
+          <w:p>
+            <w:pPr>
+              <w:rPr>
+                <w:sz w:val="32"/>
+                <w:szCs w:val="32"/>
+              </w:rPr>
+            </w:pPr>
+            <w:r>
+              <w:rPr>
+                <w:sz w:val="32"/>
+                <w:szCs w:val="32"/>
+              </w:rPr>
+              <w:t>1092</w:t>
+            </w:r>
+          </w:p>
+        </w:tc>
+        <w:tc>
+          <w:tcPr>
+            <w:tcW w:w="1870" w:type="dxa"/>
+          </w:tcPr>
+          <w:p>
+            <w:pPr>
+              <w:rPr>
+                <w:sz w:val="32"/>
+                <w:szCs w:val="32"/>
+              </w:rPr>
+            </w:pPr>
+            <w:r>
+              <w:rPr>
+                <w:sz w:val="32"/>
+                <w:szCs w:val="32"/>
+              </w:rPr>
+              <w:t>3391</w:t>
+            </w:r>
+          </w:p>
+        </w:tc>
+      </w:tr>
+    </w:tbl>
+    <w:p>
+      <w:pPr>
+        <w:rPr>
+          <w:b/>
+          <w:sz w:val="32"/>
+          <w:szCs w:val="32"/>
+        </w:rPr>
+      </w:pPr>
+    </w:p>
+    <w:p>
+      <w:pPr>
+        <w:rPr>
+          <w:sz w:val="32"/>
+          <w:szCs w:val="32"/>
+        </w:rPr>
+      </w:pPr>
+    </w:p>
+    <w:p>
+      <w:pPr>
+        <w:rPr>
+          <w:b/>
+          <w:sz w:val="32"/>
+          <w:u w:val="single"/>
+        </w:rPr>
+      </w:pPr>
+      <w:r>
+        <w:rPr>
+          <w:b/>
+          <w:sz w:val="32"/>
+          <w:u w:val="single"/>
+        </w:rPr>
+        <w:t>ProfilesPanel</w:t>
+      </w:r>
+      <w:r>
+        <w:rPr>
+          <w:b/>
+          <w:sz w:val="32"/>
+          <w:u w:val="single"/>
+        </w:rPr>
+        <w:t>Test:</w:t>
+      </w:r>
+    </w:p>
+    <w:p>
+      <w:pPr>
+        <w:rPr>
+          <w:b/>
+          <w:sz w:val="32"/>
+          <w:u w:val="single"/>
+        </w:rPr>
+      </w:pPr>
+    </w:p>
+    <w:tbl>
+      <w:tblPr>
+        <w:tblStyle w:val="TableGrid"/>
+        <w:tblW w:w="0" w:type="auto"/>
+        <w:tblLook w:val="04A0" w:firstRow="1" w:lastRow="0" w:firstColumn="1" w:lastColumn="0" w:noHBand="0" w:noVBand="1"/>
+      </w:tblPr>
+      <w:tblGrid>
+        <w:gridCol w:w="1870"/>
+        <w:gridCol w:w="1870"/>
+        <w:gridCol w:w="1870"/>
+        <w:gridCol w:w="1870"/>
+        <w:gridCol w:w="1870"/>
+      </w:tblGrid>
+      <w:tr>
+        <w:tc>
+          <w:tcPr>
+            <w:tcW w:w="1870" w:type="dxa"/>
+          </w:tcPr>
+          <w:p>
+            <w:pPr>
+              <w:rPr>
+                <w:b/>
+                <w:sz w:val="32"/>
+                <w:szCs w:val="32"/>
+              </w:rPr>
+            </w:pPr>
+            <w:proofErr w:type="spellStart"/>
+            <w:r>
+              <w:rPr>
+                <w:b/>
+                <w:sz w:val="32"/>
+                <w:szCs w:val="32"/>
+              </w:rPr>
+              <w:t>TalkBox</w:t>
+            </w:r>
+            <w:proofErr w:type="spellEnd"/>
+          </w:p>
+        </w:tc>
+        <w:tc>
+          <w:tcPr>
+            <w:tcW w:w="1870" w:type="dxa"/>
+          </w:tcPr>
+          <w:p>
+            <w:pPr>
+              <w:rPr>
+                <w:b/>
+                <w:sz w:val="32"/>
+                <w:szCs w:val="32"/>
+              </w:rPr>
+            </w:pPr>
+            <w:r>
+              <w:rPr>
+                <w:b/>
+                <w:sz w:val="32"/>
+                <w:szCs w:val="32"/>
+              </w:rPr>
+              <w:t xml:space="preserve">Coverage </w:t>
+            </w:r>
+          </w:p>
+        </w:tc>
+        <w:tc>
+          <w:tcPr>
+            <w:tcW w:w="1870" w:type="dxa"/>
+          </w:tcPr>
+          <w:p>
+            <w:pPr>
+              <w:rPr>
+                <w:b/>
+                <w:sz w:val="32"/>
+                <w:szCs w:val="32"/>
+              </w:rPr>
+            </w:pPr>
+            <w:r>
+              <w:rPr>
+                <w:b/>
+                <w:sz w:val="32"/>
+                <w:szCs w:val="32"/>
+              </w:rPr>
+              <w:t>Covered Instructions</w:t>
+            </w:r>
+          </w:p>
+        </w:tc>
+        <w:tc>
+          <w:tcPr>
+            <w:tcW w:w="1870" w:type="dxa"/>
+          </w:tcPr>
+          <w:p>
+            <w:pPr>
+              <w:rPr>
+                <w:b/>
+                <w:sz w:val="32"/>
+                <w:szCs w:val="32"/>
+              </w:rPr>
+            </w:pPr>
+            <w:r>
+              <w:rPr>
+                <w:b/>
+                <w:sz w:val="32"/>
+                <w:szCs w:val="32"/>
+              </w:rPr>
+              <w:t>Missed Instructions</w:t>
+            </w:r>
+          </w:p>
+        </w:tc>
+        <w:tc>
+          <w:tcPr>
+            <w:tcW w:w="1870" w:type="dxa"/>
+          </w:tcPr>
+          <w:p>
+            <w:pPr>
+              <w:rPr>
+                <w:b/>
+                <w:sz w:val="32"/>
+                <w:szCs w:val="32"/>
+              </w:rPr>
+            </w:pPr>
+            <w:r>
+              <w:rPr>
+                <w:b/>
+                <w:sz w:val="32"/>
+                <w:szCs w:val="32"/>
+              </w:rPr>
+              <w:t>Total Instructions</w:t>
+            </w:r>
+          </w:p>
+        </w:tc>
+      </w:tr>
+      <w:tr>
+        <w:tc>
+          <w:tcPr>
+            <w:tcW w:w="1870" w:type="dxa"/>
+          </w:tcPr>
+          <w:p>
+            <w:pPr>
+              <w:rPr>
+                <w:sz w:val="32"/>
+                <w:szCs w:val="32"/>
+              </w:rPr>
+            </w:pPr>
+            <w:proofErr w:type="spellStart"/>
+            <w:r>
+              <w:rPr>
+                <w:sz w:val="32"/>
+                <w:szCs w:val="32"/>
+              </w:rPr>
+              <w:t>src</w:t>
+            </w:r>
+            <w:proofErr w:type="spellEnd"/>
+            <w:r>
+              <w:rPr>
+                <w:sz w:val="32"/>
+                <w:szCs w:val="32"/>
+              </w:rPr>
+              <w:t xml:space="preserve"> folder</w:t>
+            </w:r>
+          </w:p>
+        </w:tc>
+        <w:tc>
+          <w:tcPr>
+            <w:tcW w:w="1870" w:type="dxa"/>
+          </w:tcPr>
+          <w:p>
+            <w:pPr>
+              <w:rPr>
+                <w:sz w:val="32"/>
+                <w:szCs w:val="32"/>
+              </w:rPr>
+            </w:pPr>
+          </w:p>
+        </w:tc>
+        <w:tc>
+          <w:tcPr>
+            <w:tcW w:w="1870" w:type="dxa"/>
+          </w:tcPr>
+          <w:p>
+            <w:pPr>
+              <w:rPr>
+                <w:sz w:val="32"/>
+                <w:szCs w:val="32"/>
+              </w:rPr>
+            </w:pPr>
+          </w:p>
+        </w:tc>
+        <w:tc>
+          <w:tcPr>
+            <w:tcW w:w="1870" w:type="dxa"/>
+          </w:tcPr>
+          <w:p>
+            <w:pPr>
+              <w:rPr>
+                <w:sz w:val="32"/>
+                <w:szCs w:val="32"/>
+              </w:rPr>
+            </w:pPr>
+          </w:p>
+        </w:tc>
+        <w:tc>
+          <w:tcPr>
+            <w:tcW w:w="1870" w:type="dxa"/>
+          </w:tcPr>
+          <w:p>
+            <w:pPr>
+              <w:rPr>
+                <w:sz w:val="32"/>
+                <w:szCs w:val="32"/>
+              </w:rPr>
+            </w:pPr>
+            <w:r>
+              <w:rPr>
+                <w:sz w:val="32"/>
+                <w:szCs w:val="32"/>
+              </w:rPr>
+              <w:t>3391</w:t>
+            </w:r>
+          </w:p>
+        </w:tc>
+      </w:tr>
+    </w:tbl>
+    <w:p>
+      <w:pPr>
+        <w:rPr>
+          <w:sz w:val="32"/>
+          <w:szCs w:val="32"/>
+        </w:rPr>
+      </w:pPr>
+    </w:p>
+    <w:p>
+      <w:pPr>
+        <w:rPr>
+          <w:sz w:val="32"/>
+          <w:szCs w:val="32"/>
+        </w:rPr>
+      </w:pPr>
+    </w:p>
+    <w:p>
+      <w:pPr>
+        <w:rPr>
+          <w:b/>
+          <w:sz w:val="32"/>
+          <w:u w:val="single"/>
+        </w:rPr>
+      </w:pPr>
+      <w:proofErr w:type="spellStart"/>
+      <w:r>
+        <w:rPr>
+          <w:b/>
+          <w:sz w:val="32"/>
+          <w:u w:val="single"/>
+        </w:rPr>
+        <w:t>TalkBoxConfigTest</w:t>
+      </w:r>
+      <w:proofErr w:type="spellEnd"/>
+      <w:r>
+        <w:rPr>
+          <w:b/>
+          <w:sz w:val="32"/>
+          <w:u w:val="single"/>
+        </w:rPr>
+        <w:t>:</w:t>
+      </w:r>
+    </w:p>
+    <w:p>
+      <w:pPr>
+        <w:rPr>
+          <w:b/>
+          <w:sz w:val="32"/>
+          <w:u w:val="single"/>
+        </w:rPr>
+      </w:pPr>
+    </w:p>
+    <w:tbl>
+      <w:tblPr>
+        <w:tblStyle w:val="TableGrid"/>
+        <w:tblW w:w="0" w:type="auto"/>
+        <w:tblLook w:val="04A0" w:firstRow="1" w:lastRow="0" w:firstColumn="1" w:lastColumn="0" w:noHBand="0" w:noVBand="1"/>
+      </w:tblPr>
+      <w:tblGrid>
+        <w:gridCol w:w="1870"/>
+        <w:gridCol w:w="1870"/>
+        <w:gridCol w:w="1870"/>
+        <w:gridCol w:w="1870"/>
+        <w:gridCol w:w="1870"/>
+      </w:tblGrid>
+      <w:tr>
+        <w:tc>
+          <w:tcPr>
+            <w:tcW w:w="1870" w:type="dxa"/>
+          </w:tcPr>
+          <w:p>
+            <w:pPr>
+              <w:rPr>
+                <w:b/>
+                <w:sz w:val="32"/>
+                <w:szCs w:val="32"/>
+              </w:rPr>
+            </w:pPr>
+            <w:proofErr w:type="spellStart"/>
+            <w:r>
+              <w:rPr>
+                <w:b/>
+                <w:sz w:val="32"/>
+                <w:szCs w:val="32"/>
+              </w:rPr>
+              <w:t>TalkBox</w:t>
+            </w:r>
+            <w:proofErr w:type="spellEnd"/>
+          </w:p>
+        </w:tc>
+        <w:tc>
+          <w:tcPr>
+            <w:tcW w:w="1870" w:type="dxa"/>
+          </w:tcPr>
+          <w:p>
+            <w:pPr>
+              <w:rPr>
+                <w:b/>
+                <w:sz w:val="32"/>
+                <w:szCs w:val="32"/>
+              </w:rPr>
+            </w:pPr>
+            <w:r>
+              <w:rPr>
+                <w:b/>
+                <w:sz w:val="32"/>
+                <w:szCs w:val="32"/>
+              </w:rPr>
+              <w:t xml:space="preserve">Coverage </w:t>
+            </w:r>
+          </w:p>
+        </w:tc>
+        <w:tc>
+          <w:tcPr>
+            <w:tcW w:w="1870" w:type="dxa"/>
+          </w:tcPr>
+          <w:p>
+            <w:pPr>
+              <w:rPr>
+                <w:b/>
+                <w:sz w:val="32"/>
+                <w:szCs w:val="32"/>
+              </w:rPr>
+            </w:pPr>
+            <w:r>
+              <w:rPr>
+                <w:b/>
+                <w:sz w:val="32"/>
+                <w:szCs w:val="32"/>
+              </w:rPr>
+              <w:t>Covered Instructions</w:t>
+            </w:r>
+          </w:p>
+        </w:tc>
+        <w:tc>
+          <w:tcPr>
+            <w:tcW w:w="1870" w:type="dxa"/>
+          </w:tcPr>
+          <w:p>
+            <w:pPr>
+              <w:rPr>
+                <w:b/>
+                <w:sz w:val="32"/>
+                <w:szCs w:val="32"/>
+              </w:rPr>
+            </w:pPr>
+            <w:r>
+              <w:rPr>
+                <w:b/>
+                <w:sz w:val="32"/>
+                <w:szCs w:val="32"/>
+              </w:rPr>
+              <w:t>Missed Instructions</w:t>
+            </w:r>
+          </w:p>
+        </w:tc>
+        <w:tc>
+          <w:tcPr>
+            <w:tcW w:w="1870" w:type="dxa"/>
+          </w:tcPr>
+          <w:p>
+            <w:pPr>
+              <w:rPr>
+                <w:b/>
+                <w:sz w:val="32"/>
+                <w:szCs w:val="32"/>
+              </w:rPr>
+            </w:pPr>
+            <w:r>
+              <w:rPr>
+                <w:b/>
+                <w:sz w:val="32"/>
+                <w:szCs w:val="32"/>
+              </w:rPr>
+              <w:t>Total Instructions</w:t>
+            </w:r>
+          </w:p>
+        </w:tc>
+      </w:tr>
+      <w:tr>
+        <w:tc>
+          <w:tcPr>
+            <w:tcW w:w="1870" w:type="dxa"/>
+          </w:tcPr>
+          <w:p>
+            <w:pPr>
+              <w:rPr>
+                <w:sz w:val="32"/>
+                <w:szCs w:val="32"/>
+              </w:rPr>
+            </w:pPr>
+            <w:proofErr w:type="spellStart"/>
+            <w:r>
+              <w:rPr>
+                <w:sz w:val="32"/>
+                <w:szCs w:val="32"/>
+              </w:rPr>
+              <w:t>src</w:t>
+            </w:r>
+            <w:proofErr w:type="spellEnd"/>
+            <w:r>
+              <w:rPr>
+                <w:sz w:val="32"/>
+                <w:szCs w:val="32"/>
+              </w:rPr>
+              <w:t xml:space="preserve"> folder</w:t>
+            </w:r>
+          </w:p>
+        </w:tc>
+        <w:tc>
+          <w:tcPr>
+            <w:tcW w:w="1870" w:type="dxa"/>
+          </w:tcPr>
+          <w:p>
+            <w:pPr>
+              <w:rPr>
+                <w:sz w:val="32"/>
+                <w:szCs w:val="32"/>
+              </w:rPr>
+            </w:pPr>
+            <w:r>
+              <w:rPr>
+                <w:sz w:val="32"/>
+                <w:szCs w:val="32"/>
+              </w:rPr>
+              <w:t>55.4</w:t>
+            </w:r>
+            <w:r>
+              <w:rPr>
+                <w:sz w:val="32"/>
+                <w:szCs w:val="32"/>
+              </w:rPr>
+              <w:t>%</w:t>
+            </w:r>
+          </w:p>
+        </w:tc>
+        <w:tc>
+          <w:tcPr>
+            <w:tcW w:w="1870" w:type="dxa"/>
+          </w:tcPr>
+          <w:p>
+            <w:pPr>
+              <w:rPr>
+                <w:sz w:val="32"/>
+                <w:szCs w:val="32"/>
+              </w:rPr>
+            </w:pPr>
+            <w:r>
+              <w:rPr>
+                <w:sz w:val="32"/>
+                <w:szCs w:val="32"/>
+              </w:rPr>
+              <w:t>1880</w:t>
+            </w:r>
+          </w:p>
+        </w:tc>
+        <w:tc>
+          <w:tcPr>
+            <w:tcW w:w="1870" w:type="dxa"/>
+          </w:tcPr>
+          <w:p>
+            <w:pPr>
+              <w:rPr>
+                <w:sz w:val="32"/>
+                <w:szCs w:val="32"/>
+              </w:rPr>
+            </w:pPr>
+            <w:r>
+              <w:rPr>
+                <w:sz w:val="32"/>
+                <w:szCs w:val="32"/>
+              </w:rPr>
+              <w:t>1511</w:t>
+            </w:r>
+          </w:p>
+        </w:tc>
+        <w:tc>
+          <w:tcPr>
+            <w:tcW w:w="1870" w:type="dxa"/>
+          </w:tcPr>
+          <w:p>
+            <w:pPr>
+              <w:rPr>
+                <w:sz w:val="32"/>
+                <w:szCs w:val="32"/>
+              </w:rPr>
+            </w:pPr>
+            <w:r>
+              <w:rPr>
+                <w:sz w:val="32"/>
+                <w:szCs w:val="32"/>
+              </w:rPr>
+              <w:t>3391</w:t>
+            </w:r>
+          </w:p>
+        </w:tc>
+      </w:tr>
+    </w:tbl>
+    <w:p>
+      <w:pPr>
+        <w:rPr>
+          <w:b/>
+          <w:sz w:val="32"/>
+          <w:u w:val="single"/>
+        </w:rPr>
+      </w:pPr>
+    </w:p>
+    <w:p>
+      <w:pPr>
+        <w:rPr>
+          <w:b/>
+          <w:sz w:val="32"/>
+          <w:u w:val="single"/>
+        </w:rPr>
+      </w:pPr>
+      <w:r>
+        <w:rPr>
+          <w:b/>
+          <w:sz w:val="32"/>
+          <w:u w:val="single"/>
+        </w:rPr>
+        <w:br/>
+      </w:r>
+      <w:proofErr w:type="spellStart"/>
+      <w:r>
+        <w:rPr>
+          <w:b/>
+          <w:sz w:val="32"/>
+          <w:u w:val="single"/>
+        </w:rPr>
+        <w:t>TalkBoxSimTest</w:t>
+      </w:r>
+      <w:proofErr w:type="spellEnd"/>
+      <w:r>
+        <w:rPr>
+          <w:b/>
+          <w:sz w:val="32"/>
+          <w:u w:val="single"/>
+        </w:rPr>
+        <w:t>:</w:t>
+      </w:r>
+    </w:p>
+    <w:p>
+      <w:pPr>
+        <w:rPr>
+          <w:b/>
+          <w:sz w:val="32"/>
+          <w:u w:val="single"/>
+        </w:rPr>
+      </w:pPr>
+    </w:p>
+    <w:tbl>
+      <w:tblPr>
+        <w:tblStyle w:val="TableGrid"/>
+        <w:tblW w:w="0" w:type="auto"/>
+        <w:tblLook w:val="04A0" w:firstRow="1" w:lastRow="0" w:firstColumn="1" w:lastColumn="0" w:noHBand="0" w:noVBand="1"/>
+      </w:tblPr>
+      <w:tblGrid>
+        <w:gridCol w:w="1870"/>
+        <w:gridCol w:w="1870"/>
+        <w:gridCol w:w="1870"/>
+        <w:gridCol w:w="1870"/>
+        <w:gridCol w:w="1870"/>
+      </w:tblGrid>
+      <w:tr>
+        <w:tc>
+          <w:tcPr>
+            <w:tcW w:w="1870" w:type="dxa"/>
+          </w:tcPr>
+          <w:p>
+            <w:pPr>
+              <w:rPr>
+                <w:b/>
+                <w:sz w:val="32"/>
+                <w:szCs w:val="32"/>
+              </w:rPr>
+            </w:pPr>
+            <w:proofErr w:type="spellStart"/>
+            <w:r>
+              <w:rPr>
+                <w:b/>
+                <w:sz w:val="32"/>
+                <w:szCs w:val="32"/>
+              </w:rPr>
+              <w:t>TalkBox</w:t>
+            </w:r>
+            <w:proofErr w:type="spellEnd"/>
+          </w:p>
+        </w:tc>
+        <w:tc>
+          <w:tcPr>
+            <w:tcW w:w="1870" w:type="dxa"/>
+          </w:tcPr>
+          <w:p>
+            <w:pPr>
+              <w:rPr>
+                <w:b/>
+                <w:sz w:val="32"/>
+                <w:szCs w:val="32"/>
+              </w:rPr>
+            </w:pPr>
+            <w:r>
+              <w:rPr>
+                <w:b/>
+                <w:sz w:val="32"/>
+                <w:szCs w:val="32"/>
+              </w:rPr>
+              <w:t xml:space="preserve">Coverage </w:t>
+            </w:r>
+          </w:p>
+        </w:tc>
+        <w:tc>
+          <w:tcPr>
+            <w:tcW w:w="1870" w:type="dxa"/>
+          </w:tcPr>
+          <w:p>
+            <w:pPr>
+              <w:rPr>
+                <w:b/>
+                <w:sz w:val="32"/>
+                <w:szCs w:val="32"/>
+              </w:rPr>
+            </w:pPr>
+            <w:r>
+              <w:rPr>
+                <w:b/>
+                <w:sz w:val="32"/>
+                <w:szCs w:val="32"/>
+              </w:rPr>
+              <w:t>Covered Instructions</w:t>
+            </w:r>
+          </w:p>
+        </w:tc>
+        <w:tc>
+          <w:tcPr>
+            <w:tcW w:w="1870" w:type="dxa"/>
+          </w:tcPr>
+          <w:p>
+            <w:pPr>
+              <w:rPr>
+                <w:b/>
+                <w:sz w:val="32"/>
+                <w:szCs w:val="32"/>
+              </w:rPr>
+            </w:pPr>
+            <w:r>
+              <w:rPr>
+                <w:b/>
+                <w:sz w:val="32"/>
+                <w:szCs w:val="32"/>
+              </w:rPr>
+              <w:t>Missed Instructions</w:t>
+            </w:r>
+          </w:p>
+        </w:tc>
+        <w:tc>
+          <w:tcPr>
+            <w:tcW w:w="1870" w:type="dxa"/>
+          </w:tcPr>
+          <w:p>
+            <w:pPr>
+              <w:rPr>
+                <w:b/>
+                <w:sz w:val="32"/>
+                <w:szCs w:val="32"/>
+              </w:rPr>
+            </w:pPr>
+            <w:r>
+              <w:rPr>
+                <w:b/>
+                <w:sz w:val="32"/>
+                <w:szCs w:val="32"/>
+              </w:rPr>
+              <w:t>Total Instructions</w:t>
+            </w:r>
+          </w:p>
+        </w:tc>
+      </w:tr>
+      <w:tr>
+        <w:tc>
+          <w:tcPr>
+            <w:tcW w:w="1870" w:type="dxa"/>
+          </w:tcPr>
+          <w:p>
+            <w:pPr>
+              <w:rPr>
+                <w:sz w:val="32"/>
+                <w:szCs w:val="32"/>
+              </w:rPr>
+            </w:pPr>
+            <w:proofErr w:type="spellStart"/>
+            <w:r>
+              <w:rPr>
+                <w:sz w:val="32"/>
+                <w:szCs w:val="32"/>
+              </w:rPr>
+              <w:t>src</w:t>
+            </w:r>
+            <w:proofErr w:type="spellEnd"/>
+            <w:r>
+              <w:rPr>
+                <w:sz w:val="32"/>
+                <w:szCs w:val="32"/>
+              </w:rPr>
+              <w:t xml:space="preserve"> folder</w:t>
+            </w:r>
+          </w:p>
+        </w:tc>
+        <w:tc>
+          <w:tcPr>
+            <w:tcW w:w="1870" w:type="dxa"/>
+          </w:tcPr>
+          <w:p>
+            <w:pPr>
+              <w:rPr>
+                <w:sz w:val="32"/>
+                <w:szCs w:val="32"/>
+              </w:rPr>
+            </w:pPr>
+          </w:p>
+        </w:tc>
+        <w:tc>
+          <w:tcPr>
+            <w:tcW w:w="1870" w:type="dxa"/>
+          </w:tcPr>
+          <w:p>
+            <w:pPr>
+              <w:rPr>
+                <w:sz w:val="32"/>
+                <w:szCs w:val="32"/>
+              </w:rPr>
+            </w:pPr>
+          </w:p>
+        </w:tc>
+        <w:tc>
+          <w:tcPr>
+            <w:tcW w:w="1870" w:type="dxa"/>
+          </w:tcPr>
+          <w:p>
+            <w:pPr>
+              <w:rPr>
+                <w:sz w:val="32"/>
+                <w:szCs w:val="32"/>
+              </w:rPr>
+            </w:pPr>
+          </w:p>
+        </w:tc>
+        <w:tc>
+          <w:tcPr>
+            <w:tcW w:w="1870" w:type="dxa"/>
+          </w:tcPr>
+          <w:p>
+            <w:pPr>
+              <w:rPr>
+                <w:sz w:val="32"/>
+                <w:szCs w:val="32"/>
+              </w:rPr>
+            </w:pPr>
+            <w:r>
+              <w:rPr>
+                <w:sz w:val="32"/>
+                <w:szCs w:val="32"/>
+              </w:rPr>
+              <w:t>3391</w:t>
+            </w:r>
+          </w:p>
+        </w:tc>
+      </w:tr>
+    </w:tbl>
+    <w:p>
+      <w:pPr>
+        <w:ind w:firstLine="720"/>
         <w:rPr>
           <w:b/>
           <w:sz w:val="48"/>

</xml_diff>

<commit_message>
deleted extra playsound method, added test coverage, Alltest class
</commit_message>
<xml_diff>
--- a/TalkBox/Documents/Testing Docs/Software Testing Document.docx
+++ b/TalkBox/Documents/Testing Docs/Software Testing Document.docx
@@ -7645,10 +7645,7 @@
         <w:t>the vital features of this class. For example, creating and loading a new profile is a key feature of this class, and thus the respective test method is derived and implemented.</w:t>
       </w:r>
       <w:r>
-        <w:t xml:space="preserve"> </w:t>
-      </w:r>
-      <w:r>
-        <w:t>A further break down of each test method is given in Chapter 5 and Chapter 6, showing exactly which tests are done within this test case.</w:t>
+        <w:t xml:space="preserve"> A further break down of each test method is given in Chapter 5 and Chapter 6, showing exactly which tests are done within this test case.</w:t>
       </w:r>
     </w:p>
     <w:p/>
@@ -7720,10 +7717,7 @@
         <w:t>is</w:t>
       </w:r>
       <w:r>
-        <w:t xml:space="preserve"> derived by taking into consideration all the key features that are rooted from this class. For example, the initial fields of the configuration are tested upon launch to ensure the application will correctly launch. </w:t>
-      </w:r>
-      <w:r>
-        <w:t>A further break down of each test method is given in Chapter 5 and Chapter 6, showing exactly which tests are done within this test case.</w:t>
+        <w:t xml:space="preserve"> derived by taking into consideration all the key features that are rooted from this class. For example, the initial fields of the configuration are tested upon launch to ensure the application will correctly launch. A further break down of each test method is given in Chapter 5 and Chapter 6, showing exactly which tests are done within this test case.</w:t>
       </w:r>
     </w:p>
     <w:p>
@@ -7865,10 +7859,7 @@
       </w:r>
       <w:proofErr w:type="spellEnd"/>
       <w:r>
-        <w:t xml:space="preserve"> Simulator application, and thus a test method is implemented respectively. </w:t>
-      </w:r>
-      <w:r>
-        <w:t>A further break down of each test method is given in Chapter 5 and Chapter 6, showing exactly which tests are done within this test case.</w:t>
+        <w:t xml:space="preserve"> Simulator application, and thus a test method is implemented respectively. A further break down of each test method is given in Chapter 5 and Chapter 6, showing exactly which tests are done within this test case.</w:t>
       </w:r>
     </w:p>
     <w:p>
@@ -8006,15 +7997,7 @@
           <w:sz w:val="32"/>
           <w:szCs w:val="32"/>
         </w:rPr>
-        <w:t>5</w:t>
-      </w:r>
-      <w:r>
-        <w:rPr>
-          <w:b/>
-          <w:sz w:val="32"/>
-          <w:szCs w:val="32"/>
-        </w:rPr>
-        <w:t>.1</w:t>
+        <w:t>5.1</w:t>
       </w:r>
       <w:r>
         <w:rPr>
@@ -8241,17 +8224,12 @@
     <w:p/>
     <w:p>
       <w:proofErr w:type="spellStart"/>
-      <w:proofErr w:type="gramStart"/>
       <w:r>
         <w:t>testPlayingMissingSoundFile</w:t>
       </w:r>
       <w:proofErr w:type="spellEnd"/>
       <w:r>
-        <w:t>(</w:t>
-      </w:r>
-      <w:proofErr w:type="gramEnd"/>
-      <w:r>
-        <w:t xml:space="preserve">): This method tests what happens if there is an error playing back audio due to a missing audio file. </w:t>
+        <w:t xml:space="preserve">(): This method tests what happens if there is an error playing back audio due to a missing audio file. </w:t>
       </w:r>
     </w:p>
     <w:p>
@@ -8296,33 +8274,23 @@
     <w:p/>
     <w:p>
       <w:proofErr w:type="spellStart"/>
-      <w:proofErr w:type="gramStart"/>
       <w:r>
         <w:t>setUp</w:t>
       </w:r>
       <w:proofErr w:type="spellEnd"/>
       <w:r>
-        <w:t>(</w:t>
-      </w:r>
-      <w:proofErr w:type="gramEnd"/>
-      <w:r>
-        <w:t xml:space="preserve">): A configurator object is created and used to create a simulator preview object and recorder object. These objects are needed to test the PlayEditToggle class. </w:t>
+        <w:t xml:space="preserve">(): A configurator object is created and used to create a simulator preview object and recorder object. These objects are needed to test the PlayEditToggle class. </w:t>
       </w:r>
     </w:p>
     <w:p/>
     <w:p>
       <w:proofErr w:type="spellStart"/>
-      <w:proofErr w:type="gramStart"/>
       <w:r>
         <w:t>testChangingButtonLabel</w:t>
       </w:r>
       <w:proofErr w:type="spellEnd"/>
       <w:r>
-        <w:t>(</w:t>
-      </w:r>
-      <w:proofErr w:type="gramEnd"/>
-      <w:r>
-        <w:t xml:space="preserve">): When in edit mode, the user is able to change the labels on each button. This method tests that functionality using the respective </w:t>
+        <w:t xml:space="preserve">(): When in edit mode, the user is able to change the labels on each button. This method tests that functionality using the respective </w:t>
       </w:r>
       <w:proofErr w:type="spellStart"/>
       <w:r>
@@ -8344,17 +8312,12 @@
     <w:p/>
     <w:p>
       <w:proofErr w:type="spellStart"/>
-      <w:proofErr w:type="gramStart"/>
       <w:r>
         <w:t>testAddingAudioToButtons</w:t>
       </w:r>
       <w:proofErr w:type="spellEnd"/>
       <w:r>
-        <w:t>(</w:t>
-      </w:r>
-      <w:proofErr w:type="gramEnd"/>
-      <w:r>
-        <w:t xml:space="preserve">): When in edit mode, the user is able to add audio to a button of their choice. This method allows a testing of this feature by using the respective </w:t>
+        <w:t xml:space="preserve">(): When in edit mode, the user is able to add audio to a button of their choice. This method allows a testing of this feature by using the respective </w:t>
       </w:r>
       <w:proofErr w:type="spellStart"/>
       <w:r>
@@ -8396,13 +8359,8 @@
     </w:p>
     <w:p/>
     <w:p>
-      <w:proofErr w:type="gramStart"/>
-      <w:r>
-        <w:t>setup(</w:t>
-      </w:r>
-      <w:proofErr w:type="gramEnd"/>
-      <w:r>
-        <w:t xml:space="preserve">): This method creates a </w:t>
+      <w:r>
+        <w:t xml:space="preserve">setup(): This method creates a </w:t>
       </w:r>
       <w:proofErr w:type="spellStart"/>
       <w:r>
@@ -8424,13 +8382,8 @@
     <w:p/>
     <w:p/>
     <w:p>
-      <w:proofErr w:type="gramStart"/>
-      <w:r>
-        <w:t>test(</w:t>
-      </w:r>
-      <w:proofErr w:type="gramEnd"/>
-      <w:r>
-        <w:t xml:space="preserve">): This method first test the initial fields of the profiles, for example one default profile and hence a size comparison of profiles with 1. The default profile name is also tested. After this, new profiles are created just as they would be by a user by clicking the respective </w:t>
+      <w:r>
+        <w:t xml:space="preserve">test(): This method first test the initial fields of the profiles, for example one default profile and hence a size comparison of profiles with 1. The default profile name is also tested. After this, new profiles are created just as they would be by a user by clicking the respective </w:t>
       </w:r>
       <w:proofErr w:type="spellStart"/>
       <w:r>
@@ -8478,17 +8431,12 @@
     <w:p/>
     <w:p>
       <w:proofErr w:type="spellStart"/>
-      <w:proofErr w:type="gramStart"/>
       <w:r>
         <w:t>setUp</w:t>
       </w:r>
       <w:proofErr w:type="spellEnd"/>
       <w:r>
-        <w:t>(</w:t>
-      </w:r>
-      <w:proofErr w:type="gramEnd"/>
-      <w:r>
-        <w:t>): A configurator object is created. This object is needed to test the main configurator class. A call to the main method of the configuration app is allow done in this method.</w:t>
+        <w:t>(): A configurator object is created. This object is needed to test the main configurator class. A call to the main method of the configuration app is allow done in this method.</w:t>
       </w:r>
     </w:p>
     <w:p>
@@ -8512,17 +8460,12 @@
     <w:p/>
     <w:p>
       <w:proofErr w:type="spellStart"/>
-      <w:proofErr w:type="gramStart"/>
       <w:r>
         <w:t>testInitialFields</w:t>
       </w:r>
       <w:proofErr w:type="spellEnd"/>
       <w:r>
-        <w:t>(</w:t>
-      </w:r>
-      <w:proofErr w:type="gramEnd"/>
-      <w:r>
-        <w:t xml:space="preserve">): This method tests all initial fields of the </w:t>
+        <w:t xml:space="preserve">(): This method tests all initial fields of the </w:t>
       </w:r>
       <w:proofErr w:type="spellStart"/>
       <w:r>
@@ -8541,17 +8484,12 @@
         </w:rPr>
       </w:pPr>
       <w:proofErr w:type="spellStart"/>
-      <w:proofErr w:type="gramStart"/>
       <w:r>
         <w:t>testJPaneSplits</w:t>
       </w:r>
       <w:proofErr w:type="spellEnd"/>
       <w:r>
-        <w:t>(</w:t>
-      </w:r>
-      <w:proofErr w:type="gramEnd"/>
-      <w:r>
-        <w:t xml:space="preserve">): This method tests if all objects created by the </w:t>
+        <w:t xml:space="preserve">(): This method tests if all objects created by the </w:t>
       </w:r>
       <w:proofErr w:type="spellStart"/>
       <w:r>
@@ -8626,17 +8564,12 @@
     </w:p>
     <w:p>
       <w:proofErr w:type="spellStart"/>
-      <w:proofErr w:type="gramStart"/>
       <w:r>
         <w:t>setUp</w:t>
       </w:r>
       <w:proofErr w:type="spellEnd"/>
       <w:r>
-        <w:t>(</w:t>
-      </w:r>
-      <w:proofErr w:type="gramEnd"/>
-      <w:r>
-        <w:t xml:space="preserve">): A configurator object is created as well as a simulator object and buttons panel object. These objects are required in testing the </w:t>
+        <w:t xml:space="preserve">(): A configurator object is created as well as a simulator object and buttons panel object. These objects are required in testing the </w:t>
       </w:r>
       <w:proofErr w:type="spellStart"/>
       <w:r>
@@ -8650,17 +8583,12 @@
     <w:p/>
     <w:p>
       <w:proofErr w:type="spellStart"/>
-      <w:proofErr w:type="gramStart"/>
       <w:r>
         <w:t>updateButtonsNumber</w:t>
       </w:r>
       <w:proofErr w:type="spellEnd"/>
       <w:r>
-        <w:t>(</w:t>
-      </w:r>
-      <w:proofErr w:type="gramEnd"/>
-      <w:r>
-        <w:t xml:space="preserve">): The user is able to change the number of buttons on the simulator when they are configurating the application, and this method tests the </w:t>
+        <w:t xml:space="preserve">(): The user is able to change the number of buttons on the simulator when they are configurating the application, and this method tests the </w:t>
       </w:r>
       <w:proofErr w:type="spellStart"/>
       <w:r>
@@ -8682,17 +8610,12 @@
     <w:p/>
     <w:p>
       <w:proofErr w:type="spellStart"/>
-      <w:proofErr w:type="gramStart"/>
       <w:r>
         <w:t>testPlayingSound</w:t>
       </w:r>
       <w:proofErr w:type="spellEnd"/>
       <w:r>
-        <w:t>(</w:t>
-      </w:r>
-      <w:proofErr w:type="gramEnd"/>
-      <w:r>
-        <w:t xml:space="preserve">): This method allows a testing of clicking a button and getting audio playback from that button without an error.  </w:t>
+        <w:t xml:space="preserve">(): This method allows a testing of clicking a button and getting audio playback from that button without an error.  </w:t>
       </w:r>
     </w:p>
     <w:p>
@@ -9082,17 +9005,12 @@
     <w:p/>
     <w:p>
       <w:proofErr w:type="spellStart"/>
-      <w:proofErr w:type="gramStart"/>
       <w:r>
         <w:t>testInitialFields</w:t>
       </w:r>
       <w:proofErr w:type="spellEnd"/>
       <w:r>
-        <w:t>(</w:t>
-      </w:r>
-      <w:proofErr w:type="gramEnd"/>
-      <w:r>
-        <w:t xml:space="preserve">): </w:t>
+        <w:t xml:space="preserve">(): </w:t>
       </w:r>
       <w:r>
         <w:t xml:space="preserve">This method is sufficient in testing the initial fields as it correctly tests all initial fields of the recorder class. </w:t>
@@ -9101,17 +9019,12 @@
     <w:p/>
     <w:p>
       <w:proofErr w:type="spellStart"/>
-      <w:proofErr w:type="gramStart"/>
       <w:r>
         <w:t>testRecording</w:t>
       </w:r>
       <w:proofErr w:type="spellEnd"/>
       <w:r>
-        <w:t>(</w:t>
-      </w:r>
-      <w:proofErr w:type="gramEnd"/>
-      <w:r>
-        <w:t xml:space="preserve">): </w:t>
+        <w:t xml:space="preserve">(): </w:t>
       </w:r>
       <w:r>
         <w:t xml:space="preserve">This method is sufficient in testing the recording feature as it creates a new audio file that is 2 seconds in length and correctly places it in the </w:t>
@@ -9128,17 +9041,12 @@
     <w:p/>
     <w:p>
       <w:proofErr w:type="spellStart"/>
-      <w:proofErr w:type="gramStart"/>
       <w:r>
         <w:t>testButtons</w:t>
       </w:r>
       <w:proofErr w:type="spellEnd"/>
       <w:r>
-        <w:t>(</w:t>
-      </w:r>
-      <w:proofErr w:type="gramEnd"/>
-      <w:r>
-        <w:t xml:space="preserve">): </w:t>
+        <w:t xml:space="preserve">(): </w:t>
       </w:r>
       <w:r>
         <w:t>This method is sufficient in testing the change in the amount of buttons, as it will update the number of buttons then check the simulator to see if the number of buttons has actually changed.</w:t>
@@ -9184,13 +9092,8 @@
       </w:pPr>
     </w:p>
     <w:p>
-      <w:proofErr w:type="gramStart"/>
-      <w:r>
-        <w:t>setup(</w:t>
-      </w:r>
-      <w:proofErr w:type="gramEnd"/>
-      <w:r>
-        <w:t xml:space="preserve">): </w:t>
+      <w:r>
+        <w:t xml:space="preserve">setup(): </w:t>
       </w:r>
       <w:r>
         <w:t xml:space="preserve">This method correctly sets up all necessary fields needed to thoroughly test the </w:t>
@@ -9213,17 +9116,12 @@
     <w:p/>
     <w:p>
       <w:proofErr w:type="spellStart"/>
-      <w:proofErr w:type="gramStart"/>
       <w:r>
         <w:t>testingUpdatingButtons</w:t>
       </w:r>
       <w:proofErr w:type="spellEnd"/>
       <w:r>
-        <w:t>(</w:t>
-      </w:r>
-      <w:proofErr w:type="gramEnd"/>
-      <w:r>
-        <w:t xml:space="preserve">): </w:t>
+        <w:t xml:space="preserve">(): </w:t>
       </w:r>
       <w:r>
         <w:t>This method is sufficient in testing the change in the amount of buttons, as it will update the number of buttons then check the simulator to see if the number of buttons has actually changed.</w:t>
@@ -9232,17 +9130,12 @@
     <w:p/>
     <w:p>
       <w:proofErr w:type="spellStart"/>
-      <w:proofErr w:type="gramStart"/>
       <w:r>
         <w:t>testPlayingSound</w:t>
       </w:r>
       <w:proofErr w:type="spellEnd"/>
       <w:r>
-        <w:t>(</w:t>
-      </w:r>
-      <w:proofErr w:type="gramEnd"/>
-      <w:r>
-        <w:t xml:space="preserve">): </w:t>
+        <w:t xml:space="preserve">(): </w:t>
       </w:r>
       <w:r>
         <w:t xml:space="preserve">This method is sufficient in testing audio playback from a button as it will correctly play audio from a given button, and test if the audio has been played correctly using </w:t>
@@ -9254,17 +9147,12 @@
     <w:p/>
     <w:p>
       <w:proofErr w:type="spellStart"/>
-      <w:proofErr w:type="gramStart"/>
       <w:r>
         <w:t>testErrorPlayingSound</w:t>
       </w:r>
       <w:proofErr w:type="spellEnd"/>
       <w:r>
-        <w:t>(</w:t>
-      </w:r>
-      <w:proofErr w:type="gramEnd"/>
-      <w:r>
-        <w:t xml:space="preserve">): </w:t>
+        <w:t xml:space="preserve">(): </w:t>
       </w:r>
       <w:r>
         <w:t>This method is sufficient in testing the possibility of an error in playing sound due to an incorrect file name, or null file name. It correctly tests the error that is handled during this special case.</w:t>
@@ -9273,17 +9161,12 @@
     <w:p/>
     <w:p>
       <w:proofErr w:type="spellStart"/>
-      <w:proofErr w:type="gramStart"/>
       <w:r>
         <w:t>testPlayingMissingSoundFile</w:t>
       </w:r>
       <w:proofErr w:type="spellEnd"/>
       <w:r>
-        <w:t>(</w:t>
-      </w:r>
-      <w:proofErr w:type="gramEnd"/>
-      <w:r>
-        <w:t xml:space="preserve">): </w:t>
+        <w:t xml:space="preserve">(): </w:t>
       </w:r>
       <w:r>
         <w:t>This method is sufficient in testing the possibility of a missing audio file that is supposed to be associated with a button. It correctly tests the error that is handled during this special case.</w:t>
@@ -9340,13 +9223,8 @@
     </w:p>
     <w:p/>
     <w:p>
-      <w:proofErr w:type="gramStart"/>
-      <w:r>
-        <w:t>setup(</w:t>
-      </w:r>
-      <w:proofErr w:type="gramEnd"/>
-      <w:r>
-        <w:t xml:space="preserve">): </w:t>
+      <w:r>
+        <w:t xml:space="preserve">setup(): </w:t>
       </w:r>
       <w:r>
         <w:t xml:space="preserve">This method correctly sets up all necessary fields needed to thoroughly test the </w:t>
@@ -9361,17 +9239,12 @@
     <w:p/>
     <w:p>
       <w:proofErr w:type="spellStart"/>
-      <w:proofErr w:type="gramStart"/>
       <w:r>
         <w:t>testChangingButtonLabel</w:t>
       </w:r>
       <w:proofErr w:type="spellEnd"/>
       <w:r>
-        <w:t>(</w:t>
-      </w:r>
-      <w:proofErr w:type="gramEnd"/>
-      <w:r>
-        <w:t xml:space="preserve">): </w:t>
+        <w:t xml:space="preserve">(): </w:t>
       </w:r>
       <w:r>
         <w:t>This method is sufficient as it correctly changes the button label, and then check the simulator preview to ensure that the change has taken place.</w:t>
@@ -9383,17 +9256,12 @@
     <w:p/>
     <w:p>
       <w:proofErr w:type="spellStart"/>
-      <w:proofErr w:type="gramStart"/>
       <w:r>
         <w:t>testAddingAudioToButtons</w:t>
       </w:r>
       <w:proofErr w:type="spellEnd"/>
       <w:r>
-        <w:t>(</w:t>
-      </w:r>
-      <w:proofErr w:type="gramEnd"/>
-      <w:r>
-        <w:t xml:space="preserve">): </w:t>
+        <w:t xml:space="preserve">(): </w:t>
       </w:r>
       <w:r>
         <w:t xml:space="preserve">This method is sufficient as it correctly goes through the process of adding an audio recording to a button. It then checks to see if the audio file has correctly been associated with the button, hence this method is sufficient. </w:t>
@@ -9422,31 +9290,15 @@
     </w:p>
     <w:p/>
     <w:p>
-      <w:proofErr w:type="gramStart"/>
-      <w:r>
-        <w:t>setup(</w:t>
-      </w:r>
-      <w:proofErr w:type="gramEnd"/>
-      <w:r>
-        <w:t xml:space="preserve">): This method correctly sets up all necessary fields needed to thoroughly test the </w:t>
-      </w:r>
-      <w:r>
-        <w:t>ProfilesPanel</w:t>
-      </w:r>
-      <w:r>
-        <w:t xml:space="preserve"> class, and thus it is respectively sufficient.</w:t>
+      <w:r>
+        <w:t>setup(): This method correctly sets up all necessary fields needed to thoroughly test the ProfilesPanel class, and thus it is respectively sufficient.</w:t>
       </w:r>
     </w:p>
     <w:p/>
     <w:p/>
     <w:p>
-      <w:proofErr w:type="gramStart"/>
-      <w:r>
-        <w:t>test(</w:t>
-      </w:r>
-      <w:proofErr w:type="gramEnd"/>
-      <w:r>
-        <w:t xml:space="preserve">): This method is sufficient in testing several aspects of the </w:t>
+      <w:r>
+        <w:t xml:space="preserve">test(): This method is sufficient in testing several aspects of the </w:t>
       </w:r>
       <w:proofErr w:type="spellStart"/>
       <w:r>
@@ -9493,17 +9345,12 @@
     <w:p/>
     <w:p>
       <w:proofErr w:type="spellStart"/>
-      <w:proofErr w:type="gramStart"/>
       <w:r>
         <w:t>setUp</w:t>
       </w:r>
       <w:proofErr w:type="spellEnd"/>
       <w:r>
-        <w:t>(</w:t>
-      </w:r>
-      <w:proofErr w:type="gramEnd"/>
-      <w:r>
-        <w:t xml:space="preserve">): </w:t>
+        <w:t xml:space="preserve">(): </w:t>
       </w:r>
       <w:r>
         <w:t xml:space="preserve">This method correctly sets up all necessary fields needed to thoroughly test the </w:t>
@@ -9552,17 +9399,12 @@
     <w:p/>
     <w:p>
       <w:proofErr w:type="spellStart"/>
-      <w:proofErr w:type="gramStart"/>
       <w:r>
         <w:t>testInitialFields</w:t>
       </w:r>
       <w:proofErr w:type="spellEnd"/>
       <w:r>
-        <w:t>(</w:t>
-      </w:r>
-      <w:proofErr w:type="gramEnd"/>
-      <w:r>
-        <w:t xml:space="preserve">): </w:t>
+        <w:t xml:space="preserve">(): </w:t>
       </w:r>
       <w:r>
         <w:t xml:space="preserve">This method is sufficient in testing the initial fields as it correctly tests all initial fields of the </w:t>
@@ -9579,17 +9421,12 @@
     <w:p/>
     <w:p>
       <w:proofErr w:type="spellStart"/>
-      <w:proofErr w:type="gramStart"/>
       <w:r>
         <w:t>testJPaneSplits</w:t>
       </w:r>
       <w:proofErr w:type="spellEnd"/>
       <w:r>
-        <w:t>(</w:t>
-      </w:r>
-      <w:proofErr w:type="gramEnd"/>
-      <w:r>
-        <w:t xml:space="preserve">): </w:t>
+        <w:t xml:space="preserve">(): </w:t>
       </w:r>
       <w:r>
         <w:t xml:space="preserve">This method is sufficient as it correctly creates references to the objects that are created when a </w:t>
@@ -9738,20 +9575,12 @@
     </w:p>
     <w:p>
       <w:proofErr w:type="spellStart"/>
-      <w:proofErr w:type="gramStart"/>
       <w:r>
         <w:t>setUp</w:t>
       </w:r>
       <w:proofErr w:type="spellEnd"/>
       <w:r>
-        <w:t>(</w:t>
-      </w:r>
-      <w:proofErr w:type="gramEnd"/>
-      <w:r>
-        <w:t xml:space="preserve">): This method is sufficient in </w:t>
-      </w:r>
-      <w:r>
-        <w:t xml:space="preserve">creating the necessary fields required to test the </w:t>
+        <w:t xml:space="preserve">(): This method is sufficient in creating the necessary fields required to test the </w:t>
       </w:r>
       <w:proofErr w:type="spellStart"/>
       <w:r>
@@ -9765,20 +9594,12 @@
     <w:p/>
     <w:p>
       <w:proofErr w:type="spellStart"/>
-      <w:proofErr w:type="gramStart"/>
       <w:r>
         <w:t>updateButtonsNumber</w:t>
       </w:r>
       <w:proofErr w:type="spellEnd"/>
       <w:r>
-        <w:t>(</w:t>
-      </w:r>
-      <w:proofErr w:type="gramEnd"/>
-      <w:r>
-        <w:t>): This method is sufficient in testing</w:t>
-      </w:r>
-      <w:r>
-        <w:t xml:space="preserve"> the updating off the number of buttons on the simulator by using the respective </w:t>
+        <w:t xml:space="preserve">(): This method is sufficient in testing the updating off the number of buttons on the simulator by using the respective </w:t>
       </w:r>
       <w:proofErr w:type="spellStart"/>
       <w:r>
@@ -9792,17 +9613,12 @@
     <w:p/>
     <w:p>
       <w:proofErr w:type="spellStart"/>
-      <w:proofErr w:type="gramStart"/>
       <w:r>
         <w:t>testPlayingSound</w:t>
       </w:r>
       <w:proofErr w:type="spellEnd"/>
       <w:r>
-        <w:t>(</w:t>
-      </w:r>
-      <w:proofErr w:type="gramEnd"/>
-      <w:r>
-        <w:t xml:space="preserve">): </w:t>
+        <w:t xml:space="preserve">(): </w:t>
       </w:r>
       <w:r>
         <w:t xml:space="preserve">This method is sufficient in testing audio playback from a button as it will correctly play audio from a given button, and test if the audio has been played correctly using a byte output stream. </w:t>
@@ -11846,8 +11662,6 @@
           <w:u w:val="single"/>
         </w:rPr>
       </w:pPr>
-      <w:bookmarkStart w:id="0" w:name="_GoBack"/>
-      <w:bookmarkEnd w:id="0"/>
       <w:proofErr w:type="spellStart"/>
       <w:r>
         <w:rPr>
@@ -12043,7 +11857,21 @@
                 <w:sz w:val="28"/>
                 <w:szCs w:val="28"/>
               </w:rPr>
-              <w:t>87.3%</w:t>
+              <w:t>8</w:t>
+            </w:r>
+            <w:r>
+              <w:rPr>
+                <w:sz w:val="28"/>
+                <w:szCs w:val="28"/>
+              </w:rPr>
+              <w:t>4.1</w:t>
+            </w:r>
+            <w:r>
+              <w:rPr>
+                <w:sz w:val="28"/>
+                <w:szCs w:val="28"/>
+              </w:rPr>
+              <w:t>%</w:t>
             </w:r>
           </w:p>
         </w:tc>
@@ -12063,7 +11891,14 @@
                 <w:sz w:val="28"/>
                 <w:szCs w:val="28"/>
               </w:rPr>
-              <w:t>3491</w:t>
+              <w:t>3</w:t>
+            </w:r>
+            <w:r>
+              <w:rPr>
+                <w:sz w:val="28"/>
+                <w:szCs w:val="28"/>
+              </w:rPr>
+              <w:t>584</w:t>
             </w:r>
           </w:p>
         </w:tc>
@@ -12083,7 +11918,7 @@
                 <w:sz w:val="28"/>
                 <w:szCs w:val="28"/>
               </w:rPr>
-              <w:t>507</w:t>
+              <w:t>678</w:t>
             </w:r>
           </w:p>
         </w:tc>
@@ -12103,15 +11938,10 @@
                 <w:sz w:val="28"/>
                 <w:szCs w:val="28"/>
               </w:rPr>
-              <w:t>3</w:t>
-            </w:r>
-            <w:r>
-              <w:rPr>
-                <w:sz w:val="28"/>
-                <w:szCs w:val="28"/>
-              </w:rPr>
-              <w:t>998</w:t>
-            </w:r>
+              <w:t>4262</w:t>
+            </w:r>
+            <w:bookmarkStart w:id="0" w:name="_GoBack"/>
+            <w:bookmarkEnd w:id="0"/>
           </w:p>
         </w:tc>
       </w:tr>
@@ -12192,6 +12022,11 @@
         <w:docPartUnique/>
       </w:docPartObj>
     </w:sdtPr>
+    <w:sdtEndPr>
+      <w:rPr>
+        <w:rStyle w:val="PageNumber"/>
+      </w:rPr>
+    </w:sdtEndPr>
     <w:sdtContent>
       <w:p>
         <w:pPr>
@@ -12233,6 +12068,11 @@
         <w:docPartUnique/>
       </w:docPartObj>
     </w:sdtPr>
+    <w:sdtEndPr>
+      <w:rPr>
+        <w:rStyle w:val="PageNumber"/>
+      </w:rPr>
+    </w:sdtEndPr>
     <w:sdtContent>
       <w:p>
         <w:pPr>
@@ -12286,6 +12126,11 @@
         <w:docPartUnique/>
       </w:docPartObj>
     </w:sdtPr>
+    <w:sdtEndPr>
+      <w:rPr>
+        <w:rStyle w:val="PageNumber"/>
+      </w:rPr>
+    </w:sdtEndPr>
     <w:sdtContent>
       <w:p>
         <w:pPr>

</xml_diff>

<commit_message>
Simulator swap buttons work, no more error on swap buttons
</commit_message>
<xml_diff>
--- a/TalkBox/Documents/Testing Docs/Software Testing Document.docx
+++ b/TalkBox/Documents/Testing Docs/Software Testing Document.docx
@@ -120,12 +120,14 @@
           <w:sz w:val="32"/>
         </w:rPr>
       </w:pPr>
+      <w:proofErr w:type="spellStart"/>
       <w:r>
         <w:rPr>
           <w:sz w:val="32"/>
         </w:rPr>
         <w:t>TalkBox</w:t>
       </w:r>
+      <w:proofErr w:type="spellEnd"/>
     </w:p>
     <w:p>
       <w:pPr>
@@ -140,12 +142,7 @@
         <w:jc w:val="center"/>
       </w:pPr>
       <w:r>
-        <w:t>G</w:t>
-      </w:r>
-      <w:bookmarkStart w:id="0" w:name="_GoBack"/>
-      <w:bookmarkEnd w:id="0"/>
-      <w:r>
-        <w:t>roup 15</w:t>
+        <w:t>Group 15</w:t>
       </w:r>
     </w:p>
     <w:p>
@@ -202,99 +199,6 @@
         </w:rPr>
         <w:lastRenderedPageBreak/>
         <w:t>Contents</w:t>
-      </w:r>
-    </w:p>
-    <w:p>
-      <w:pPr>
-        <w:rPr>
-          <w:b/>
-        </w:rPr>
-      </w:pPr>
-    </w:p>
-    <w:p>
-      <w:pPr>
-        <w:rPr>
-          <w:b/>
-        </w:rPr>
-      </w:pPr>
-      <w:r>
-        <w:rPr>
-          <w:b/>
-        </w:rPr>
-        <w:t>Revision History</w:t>
-      </w:r>
-      <w:r>
-        <w:rPr>
-          <w:b/>
-        </w:rPr>
-        <w:tab/>
-      </w:r>
-      <w:r>
-        <w:rPr>
-          <w:b/>
-        </w:rPr>
-        <w:tab/>
-      </w:r>
-      <w:r>
-        <w:rPr>
-          <w:b/>
-        </w:rPr>
-        <w:tab/>
-      </w:r>
-      <w:r>
-        <w:rPr>
-          <w:b/>
-        </w:rPr>
-        <w:tab/>
-      </w:r>
-      <w:r>
-        <w:rPr>
-          <w:b/>
-        </w:rPr>
-        <w:tab/>
-      </w:r>
-      <w:r>
-        <w:rPr>
-          <w:b/>
-        </w:rPr>
-        <w:tab/>
-      </w:r>
-      <w:r>
-        <w:rPr>
-          <w:b/>
-        </w:rPr>
-        <w:tab/>
-      </w:r>
-      <w:r>
-        <w:rPr>
-          <w:b/>
-        </w:rPr>
-        <w:tab/>
-      </w:r>
-      <w:r>
-        <w:rPr>
-          <w:b/>
-        </w:rPr>
-        <w:tab/>
-      </w:r>
-      <w:r>
-        <w:rPr>
-          <w:b/>
-        </w:rPr>
-        <w:tab/>
-        <w:t xml:space="preserve">         </w:t>
-      </w:r>
-      <w:r>
-        <w:rPr>
-          <w:b/>
-        </w:rPr>
-        <w:t xml:space="preserve"> </w:t>
-      </w:r>
-      <w:r>
-        <w:rPr>
-          <w:b/>
-        </w:rPr>
-        <w:t>2</w:t>
       </w:r>
     </w:p>
     <w:p/>
@@ -380,7 +284,7 @@
         <w:rPr>
           <w:b/>
         </w:rPr>
-        <w:t>3</w:t>
+        <w:t>2</w:t>
       </w:r>
     </w:p>
     <w:p/>
@@ -393,10 +297,18 @@
         </w:numPr>
       </w:pPr>
       <w:r>
-        <w:t xml:space="preserve">Purpose . . . . . . . . . . . . . . . . . . . . . . . . . . . . . . . . . . . . . . . . . . . . . . . . . . . . . . . . . . . . . </w:t>
-      </w:r>
-      <w:r>
-        <w:t>3</w:t>
+        <w:t xml:space="preserve">Purpose . . . . . . . . . . . . . . . . . . . . . . . . . . . . . . . . . . . . . . . . . . . . . . . . . . . . . . . . . </w:t>
+      </w:r>
+      <w:proofErr w:type="gramStart"/>
+      <w:r>
+        <w:t>. . . .</w:t>
+      </w:r>
+      <w:proofErr w:type="gramEnd"/>
+      <w:r>
+        <w:t xml:space="preserve"> </w:t>
+      </w:r>
+      <w:r>
+        <w:t>2</w:t>
       </w:r>
     </w:p>
     <w:p>
@@ -414,13 +326,21 @@
         </w:numPr>
       </w:pPr>
       <w:r>
-        <w:t>Testing Checklist . . . . . . . . . . . . . . . . . . . . . . . . . . . . . . . . . . . . . . . . . . . . . . . . . . . . .</w:t>
+        <w:t xml:space="preserve">Testing Checklist . . . . . . . . . . . . . . . . . . . . . . . . . . . . . . . . . . . . . . . . . . . . . . . . </w:t>
+      </w:r>
+      <w:proofErr w:type="gramStart"/>
+      <w:r>
+        <w:t>. . . .</w:t>
+      </w:r>
+      <w:proofErr w:type="gramEnd"/>
+      <w:r>
+        <w:t xml:space="preserve"> .</w:t>
       </w:r>
       <w:r>
         <w:t xml:space="preserve"> </w:t>
       </w:r>
       <w:r>
-        <w:t>3</w:t>
+        <w:t>2</w:t>
       </w:r>
     </w:p>
     <w:p/>
@@ -436,7 +356,7 @@
         <w:t xml:space="preserve">Test Case Derivation . . . . . . . . . . . . . . . . . . . . .. . . . . . . . . . . . . . . . . . . . . . . . . . . . . . </w:t>
       </w:r>
       <w:r>
-        <w:t>3</w:t>
+        <w:t>2</w:t>
       </w:r>
       <w:r>
         <w:t xml:space="preserve"> </w:t>
@@ -460,7 +380,7 @@
         <w:t xml:space="preserve">Test Case Sufficiency . . . . . . . . . . . . . . . . . . . . . . . . . . . . . .  . . . . . . . . . . . . . . . . . . . </w:t>
       </w:r>
       <w:r>
-        <w:t>3</w:t>
+        <w:t>2</w:t>
       </w:r>
     </w:p>
     <w:p/>
@@ -479,10 +399,18 @@
         <w:t>…</w:t>
       </w:r>
       <w:r>
-        <w:t xml:space="preserve"> . . . . . . . . . . . . . . . . . . . . </w:t>
-      </w:r>
-      <w:r>
-        <w:t>3</w:t>
+        <w:t xml:space="preserve"> . . . . . . . . . . . . . . . </w:t>
+      </w:r>
+      <w:proofErr w:type="gramStart"/>
+      <w:r>
+        <w:t>. . . .</w:t>
+      </w:r>
+      <w:proofErr w:type="gramEnd"/>
+      <w:r>
+        <w:t xml:space="preserve"> . </w:t>
+      </w:r>
+      <w:r>
+        <w:t>2</w:t>
       </w:r>
       <w:r>
         <w:t xml:space="preserve"> </w:t>
@@ -499,10 +427,18 @@
         <w:ind w:firstLine="720"/>
       </w:pPr>
       <w:r>
-        <w:t xml:space="preserve">1.6 Test Coverage . . . . . . . . . . . . . . . . . . . . . . . . . . . . . . . . . . . . .  . . . . . . . . . . . . . . . . . . </w:t>
-      </w:r>
-      <w:r>
-        <w:t>4</w:t>
+        <w:t xml:space="preserve">1.6 Test Coverage . . . . . . . . . . . . . . . . . . . . . . . . . . . . . . . . . </w:t>
+      </w:r>
+      <w:proofErr w:type="gramStart"/>
+      <w:r>
+        <w:t>. . . .</w:t>
+      </w:r>
+      <w:proofErr w:type="gramEnd"/>
+      <w:r>
+        <w:t xml:space="preserve">  . . . . . . . . . . . . . . . . . . </w:t>
+      </w:r>
+      <w:r>
+        <w:t>3</w:t>
       </w:r>
     </w:p>
     <w:p>
@@ -593,7 +529,7 @@
         <w:rPr>
           <w:b/>
         </w:rPr>
-        <w:t>5</w:t>
+        <w:t>4</w:t>
       </w:r>
     </w:p>
     <w:p>
@@ -609,7 +545,7 @@
         <w:t xml:space="preserve">2.1 Testing Documents Description . . . . . . . . . . . . . . . . . . . . . . . . . . . . . . . . . . . . . . . . . . </w:t>
       </w:r>
       <w:r>
-        <w:t>5</w:t>
+        <w:t>4</w:t>
       </w:r>
     </w:p>
     <w:p/>
@@ -702,7 +638,7 @@
         <w:rPr>
           <w:b/>
         </w:rPr>
-        <w:t>6</w:t>
+        <w:t>5</w:t>
       </w:r>
     </w:p>
     <w:p/>
@@ -711,10 +647,31 @@
         <w:ind w:firstLine="720"/>
       </w:pPr>
       <w:r>
-        <w:t xml:space="preserve">3.1 TalkBox Configuration Application . . . . . . . . . . . . . . …….. . . . . . . . . . . . . . . . . . . </w:t>
-      </w:r>
-      <w:r>
-        <w:t>..6</w:t>
+        <w:t xml:space="preserve">3.1 </w:t>
+      </w:r>
+      <w:proofErr w:type="spellStart"/>
+      <w:r>
+        <w:t>TalkBox</w:t>
+      </w:r>
+      <w:proofErr w:type="spellEnd"/>
+      <w:r>
+        <w:t xml:space="preserve"> Configuration Application . . . . . . . . . </w:t>
+      </w:r>
+      <w:proofErr w:type="gramStart"/>
+      <w:r>
+        <w:t>. . . .</w:t>
+      </w:r>
+      <w:proofErr w:type="gramEnd"/>
+      <w:r>
+        <w:t xml:space="preserve"> . …….. . . . . . . . . . . . . . . . . . . </w:t>
+      </w:r>
+      <w:proofErr w:type="gramStart"/>
+      <w:r>
+        <w:t>..</w:t>
+      </w:r>
+      <w:proofErr w:type="gramEnd"/>
+      <w:r>
+        <w:t>5</w:t>
       </w:r>
     </w:p>
     <w:p>
@@ -722,13 +679,29 @@
         <w:ind w:firstLine="720"/>
       </w:pPr>
       <w:r>
-        <w:t xml:space="preserve">3.2 TalkBox Simulator Application . . . . . . . . . . . . . . . . . . ………. . . . . . . . . . . . . . . . . </w:t>
+        <w:t xml:space="preserve">3.2 </w:t>
+      </w:r>
+      <w:proofErr w:type="spellStart"/>
+      <w:r>
+        <w:t>TalkBox</w:t>
+      </w:r>
+      <w:proofErr w:type="spellEnd"/>
+      <w:r>
+        <w:t xml:space="preserve"> Simulator Application . . . . . . . . . . . . . . . . . . ………. . . . . . . . . . . . </w:t>
+      </w:r>
+      <w:proofErr w:type="gramStart"/>
+      <w:r>
+        <w:t>. . . .</w:t>
+      </w:r>
+      <w:proofErr w:type="gramEnd"/>
+      <w:r>
+        <w:t xml:space="preserve"> . </w:t>
       </w:r>
       <w:r>
         <w:t>1</w:t>
       </w:r>
       <w:r>
-        <w:t>1</w:t>
+        <w:t>0</w:t>
       </w:r>
     </w:p>
     <w:p/>
@@ -821,155 +794,192 @@
         <w:rPr>
           <w:b/>
         </w:rPr>
+        <w:t>1</w:t>
+      </w:r>
+    </w:p>
+    <w:p/>
+    <w:p>
+      <w:pPr>
+        <w:ind w:firstLine="720"/>
+      </w:pPr>
+      <w:r>
+        <w:t xml:space="preserve">4.1 How Test Cases Were Derived: </w:t>
+      </w:r>
+      <w:proofErr w:type="spellStart"/>
+      <w:r>
+        <w:t>TalkBox</w:t>
+      </w:r>
+      <w:proofErr w:type="spellEnd"/>
+      <w:r>
+        <w:t xml:space="preserve"> Configuration Application . . . ... . . . </w:t>
+      </w:r>
+      <w:proofErr w:type="gramStart"/>
+      <w:r>
+        <w:t>. . . .</w:t>
+      </w:r>
+      <w:proofErr w:type="gramEnd"/>
+      <w:r>
+        <w:t xml:space="preserve"> </w:t>
+      </w:r>
+      <w:r>
+        <w:t>1</w:t>
+      </w:r>
+      <w:r>
+        <w:t>1</w:t>
+      </w:r>
+    </w:p>
+    <w:p>
+      <w:pPr>
+        <w:ind w:firstLine="720"/>
+      </w:pPr>
+    </w:p>
+    <w:p>
+      <w:pPr>
+        <w:ind w:firstLine="720"/>
+      </w:pPr>
+      <w:r>
+        <w:t xml:space="preserve">4.2 How Test Cases Were Derived: </w:t>
+      </w:r>
+      <w:proofErr w:type="spellStart"/>
+      <w:r>
+        <w:t>TalkBox</w:t>
+      </w:r>
+      <w:proofErr w:type="spellEnd"/>
+      <w:r>
+        <w:t xml:space="preserve"> Simulator Application . . . . . . . . . . . . . . . </w:t>
+      </w:r>
+      <w:r>
+        <w:t>1</w:t>
+      </w:r>
+      <w:r>
         <w:t>2</w:t>
       </w:r>
     </w:p>
+    <w:p>
+      <w:pPr>
+        <w:ind w:firstLine="720"/>
+      </w:pPr>
+    </w:p>
+    <w:p>
+      <w:pPr>
+        <w:rPr>
+          <w:b/>
+        </w:rPr>
+      </w:pPr>
+      <w:r>
+        <w:rPr>
+          <w:b/>
+        </w:rPr>
+        <w:t>5</w:t>
+      </w:r>
+      <w:r>
+        <w:rPr>
+          <w:b/>
+        </w:rPr>
+        <w:t xml:space="preserve">. </w:t>
+      </w:r>
+      <w:r>
+        <w:rPr>
+          <w:b/>
+        </w:rPr>
+        <w:t xml:space="preserve"> Test Case Implementation </w:t>
+      </w:r>
+      <w:r>
+        <w:rPr>
+          <w:b/>
+        </w:rPr>
+        <w:tab/>
+      </w:r>
+      <w:r>
+        <w:rPr>
+          <w:b/>
+        </w:rPr>
+        <w:tab/>
+      </w:r>
+      <w:r>
+        <w:rPr>
+          <w:b/>
+        </w:rPr>
+        <w:tab/>
+      </w:r>
+      <w:r>
+        <w:rPr>
+          <w:b/>
+        </w:rPr>
+        <w:tab/>
+      </w:r>
+      <w:r>
+        <w:rPr>
+          <w:b/>
+        </w:rPr>
+        <w:tab/>
+      </w:r>
+      <w:r>
+        <w:rPr>
+          <w:b/>
+        </w:rPr>
+        <w:tab/>
+      </w:r>
+      <w:r>
+        <w:rPr>
+          <w:b/>
+        </w:rPr>
+        <w:tab/>
+      </w:r>
+      <w:r>
+        <w:rPr>
+          <w:b/>
+        </w:rPr>
+        <w:tab/>
+      </w:r>
+      <w:r>
+        <w:rPr>
+          <w:b/>
+        </w:rPr>
+        <w:t xml:space="preserve">        </w:t>
+      </w:r>
+      <w:r>
+        <w:rPr>
+          <w:b/>
+        </w:rPr>
+        <w:t>1</w:t>
+      </w:r>
+      <w:r>
+        <w:rPr>
+          <w:b/>
+        </w:rPr>
+        <w:t>3</w:t>
+      </w:r>
+    </w:p>
     <w:p/>
     <w:p>
       <w:pPr>
         <w:ind w:firstLine="720"/>
       </w:pPr>
       <w:r>
-        <w:t xml:space="preserve">4.1 How Test Cases Were Derived: TalkBox Configuration Application . . . ... . . . . . . . </w:t>
-      </w:r>
+        <w:t>5</w:t>
+      </w:r>
+      <w:r>
+        <w:t xml:space="preserve">.1 How Are Test Cases Implemented . . . . . . . . . . . . . . . . . . </w:t>
+      </w:r>
+      <w:proofErr w:type="gramStart"/>
+      <w:r>
+        <w:t>. . . .</w:t>
+      </w:r>
+      <w:proofErr w:type="gramEnd"/>
+      <w:r>
+        <w:t xml:space="preserve"> . …….. . . . . . . . . . </w:t>
+      </w:r>
+      <w:proofErr w:type="gramStart"/>
+      <w:r>
+        <w:t>..</w:t>
+      </w:r>
+      <w:proofErr w:type="gramEnd"/>
       <w:r>
         <w:t>1</w:t>
       </w:r>
       <w:r>
-        <w:t>2</w:t>
-      </w:r>
-    </w:p>
-    <w:p>
-      <w:pPr>
-        <w:ind w:firstLine="720"/>
-      </w:pPr>
-    </w:p>
-    <w:p>
-      <w:pPr>
-        <w:ind w:firstLine="720"/>
-      </w:pPr>
-      <w:r>
-        <w:t xml:space="preserve">4.2 How Test Cases Were Derived: TalkBox Simulator Application . . . . . . . . . . . . . . . </w:t>
-      </w:r>
-      <w:r>
-        <w:t>1</w:t>
-      </w:r>
-      <w:r>
         <w:t>3</w:t>
-      </w:r>
-    </w:p>
-    <w:p>
-      <w:pPr>
-        <w:ind w:firstLine="720"/>
-      </w:pPr>
-    </w:p>
-    <w:p>
-      <w:pPr>
-        <w:rPr>
-          <w:b/>
-        </w:rPr>
-      </w:pPr>
-      <w:r>
-        <w:rPr>
-          <w:b/>
-        </w:rPr>
-        <w:t>5</w:t>
-      </w:r>
-      <w:r>
-        <w:rPr>
-          <w:b/>
-        </w:rPr>
-        <w:t xml:space="preserve">. </w:t>
-      </w:r>
-      <w:r>
-        <w:rPr>
-          <w:b/>
-        </w:rPr>
-        <w:t xml:space="preserve"> Test Case Implementation </w:t>
-      </w:r>
-      <w:r>
-        <w:rPr>
-          <w:b/>
-        </w:rPr>
-        <w:tab/>
-      </w:r>
-      <w:r>
-        <w:rPr>
-          <w:b/>
-        </w:rPr>
-        <w:tab/>
-      </w:r>
-      <w:r>
-        <w:rPr>
-          <w:b/>
-        </w:rPr>
-        <w:tab/>
-      </w:r>
-      <w:r>
-        <w:rPr>
-          <w:b/>
-        </w:rPr>
-        <w:tab/>
-      </w:r>
-      <w:r>
-        <w:rPr>
-          <w:b/>
-        </w:rPr>
-        <w:tab/>
-      </w:r>
-      <w:r>
-        <w:rPr>
-          <w:b/>
-        </w:rPr>
-        <w:tab/>
-      </w:r>
-      <w:r>
-        <w:rPr>
-          <w:b/>
-        </w:rPr>
-        <w:tab/>
-      </w:r>
-      <w:r>
-        <w:rPr>
-          <w:b/>
-        </w:rPr>
-        <w:tab/>
-      </w:r>
-      <w:r>
-        <w:rPr>
-          <w:b/>
-        </w:rPr>
-        <w:t xml:space="preserve">        </w:t>
-      </w:r>
-      <w:r>
-        <w:rPr>
-          <w:b/>
-        </w:rPr>
-        <w:t>1</w:t>
-      </w:r>
-      <w:r>
-        <w:rPr>
-          <w:b/>
-        </w:rPr>
-        <w:t>4</w:t>
-      </w:r>
-    </w:p>
-    <w:p/>
-    <w:p>
-      <w:pPr>
-        <w:ind w:firstLine="720"/>
-      </w:pPr>
-      <w:r>
-        <w:t>5</w:t>
-      </w:r>
-      <w:r>
-        <w:t>.1 How Are Test Cases Implemented . . . . . . . . . . . . . . . . . . . . . . . …….. . . . . . . . . . ..</w:t>
-      </w:r>
-      <w:r>
-        <w:t>1</w:t>
-      </w:r>
-      <w:r>
-        <w:t>4</w:t>
       </w:r>
     </w:p>
     <w:p>
@@ -1060,7 +1070,7 @@
         <w:rPr>
           <w:b/>
         </w:rPr>
-        <w:t>17</w:t>
+        <w:t>16</w:t>
       </w:r>
     </w:p>
     <w:p/>
@@ -1072,10 +1082,26 @@
         <w:t>6</w:t>
       </w:r>
       <w:r>
-        <w:t xml:space="preserve">.1 Why Test Cases Are Sufficient: TalkBox Configuration Application .. . . . . . . . . . . </w:t>
-      </w:r>
-      <w:r>
-        <w:t>17</w:t>
+        <w:t xml:space="preserve">.1 Why Test Cases Are Sufficient: </w:t>
+      </w:r>
+      <w:proofErr w:type="spellStart"/>
+      <w:r>
+        <w:t>TalkBox</w:t>
+      </w:r>
+      <w:proofErr w:type="spellEnd"/>
+      <w:r>
+        <w:t xml:space="preserve"> Configuration </w:t>
+      </w:r>
+      <w:proofErr w:type="gramStart"/>
+      <w:r>
+        <w:t>Application .</w:t>
+      </w:r>
+      <w:proofErr w:type="gramEnd"/>
+      <w:r>
+        <w:t xml:space="preserve">. . . . . . . . . . . </w:t>
+      </w:r>
+      <w:r>
+        <w:t>16</w:t>
       </w:r>
     </w:p>
     <w:p>
@@ -1086,10 +1112,18 @@
         <w:t>6</w:t>
       </w:r>
       <w:r>
-        <w:t xml:space="preserve">.2 Why Test Cases Are Sufficient: TalkBox Simulator Application . . . . . . . . . . . . . . . </w:t>
-      </w:r>
-      <w:r>
-        <w:t>19</w:t>
+        <w:t xml:space="preserve">.2 Why Test Cases Are Sufficient: </w:t>
+      </w:r>
+      <w:proofErr w:type="spellStart"/>
+      <w:r>
+        <w:t>TalkBox</w:t>
+      </w:r>
+      <w:proofErr w:type="spellEnd"/>
+      <w:r>
+        <w:t xml:space="preserve"> Simulator Application . . . . . . . . . . . . . . . </w:t>
+      </w:r>
+      <w:r>
+        <w:t>18</w:t>
       </w:r>
     </w:p>
     <w:p>
@@ -1194,13 +1228,7 @@
         <w:rPr>
           <w:b/>
         </w:rPr>
-        <w:t>2</w:t>
-      </w:r>
-      <w:r>
-        <w:rPr>
-          <w:b/>
-        </w:rPr>
-        <w:t>0</w:t>
+        <w:t>19</w:t>
       </w:r>
     </w:p>
     <w:p/>
@@ -1215,7 +1243,15 @@
         <w:t>Test Coverage Metrics</w:t>
       </w:r>
       <w:r>
-        <w:t xml:space="preserve"> . . . . . </w:t>
+        <w:t xml:space="preserve"> </w:t>
+      </w:r>
+      <w:proofErr w:type="gramStart"/>
+      <w:r>
+        <w:t>. . . .</w:t>
+      </w:r>
+      <w:proofErr w:type="gramEnd"/>
+      <w:r>
+        <w:t xml:space="preserve"> . </w:t>
       </w:r>
       <w:r>
         <w:t>……………</w:t>
@@ -1224,736 +1260,7 @@
         <w:t xml:space="preserve"> . . . . . . . . . . . . . . . . . …….. . . . . . . . . . . </w:t>
       </w:r>
       <w:r>
-        <w:t>2</w:t>
-      </w:r>
-      <w:r>
-        <w:t>0</w:t>
-      </w:r>
-    </w:p>
-    <w:p>
-      <w:pPr>
-        <w:rPr>
-          <w:b/>
-          <w:sz w:val="48"/>
-          <w:szCs w:val="40"/>
-        </w:rPr>
-      </w:pPr>
-    </w:p>
-    <w:p>
-      <w:r>
-        <w:rPr>
-          <w:b/>
-          <w:sz w:val="48"/>
-          <w:szCs w:val="40"/>
-        </w:rPr>
-        <w:t>Revision History</w:t>
-      </w:r>
-    </w:p>
-    <w:p>
-      <w:pPr>
-        <w:rPr>
-          <w:b/>
-          <w:sz w:val="48"/>
-          <w:szCs w:val="40"/>
-        </w:rPr>
-      </w:pPr>
-    </w:p>
-    <w:tbl>
-      <w:tblPr>
-        <w:tblStyle w:val="TableGrid"/>
-        <w:tblW w:w="10201" w:type="dxa"/>
-        <w:tblLook w:val="04A0" w:firstRow="1" w:lastRow="0" w:firstColumn="1" w:lastColumn="0" w:noHBand="0" w:noVBand="1"/>
-      </w:tblPr>
-      <w:tblGrid>
-        <w:gridCol w:w="2337"/>
-        <w:gridCol w:w="2337"/>
-        <w:gridCol w:w="2338"/>
-        <w:gridCol w:w="3189"/>
-      </w:tblGrid>
-      <w:tr>
-        <w:tc>
-          <w:tcPr>
-            <w:tcW w:w="2337" w:type="dxa"/>
-          </w:tcPr>
-          <w:p>
-            <w:pPr>
-              <w:rPr>
-                <w:b/>
-              </w:rPr>
-            </w:pPr>
-            <w:r>
-              <w:rPr>
-                <w:b/>
-              </w:rPr>
-              <w:t xml:space="preserve">Revision </w:t>
-            </w:r>
-          </w:p>
-        </w:tc>
-        <w:tc>
-          <w:tcPr>
-            <w:tcW w:w="2337" w:type="dxa"/>
-          </w:tcPr>
-          <w:p>
-            <w:pPr>
-              <w:rPr>
-                <w:b/>
-              </w:rPr>
-            </w:pPr>
-            <w:r>
-              <w:rPr>
-                <w:b/>
-              </w:rPr>
-              <w:t>Date</w:t>
-            </w:r>
-          </w:p>
-        </w:tc>
-        <w:tc>
-          <w:tcPr>
-            <w:tcW w:w="2338" w:type="dxa"/>
-          </w:tcPr>
-          <w:p>
-            <w:pPr>
-              <w:rPr>
-                <w:b/>
-              </w:rPr>
-            </w:pPr>
-            <w:r>
-              <w:rPr>
-                <w:b/>
-              </w:rPr>
-              <w:t>Author(s)</w:t>
-            </w:r>
-          </w:p>
-        </w:tc>
-        <w:tc>
-          <w:tcPr>
-            <w:tcW w:w="3189" w:type="dxa"/>
-          </w:tcPr>
-          <w:p>
-            <w:pPr>
-              <w:rPr>
-                <w:b/>
-              </w:rPr>
-            </w:pPr>
-            <w:r>
-              <w:rPr>
-                <w:b/>
-              </w:rPr>
-              <w:t>Description</w:t>
-            </w:r>
-          </w:p>
-        </w:tc>
-      </w:tr>
-      <w:tr>
-        <w:tc>
-          <w:tcPr>
-            <w:tcW w:w="2337" w:type="dxa"/>
-          </w:tcPr>
-          <w:p>
-            <w:r>
-              <w:t>1.0</w:t>
-            </w:r>
-          </w:p>
-        </w:tc>
-        <w:tc>
-          <w:tcPr>
-            <w:tcW w:w="2337" w:type="dxa"/>
-          </w:tcPr>
-          <w:p>
-            <w:r>
-              <w:t>04.02.2019</w:t>
-            </w:r>
-          </w:p>
-        </w:tc>
-        <w:tc>
-          <w:tcPr>
-            <w:tcW w:w="2338" w:type="dxa"/>
-          </w:tcPr>
-          <w:p>
-            <w:r>
-              <w:t>M.Qureshi</w:t>
-            </w:r>
-          </w:p>
-        </w:tc>
-        <w:tc>
-          <w:tcPr>
-            <w:tcW w:w="3189" w:type="dxa"/>
-          </w:tcPr>
-          <w:p>
-            <w:r>
-              <w:t>Chapter 1- Introduction</w:t>
-            </w:r>
-          </w:p>
-        </w:tc>
-      </w:tr>
-      <w:tr>
-        <w:tc>
-          <w:tcPr>
-            <w:tcW w:w="2337" w:type="dxa"/>
-          </w:tcPr>
-          <w:p>
-            <w:r>
-              <w:t>2.0</w:t>
-            </w:r>
-          </w:p>
-        </w:tc>
-        <w:tc>
-          <w:tcPr>
-            <w:tcW w:w="2337" w:type="dxa"/>
-          </w:tcPr>
-          <w:p>
-            <w:r>
-              <w:t>04.02.2019</w:t>
-            </w:r>
-          </w:p>
-        </w:tc>
-        <w:tc>
-          <w:tcPr>
-            <w:tcW w:w="2338" w:type="dxa"/>
-          </w:tcPr>
-          <w:p>
-            <w:r>
-              <w:t>M.Qureshi</w:t>
-            </w:r>
-          </w:p>
-        </w:tc>
-        <w:tc>
-          <w:tcPr>
-            <w:tcW w:w="3189" w:type="dxa"/>
-          </w:tcPr>
-          <w:p>
-            <w:r>
-              <w:t>Chapter 3 – Testing Checklist</w:t>
-            </w:r>
-          </w:p>
-        </w:tc>
-      </w:tr>
-      <w:tr>
-        <w:tc>
-          <w:tcPr>
-            <w:tcW w:w="2337" w:type="dxa"/>
-          </w:tcPr>
-          <w:p>
-            <w:r>
-              <w:t>3.0</w:t>
-            </w:r>
-          </w:p>
-        </w:tc>
-        <w:tc>
-          <w:tcPr>
-            <w:tcW w:w="2337" w:type="dxa"/>
-          </w:tcPr>
-          <w:p>
-            <w:r>
-              <w:t>05.02.2019</w:t>
-            </w:r>
-          </w:p>
-        </w:tc>
-        <w:tc>
-          <w:tcPr>
-            <w:tcW w:w="2338" w:type="dxa"/>
-          </w:tcPr>
-          <w:p>
-            <w:r>
-              <w:t>M.Qureshi</w:t>
-            </w:r>
-          </w:p>
-        </w:tc>
-        <w:tc>
-          <w:tcPr>
-            <w:tcW w:w="3189" w:type="dxa"/>
-          </w:tcPr>
-          <w:p>
-            <w:r>
-              <w:t>Chapter 3 – Testing Checklist</w:t>
-            </w:r>
-          </w:p>
-        </w:tc>
-      </w:tr>
-      <w:tr>
-        <w:trPr>
-          <w:trHeight w:val="575"/>
-        </w:trPr>
-        <w:tc>
-          <w:tcPr>
-            <w:tcW w:w="2337" w:type="dxa"/>
-          </w:tcPr>
-          <w:p>
-            <w:r>
-              <w:t>4.0</w:t>
-            </w:r>
-          </w:p>
-        </w:tc>
-        <w:tc>
-          <w:tcPr>
-            <w:tcW w:w="2337" w:type="dxa"/>
-          </w:tcPr>
-          <w:p>
-            <w:r>
-              <w:t>07.02.2019</w:t>
-            </w:r>
-          </w:p>
-        </w:tc>
-        <w:tc>
-          <w:tcPr>
-            <w:tcW w:w="2338" w:type="dxa"/>
-          </w:tcPr>
-          <w:p>
-            <w:r>
-              <w:t>M.Qureshi</w:t>
-            </w:r>
-          </w:p>
-        </w:tc>
-        <w:tc>
-          <w:tcPr>
-            <w:tcW w:w="3189" w:type="dxa"/>
-          </w:tcPr>
-          <w:p>
-            <w:r>
-              <w:t>Chapter 3,4,5</w:t>
-            </w:r>
-          </w:p>
-        </w:tc>
-      </w:tr>
-      <w:tr>
-        <w:trPr>
-          <w:trHeight w:val="575"/>
-        </w:trPr>
-        <w:tc>
-          <w:tcPr>
-            <w:tcW w:w="2337" w:type="dxa"/>
-          </w:tcPr>
-          <w:p>
-            <w:r>
-              <w:t>5.0</w:t>
-            </w:r>
-          </w:p>
-        </w:tc>
-        <w:tc>
-          <w:tcPr>
-            <w:tcW w:w="2337" w:type="dxa"/>
-          </w:tcPr>
-          <w:p>
-            <w:r>
-              <w:t>09.02.2019</w:t>
-            </w:r>
-          </w:p>
-        </w:tc>
-        <w:tc>
-          <w:tcPr>
-            <w:tcW w:w="2338" w:type="dxa"/>
-          </w:tcPr>
-          <w:p>
-            <w:r>
-              <w:t>M.Qureshi</w:t>
-            </w:r>
-          </w:p>
-        </w:tc>
-        <w:tc>
-          <w:tcPr>
-            <w:tcW w:w="3189" w:type="dxa"/>
-          </w:tcPr>
-          <w:p>
-            <w:r>
-              <w:t>Chapter 3,4,5</w:t>
-            </w:r>
-          </w:p>
-        </w:tc>
-      </w:tr>
-      <w:tr>
-        <w:trPr>
-          <w:trHeight w:val="575"/>
-        </w:trPr>
-        <w:tc>
-          <w:tcPr>
-            <w:tcW w:w="2337" w:type="dxa"/>
-          </w:tcPr>
-          <w:p>
-            <w:r>
-              <w:t>6.0</w:t>
-            </w:r>
-          </w:p>
-        </w:tc>
-        <w:tc>
-          <w:tcPr>
-            <w:tcW w:w="2337" w:type="dxa"/>
-          </w:tcPr>
-          <w:p>
-            <w:r>
-              <w:t>11.02.2019</w:t>
-            </w:r>
-          </w:p>
-        </w:tc>
-        <w:tc>
-          <w:tcPr>
-            <w:tcW w:w="2338" w:type="dxa"/>
-          </w:tcPr>
-          <w:p>
-            <w:r>
-              <w:t>M.Qureshi</w:t>
-            </w:r>
-          </w:p>
-        </w:tc>
-        <w:tc>
-          <w:tcPr>
-            <w:tcW w:w="3189" w:type="dxa"/>
-          </w:tcPr>
-          <w:p>
-            <w:r>
-              <w:t>Chapter 3,4,5</w:t>
-            </w:r>
-          </w:p>
-        </w:tc>
-      </w:tr>
-      <w:tr>
-        <w:trPr>
-          <w:trHeight w:val="575"/>
-        </w:trPr>
-        <w:tc>
-          <w:tcPr>
-            <w:tcW w:w="2337" w:type="dxa"/>
-          </w:tcPr>
-          <w:p>
-            <w:r>
-              <w:t>7.0</w:t>
-            </w:r>
-          </w:p>
-        </w:tc>
-        <w:tc>
-          <w:tcPr>
-            <w:tcW w:w="2337" w:type="dxa"/>
-          </w:tcPr>
-          <w:p>
-            <w:r>
-              <w:t>15.02.2019</w:t>
-            </w:r>
-          </w:p>
-        </w:tc>
-        <w:tc>
-          <w:tcPr>
-            <w:tcW w:w="2338" w:type="dxa"/>
-          </w:tcPr>
-          <w:p>
-            <w:r>
-              <w:t>M.Qureshi</w:t>
-            </w:r>
-          </w:p>
-        </w:tc>
-        <w:tc>
-          <w:tcPr>
-            <w:tcW w:w="3189" w:type="dxa"/>
-          </w:tcPr>
-          <w:p>
-            <w:r>
-              <w:t>Chapter 3,4,5,6</w:t>
-            </w:r>
-          </w:p>
-        </w:tc>
-      </w:tr>
-      <w:tr>
-        <w:trPr>
-          <w:trHeight w:val="575"/>
-        </w:trPr>
-        <w:tc>
-          <w:tcPr>
-            <w:tcW w:w="2337" w:type="dxa"/>
-          </w:tcPr>
-          <w:p>
-            <w:r>
-              <w:t>8.0</w:t>
-            </w:r>
-          </w:p>
-        </w:tc>
-        <w:tc>
-          <w:tcPr>
-            <w:tcW w:w="2337" w:type="dxa"/>
-          </w:tcPr>
-          <w:p>
-            <w:r>
-              <w:t>18.02.2019</w:t>
-            </w:r>
-          </w:p>
-        </w:tc>
-        <w:tc>
-          <w:tcPr>
-            <w:tcW w:w="2338" w:type="dxa"/>
-          </w:tcPr>
-          <w:p>
-            <w:r>
-              <w:t>M.Qureshi</w:t>
-            </w:r>
-          </w:p>
-        </w:tc>
-        <w:tc>
-          <w:tcPr>
-            <w:tcW w:w="3189" w:type="dxa"/>
-          </w:tcPr>
-          <w:p>
-            <w:r>
-              <w:t>Chapter 3,4,5,6</w:t>
-            </w:r>
-          </w:p>
-        </w:tc>
-      </w:tr>
-      <w:tr>
-        <w:trPr>
-          <w:trHeight w:val="575"/>
-        </w:trPr>
-        <w:tc>
-          <w:tcPr>
-            <w:tcW w:w="2337" w:type="dxa"/>
-          </w:tcPr>
-          <w:p>
-            <w:r>
-              <w:t>9.0</w:t>
-            </w:r>
-          </w:p>
-        </w:tc>
-        <w:tc>
-          <w:tcPr>
-            <w:tcW w:w="2337" w:type="dxa"/>
-          </w:tcPr>
-          <w:p>
-            <w:r>
-              <w:t>20.02.2019</w:t>
-            </w:r>
-          </w:p>
-        </w:tc>
-        <w:tc>
-          <w:tcPr>
-            <w:tcW w:w="2338" w:type="dxa"/>
-          </w:tcPr>
-          <w:p>
-            <w:r>
-              <w:t>M.Qureshi</w:t>
-            </w:r>
-          </w:p>
-        </w:tc>
-        <w:tc>
-          <w:tcPr>
-            <w:tcW w:w="3189" w:type="dxa"/>
-          </w:tcPr>
-          <w:p>
-            <w:r>
-              <w:t>Chapter 3,4,5,6</w:t>
-            </w:r>
-          </w:p>
-        </w:tc>
-      </w:tr>
-      <w:tr>
-        <w:trPr>
-          <w:trHeight w:val="575"/>
-        </w:trPr>
-        <w:tc>
-          <w:tcPr>
-            <w:tcW w:w="2337" w:type="dxa"/>
-          </w:tcPr>
-          <w:p>
-            <w:r>
-              <w:t>10.0</w:t>
-            </w:r>
-          </w:p>
-        </w:tc>
-        <w:tc>
-          <w:tcPr>
-            <w:tcW w:w="2337" w:type="dxa"/>
-          </w:tcPr>
-          <w:p>
-            <w:r>
-              <w:t>20.02.2019</w:t>
-            </w:r>
-          </w:p>
-        </w:tc>
-        <w:tc>
-          <w:tcPr>
-            <w:tcW w:w="2338" w:type="dxa"/>
-          </w:tcPr>
-          <w:p>
-            <w:r>
-              <w:t>M.Qureshi</w:t>
-            </w:r>
-          </w:p>
-        </w:tc>
-        <w:tc>
-          <w:tcPr>
-            <w:tcW w:w="3189" w:type="dxa"/>
-          </w:tcPr>
-          <w:p>
-            <w:r>
-              <w:t>Chapter 3,4,5,6</w:t>
-            </w:r>
-            <w:r>
-              <w:t>,7</w:t>
-            </w:r>
-          </w:p>
-        </w:tc>
-      </w:tr>
-      <w:tr>
-        <w:trPr>
-          <w:trHeight w:val="575"/>
-        </w:trPr>
-        <w:tc>
-          <w:tcPr>
-            <w:tcW w:w="2337" w:type="dxa"/>
-          </w:tcPr>
-          <w:p>
-            <w:r>
-              <w:t>11.0</w:t>
-            </w:r>
-          </w:p>
-        </w:tc>
-        <w:tc>
-          <w:tcPr>
-            <w:tcW w:w="2337" w:type="dxa"/>
-          </w:tcPr>
-          <w:p>
-            <w:r>
-              <w:t>23.02.2019</w:t>
-            </w:r>
-          </w:p>
-        </w:tc>
-        <w:tc>
-          <w:tcPr>
-            <w:tcW w:w="2338" w:type="dxa"/>
-          </w:tcPr>
-          <w:p>
-            <w:r>
-              <w:t>M.Qureshi</w:t>
-            </w:r>
-          </w:p>
-        </w:tc>
-        <w:tc>
-          <w:tcPr>
-            <w:tcW w:w="3189" w:type="dxa"/>
-          </w:tcPr>
-          <w:p>
-            <w:r>
-              <w:t>Chapter 3,4,5,6,7</w:t>
-            </w:r>
-          </w:p>
-        </w:tc>
-      </w:tr>
-      <w:tr>
-        <w:trPr>
-          <w:trHeight w:val="575"/>
-        </w:trPr>
-        <w:tc>
-          <w:tcPr>
-            <w:tcW w:w="2337" w:type="dxa"/>
-          </w:tcPr>
-          <w:p/>
-        </w:tc>
-        <w:tc>
-          <w:tcPr>
-            <w:tcW w:w="2337" w:type="dxa"/>
-          </w:tcPr>
-          <w:p/>
-        </w:tc>
-        <w:tc>
-          <w:tcPr>
-            <w:tcW w:w="2338" w:type="dxa"/>
-          </w:tcPr>
-          <w:p/>
-        </w:tc>
-        <w:tc>
-          <w:tcPr>
-            <w:tcW w:w="3189" w:type="dxa"/>
-          </w:tcPr>
-          <w:p/>
-        </w:tc>
-      </w:tr>
-      <w:tr>
-        <w:trPr>
-          <w:trHeight w:val="575"/>
-        </w:trPr>
-        <w:tc>
-          <w:tcPr>
-            <w:tcW w:w="2337" w:type="dxa"/>
-          </w:tcPr>
-          <w:p/>
-        </w:tc>
-        <w:tc>
-          <w:tcPr>
-            <w:tcW w:w="2337" w:type="dxa"/>
-          </w:tcPr>
-          <w:p/>
-        </w:tc>
-        <w:tc>
-          <w:tcPr>
-            <w:tcW w:w="2338" w:type="dxa"/>
-          </w:tcPr>
-          <w:p/>
-        </w:tc>
-        <w:tc>
-          <w:tcPr>
-            <w:tcW w:w="3189" w:type="dxa"/>
-          </w:tcPr>
-          <w:p/>
-        </w:tc>
-      </w:tr>
-      <w:tr>
-        <w:trPr>
-          <w:trHeight w:val="575"/>
-        </w:trPr>
-        <w:tc>
-          <w:tcPr>
-            <w:tcW w:w="2337" w:type="dxa"/>
-          </w:tcPr>
-          <w:p/>
-        </w:tc>
-        <w:tc>
-          <w:tcPr>
-            <w:tcW w:w="2337" w:type="dxa"/>
-          </w:tcPr>
-          <w:p/>
-        </w:tc>
-        <w:tc>
-          <w:tcPr>
-            <w:tcW w:w="2338" w:type="dxa"/>
-          </w:tcPr>
-          <w:p/>
-        </w:tc>
-        <w:tc>
-          <w:tcPr>
-            <w:tcW w:w="3189" w:type="dxa"/>
-          </w:tcPr>
-          <w:p/>
-        </w:tc>
-      </w:tr>
-      <w:tr>
-        <w:trPr>
-          <w:trHeight w:val="575"/>
-        </w:trPr>
-        <w:tc>
-          <w:tcPr>
-            <w:tcW w:w="2337" w:type="dxa"/>
-          </w:tcPr>
-          <w:p/>
-        </w:tc>
-        <w:tc>
-          <w:tcPr>
-            <w:tcW w:w="2337" w:type="dxa"/>
-          </w:tcPr>
-          <w:p/>
-        </w:tc>
-        <w:tc>
-          <w:tcPr>
-            <w:tcW w:w="2338" w:type="dxa"/>
-          </w:tcPr>
-          <w:p/>
-        </w:tc>
-        <w:tc>
-          <w:tcPr>
-            <w:tcW w:w="3189" w:type="dxa"/>
-          </w:tcPr>
-          <w:p/>
-        </w:tc>
-      </w:tr>
-    </w:tbl>
-    <w:p/>
-    <w:p>
-      <w:r>
-        <w:br w:type="page"/>
+        <w:t>19</w:t>
       </w:r>
     </w:p>
     <w:p>
@@ -1964,12 +1271,21 @@
           <w:szCs w:val="36"/>
         </w:rPr>
       </w:pPr>
-      <w:r>
+    </w:p>
+    <w:p>
+      <w:pPr>
         <w:rPr>
           <w:b/>
           <w:sz w:val="36"/>
           <w:szCs w:val="36"/>
         </w:rPr>
+      </w:pPr>
+      <w:r>
+        <w:rPr>
+          <w:b/>
+          <w:sz w:val="36"/>
+          <w:szCs w:val="36"/>
+        </w:rPr>
         <w:lastRenderedPageBreak/>
         <w:t>Chapter 1</w:t>
       </w:r>
@@ -2047,7 +1363,23 @@
     </w:p>
     <w:p>
       <w:r>
-        <w:t xml:space="preserve">This document provides information on test cases for the TalkBox application. This document covers the several test cases the application has, as well as justified derivation of each of these test cases. Test case derivation is justified thoroughly for both the simulator component of the TalkBox, as well as the configuration application component. The sufficiency of each test case is provided through this document </w:t>
+        <w:t xml:space="preserve">This document provides information on test cases for the </w:t>
+      </w:r>
+      <w:proofErr w:type="spellStart"/>
+      <w:r>
+        <w:t>TalkBox</w:t>
+      </w:r>
+      <w:proofErr w:type="spellEnd"/>
+      <w:r>
+        <w:t xml:space="preserve"> application. This document covers the several test cases the application has, as well as justified derivation of each of these test cases. Test case derivation is justified thoroughly for both the simulator component of the </w:t>
+      </w:r>
+      <w:proofErr w:type="spellStart"/>
+      <w:r>
+        <w:t>TalkBox</w:t>
+      </w:r>
+      <w:proofErr w:type="spellEnd"/>
+      <w:r>
+        <w:t xml:space="preserve">, as well as the configuration application component. The sufficiency of each test case is provided through this document </w:t>
       </w:r>
       <w:r>
         <w:t>as well as</w:t>
@@ -2099,7 +1431,23 @@
     </w:p>
     <w:p>
       <w:r>
-        <w:t>There are two testing checklists in the Testing Checklist chapter, one for the TalkBox configuration application and another for the TalkBox simulator application. These checklists are broken into two subsections of the chapter.</w:t>
+        <w:t xml:space="preserve">There are two testing checklists in the Testing Checklist chapter, one for the </w:t>
+      </w:r>
+      <w:proofErr w:type="spellStart"/>
+      <w:r>
+        <w:t>TalkBox</w:t>
+      </w:r>
+      <w:proofErr w:type="spellEnd"/>
+      <w:r>
+        <w:t xml:space="preserve"> configuration application and another for the </w:t>
+      </w:r>
+      <w:proofErr w:type="spellStart"/>
+      <w:r>
+        <w:t>TalkBox</w:t>
+      </w:r>
+      <w:proofErr w:type="spellEnd"/>
+      <w:r>
+        <w:t xml:space="preserve"> simulator application. These checklists are broken into two subsections of the chapter.</w:t>
       </w:r>
     </w:p>
     <w:p/>
@@ -2397,7 +1745,15 @@
         <w:t xml:space="preserve">for each test as well as all tests </w:t>
       </w:r>
       <w:r>
-        <w:t xml:space="preserve">is also provided in this document. An understanding of the testing done and developed during the making of the TalkBox </w:t>
+        <w:t xml:space="preserve">is also provided in this document. An understanding of the testing done and developed during the making of the </w:t>
+      </w:r>
+      <w:proofErr w:type="spellStart"/>
+      <w:r>
+        <w:t>TalkBox</w:t>
+      </w:r>
+      <w:proofErr w:type="spellEnd"/>
+      <w:r>
+        <w:t xml:space="preserve"> </w:t>
       </w:r>
       <w:r>
         <w:t xml:space="preserve">is </w:t>
@@ -2593,7 +1949,22 @@
           <w:sz w:val="40"/>
         </w:rPr>
         <w:tab/>
-        <w:t>TalkBox Configuration Application</w:t>
+      </w:r>
+      <w:proofErr w:type="spellStart"/>
+      <w:r>
+        <w:rPr>
+          <w:b/>
+          <w:sz w:val="40"/>
+        </w:rPr>
+        <w:t>TalkBox</w:t>
+      </w:r>
+      <w:proofErr w:type="spellEnd"/>
+      <w:r>
+        <w:rPr>
+          <w:b/>
+          <w:sz w:val="40"/>
+        </w:rPr>
+        <w:t xml:space="preserve"> Configuration Application</w:t>
       </w:r>
     </w:p>
     <w:p>
@@ -2742,12 +2113,21 @@
                 <w:szCs w:val="28"/>
               </w:rPr>
             </w:pPr>
-            <w:r>
-              <w:rPr>
-                <w:sz w:val="28"/>
-                <w:szCs w:val="28"/>
-              </w:rPr>
-              <w:t>setup()</w:t>
+            <w:proofErr w:type="gramStart"/>
+            <w:r>
+              <w:rPr>
+                <w:sz w:val="28"/>
+                <w:szCs w:val="28"/>
+              </w:rPr>
+              <w:t>setup(</w:t>
+            </w:r>
+            <w:proofErr w:type="gramEnd"/>
+            <w:r>
+              <w:rPr>
+                <w:sz w:val="28"/>
+                <w:szCs w:val="28"/>
+              </w:rPr>
+              <w:t>)</w:t>
             </w:r>
           </w:p>
         </w:tc>
@@ -2807,12 +2187,30 @@
                 <w:szCs w:val="28"/>
               </w:rPr>
             </w:pPr>
-            <w:r>
-              <w:rPr>
-                <w:sz w:val="28"/>
-                <w:szCs w:val="28"/>
-              </w:rPr>
-              <w:t xml:space="preserve">testInitialFields() </w:t>
+            <w:proofErr w:type="spellStart"/>
+            <w:proofErr w:type="gramStart"/>
+            <w:r>
+              <w:rPr>
+                <w:sz w:val="28"/>
+                <w:szCs w:val="28"/>
+              </w:rPr>
+              <w:t>testInitialFields</w:t>
+            </w:r>
+            <w:proofErr w:type="spellEnd"/>
+            <w:r>
+              <w:rPr>
+                <w:sz w:val="28"/>
+                <w:szCs w:val="28"/>
+              </w:rPr>
+              <w:t>(</w:t>
+            </w:r>
+            <w:proofErr w:type="gramEnd"/>
+            <w:r>
+              <w:rPr>
+                <w:sz w:val="28"/>
+                <w:szCs w:val="28"/>
+              </w:rPr>
+              <w:t xml:space="preserve">) </w:t>
             </w:r>
           </w:p>
           <w:p>
@@ -2888,12 +2286,30 @@
                 <w:szCs w:val="28"/>
               </w:rPr>
             </w:pPr>
-            <w:r>
-              <w:rPr>
-                <w:sz w:val="28"/>
-                <w:szCs w:val="28"/>
-              </w:rPr>
-              <w:t>testRecording()</w:t>
+            <w:proofErr w:type="spellStart"/>
+            <w:proofErr w:type="gramStart"/>
+            <w:r>
+              <w:rPr>
+                <w:sz w:val="28"/>
+                <w:szCs w:val="28"/>
+              </w:rPr>
+              <w:t>testRecording</w:t>
+            </w:r>
+            <w:proofErr w:type="spellEnd"/>
+            <w:r>
+              <w:rPr>
+                <w:sz w:val="28"/>
+                <w:szCs w:val="28"/>
+              </w:rPr>
+              <w:t>(</w:t>
+            </w:r>
+            <w:proofErr w:type="gramEnd"/>
+            <w:r>
+              <w:rPr>
+                <w:sz w:val="28"/>
+                <w:szCs w:val="28"/>
+              </w:rPr>
+              <w:t>)</w:t>
             </w:r>
           </w:p>
           <w:p>
@@ -2978,12 +2394,30 @@
                 <w:szCs w:val="28"/>
               </w:rPr>
             </w:pPr>
-            <w:r>
-              <w:rPr>
-                <w:sz w:val="28"/>
-                <w:szCs w:val="28"/>
-              </w:rPr>
-              <w:t>testButtons()</w:t>
+            <w:proofErr w:type="spellStart"/>
+            <w:proofErr w:type="gramStart"/>
+            <w:r>
+              <w:rPr>
+                <w:sz w:val="28"/>
+                <w:szCs w:val="28"/>
+              </w:rPr>
+              <w:t>testButtons</w:t>
+            </w:r>
+            <w:proofErr w:type="spellEnd"/>
+            <w:r>
+              <w:rPr>
+                <w:sz w:val="28"/>
+                <w:szCs w:val="28"/>
+              </w:rPr>
+              <w:t>(</w:t>
+            </w:r>
+            <w:proofErr w:type="gramEnd"/>
+            <w:r>
+              <w:rPr>
+                <w:sz w:val="28"/>
+                <w:szCs w:val="28"/>
+              </w:rPr>
+              <w:t>)</w:t>
             </w:r>
           </w:p>
         </w:tc>
@@ -3017,7 +2451,23 @@
                 <w:sz w:val="28"/>
                 <w:szCs w:val="28"/>
               </w:rPr>
-              <w:t>Testing the feature of changing the amount of buttons of the application</w:t>
+              <w:t xml:space="preserve">Testing the feature of changing the </w:t>
+            </w:r>
+            <w:proofErr w:type="gramStart"/>
+            <w:r>
+              <w:rPr>
+                <w:sz w:val="28"/>
+                <w:szCs w:val="28"/>
+              </w:rPr>
+              <w:t>amount</w:t>
+            </w:r>
+            <w:proofErr w:type="gramEnd"/>
+            <w:r>
+              <w:rPr>
+                <w:sz w:val="28"/>
+                <w:szCs w:val="28"/>
+              </w:rPr>
+              <w:t xml:space="preserve"> of buttons of the application</w:t>
             </w:r>
           </w:p>
         </w:tc>
@@ -3284,7 +2734,23 @@
           <w:sz w:val="32"/>
         </w:rPr>
         <w:lastRenderedPageBreak/>
-        <w:t>Simulator Preview (SimPreview) Class Tests:</w:t>
+        <w:t>Simulator Preview (</w:t>
+      </w:r>
+      <w:proofErr w:type="spellStart"/>
+      <w:r>
+        <w:rPr>
+          <w:b/>
+          <w:sz w:val="32"/>
+        </w:rPr>
+        <w:t>SimPreview</w:t>
+      </w:r>
+      <w:proofErr w:type="spellEnd"/>
+      <w:r>
+        <w:rPr>
+          <w:b/>
+          <w:sz w:val="32"/>
+        </w:rPr>
+        <w:t>) Class Tests:</w:t>
       </w:r>
     </w:p>
     <w:p>
@@ -3410,12 +2876,21 @@
                 <w:szCs w:val="28"/>
               </w:rPr>
             </w:pPr>
-            <w:r>
-              <w:rPr>
-                <w:sz w:val="28"/>
-                <w:szCs w:val="28"/>
-              </w:rPr>
-              <w:t>setup()</w:t>
+            <w:proofErr w:type="gramStart"/>
+            <w:r>
+              <w:rPr>
+                <w:sz w:val="28"/>
+                <w:szCs w:val="28"/>
+              </w:rPr>
+              <w:t>setup(</w:t>
+            </w:r>
+            <w:proofErr w:type="gramEnd"/>
+            <w:r>
+              <w:rPr>
+                <w:sz w:val="28"/>
+                <w:szCs w:val="28"/>
+              </w:rPr>
+              <w:t>)</w:t>
             </w:r>
           </w:p>
         </w:tc>
@@ -3475,12 +2950,30 @@
                 <w:szCs w:val="28"/>
               </w:rPr>
             </w:pPr>
-            <w:r>
-              <w:rPr>
-                <w:sz w:val="28"/>
-                <w:szCs w:val="28"/>
-              </w:rPr>
-              <w:t>testingUpdatingButtons()</w:t>
+            <w:proofErr w:type="spellStart"/>
+            <w:proofErr w:type="gramStart"/>
+            <w:r>
+              <w:rPr>
+                <w:sz w:val="28"/>
+                <w:szCs w:val="28"/>
+              </w:rPr>
+              <w:t>testingUpdatingButtons</w:t>
+            </w:r>
+            <w:proofErr w:type="spellEnd"/>
+            <w:r>
+              <w:rPr>
+                <w:sz w:val="28"/>
+                <w:szCs w:val="28"/>
+              </w:rPr>
+              <w:t>(</w:t>
+            </w:r>
+            <w:proofErr w:type="gramEnd"/>
+            <w:r>
+              <w:rPr>
+                <w:sz w:val="28"/>
+                <w:szCs w:val="28"/>
+              </w:rPr>
+              <w:t>)</w:t>
             </w:r>
           </w:p>
           <w:p>
@@ -3549,6 +3042,7 @@
                 <w:szCs w:val="28"/>
               </w:rPr>
             </w:pPr>
+            <w:proofErr w:type="spellStart"/>
             <w:r>
               <w:rPr>
                 <w:sz w:val="28"/>
@@ -3561,7 +3055,15 @@
                 <w:sz w:val="28"/>
                 <w:szCs w:val="28"/>
               </w:rPr>
-              <w:t xml:space="preserve">PlayingSound </w:t>
+              <w:t>PlayingSound</w:t>
+            </w:r>
+            <w:proofErr w:type="spellEnd"/>
+            <w:r>
+              <w:rPr>
+                <w:sz w:val="28"/>
+                <w:szCs w:val="28"/>
+              </w:rPr>
+              <w:t xml:space="preserve"> </w:t>
             </w:r>
             <w:r>
               <w:rPr>
@@ -3653,12 +3155,30 @@
                 <w:szCs w:val="28"/>
               </w:rPr>
             </w:pPr>
-            <w:r>
-              <w:rPr>
-                <w:sz w:val="28"/>
-                <w:szCs w:val="28"/>
-              </w:rPr>
-              <w:t>TestErrorPlayinSound()</w:t>
+            <w:proofErr w:type="spellStart"/>
+            <w:proofErr w:type="gramStart"/>
+            <w:r>
+              <w:rPr>
+                <w:sz w:val="28"/>
+                <w:szCs w:val="28"/>
+              </w:rPr>
+              <w:t>TestErrorPlayinSound</w:t>
+            </w:r>
+            <w:proofErr w:type="spellEnd"/>
+            <w:r>
+              <w:rPr>
+                <w:sz w:val="28"/>
+                <w:szCs w:val="28"/>
+              </w:rPr>
+              <w:t>(</w:t>
+            </w:r>
+            <w:proofErr w:type="gramEnd"/>
+            <w:r>
+              <w:rPr>
+                <w:sz w:val="28"/>
+                <w:szCs w:val="28"/>
+              </w:rPr>
+              <w:t>)</w:t>
             </w:r>
           </w:p>
         </w:tc>
@@ -3725,12 +3245,30 @@
                 <w:szCs w:val="28"/>
               </w:rPr>
             </w:pPr>
-            <w:r>
-              <w:rPr>
-                <w:sz w:val="28"/>
-                <w:szCs w:val="28"/>
-              </w:rPr>
-              <w:t>testPlayinMissingSoundFile()</w:t>
+            <w:proofErr w:type="spellStart"/>
+            <w:proofErr w:type="gramStart"/>
+            <w:r>
+              <w:rPr>
+                <w:sz w:val="28"/>
+                <w:szCs w:val="28"/>
+              </w:rPr>
+              <w:t>testPlayinMissingSoundFile</w:t>
+            </w:r>
+            <w:proofErr w:type="spellEnd"/>
+            <w:r>
+              <w:rPr>
+                <w:sz w:val="28"/>
+                <w:szCs w:val="28"/>
+              </w:rPr>
+              <w:t>(</w:t>
+            </w:r>
+            <w:proofErr w:type="gramEnd"/>
+            <w:r>
+              <w:rPr>
+                <w:sz w:val="28"/>
+                <w:szCs w:val="28"/>
+              </w:rPr>
+              <w:t>)</w:t>
             </w:r>
           </w:p>
           <w:p>
@@ -4041,13 +3579,22 @@
           <w:sz w:val="32"/>
         </w:rPr>
       </w:pPr>
+      <w:proofErr w:type="spellStart"/>
       <w:r>
         <w:rPr>
           <w:b/>
           <w:sz w:val="32"/>
         </w:rPr>
         <w:lastRenderedPageBreak/>
-        <w:t>PlayEditToggle Class Tests:</w:t>
+        <w:t>PlayEditToggle</w:t>
+      </w:r>
+      <w:proofErr w:type="spellEnd"/>
+      <w:r>
+        <w:rPr>
+          <w:b/>
+          <w:sz w:val="32"/>
+        </w:rPr>
+        <w:t xml:space="preserve"> Class Tests:</w:t>
       </w:r>
     </w:p>
     <w:p>
@@ -4173,12 +3720,21 @@
                 <w:szCs w:val="28"/>
               </w:rPr>
             </w:pPr>
-            <w:r>
-              <w:rPr>
-                <w:sz w:val="28"/>
-                <w:szCs w:val="28"/>
-              </w:rPr>
-              <w:t>setup()</w:t>
+            <w:proofErr w:type="gramStart"/>
+            <w:r>
+              <w:rPr>
+                <w:sz w:val="28"/>
+                <w:szCs w:val="28"/>
+              </w:rPr>
+              <w:t>setup(</w:t>
+            </w:r>
+            <w:proofErr w:type="gramEnd"/>
+            <w:r>
+              <w:rPr>
+                <w:sz w:val="28"/>
+                <w:szCs w:val="28"/>
+              </w:rPr>
+              <w:t>)</w:t>
             </w:r>
           </w:p>
         </w:tc>
@@ -4238,13 +3794,33 @@
                 <w:szCs w:val="28"/>
               </w:rPr>
             </w:pPr>
+            <w:proofErr w:type="spellStart"/>
+            <w:proofErr w:type="gramStart"/>
             <w:r>
               <w:rPr>
                 <w:rFonts w:eastAsiaTheme="minorHAnsi"/>
                 <w:sz w:val="28"/>
                 <w:szCs w:val="28"/>
               </w:rPr>
-              <w:t>testAddingAudioToButtons()</w:t>
+              <w:t>testAddingAudioToButtons</w:t>
+            </w:r>
+            <w:proofErr w:type="spellEnd"/>
+            <w:r>
+              <w:rPr>
+                <w:rFonts w:eastAsiaTheme="minorHAnsi"/>
+                <w:sz w:val="28"/>
+                <w:szCs w:val="28"/>
+              </w:rPr>
+              <w:t>(</w:t>
+            </w:r>
+            <w:proofErr w:type="gramEnd"/>
+            <w:r>
+              <w:rPr>
+                <w:rFonts w:eastAsiaTheme="minorHAnsi"/>
+                <w:sz w:val="28"/>
+                <w:szCs w:val="28"/>
+              </w:rPr>
+              <w:t>)</w:t>
             </w:r>
           </w:p>
         </w:tc>
@@ -4312,6 +3888,8 @@
                 <w:szCs w:val="28"/>
               </w:rPr>
             </w:pPr>
+            <w:proofErr w:type="spellStart"/>
+            <w:proofErr w:type="gramStart"/>
             <w:r>
               <w:rPr>
                 <w:rFonts w:eastAsiaTheme="minorHAnsi"/>
@@ -4320,6 +3898,7 @@
               </w:rPr>
               <w:t>testChangingButtonLabe</w:t>
             </w:r>
+            <w:proofErr w:type="spellEnd"/>
             <w:r>
               <w:rPr>
                 <w:rFonts w:ascii="Monaco" w:eastAsiaTheme="minorHAnsi" w:hAnsi="Monaco" w:cs="Monaco"/>
@@ -4328,7 +3907,18 @@
                 <w:szCs w:val="28"/>
                 <w:lang w:val="en-US"/>
               </w:rPr>
-              <w:t>l()</w:t>
+              <w:t>l(</w:t>
+            </w:r>
+            <w:proofErr w:type="gramEnd"/>
+            <w:r>
+              <w:rPr>
+                <w:rFonts w:ascii="Monaco" w:eastAsiaTheme="minorHAnsi" w:hAnsi="Monaco" w:cs="Monaco"/>
+                <w:color w:val="000000"/>
+                <w:sz w:val="28"/>
+                <w:szCs w:val="28"/>
+                <w:lang w:val="en-US"/>
+              </w:rPr>
+              <w:t>)</w:t>
             </w:r>
           </w:p>
         </w:tc>
@@ -4732,13 +4322,22 @@
           <w:sz w:val="32"/>
         </w:rPr>
       </w:pPr>
+      <w:proofErr w:type="spellStart"/>
       <w:r>
         <w:rPr>
           <w:b/>
           <w:sz w:val="32"/>
         </w:rPr>
         <w:lastRenderedPageBreak/>
-        <w:t>ProfilesPanelTest Class Tests:</w:t>
+        <w:t>ProfilesPanelTest</w:t>
+      </w:r>
+      <w:proofErr w:type="spellEnd"/>
+      <w:r>
+        <w:rPr>
+          <w:b/>
+          <w:sz w:val="32"/>
+        </w:rPr>
+        <w:t xml:space="preserve"> Class Tests:</w:t>
       </w:r>
     </w:p>
     <w:p>
@@ -4864,12 +4463,21 @@
                 <w:szCs w:val="28"/>
               </w:rPr>
             </w:pPr>
-            <w:r>
-              <w:rPr>
-                <w:sz w:val="28"/>
-                <w:szCs w:val="28"/>
-              </w:rPr>
-              <w:t>setup()</w:t>
+            <w:proofErr w:type="gramStart"/>
+            <w:r>
+              <w:rPr>
+                <w:sz w:val="28"/>
+                <w:szCs w:val="28"/>
+              </w:rPr>
+              <w:t>setup(</w:t>
+            </w:r>
+            <w:proofErr w:type="gramEnd"/>
+            <w:r>
+              <w:rPr>
+                <w:sz w:val="28"/>
+                <w:szCs w:val="28"/>
+              </w:rPr>
+              <w:t>)</w:t>
             </w:r>
           </w:p>
         </w:tc>
@@ -4929,12 +4537,21 @@
                 <w:szCs w:val="28"/>
               </w:rPr>
             </w:pPr>
-            <w:r>
-              <w:rPr>
-                <w:sz w:val="28"/>
-                <w:szCs w:val="28"/>
-              </w:rPr>
-              <w:t>test()</w:t>
+            <w:proofErr w:type="gramStart"/>
+            <w:r>
+              <w:rPr>
+                <w:sz w:val="28"/>
+                <w:szCs w:val="28"/>
+              </w:rPr>
+              <w:t>test(</w:t>
+            </w:r>
+            <w:proofErr w:type="gramEnd"/>
+            <w:r>
+              <w:rPr>
+                <w:sz w:val="28"/>
+                <w:szCs w:val="28"/>
+              </w:rPr>
+              <w:t>)</w:t>
             </w:r>
           </w:p>
         </w:tc>
@@ -5331,13 +4948,22 @@
           <w:sz w:val="32"/>
         </w:rPr>
       </w:pPr>
+      <w:proofErr w:type="spellStart"/>
       <w:r>
         <w:rPr>
           <w:b/>
           <w:sz w:val="32"/>
         </w:rPr>
         <w:lastRenderedPageBreak/>
-        <w:t>TalkBoxConfig Class Tests:</w:t>
+        <w:t>TalkBoxConfig</w:t>
+      </w:r>
+      <w:proofErr w:type="spellEnd"/>
+      <w:r>
+        <w:rPr>
+          <w:b/>
+          <w:sz w:val="32"/>
+        </w:rPr>
+        <w:t xml:space="preserve"> Class Tests:</w:t>
       </w:r>
     </w:p>
     <w:p>
@@ -5463,12 +5089,21 @@
                 <w:szCs w:val="28"/>
               </w:rPr>
             </w:pPr>
-            <w:r>
-              <w:rPr>
-                <w:sz w:val="28"/>
-                <w:szCs w:val="28"/>
-              </w:rPr>
-              <w:t>setup()</w:t>
+            <w:proofErr w:type="gramStart"/>
+            <w:r>
+              <w:rPr>
+                <w:sz w:val="28"/>
+                <w:szCs w:val="28"/>
+              </w:rPr>
+              <w:t>setup(</w:t>
+            </w:r>
+            <w:proofErr w:type="gramEnd"/>
+            <w:r>
+              <w:rPr>
+                <w:sz w:val="28"/>
+                <w:szCs w:val="28"/>
+              </w:rPr>
+              <w:t>)</w:t>
             </w:r>
           </w:p>
         </w:tc>
@@ -5528,6 +5163,8 @@
                 <w:szCs w:val="28"/>
               </w:rPr>
             </w:pPr>
+            <w:proofErr w:type="spellStart"/>
+            <w:proofErr w:type="gramStart"/>
             <w:r>
               <w:rPr>
                 <w:sz w:val="28"/>
@@ -5535,12 +5172,21 @@
               </w:rPr>
               <w:t>testSetNumAudioButtons</w:t>
             </w:r>
-            <w:r>
-              <w:rPr>
-                <w:sz w:val="28"/>
-                <w:szCs w:val="28"/>
-              </w:rPr>
-              <w:t>()</w:t>
+            <w:proofErr w:type="spellEnd"/>
+            <w:r>
+              <w:rPr>
+                <w:sz w:val="28"/>
+                <w:szCs w:val="28"/>
+              </w:rPr>
+              <w:t>(</w:t>
+            </w:r>
+            <w:proofErr w:type="gramEnd"/>
+            <w:r>
+              <w:rPr>
+                <w:sz w:val="28"/>
+                <w:szCs w:val="28"/>
+              </w:rPr>
+              <w:t>)</w:t>
             </w:r>
           </w:p>
           <w:p>
@@ -5596,8 +5242,17 @@
                 <w:sz w:val="28"/>
                 <w:szCs w:val="28"/>
               </w:rPr>
-              <w:t>number of audio buttons on the TalkBox</w:t>
-            </w:r>
+              <w:t xml:space="preserve">number of audio buttons on the </w:t>
+            </w:r>
+            <w:proofErr w:type="spellStart"/>
+            <w:r>
+              <w:rPr>
+                <w:sz w:val="28"/>
+                <w:szCs w:val="28"/>
+              </w:rPr>
+              <w:t>TalkBox</w:t>
+            </w:r>
+            <w:proofErr w:type="spellEnd"/>
           </w:p>
         </w:tc>
       </w:tr>
@@ -5616,6 +5271,7 @@
                 <w:szCs w:val="28"/>
               </w:rPr>
             </w:pPr>
+            <w:proofErr w:type="spellStart"/>
             <w:r>
               <w:rPr>
                 <w:sz w:val="28"/>
@@ -5623,6 +5279,7 @@
               </w:rPr>
               <w:t>testInitialFields</w:t>
             </w:r>
+            <w:proofErr w:type="spellEnd"/>
           </w:p>
           <w:p>
             <w:pPr>
@@ -5677,7 +5334,39 @@
                 <w:sz w:val="28"/>
                 <w:szCs w:val="28"/>
               </w:rPr>
-              <w:t>the intial set fields of the TalkBoxConfig app. (ex. Number of buttons)</w:t>
+              <w:t xml:space="preserve">the </w:t>
+            </w:r>
+            <w:proofErr w:type="spellStart"/>
+            <w:r>
+              <w:rPr>
+                <w:sz w:val="28"/>
+                <w:szCs w:val="28"/>
+              </w:rPr>
+              <w:t>intial</w:t>
+            </w:r>
+            <w:proofErr w:type="spellEnd"/>
+            <w:r>
+              <w:rPr>
+                <w:sz w:val="28"/>
+                <w:szCs w:val="28"/>
+              </w:rPr>
+              <w:t xml:space="preserve"> set fields of the </w:t>
+            </w:r>
+            <w:proofErr w:type="spellStart"/>
+            <w:r>
+              <w:rPr>
+                <w:sz w:val="28"/>
+                <w:szCs w:val="28"/>
+              </w:rPr>
+              <w:t>TalkBoxConfig</w:t>
+            </w:r>
+            <w:proofErr w:type="spellEnd"/>
+            <w:r>
+              <w:rPr>
+                <w:sz w:val="28"/>
+                <w:szCs w:val="28"/>
+              </w:rPr>
+              <w:t xml:space="preserve"> app. (ex. Number of buttons)</w:t>
             </w:r>
           </w:p>
         </w:tc>
@@ -5706,6 +5395,7 @@
                 <w:szCs w:val="28"/>
               </w:rPr>
             </w:pPr>
+            <w:proofErr w:type="spellStart"/>
             <w:r>
               <w:rPr>
                 <w:sz w:val="28"/>
@@ -5713,6 +5403,7 @@
               </w:rPr>
               <w:t>TestJPaneSplits</w:t>
             </w:r>
+            <w:proofErr w:type="spellEnd"/>
           </w:p>
         </w:tc>
         <w:tc>
@@ -5751,7 +5442,39 @@
                 <w:sz w:val="28"/>
                 <w:szCs w:val="28"/>
               </w:rPr>
-              <w:t>Testing the different instances that are created by the configApp through JSplitPane components</w:t>
+              <w:t xml:space="preserve">Testing the different instances that are created by the </w:t>
+            </w:r>
+            <w:proofErr w:type="spellStart"/>
+            <w:r>
+              <w:rPr>
+                <w:sz w:val="28"/>
+                <w:szCs w:val="28"/>
+              </w:rPr>
+              <w:t>configApp</w:t>
+            </w:r>
+            <w:proofErr w:type="spellEnd"/>
+            <w:r>
+              <w:rPr>
+                <w:sz w:val="28"/>
+                <w:szCs w:val="28"/>
+              </w:rPr>
+              <w:t xml:space="preserve"> through </w:t>
+            </w:r>
+            <w:proofErr w:type="spellStart"/>
+            <w:r>
+              <w:rPr>
+                <w:sz w:val="28"/>
+                <w:szCs w:val="28"/>
+              </w:rPr>
+              <w:t>JSplitPane</w:t>
+            </w:r>
+            <w:proofErr w:type="spellEnd"/>
+            <w:r>
+              <w:rPr>
+                <w:sz w:val="28"/>
+                <w:szCs w:val="28"/>
+              </w:rPr>
+              <w:t xml:space="preserve"> components</w:t>
             </w:r>
           </w:p>
         </w:tc>
@@ -6048,35 +5771,69 @@
         </w:rPr>
         <w:tab/>
       </w:r>
+      <w:proofErr w:type="spellStart"/>
       <w:r>
         <w:rPr>
           <w:b/>
           <w:sz w:val="40"/>
         </w:rPr>
-        <w:t>TalkBox Simulator Application</w:t>
-      </w:r>
-    </w:p>
-    <w:p>
-      <w:pPr>
-        <w:rPr>
-          <w:b/>
-          <w:sz w:val="32"/>
-        </w:rPr>
-      </w:pPr>
-    </w:p>
-    <w:p>
-      <w:pPr>
-        <w:rPr>
-          <w:b/>
-          <w:sz w:val="32"/>
-        </w:rPr>
-      </w:pPr>
-      <w:r>
-        <w:rPr>
-          <w:b/>
-          <w:sz w:val="32"/>
-        </w:rPr>
-        <w:t xml:space="preserve">TalkBox Simulator Tests (TalkBoxSimTest): </w:t>
+        <w:t>TalkBox</w:t>
+      </w:r>
+      <w:proofErr w:type="spellEnd"/>
+      <w:r>
+        <w:rPr>
+          <w:b/>
+          <w:sz w:val="40"/>
+        </w:rPr>
+        <w:t xml:space="preserve"> Simulator Application</w:t>
+      </w:r>
+    </w:p>
+    <w:p>
+      <w:pPr>
+        <w:rPr>
+          <w:b/>
+          <w:sz w:val="32"/>
+        </w:rPr>
+      </w:pPr>
+    </w:p>
+    <w:p>
+      <w:pPr>
+        <w:rPr>
+          <w:b/>
+          <w:sz w:val="32"/>
+        </w:rPr>
+      </w:pPr>
+      <w:proofErr w:type="spellStart"/>
+      <w:r>
+        <w:rPr>
+          <w:b/>
+          <w:sz w:val="32"/>
+        </w:rPr>
+        <w:t>TalkBox</w:t>
+      </w:r>
+      <w:proofErr w:type="spellEnd"/>
+      <w:r>
+        <w:rPr>
+          <w:b/>
+          <w:sz w:val="32"/>
+        </w:rPr>
+        <w:t xml:space="preserve"> Simulator Tests (</w:t>
+      </w:r>
+      <w:proofErr w:type="spellStart"/>
+      <w:r>
+        <w:rPr>
+          <w:b/>
+          <w:sz w:val="32"/>
+        </w:rPr>
+        <w:t>TalkBoxSimTest</w:t>
+      </w:r>
+      <w:proofErr w:type="spellEnd"/>
+      <w:r>
+        <w:rPr>
+          <w:b/>
+          <w:sz w:val="32"/>
+        </w:rPr>
+        <w:t xml:space="preserve">): </w:t>
       </w:r>
     </w:p>
     <w:p>
@@ -6187,12 +5944,21 @@
                 <w:szCs w:val="28"/>
               </w:rPr>
             </w:pPr>
-            <w:r>
-              <w:rPr>
-                <w:sz w:val="28"/>
-                <w:szCs w:val="28"/>
-              </w:rPr>
-              <w:t>setup()</w:t>
+            <w:proofErr w:type="gramStart"/>
+            <w:r>
+              <w:rPr>
+                <w:sz w:val="28"/>
+                <w:szCs w:val="28"/>
+              </w:rPr>
+              <w:t>setup(</w:t>
+            </w:r>
+            <w:proofErr w:type="gramEnd"/>
+            <w:r>
+              <w:rPr>
+                <w:sz w:val="28"/>
+                <w:szCs w:val="28"/>
+              </w:rPr>
+              <w:t>)</w:t>
             </w:r>
           </w:p>
           <w:p>
@@ -6259,12 +6025,30 @@
                 <w:szCs w:val="28"/>
               </w:rPr>
             </w:pPr>
-            <w:r>
-              <w:rPr>
-                <w:sz w:val="28"/>
-                <w:szCs w:val="28"/>
-              </w:rPr>
-              <w:t>updateButtonsNumber()</w:t>
+            <w:proofErr w:type="spellStart"/>
+            <w:proofErr w:type="gramStart"/>
+            <w:r>
+              <w:rPr>
+                <w:sz w:val="28"/>
+                <w:szCs w:val="28"/>
+              </w:rPr>
+              <w:t>updateButtonsNumber</w:t>
+            </w:r>
+            <w:proofErr w:type="spellEnd"/>
+            <w:r>
+              <w:rPr>
+                <w:sz w:val="28"/>
+                <w:szCs w:val="28"/>
+              </w:rPr>
+              <w:t>(</w:t>
+            </w:r>
+            <w:proofErr w:type="gramEnd"/>
+            <w:r>
+              <w:rPr>
+                <w:sz w:val="28"/>
+                <w:szCs w:val="28"/>
+              </w:rPr>
+              <w:t>)</w:t>
             </w:r>
           </w:p>
           <w:p>
@@ -6339,12 +6123,30 @@
                 <w:szCs w:val="28"/>
               </w:rPr>
             </w:pPr>
-            <w:r>
-              <w:rPr>
-                <w:sz w:val="28"/>
-                <w:szCs w:val="28"/>
-              </w:rPr>
-              <w:t>testPlayingSound()</w:t>
+            <w:proofErr w:type="spellStart"/>
+            <w:proofErr w:type="gramStart"/>
+            <w:r>
+              <w:rPr>
+                <w:sz w:val="28"/>
+                <w:szCs w:val="28"/>
+              </w:rPr>
+              <w:t>testPlayingSound</w:t>
+            </w:r>
+            <w:proofErr w:type="spellEnd"/>
+            <w:r>
+              <w:rPr>
+                <w:sz w:val="28"/>
+                <w:szCs w:val="28"/>
+              </w:rPr>
+              <w:t>(</w:t>
+            </w:r>
+            <w:proofErr w:type="gramEnd"/>
+            <w:r>
+              <w:rPr>
+                <w:sz w:val="28"/>
+                <w:szCs w:val="28"/>
+              </w:rPr>
+              <w:t>)</w:t>
             </w:r>
           </w:p>
         </w:tc>
@@ -6743,7 +6545,25 @@
           <w:sz w:val="32"/>
           <w:szCs w:val="32"/>
         </w:rPr>
-        <w:t>How Test Cases Were Derived: TalkBox Configuration Application</w:t>
+        <w:t xml:space="preserve">How Test Cases Were Derived: </w:t>
+      </w:r>
+      <w:proofErr w:type="spellStart"/>
+      <w:r>
+        <w:rPr>
+          <w:b/>
+          <w:sz w:val="32"/>
+          <w:szCs w:val="32"/>
+        </w:rPr>
+        <w:t>TalkBox</w:t>
+      </w:r>
+      <w:proofErr w:type="spellEnd"/>
+      <w:r>
+        <w:rPr>
+          <w:b/>
+          <w:sz w:val="32"/>
+          <w:szCs w:val="32"/>
+        </w:rPr>
+        <w:t xml:space="preserve"> Configuration Application</w:t>
       </w:r>
     </w:p>
     <w:p>
@@ -6771,6 +6591,7 @@
           <w:u w:val="single"/>
         </w:rPr>
       </w:pPr>
+      <w:proofErr w:type="spellStart"/>
       <w:r>
         <w:rPr>
           <w:b/>
@@ -6785,6 +6606,7 @@
         </w:rPr>
         <w:t>Test</w:t>
       </w:r>
+      <w:proofErr w:type="spellEnd"/>
       <w:r>
         <w:rPr>
           <w:b/>
@@ -6829,6 +6651,7 @@
           <w:u w:val="single"/>
         </w:rPr>
       </w:pPr>
+      <w:proofErr w:type="spellStart"/>
       <w:r>
         <w:rPr>
           <w:b/>
@@ -6843,6 +6666,7 @@
         </w:rPr>
         <w:t>Test</w:t>
       </w:r>
+      <w:proofErr w:type="spellEnd"/>
       <w:r>
         <w:rPr>
           <w:b/>
@@ -6861,16 +6685,40 @@
     </w:p>
     <w:p>
       <w:r>
-        <w:t xml:space="preserve">The SimPreview tests cases are specifically tailored toward this class and its features. </w:t>
-      </w:r>
-      <w:r>
-        <w:t xml:space="preserve">The test case for the simPreview class </w:t>
+        <w:t xml:space="preserve">The </w:t>
+      </w:r>
+      <w:proofErr w:type="spellStart"/>
+      <w:r>
+        <w:t>SimPreview</w:t>
+      </w:r>
+      <w:proofErr w:type="spellEnd"/>
+      <w:r>
+        <w:t xml:space="preserve"> tests cases are specifically tailored toward this class and its features. </w:t>
+      </w:r>
+      <w:r>
+        <w:t xml:space="preserve">The test case for the </w:t>
+      </w:r>
+      <w:proofErr w:type="spellStart"/>
+      <w:r>
+        <w:t>simPreview</w:t>
+      </w:r>
+      <w:proofErr w:type="spellEnd"/>
+      <w:r>
+        <w:t xml:space="preserve"> class </w:t>
       </w:r>
       <w:r>
         <w:t>is</w:t>
       </w:r>
       <w:r>
-        <w:t xml:space="preserve"> derived by accounting for all vital features that are associated with the functionality of the simPreview class. For example, playing audio from a button is a vital feature of this class and thus it has a test method implemented for this feature.  A further break down of each test method is given in Chapter 5 and Chapter 6, showing exactly which tests are done within this test case. </w:t>
+        <w:t xml:space="preserve"> derived by accounting for all vital features that are associated with the functionality of the </w:t>
+      </w:r>
+      <w:proofErr w:type="spellStart"/>
+      <w:r>
+        <w:t>simPreview</w:t>
+      </w:r>
+      <w:proofErr w:type="spellEnd"/>
+      <w:r>
+        <w:t xml:space="preserve"> class. For example, playing audio from a button is a vital feature of this class and thus it has a test method implemented for this feature.  A further break down of each test method is given in Chapter 5 and Chapter 6, showing exactly which tests are done within this test case. </w:t>
       </w:r>
     </w:p>
     <w:p>
@@ -6887,6 +6735,7 @@
           <w:u w:val="single"/>
         </w:rPr>
       </w:pPr>
+      <w:proofErr w:type="spellStart"/>
       <w:r>
         <w:rPr>
           <w:b/>
@@ -6901,6 +6750,7 @@
         </w:rPr>
         <w:t>Test</w:t>
       </w:r>
+      <w:proofErr w:type="spellEnd"/>
       <w:r>
         <w:rPr>
           <w:b/>
@@ -6919,10 +6769,26 @@
     </w:p>
     <w:p>
       <w:r>
-        <w:t xml:space="preserve">The PlayEditToggle tests cases are specifically tailored toward this class and its features. </w:t>
-      </w:r>
-      <w:r>
-        <w:t xml:space="preserve">The test case for the PlayEditToggle class </w:t>
+        <w:t xml:space="preserve">The </w:t>
+      </w:r>
+      <w:proofErr w:type="spellStart"/>
+      <w:r>
+        <w:t>PlayEditToggle</w:t>
+      </w:r>
+      <w:proofErr w:type="spellEnd"/>
+      <w:r>
+        <w:t xml:space="preserve"> tests cases are specifically tailored toward this class and its features. </w:t>
+      </w:r>
+      <w:r>
+        <w:t xml:space="preserve">The test case for the </w:t>
+      </w:r>
+      <w:proofErr w:type="spellStart"/>
+      <w:r>
+        <w:t>PlayEditToggle</w:t>
+      </w:r>
+      <w:proofErr w:type="spellEnd"/>
+      <w:r>
+        <w:t xml:space="preserve"> class </w:t>
       </w:r>
       <w:r>
         <w:t>is</w:t>
@@ -6939,28 +6805,53 @@
           <w:u w:val="single"/>
         </w:rPr>
       </w:pPr>
+      <w:proofErr w:type="spellStart"/>
       <w:r>
         <w:rPr>
           <w:b/>
           <w:u w:val="single"/>
         </w:rPr>
-        <w:t>ProfilesPanelTest:</w:t>
-      </w:r>
-    </w:p>
-    <w:p>
-      <w:pPr>
+        <w:t>ProfilesPanelTest</w:t>
+      </w:r>
+      <w:proofErr w:type="spellEnd"/>
+      <w:r>
         <w:rPr>
           <w:b/>
           <w:u w:val="single"/>
         </w:rPr>
-      </w:pPr>
-    </w:p>
-    <w:p>
-      <w:r>
-        <w:t xml:space="preserve">The ProfilesPanel tests cases are specifically tailored toward this class and its features. </w:t>
-      </w:r>
-      <w:r>
-        <w:t xml:space="preserve">The test case for the ProfilesPanel class </w:t>
+        <w:t>:</w:t>
+      </w:r>
+    </w:p>
+    <w:p>
+      <w:pPr>
+        <w:rPr>
+          <w:b/>
+          <w:u w:val="single"/>
+        </w:rPr>
+      </w:pPr>
+    </w:p>
+    <w:p>
+      <w:r>
+        <w:t xml:space="preserve">The </w:t>
+      </w:r>
+      <w:proofErr w:type="spellStart"/>
+      <w:r>
+        <w:t>ProfilesPanel</w:t>
+      </w:r>
+      <w:proofErr w:type="spellEnd"/>
+      <w:r>
+        <w:t xml:space="preserve"> tests cases are specifically tailored toward this class and its features. </w:t>
+      </w:r>
+      <w:r>
+        <w:t xml:space="preserve">The test case for the </w:t>
+      </w:r>
+      <w:proofErr w:type="spellStart"/>
+      <w:r>
+        <w:t>ProfilesPanel</w:t>
+      </w:r>
+      <w:proofErr w:type="spellEnd"/>
+      <w:r>
+        <w:t xml:space="preserve"> class </w:t>
       </w:r>
       <w:r>
         <w:t>is</w:t>
@@ -6991,29 +6882,54 @@
           <w:u w:val="single"/>
         </w:rPr>
       </w:pPr>
+      <w:proofErr w:type="spellStart"/>
       <w:r>
         <w:rPr>
           <w:b/>
           <w:u w:val="single"/>
         </w:rPr>
         <w:lastRenderedPageBreak/>
-        <w:t>TalkBoxConfigTest:</w:t>
-      </w:r>
-    </w:p>
-    <w:p>
-      <w:pPr>
+        <w:t>TalkBoxConfigTest</w:t>
+      </w:r>
+      <w:proofErr w:type="spellEnd"/>
+      <w:r>
         <w:rPr>
           <w:b/>
           <w:u w:val="single"/>
         </w:rPr>
-      </w:pPr>
-    </w:p>
-    <w:p>
-      <w:r>
-        <w:t xml:space="preserve">The TalkBoxConfig tests cases are specifically tailored toward this class and its features. </w:t>
-      </w:r>
-      <w:r>
-        <w:t xml:space="preserve">The test case for the TalkBoxConfig class </w:t>
+        <w:t>:</w:t>
+      </w:r>
+    </w:p>
+    <w:p>
+      <w:pPr>
+        <w:rPr>
+          <w:b/>
+          <w:u w:val="single"/>
+        </w:rPr>
+      </w:pPr>
+    </w:p>
+    <w:p>
+      <w:r>
+        <w:t xml:space="preserve">The </w:t>
+      </w:r>
+      <w:proofErr w:type="spellStart"/>
+      <w:r>
+        <w:t>TalkBoxConfig</w:t>
+      </w:r>
+      <w:proofErr w:type="spellEnd"/>
+      <w:r>
+        <w:t xml:space="preserve"> tests cases are specifically tailored toward this class and its features. </w:t>
+      </w:r>
+      <w:r>
+        <w:t xml:space="preserve">The test case for the </w:t>
+      </w:r>
+      <w:proofErr w:type="spellStart"/>
+      <w:r>
+        <w:t>TalkBoxConfig</w:t>
+      </w:r>
+      <w:proofErr w:type="spellEnd"/>
+      <w:r>
+        <w:t xml:space="preserve"> class </w:t>
       </w:r>
       <w:r>
         <w:t>is</w:t>
@@ -7061,7 +6977,25 @@
           <w:szCs w:val="32"/>
         </w:rPr>
         <w:tab/>
-        <w:t>How Test Cases Were Derived: TalkBox Simulator Application</w:t>
+        <w:t xml:space="preserve">How Test Cases Were Derived: </w:t>
+      </w:r>
+      <w:proofErr w:type="spellStart"/>
+      <w:r>
+        <w:rPr>
+          <w:b/>
+          <w:sz w:val="32"/>
+          <w:szCs w:val="32"/>
+        </w:rPr>
+        <w:t>TalkBox</w:t>
+      </w:r>
+      <w:proofErr w:type="spellEnd"/>
+      <w:r>
+        <w:rPr>
+          <w:b/>
+          <w:sz w:val="32"/>
+          <w:szCs w:val="32"/>
+        </w:rPr>
+        <w:t xml:space="preserve"> Simulator Application</w:t>
       </w:r>
     </w:p>
     <w:p>
@@ -7078,31 +7012,72 @@
           <w:u w:val="single"/>
         </w:rPr>
       </w:pPr>
+      <w:proofErr w:type="spellStart"/>
       <w:r>
         <w:rPr>
           <w:b/>
           <w:u w:val="single"/>
         </w:rPr>
-        <w:t>TalkBoxSimTest:</w:t>
-      </w:r>
-    </w:p>
-    <w:p>
-      <w:pPr>
+        <w:t>TalkBoxSimTest</w:t>
+      </w:r>
+      <w:proofErr w:type="spellEnd"/>
+      <w:r>
         <w:rPr>
           <w:b/>
           <w:u w:val="single"/>
         </w:rPr>
-      </w:pPr>
-    </w:p>
-    <w:p>
-      <w:r>
-        <w:t xml:space="preserve">The TalkBoxSim tests cases are specifically tailored toward this class and its features. </w:t>
-      </w:r>
-      <w:r>
-        <w:t xml:space="preserve">The test case for the TalkBoxSim class </w:t>
-      </w:r>
-      <w:r>
-        <w:t>is derived by taking into consideration all key features that are associated with the TalkBoxSim class. For example, testing the playback of audio from the simulator is a key feature of the TalkBox Simulator application, and thus a test method is implemented respectively. A further break down of each test method is given in Chapter 5 and Chapter 6, showing exactly which tests are done within this test case.</w:t>
+        <w:t>:</w:t>
+      </w:r>
+    </w:p>
+    <w:p>
+      <w:pPr>
+        <w:rPr>
+          <w:b/>
+          <w:u w:val="single"/>
+        </w:rPr>
+      </w:pPr>
+    </w:p>
+    <w:p>
+      <w:r>
+        <w:t xml:space="preserve">The </w:t>
+      </w:r>
+      <w:proofErr w:type="spellStart"/>
+      <w:r>
+        <w:t>TalkBoxSim</w:t>
+      </w:r>
+      <w:proofErr w:type="spellEnd"/>
+      <w:r>
+        <w:t xml:space="preserve"> tests cases are specifically tailored toward this class and its features. </w:t>
+      </w:r>
+      <w:r>
+        <w:t xml:space="preserve">The test case for the </w:t>
+      </w:r>
+      <w:proofErr w:type="spellStart"/>
+      <w:r>
+        <w:t>TalkBoxSim</w:t>
+      </w:r>
+      <w:proofErr w:type="spellEnd"/>
+      <w:r>
+        <w:t xml:space="preserve"> class </w:t>
+      </w:r>
+      <w:r>
+        <w:t xml:space="preserve">is derived by taking into consideration all key features that are associated with the </w:t>
+      </w:r>
+      <w:proofErr w:type="spellStart"/>
+      <w:r>
+        <w:t>TalkBoxSim</w:t>
+      </w:r>
+      <w:proofErr w:type="spellEnd"/>
+      <w:r>
+        <w:t xml:space="preserve"> class. For example, testing the playback of audio from the simulator is a key feature of the </w:t>
+      </w:r>
+      <w:proofErr w:type="spellStart"/>
+      <w:r>
+        <w:t>TalkBox</w:t>
+      </w:r>
+      <w:proofErr w:type="spellEnd"/>
+      <w:r>
+        <w:t xml:space="preserve"> Simulator application, and thus a test method is implemented respectively. A further break down of each test method is given in Chapter 5 and Chapter 6, showing exactly which tests are done within this test case.</w:t>
       </w:r>
     </w:p>
     <w:p>
@@ -7287,30 +7262,77 @@
           <w:u w:val="single"/>
         </w:rPr>
       </w:pPr>
+      <w:proofErr w:type="spellStart"/>
       <w:r>
         <w:rPr>
           <w:b/>
           <w:u w:val="single"/>
         </w:rPr>
-        <w:t>RecorderTest:</w:t>
+        <w:t>RecorderTest</w:t>
+      </w:r>
+      <w:proofErr w:type="spellEnd"/>
+      <w:r>
+        <w:rPr>
+          <w:b/>
+          <w:u w:val="single"/>
+        </w:rPr>
+        <w:t>:</w:t>
       </w:r>
     </w:p>
     <w:p/>
     <w:p>
-      <w:r>
-        <w:t>testInitialFields(): The initial fields of the recorder class are tested as upon launch they should have a certain state. For example, isRecording field should be false when the application is first launched to ensure there is no recording in progress.</w:t>
+      <w:proofErr w:type="spellStart"/>
+      <w:proofErr w:type="gramStart"/>
+      <w:r>
+        <w:t>testInitialFields</w:t>
+      </w:r>
+      <w:proofErr w:type="spellEnd"/>
+      <w:r>
+        <w:t>(</w:t>
+      </w:r>
+      <w:proofErr w:type="gramEnd"/>
+      <w:r>
+        <w:t xml:space="preserve">): The initial fields of the recorder class are tested as upon launch they should have a certain state. For example, </w:t>
+      </w:r>
+      <w:proofErr w:type="spellStart"/>
+      <w:r>
+        <w:t>isRecording</w:t>
+      </w:r>
+      <w:proofErr w:type="spellEnd"/>
+      <w:r>
+        <w:t xml:space="preserve"> field should be false when the application is first launched to ensure there is no recording in progress.</w:t>
       </w:r>
     </w:p>
     <w:p/>
     <w:p>
-      <w:r>
-        <w:t xml:space="preserve">testRecording(): The user is able to record from the recording panel, and this method tests the applications recording functionality. </w:t>
+      <w:proofErr w:type="spellStart"/>
+      <w:proofErr w:type="gramStart"/>
+      <w:r>
+        <w:t>testRecording</w:t>
+      </w:r>
+      <w:proofErr w:type="spellEnd"/>
+      <w:r>
+        <w:t>(</w:t>
+      </w:r>
+      <w:proofErr w:type="gramEnd"/>
+      <w:r>
+        <w:t xml:space="preserve">): The user is able to record from the recording panel, and this method tests the applications recording functionality. </w:t>
       </w:r>
     </w:p>
     <w:p/>
     <w:p>
-      <w:r>
-        <w:t>testButtons(): The user is able to change the number of buttons from the recorder panel, and this method allows a test to see if this functionality is working correctly, by preforming a change on the amount of buttons.</w:t>
+      <w:proofErr w:type="spellStart"/>
+      <w:proofErr w:type="gramStart"/>
+      <w:r>
+        <w:t>testButtons</w:t>
+      </w:r>
+      <w:proofErr w:type="spellEnd"/>
+      <w:r>
+        <w:t>(</w:t>
+      </w:r>
+      <w:proofErr w:type="gramEnd"/>
+      <w:r>
+        <w:t>): The user is able to change the number of buttons from the recorder panel, and this method allows a test to see if this functionality is working correctly, by preforming a change on the amount of buttons.</w:t>
       </w:r>
     </w:p>
     <w:p>
@@ -7334,49 +7356,111 @@
           <w:u w:val="single"/>
         </w:rPr>
       </w:pPr>
+      <w:proofErr w:type="spellStart"/>
       <w:r>
         <w:rPr>
           <w:b/>
           <w:u w:val="single"/>
         </w:rPr>
-        <w:t>SimPreviewTest:</w:t>
-      </w:r>
-    </w:p>
-    <w:p>
-      <w:pPr>
+        <w:t>SimPreviewTest</w:t>
+      </w:r>
+      <w:proofErr w:type="spellEnd"/>
+      <w:r>
         <w:rPr>
           <w:b/>
           <w:u w:val="single"/>
         </w:rPr>
-      </w:pPr>
-    </w:p>
-    <w:p>
-      <w:r>
-        <w:t>setup(): A configurator object is created and used to create a simulator preview object. These objects are needed to test the PlayEditToggle class.</w:t>
+        <w:t>:</w:t>
+      </w:r>
+    </w:p>
+    <w:p>
+      <w:pPr>
+        <w:rPr>
+          <w:b/>
+          <w:u w:val="single"/>
+        </w:rPr>
+      </w:pPr>
+    </w:p>
+    <w:p>
+      <w:proofErr w:type="gramStart"/>
+      <w:r>
+        <w:t>setup(</w:t>
+      </w:r>
+      <w:proofErr w:type="gramEnd"/>
+      <w:r>
+        <w:t xml:space="preserve">): A configurator object is created and used to create a simulator preview object. These objects are needed to test the </w:t>
+      </w:r>
+      <w:proofErr w:type="spellStart"/>
+      <w:r>
+        <w:t>PlayEditToggle</w:t>
+      </w:r>
+      <w:proofErr w:type="spellEnd"/>
+      <w:r>
+        <w:t xml:space="preserve"> class.</w:t>
       </w:r>
     </w:p>
     <w:p/>
     <w:p>
-      <w:r>
-        <w:t xml:space="preserve">testingUpdatingButtons(): The user is able to change the number of buttons from the recorder panel, and this method allows a test to see if this functionality is working correctly, by preforming a change on the number of buttons. This updates the number of buttons on the simulator preview. </w:t>
+      <w:proofErr w:type="spellStart"/>
+      <w:proofErr w:type="gramStart"/>
+      <w:r>
+        <w:t>testingUpdatingButtons</w:t>
+      </w:r>
+      <w:proofErr w:type="spellEnd"/>
+      <w:r>
+        <w:t>(</w:t>
+      </w:r>
+      <w:proofErr w:type="gramEnd"/>
+      <w:r>
+        <w:t xml:space="preserve">): The user is able to change the number of buttons from the recorder panel, and this method allows a test to see if this functionality is working correctly, by preforming a change on the number of buttons. This updates the number of buttons on the simulator preview. </w:t>
       </w:r>
     </w:p>
     <w:p/>
     <w:p>
-      <w:r>
-        <w:t>testPlayingSound(): This method tests playing sound from a button, which is an essential feature of the simulator preview as well as the simulator in general.</w:t>
+      <w:proofErr w:type="spellStart"/>
+      <w:proofErr w:type="gramStart"/>
+      <w:r>
+        <w:t>testPlayingSound</w:t>
+      </w:r>
+      <w:proofErr w:type="spellEnd"/>
+      <w:r>
+        <w:t>(</w:t>
+      </w:r>
+      <w:proofErr w:type="gramEnd"/>
+      <w:r>
+        <w:t>): This method tests playing sound from a button, which is an essential feature of the simulator preview as well as the simulator in general.</w:t>
       </w:r>
     </w:p>
     <w:p/>
     <w:p>
-      <w:r>
-        <w:t xml:space="preserve">testErrorPlayingSound(): This method tests what happens if there is an error playing back audio, for example if a file is null, the correct handled.  </w:t>
+      <w:proofErr w:type="spellStart"/>
+      <w:proofErr w:type="gramStart"/>
+      <w:r>
+        <w:t>testErrorPlayingSound</w:t>
+      </w:r>
+      <w:proofErr w:type="spellEnd"/>
+      <w:r>
+        <w:t>(</w:t>
+      </w:r>
+      <w:proofErr w:type="gramEnd"/>
+      <w:r>
+        <w:t xml:space="preserve">): This method tests what happens if there is an error playing back audio, for example if a file is null, the correct handled.  </w:t>
       </w:r>
     </w:p>
     <w:p/>
     <w:p>
-      <w:r>
-        <w:t xml:space="preserve">testPlayingMissingSoundFile(): This method tests what happens if there is an error playing back audio due to a missing audio file. </w:t>
+      <w:proofErr w:type="spellStart"/>
+      <w:proofErr w:type="gramStart"/>
+      <w:r>
+        <w:t>testPlayingMissingSoundFile</w:t>
+      </w:r>
+      <w:proofErr w:type="spellEnd"/>
+      <w:r>
+        <w:t>(</w:t>
+      </w:r>
+      <w:proofErr w:type="gramEnd"/>
+      <w:r>
+        <w:t xml:space="preserve">): This method tests what happens if there is an error playing back audio due to a missing audio file. </w:t>
       </w:r>
     </w:p>
     <w:p>
@@ -7400,31 +7484,110 @@
           <w:u w:val="single"/>
         </w:rPr>
       </w:pPr>
+      <w:proofErr w:type="spellStart"/>
       <w:r>
         <w:rPr>
           <w:b/>
           <w:u w:val="single"/>
         </w:rPr>
         <w:lastRenderedPageBreak/>
-        <w:t>PlayEditToggleTest:</w:t>
+        <w:t>PlayEditToggleTest</w:t>
+      </w:r>
+      <w:proofErr w:type="spellEnd"/>
+      <w:r>
+        <w:rPr>
+          <w:b/>
+          <w:u w:val="single"/>
+        </w:rPr>
+        <w:t>:</w:t>
       </w:r>
     </w:p>
     <w:p/>
     <w:p>
-      <w:r>
-        <w:t xml:space="preserve">setUp(): A configurator object is created and used to create a simulator preview object and recorder object. These objects are needed to test the PlayEditToggle class. </w:t>
+      <w:proofErr w:type="spellStart"/>
+      <w:proofErr w:type="gramStart"/>
+      <w:r>
+        <w:t>setUp</w:t>
+      </w:r>
+      <w:proofErr w:type="spellEnd"/>
+      <w:r>
+        <w:t>(</w:t>
+      </w:r>
+      <w:proofErr w:type="gramEnd"/>
+      <w:r>
+        <w:t xml:space="preserve">): A configurator object is created and used to create a simulator preview object and recorder object. These objects are needed to test the </w:t>
+      </w:r>
+      <w:proofErr w:type="spellStart"/>
+      <w:r>
+        <w:t>PlayEditToggle</w:t>
+      </w:r>
+      <w:proofErr w:type="spellEnd"/>
+      <w:r>
+        <w:t xml:space="preserve"> class. </w:t>
       </w:r>
     </w:p>
     <w:p/>
     <w:p>
-      <w:r>
-        <w:t xml:space="preserve">testChangingButtonLabel(): When in edit mode, the user is able to change the labels on each button. This method tests that functionality using the respective JTextFields and JButtons. </w:t>
+      <w:proofErr w:type="spellStart"/>
+      <w:proofErr w:type="gramStart"/>
+      <w:r>
+        <w:t>testChangingButtonLabel</w:t>
+      </w:r>
+      <w:proofErr w:type="spellEnd"/>
+      <w:r>
+        <w:t>(</w:t>
+      </w:r>
+      <w:proofErr w:type="gramEnd"/>
+      <w:r>
+        <w:t xml:space="preserve">): When in edit mode, the user is able to change the labels on each button. This method tests that functionality using the respective </w:t>
+      </w:r>
+      <w:proofErr w:type="spellStart"/>
+      <w:r>
+        <w:t>JTextFields</w:t>
+      </w:r>
+      <w:proofErr w:type="spellEnd"/>
+      <w:r>
+        <w:t xml:space="preserve"> and </w:t>
+      </w:r>
+      <w:proofErr w:type="spellStart"/>
+      <w:r>
+        <w:t>JButtons</w:t>
+      </w:r>
+      <w:proofErr w:type="spellEnd"/>
+      <w:r>
+        <w:t xml:space="preserve">. </w:t>
       </w:r>
     </w:p>
     <w:p/>
     <w:p>
-      <w:r>
-        <w:t xml:space="preserve">testAddingAudioToButtons(): When in edit mode, the user is able to add audio to a button of their choice. This method allows a testing of this feature by using the respective JTextFields and JButtons. </w:t>
+      <w:proofErr w:type="spellStart"/>
+      <w:proofErr w:type="gramStart"/>
+      <w:r>
+        <w:t>testAddingAudioToButtons</w:t>
+      </w:r>
+      <w:proofErr w:type="spellEnd"/>
+      <w:r>
+        <w:t>(</w:t>
+      </w:r>
+      <w:proofErr w:type="gramEnd"/>
+      <w:r>
+        <w:t xml:space="preserve">): When in edit mode, the user is able to add audio to a button of their choice. This method allows a testing of this feature by using the respective </w:t>
+      </w:r>
+      <w:proofErr w:type="spellStart"/>
+      <w:r>
+        <w:t>JTextFields</w:t>
+      </w:r>
+      <w:proofErr w:type="spellEnd"/>
+      <w:r>
+        <w:t xml:space="preserve"> and </w:t>
+      </w:r>
+      <w:proofErr w:type="spellStart"/>
+      <w:r>
+        <w:t>JButtons</w:t>
+      </w:r>
+      <w:proofErr w:type="spellEnd"/>
+      <w:r>
+        <w:t xml:space="preserve">. </w:t>
       </w:r>
     </w:p>
     <w:p>
@@ -7440,25 +7603,76 @@
           <w:u w:val="single"/>
         </w:rPr>
       </w:pPr>
+      <w:proofErr w:type="spellStart"/>
       <w:r>
         <w:rPr>
           <w:b/>
           <w:u w:val="single"/>
         </w:rPr>
-        <w:t>ProfilesPanelTest:</w:t>
+        <w:t>ProfilesPanelTest</w:t>
+      </w:r>
+      <w:proofErr w:type="spellEnd"/>
+      <w:r>
+        <w:rPr>
+          <w:b/>
+          <w:u w:val="single"/>
+        </w:rPr>
+        <w:t>:</w:t>
       </w:r>
     </w:p>
     <w:p/>
     <w:p>
-      <w:r>
-        <w:t xml:space="preserve">setup(): This method creates a TalkBoxConfig object as well as a profiles panel object, both of which are used to test the ProfilesPanel class. </w:t>
+      <w:proofErr w:type="gramStart"/>
+      <w:r>
+        <w:t>setup(</w:t>
+      </w:r>
+      <w:proofErr w:type="gramEnd"/>
+      <w:r>
+        <w:t xml:space="preserve">): This method creates a </w:t>
+      </w:r>
+      <w:proofErr w:type="spellStart"/>
+      <w:r>
+        <w:t>TalkBoxConfig</w:t>
+      </w:r>
+      <w:proofErr w:type="spellEnd"/>
+      <w:r>
+        <w:t xml:space="preserve"> object as well as a profiles panel object, both of which are used to test the </w:t>
+      </w:r>
+      <w:proofErr w:type="spellStart"/>
+      <w:r>
+        <w:t>ProfilesPanel</w:t>
+      </w:r>
+      <w:proofErr w:type="spellEnd"/>
+      <w:r>
+        <w:t xml:space="preserve"> class. </w:t>
       </w:r>
     </w:p>
     <w:p/>
     <w:p/>
     <w:p>
-      <w:r>
-        <w:t xml:space="preserve">test(): This method first test the initial fields of the profiles, for example one default profile and hence a size comparison of profiles with 1. The default profile name is also tested. After this, new profiles are created just as they would be by a user by clicking the respective JButtons. The creation of these profiles is then tested to see if it was successful. Accessing a profile index (profile that does now exist), is also tested in this method to ensure the ArrayIndexOutOfBoundsException is handled accordingly. </w:t>
+      <w:proofErr w:type="gramStart"/>
+      <w:r>
+        <w:t>test(</w:t>
+      </w:r>
+      <w:proofErr w:type="gramEnd"/>
+      <w:r>
+        <w:t xml:space="preserve">): This method first test the initial fields of the profiles, for example one default profile and hence a size comparison of profiles with 1. The default profile name is also tested. After this, new profiles are created just as they would be by a user by clicking the respective </w:t>
+      </w:r>
+      <w:proofErr w:type="spellStart"/>
+      <w:r>
+        <w:t>JButtons</w:t>
+      </w:r>
+      <w:proofErr w:type="spellEnd"/>
+      <w:r>
+        <w:t xml:space="preserve">. The creation of these profiles is then tested to see if it was successful. Accessing a profile index (profile that does now exist), is also tested in this method to ensure the </w:t>
+      </w:r>
+      <w:proofErr w:type="spellStart"/>
+      <w:r>
+        <w:t>ArrayIndexOutOfBoundsException</w:t>
+      </w:r>
+      <w:proofErr w:type="spellEnd"/>
+      <w:r>
+        <w:t xml:space="preserve"> is handled accordingly. </w:t>
       </w:r>
     </w:p>
     <w:p/>
@@ -7470,18 +7684,37 @@
           <w:u w:val="single"/>
         </w:rPr>
       </w:pPr>
+      <w:proofErr w:type="spellStart"/>
       <w:r>
         <w:rPr>
           <w:b/>
           <w:u w:val="single"/>
         </w:rPr>
-        <w:t>TalkBoxConfigTest:</w:t>
+        <w:t>TalkBoxConfigTest</w:t>
+      </w:r>
+      <w:proofErr w:type="spellEnd"/>
+      <w:r>
+        <w:rPr>
+          <w:b/>
+          <w:u w:val="single"/>
+        </w:rPr>
+        <w:t>:</w:t>
       </w:r>
     </w:p>
     <w:p/>
     <w:p>
-      <w:r>
-        <w:t>setUp(): A configurator object is created. This object is needed to test the main configurator class. A call to the main method of the configuration app is allow done in this method.</w:t>
+      <w:proofErr w:type="spellStart"/>
+      <w:proofErr w:type="gramStart"/>
+      <w:r>
+        <w:t>setUp</w:t>
+      </w:r>
+      <w:proofErr w:type="spellEnd"/>
+      <w:r>
+        <w:t>(</w:t>
+      </w:r>
+      <w:proofErr w:type="gramEnd"/>
+      <w:r>
+        <w:t>): A configurator object is created. This object is needed to test the main configurator class. A call to the main method of the configuration app is allow done in this method.</w:t>
       </w:r>
     </w:p>
     <w:p>
@@ -7493,14 +7726,37 @@
       </w:pPr>
     </w:p>
     <w:p>
-      <w:r>
-        <w:t xml:space="preserve">testSetNumAudioButtons: This method sets the number of audio buttons for the configuration app and tests if this change took place. </w:t>
+      <w:proofErr w:type="spellStart"/>
+      <w:r>
+        <w:t>testSetNumAudioButtons</w:t>
+      </w:r>
+      <w:proofErr w:type="spellEnd"/>
+      <w:r>
+        <w:t xml:space="preserve">: This method sets the number of audio buttons for the configuration app and tests if this change took place. </w:t>
       </w:r>
     </w:p>
     <w:p/>
     <w:p>
-      <w:r>
-        <w:t xml:space="preserve">testInitialFields(): This method tests all initial fields of the TalkBoxConfiguration application to ensure they are correctly set upon launch of the application. </w:t>
+      <w:proofErr w:type="spellStart"/>
+      <w:proofErr w:type="gramStart"/>
+      <w:r>
+        <w:t>testInitialFields</w:t>
+      </w:r>
+      <w:proofErr w:type="spellEnd"/>
+      <w:r>
+        <w:t>(</w:t>
+      </w:r>
+      <w:proofErr w:type="gramEnd"/>
+      <w:r>
+        <w:t xml:space="preserve">): This method tests all initial fields of the </w:t>
+      </w:r>
+      <w:proofErr w:type="spellStart"/>
+      <w:r>
+        <w:t>TalkBoxConfiguration</w:t>
+      </w:r>
+      <w:proofErr w:type="spellEnd"/>
+      <w:r>
+        <w:t xml:space="preserve"> application to ensure they are correctly set upon launch of the application. </w:t>
       </w:r>
     </w:p>
     <w:p/>
@@ -7510,8 +7766,50 @@
           <w:b/>
         </w:rPr>
       </w:pPr>
-      <w:r>
-        <w:t>testJPaneSplits(): This method tests if all objects created by the TalkBoxConfiguration application are correctly initialized. This intasiation of objects takes place in the controlsProfileSplit class and the SimRecorderSplit class.</w:t>
+      <w:proofErr w:type="spellStart"/>
+      <w:proofErr w:type="gramStart"/>
+      <w:r>
+        <w:t>testJPaneSplits</w:t>
+      </w:r>
+      <w:proofErr w:type="spellEnd"/>
+      <w:r>
+        <w:t>(</w:t>
+      </w:r>
+      <w:proofErr w:type="gramEnd"/>
+      <w:r>
+        <w:t xml:space="preserve">): This method tests if all objects created by the </w:t>
+      </w:r>
+      <w:proofErr w:type="spellStart"/>
+      <w:r>
+        <w:t>TalkBoxConfiguration</w:t>
+      </w:r>
+      <w:proofErr w:type="spellEnd"/>
+      <w:r>
+        <w:t xml:space="preserve"> application are correctly initialized. This </w:t>
+      </w:r>
+      <w:proofErr w:type="spellStart"/>
+      <w:r>
+        <w:t>intasiation</w:t>
+      </w:r>
+      <w:proofErr w:type="spellEnd"/>
+      <w:r>
+        <w:t xml:space="preserve"> of objects takes place in the </w:t>
+      </w:r>
+      <w:proofErr w:type="spellStart"/>
+      <w:r>
+        <w:t>controlsProfileSplit</w:t>
+      </w:r>
+      <w:proofErr w:type="spellEnd"/>
+      <w:r>
+        <w:t xml:space="preserve"> class and the </w:t>
+      </w:r>
+      <w:proofErr w:type="spellStart"/>
+      <w:r>
+        <w:t>SimRecorderSplit</w:t>
+      </w:r>
+      <w:proofErr w:type="spellEnd"/>
+      <w:r>
+        <w:t xml:space="preserve"> class.</w:t>
       </w:r>
     </w:p>
     <w:p>
@@ -7528,36 +7826,99 @@
           <w:u w:val="single"/>
         </w:rPr>
       </w:pPr>
+      <w:proofErr w:type="spellStart"/>
       <w:r>
         <w:rPr>
           <w:b/>
           <w:u w:val="single"/>
         </w:rPr>
-        <w:t>TalkBoxSimTest:</w:t>
-      </w:r>
-    </w:p>
-    <w:p>
-      <w:pPr>
-        <w:rPr>
-          <w:b/>
-        </w:rPr>
-      </w:pPr>
-    </w:p>
-    <w:p>
-      <w:r>
-        <w:t xml:space="preserve">setUp(): A configurator object is created as well as a simulator object and buttons panel object. These objects are required in testing the TalkBox Simulator application. </w:t>
+        <w:t>TalkBoxSimTest</w:t>
+      </w:r>
+      <w:proofErr w:type="spellEnd"/>
+      <w:r>
+        <w:rPr>
+          <w:b/>
+          <w:u w:val="single"/>
+        </w:rPr>
+        <w:t>:</w:t>
+      </w:r>
+    </w:p>
+    <w:p>
+      <w:pPr>
+        <w:rPr>
+          <w:b/>
+        </w:rPr>
+      </w:pPr>
+    </w:p>
+    <w:p>
+      <w:proofErr w:type="spellStart"/>
+      <w:proofErr w:type="gramStart"/>
+      <w:r>
+        <w:t>setUp</w:t>
+      </w:r>
+      <w:proofErr w:type="spellEnd"/>
+      <w:r>
+        <w:t>(</w:t>
+      </w:r>
+      <w:proofErr w:type="gramEnd"/>
+      <w:r>
+        <w:t xml:space="preserve">): A configurator object is created as well as a simulator object and buttons panel object. These objects are required in testing the </w:t>
+      </w:r>
+      <w:proofErr w:type="spellStart"/>
+      <w:r>
+        <w:t>TalkBox</w:t>
+      </w:r>
+      <w:proofErr w:type="spellEnd"/>
+      <w:r>
+        <w:t xml:space="preserve"> Simulator application. </w:t>
       </w:r>
     </w:p>
     <w:p/>
     <w:p>
-      <w:r>
-        <w:t xml:space="preserve">updateButtonsNumber(): The user is able to change the number of buttons on the simulator when they are configurating the application, and this method tests the updateButtons() method in the TalkBoxSimulator class, and then check to see if this change took place accordingly. </w:t>
+      <w:proofErr w:type="spellStart"/>
+      <w:proofErr w:type="gramStart"/>
+      <w:r>
+        <w:t>updateButtonsNumber</w:t>
+      </w:r>
+      <w:proofErr w:type="spellEnd"/>
+      <w:r>
+        <w:t>(</w:t>
+      </w:r>
+      <w:proofErr w:type="gramEnd"/>
+      <w:r>
+        <w:t xml:space="preserve">): The user is able to change the number of buttons on the simulator when they are configurating the application, and this method tests the </w:t>
+      </w:r>
+      <w:proofErr w:type="spellStart"/>
+      <w:r>
+        <w:t>updateButtons</w:t>
+      </w:r>
+      <w:proofErr w:type="spellEnd"/>
+      <w:r>
+        <w:t xml:space="preserve">() method in the </w:t>
+      </w:r>
+      <w:proofErr w:type="spellStart"/>
+      <w:r>
+        <w:t>TalkBoxSimulator</w:t>
+      </w:r>
+      <w:proofErr w:type="spellEnd"/>
+      <w:r>
+        <w:t xml:space="preserve"> class, and then check to see if this change took place accordingly. </w:t>
       </w:r>
     </w:p>
     <w:p/>
     <w:p>
-      <w:r>
-        <w:t xml:space="preserve">testPlayingSound(): This method allows a testing of clicking a button and getting audio playback from that button without an error.  </w:t>
+      <w:proofErr w:type="spellStart"/>
+      <w:proofErr w:type="gramStart"/>
+      <w:r>
+        <w:t>testPlayingSound</w:t>
+      </w:r>
+      <w:proofErr w:type="spellEnd"/>
+      <w:r>
+        <w:t>(</w:t>
+      </w:r>
+      <w:proofErr w:type="gramEnd"/>
+      <w:r>
+        <w:t xml:space="preserve">): This method allows a testing of clicking a button and getting audio playback from that button without an error.  </w:t>
       </w:r>
     </w:p>
     <w:p>
@@ -7890,16 +8251,34 @@
           <w:szCs w:val="32"/>
         </w:rPr>
         <w:tab/>
-        <w:t>Why Test Cases Are Sufficient: TalkBox Configuration Application</w:t>
-      </w:r>
-    </w:p>
-    <w:p>
-      <w:pPr>
+        <w:t xml:space="preserve">Why Test Cases Are Sufficient: </w:t>
+      </w:r>
+      <w:proofErr w:type="spellStart"/>
+      <w:r>
         <w:rPr>
           <w:b/>
           <w:sz w:val="32"/>
           <w:szCs w:val="32"/>
         </w:rPr>
+        <w:t>TalkBox</w:t>
+      </w:r>
+      <w:proofErr w:type="spellEnd"/>
+      <w:r>
+        <w:rPr>
+          <w:b/>
+          <w:sz w:val="32"/>
+          <w:szCs w:val="32"/>
+        </w:rPr>
+        <w:t xml:space="preserve"> Configuration Application</w:t>
+      </w:r>
+    </w:p>
+    <w:p>
+      <w:pPr>
+        <w:rPr>
+          <w:b/>
+          <w:sz w:val="32"/>
+          <w:szCs w:val="32"/>
+        </w:rPr>
       </w:pPr>
     </w:p>
     <w:p>
@@ -7909,18 +8288,37 @@
           <w:u w:val="single"/>
         </w:rPr>
       </w:pPr>
+      <w:proofErr w:type="spellStart"/>
       <w:r>
         <w:rPr>
           <w:b/>
           <w:u w:val="single"/>
         </w:rPr>
-        <w:t>RecorderTest:</w:t>
+        <w:t>RecorderTest</w:t>
+      </w:r>
+      <w:proofErr w:type="spellEnd"/>
+      <w:r>
+        <w:rPr>
+          <w:b/>
+          <w:u w:val="single"/>
+        </w:rPr>
+        <w:t>:</w:t>
       </w:r>
     </w:p>
     <w:p/>
     <w:p>
-      <w:r>
-        <w:t xml:space="preserve">testInitialFields(): </w:t>
+      <w:proofErr w:type="spellStart"/>
+      <w:proofErr w:type="gramStart"/>
+      <w:r>
+        <w:t>testInitialFields</w:t>
+      </w:r>
+      <w:proofErr w:type="spellEnd"/>
+      <w:r>
+        <w:t>(</w:t>
+      </w:r>
+      <w:proofErr w:type="gramEnd"/>
+      <w:r>
+        <w:t xml:space="preserve">): </w:t>
       </w:r>
       <w:r>
         <w:t xml:space="preserve">This method is sufficient in testing the initial fields as it correctly tests all initial fields of the recorder class. </w:t>
@@ -7928,17 +8326,45 @@
     </w:p>
     <w:p/>
     <w:p>
-      <w:r>
-        <w:t xml:space="preserve">testRecording(): </w:t>
-      </w:r>
-      <w:r>
-        <w:t xml:space="preserve">This method is sufficient in testing the recording feature as it creates a new audio file that is 2 seconds in length and correctly places it in the TalkBoxData directory. </w:t>
+      <w:proofErr w:type="spellStart"/>
+      <w:proofErr w:type="gramStart"/>
+      <w:r>
+        <w:t>testRecording</w:t>
+      </w:r>
+      <w:proofErr w:type="spellEnd"/>
+      <w:r>
+        <w:t>(</w:t>
+      </w:r>
+      <w:proofErr w:type="gramEnd"/>
+      <w:r>
+        <w:t xml:space="preserve">): </w:t>
+      </w:r>
+      <w:r>
+        <w:t xml:space="preserve">This method is sufficient in testing the recording feature as it creates a new audio file that is 2 seconds in length and correctly places it in the </w:t>
+      </w:r>
+      <w:proofErr w:type="spellStart"/>
+      <w:r>
+        <w:t>TalkBoxData</w:t>
+      </w:r>
+      <w:proofErr w:type="spellEnd"/>
+      <w:r>
+        <w:t xml:space="preserve"> directory. </w:t>
       </w:r>
     </w:p>
     <w:p/>
     <w:p>
-      <w:r>
-        <w:t xml:space="preserve">testButtons(): </w:t>
+      <w:proofErr w:type="spellStart"/>
+      <w:proofErr w:type="gramStart"/>
+      <w:r>
+        <w:t>testButtons</w:t>
+      </w:r>
+      <w:proofErr w:type="spellEnd"/>
+      <w:r>
+        <w:t>(</w:t>
+      </w:r>
+      <w:proofErr w:type="gramEnd"/>
+      <w:r>
+        <w:t xml:space="preserve">): </w:t>
       </w:r>
       <w:r>
         <w:t>This method is sufficient in testing the change in the amount of buttons, as it will update the number of buttons then check the simulator to see if the number of buttons has actually changed.</w:t>
@@ -7958,28 +8384,50 @@
           <w:u w:val="single"/>
         </w:rPr>
       </w:pPr>
+      <w:proofErr w:type="spellStart"/>
       <w:r>
         <w:rPr>
           <w:b/>
           <w:u w:val="single"/>
         </w:rPr>
-        <w:t>SimPreviewTest:</w:t>
-      </w:r>
-    </w:p>
-    <w:p>
-      <w:pPr>
+        <w:t>SimPreviewTest</w:t>
+      </w:r>
+      <w:proofErr w:type="spellEnd"/>
+      <w:r>
         <w:rPr>
           <w:b/>
           <w:u w:val="single"/>
         </w:rPr>
-      </w:pPr>
-    </w:p>
-    <w:p>
-      <w:r>
-        <w:t xml:space="preserve">setup(): </w:t>
-      </w:r>
-      <w:r>
-        <w:t>This method correctly sets up all necessary fields needed to thoroughly test the SimPreview class</w:t>
+        <w:t>:</w:t>
+      </w:r>
+    </w:p>
+    <w:p>
+      <w:pPr>
+        <w:rPr>
+          <w:b/>
+          <w:u w:val="single"/>
+        </w:rPr>
+      </w:pPr>
+    </w:p>
+    <w:p>
+      <w:proofErr w:type="gramStart"/>
+      <w:r>
+        <w:t>setup(</w:t>
+      </w:r>
+      <w:proofErr w:type="gramEnd"/>
+      <w:r>
+        <w:t xml:space="preserve">): </w:t>
+      </w:r>
+      <w:r>
+        <w:t xml:space="preserve">This method correctly sets up all necessary fields needed to thoroughly test the </w:t>
+      </w:r>
+      <w:proofErr w:type="spellStart"/>
+      <w:r>
+        <w:t>SimPreview</w:t>
+      </w:r>
+      <w:proofErr w:type="spellEnd"/>
+      <w:r>
+        <w:t xml:space="preserve"> class</w:t>
       </w:r>
       <w:r>
         <w:t xml:space="preserve">, and thus </w:t>
@@ -7990,8 +8438,18 @@
     </w:p>
     <w:p/>
     <w:p>
-      <w:r>
-        <w:t xml:space="preserve">testingUpdatingButtons(): </w:t>
+      <w:proofErr w:type="spellStart"/>
+      <w:proofErr w:type="gramStart"/>
+      <w:r>
+        <w:t>testingUpdatingButtons</w:t>
+      </w:r>
+      <w:proofErr w:type="spellEnd"/>
+      <w:r>
+        <w:t>(</w:t>
+      </w:r>
+      <w:proofErr w:type="gramEnd"/>
+      <w:r>
+        <w:t xml:space="preserve">): </w:t>
       </w:r>
       <w:r>
         <w:t>This method is sufficient in testing the change in the amount of buttons, as it will update the number of buttons then check the simulator to see if the number of buttons has actually changed.</w:t>
@@ -7999,8 +8457,18 @@
     </w:p>
     <w:p/>
     <w:p>
-      <w:r>
-        <w:t xml:space="preserve">testPlayingSound(): </w:t>
+      <w:proofErr w:type="spellStart"/>
+      <w:proofErr w:type="gramStart"/>
+      <w:r>
+        <w:t>testPlayingSound</w:t>
+      </w:r>
+      <w:proofErr w:type="spellEnd"/>
+      <w:r>
+        <w:t>(</w:t>
+      </w:r>
+      <w:proofErr w:type="gramEnd"/>
+      <w:r>
+        <w:t xml:space="preserve">): </w:t>
       </w:r>
       <w:r>
         <w:t xml:space="preserve">This method is sufficient in testing audio playback from a button as it will correctly play audio from a given button, and test if the audio has been played correctly using </w:t>
@@ -8011,8 +8479,18 @@
     </w:p>
     <w:p/>
     <w:p>
-      <w:r>
-        <w:t xml:space="preserve">testErrorPlayingSound(): </w:t>
+      <w:proofErr w:type="spellStart"/>
+      <w:proofErr w:type="gramStart"/>
+      <w:r>
+        <w:t>testErrorPlayingSound</w:t>
+      </w:r>
+      <w:proofErr w:type="spellEnd"/>
+      <w:r>
+        <w:t>(</w:t>
+      </w:r>
+      <w:proofErr w:type="gramEnd"/>
+      <w:r>
+        <w:t xml:space="preserve">): </w:t>
       </w:r>
       <w:r>
         <w:t>This method is sufficient in testing the possibility of an error in playing sound due to an incorrect file name, or null file name. It correctly tests the error that is handled during this special case.</w:t>
@@ -8020,8 +8498,18 @@
     </w:p>
     <w:p/>
     <w:p>
-      <w:r>
-        <w:t xml:space="preserve">testPlayingMissingSoundFile(): </w:t>
+      <w:proofErr w:type="spellStart"/>
+      <w:proofErr w:type="gramStart"/>
+      <w:r>
+        <w:t>testPlayingMissingSoundFile</w:t>
+      </w:r>
+      <w:proofErr w:type="spellEnd"/>
+      <w:r>
+        <w:t>(</w:t>
+      </w:r>
+      <w:proofErr w:type="gramEnd"/>
+      <w:r>
+        <w:t xml:space="preserve">): </w:t>
       </w:r>
       <w:r>
         <w:t>This method is sufficient in testing the possibility of a missing audio file that is supposed to be associated with a button. It correctly tests the error that is handled during this special case.</w:t>
@@ -8058,34 +8546,60 @@
           <w:u w:val="single"/>
         </w:rPr>
       </w:pPr>
+      <w:proofErr w:type="spellStart"/>
       <w:r>
         <w:rPr>
           <w:b/>
           <w:u w:val="single"/>
         </w:rPr>
         <w:lastRenderedPageBreak/>
-        <w:t>PlayEditToggleTest:</w:t>
+        <w:t>PlayEditToggleTest</w:t>
+      </w:r>
+      <w:proofErr w:type="spellEnd"/>
+      <w:r>
+        <w:rPr>
+          <w:b/>
+          <w:u w:val="single"/>
+        </w:rPr>
+        <w:t>:</w:t>
       </w:r>
     </w:p>
     <w:p/>
     <w:p>
-      <w:r>
-        <w:t xml:space="preserve">setup(): </w:t>
+      <w:proofErr w:type="gramStart"/>
+      <w:r>
+        <w:t>setup(</w:t>
+      </w:r>
+      <w:proofErr w:type="gramEnd"/>
+      <w:r>
+        <w:t xml:space="preserve">): </w:t>
       </w:r>
       <w:r>
         <w:t xml:space="preserve">This method correctly sets up all necessary fields needed to thoroughly test the </w:t>
       </w:r>
+      <w:proofErr w:type="spellStart"/>
       <w:r>
         <w:t>PlayEditToggle</w:t>
       </w:r>
+      <w:proofErr w:type="spellEnd"/>
       <w:r>
         <w:t xml:space="preserve"> class, and thus it is respectively sufficient.</w:t>
       </w:r>
     </w:p>
     <w:p/>
     <w:p>
-      <w:r>
-        <w:t xml:space="preserve">testChangingButtonLabel(): </w:t>
+      <w:proofErr w:type="spellStart"/>
+      <w:proofErr w:type="gramStart"/>
+      <w:r>
+        <w:t>testChangingButtonLabel</w:t>
+      </w:r>
+      <w:proofErr w:type="spellEnd"/>
+      <w:r>
+        <w:t>(</w:t>
+      </w:r>
+      <w:proofErr w:type="gramEnd"/>
+      <w:r>
+        <w:t xml:space="preserve">): </w:t>
       </w:r>
       <w:r>
         <w:t>This method is sufficient as it correctly changes the button label, and then check the simulator preview to ensure that the change has taken place.</w:t>
@@ -8096,8 +8610,18 @@
     </w:p>
     <w:p/>
     <w:p>
-      <w:r>
-        <w:t xml:space="preserve">testAddingAudioToButtons(): </w:t>
+      <w:proofErr w:type="spellStart"/>
+      <w:proofErr w:type="gramStart"/>
+      <w:r>
+        <w:t>testAddingAudioToButtons</w:t>
+      </w:r>
+      <w:proofErr w:type="spellEnd"/>
+      <w:r>
+        <w:t>(</w:t>
+      </w:r>
+      <w:proofErr w:type="gramEnd"/>
+      <w:r>
+        <w:t xml:space="preserve">): </w:t>
       </w:r>
       <w:r>
         <w:t xml:space="preserve">This method is sufficient as it correctly goes through the process of adding an audio recording to a button. It then checks to see if the audio file has correctly been associated with the button, hence this method is sufficient. </w:t>
@@ -8116,25 +8640,68 @@
           <w:u w:val="single"/>
         </w:rPr>
       </w:pPr>
+      <w:proofErr w:type="spellStart"/>
       <w:r>
         <w:rPr>
           <w:b/>
           <w:u w:val="single"/>
         </w:rPr>
-        <w:t>ProfilesPanelTest:</w:t>
+        <w:t>ProfilesPanelTest</w:t>
+      </w:r>
+      <w:proofErr w:type="spellEnd"/>
+      <w:r>
+        <w:rPr>
+          <w:b/>
+          <w:u w:val="single"/>
+        </w:rPr>
+        <w:t>:</w:t>
       </w:r>
     </w:p>
     <w:p/>
     <w:p>
-      <w:r>
-        <w:t>setup(): This method correctly sets up all necessary fields needed to thoroughly test the ProfilesPanel class, and thus it is respectively sufficient.</w:t>
+      <w:proofErr w:type="gramStart"/>
+      <w:r>
+        <w:t>setup(</w:t>
+      </w:r>
+      <w:proofErr w:type="gramEnd"/>
+      <w:r>
+        <w:t xml:space="preserve">): This method correctly sets up all necessary fields needed to thoroughly test the </w:t>
+      </w:r>
+      <w:proofErr w:type="spellStart"/>
+      <w:r>
+        <w:t>ProfilesPanel</w:t>
+      </w:r>
+      <w:proofErr w:type="spellEnd"/>
+      <w:r>
+        <w:t xml:space="preserve"> class, and thus it is respectively sufficient.</w:t>
       </w:r>
     </w:p>
     <w:p/>
     <w:p/>
     <w:p>
-      <w:r>
-        <w:t xml:space="preserve">test(): This method is sufficient in testing several aspects of the ProfilesPanel class, as it tests key features of the class. For example, creating new profiles and accessing new profiles is tested thoroughly, including accessing profiles that do not exist. This test method is hence sufficient in testing the current profilesPanel features. </w:t>
+      <w:proofErr w:type="gramStart"/>
+      <w:r>
+        <w:t>test(</w:t>
+      </w:r>
+      <w:proofErr w:type="gramEnd"/>
+      <w:r>
+        <w:t xml:space="preserve">): This method is sufficient in testing several aspects of the </w:t>
+      </w:r>
+      <w:proofErr w:type="spellStart"/>
+      <w:r>
+        <w:t>ProfilesPanel</w:t>
+      </w:r>
+      <w:proofErr w:type="spellEnd"/>
+      <w:r>
+        <w:t xml:space="preserve"> class, as it tests key features of the class. For example, creating new profiles and accessing new profiles is tested thoroughly, including accessing profiles that do not exist. This test method is hence sufficient in testing the current </w:t>
+      </w:r>
+      <w:proofErr w:type="spellStart"/>
+      <w:r>
+        <w:t>profilesPanel</w:t>
+      </w:r>
+      <w:proofErr w:type="spellEnd"/>
+      <w:r>
+        <w:t xml:space="preserve"> features. </w:t>
       </w:r>
     </w:p>
     <w:p/>
@@ -8145,25 +8712,46 @@
           <w:u w:val="single"/>
         </w:rPr>
       </w:pPr>
+      <w:proofErr w:type="spellStart"/>
       <w:r>
         <w:rPr>
           <w:b/>
           <w:u w:val="single"/>
         </w:rPr>
-        <w:t>TalkBoxConfigTest:</w:t>
+        <w:t>TalkBoxConfigTest</w:t>
+      </w:r>
+      <w:proofErr w:type="spellEnd"/>
+      <w:r>
+        <w:rPr>
+          <w:b/>
+          <w:u w:val="single"/>
+        </w:rPr>
+        <w:t>:</w:t>
       </w:r>
     </w:p>
     <w:p/>
     <w:p>
-      <w:r>
-        <w:t xml:space="preserve">setUp(): </w:t>
+      <w:proofErr w:type="spellStart"/>
+      <w:proofErr w:type="gramStart"/>
+      <w:r>
+        <w:t>setUp</w:t>
+      </w:r>
+      <w:proofErr w:type="spellEnd"/>
+      <w:r>
+        <w:t>(</w:t>
+      </w:r>
+      <w:proofErr w:type="gramEnd"/>
+      <w:r>
+        <w:t xml:space="preserve">): </w:t>
       </w:r>
       <w:r>
         <w:t xml:space="preserve">This method correctly sets up all necessary fields needed to thoroughly test the </w:t>
       </w:r>
+      <w:proofErr w:type="spellStart"/>
       <w:r>
         <w:t>TalkBoxConfig</w:t>
       </w:r>
+      <w:proofErr w:type="spellEnd"/>
       <w:r>
         <w:t xml:space="preserve"> class, and thus it is respectively sufficient.</w:t>
       </w:r>
@@ -8177,11 +8765,24 @@
       </w:pPr>
     </w:p>
     <w:p>
-      <w:r>
-        <w:t xml:space="preserve">testSetNumAudioButtons: This method </w:t>
-      </w:r>
-      <w:r>
-        <w:t>is sufficient as it changes the number of buttons on the simulator preview via the TalkBoxConfig class, and then tests to see if this change took place, hence allowing sufficiency for this method.</w:t>
+      <w:proofErr w:type="spellStart"/>
+      <w:r>
+        <w:t>testSetNumAudioButtons</w:t>
+      </w:r>
+      <w:proofErr w:type="spellEnd"/>
+      <w:r>
+        <w:t xml:space="preserve">: This method </w:t>
+      </w:r>
+      <w:r>
+        <w:t xml:space="preserve">is sufficient as it changes the number of buttons on the simulator preview via the </w:t>
+      </w:r>
+      <w:proofErr w:type="spellStart"/>
+      <w:r>
+        <w:t>TalkBoxConfig</w:t>
+      </w:r>
+      <w:proofErr w:type="spellEnd"/>
+      <w:r>
+        <w:t xml:space="preserve"> class, and then tests to see if this change took place, hence allowing sufficiency for this method.</w:t>
       </w:r>
       <w:r>
         <w:t xml:space="preserve"> </w:t>
@@ -8189,20 +8790,56 @@
     </w:p>
     <w:p/>
     <w:p>
-      <w:r>
-        <w:t xml:space="preserve">testInitialFields(): </w:t>
-      </w:r>
-      <w:r>
-        <w:t xml:space="preserve">This method is sufficient in testing the initial fields as it correctly tests all initial fields of the TalkBoxConfig class upon launch of the application. </w:t>
+      <w:proofErr w:type="spellStart"/>
+      <w:proofErr w:type="gramStart"/>
+      <w:r>
+        <w:t>testInitialFields</w:t>
+      </w:r>
+      <w:proofErr w:type="spellEnd"/>
+      <w:r>
+        <w:t>(</w:t>
+      </w:r>
+      <w:proofErr w:type="gramEnd"/>
+      <w:r>
+        <w:t xml:space="preserve">): </w:t>
+      </w:r>
+      <w:r>
+        <w:t xml:space="preserve">This method is sufficient in testing the initial fields as it correctly tests all initial fields of the </w:t>
+      </w:r>
+      <w:proofErr w:type="spellStart"/>
+      <w:r>
+        <w:t>TalkBoxConfig</w:t>
+      </w:r>
+      <w:proofErr w:type="spellEnd"/>
+      <w:r>
+        <w:t xml:space="preserve"> class upon launch of the application. </w:t>
       </w:r>
     </w:p>
     <w:p/>
     <w:p>
-      <w:r>
-        <w:t xml:space="preserve">testJPaneSplits(): </w:t>
-      </w:r>
-      <w:r>
-        <w:t xml:space="preserve">This method is sufficient as it correctly creates references to the objects that are created when a TalkBoxConfig. It then tests to see if these references are to the correct objects, hence allowing sufficiency for this testing method. </w:t>
+      <w:proofErr w:type="spellStart"/>
+      <w:proofErr w:type="gramStart"/>
+      <w:r>
+        <w:t>testJPaneSplits</w:t>
+      </w:r>
+      <w:proofErr w:type="spellEnd"/>
+      <w:r>
+        <w:t>(</w:t>
+      </w:r>
+      <w:proofErr w:type="gramEnd"/>
+      <w:r>
+        <w:t xml:space="preserve">): </w:t>
+      </w:r>
+      <w:r>
+        <w:t xml:space="preserve">This method is sufficient as it correctly creates references to the objects that are created when a </w:t>
+      </w:r>
+      <w:proofErr w:type="spellStart"/>
+      <w:r>
+        <w:t>TalkBoxConfig</w:t>
+      </w:r>
+      <w:proofErr w:type="spellEnd"/>
+      <w:r>
+        <w:t xml:space="preserve">. It then tests to see if these references are to the correct objects, hence allowing sufficiency for this testing method. </w:t>
       </w:r>
     </w:p>
     <w:p>
@@ -8279,7 +8916,25 @@
           <w:szCs w:val="32"/>
         </w:rPr>
         <w:tab/>
-        <w:t xml:space="preserve"> Why Test Cases Are Sufficient: TalkBox Simulator Application</w:t>
+        <w:t xml:space="preserve"> Why Test Cases Are Sufficient: </w:t>
+      </w:r>
+      <w:proofErr w:type="spellStart"/>
+      <w:r>
+        <w:rPr>
+          <w:b/>
+          <w:sz w:val="32"/>
+          <w:szCs w:val="32"/>
+        </w:rPr>
+        <w:t>TalkBox</w:t>
+      </w:r>
+      <w:proofErr w:type="spellEnd"/>
+      <w:r>
+        <w:rPr>
+          <w:b/>
+          <w:sz w:val="32"/>
+          <w:szCs w:val="32"/>
+        </w:rPr>
+        <w:t xml:space="preserve"> Simulator Application</w:t>
       </w:r>
     </w:p>
     <w:p>
@@ -8296,36 +8951,91 @@
           <w:u w:val="single"/>
         </w:rPr>
       </w:pPr>
+      <w:proofErr w:type="spellStart"/>
       <w:r>
         <w:rPr>
           <w:b/>
           <w:u w:val="single"/>
         </w:rPr>
-        <w:t>TalkBoxSimTest:</w:t>
-      </w:r>
-    </w:p>
-    <w:p>
-      <w:pPr>
-        <w:rPr>
-          <w:b/>
-        </w:rPr>
-      </w:pPr>
-    </w:p>
-    <w:p>
-      <w:r>
-        <w:t xml:space="preserve">setUp(): This method is sufficient in creating the necessary fields required to test the TalkBox Simulator application. </w:t>
+        <w:t>TalkBoxSimTest</w:t>
+      </w:r>
+      <w:proofErr w:type="spellEnd"/>
+      <w:r>
+        <w:rPr>
+          <w:b/>
+          <w:u w:val="single"/>
+        </w:rPr>
+        <w:t>:</w:t>
+      </w:r>
+    </w:p>
+    <w:p>
+      <w:pPr>
+        <w:rPr>
+          <w:b/>
+        </w:rPr>
+      </w:pPr>
+    </w:p>
+    <w:p>
+      <w:proofErr w:type="spellStart"/>
+      <w:proofErr w:type="gramStart"/>
+      <w:r>
+        <w:t>setUp</w:t>
+      </w:r>
+      <w:proofErr w:type="spellEnd"/>
+      <w:r>
+        <w:t>(</w:t>
+      </w:r>
+      <w:proofErr w:type="gramEnd"/>
+      <w:r>
+        <w:t xml:space="preserve">): This method is sufficient in creating the necessary fields required to test the </w:t>
+      </w:r>
+      <w:proofErr w:type="spellStart"/>
+      <w:r>
+        <w:t>TalkBox</w:t>
+      </w:r>
+      <w:proofErr w:type="spellEnd"/>
+      <w:r>
+        <w:t xml:space="preserve"> Simulator application. </w:t>
       </w:r>
     </w:p>
     <w:p/>
     <w:p>
-      <w:r>
-        <w:t>updateButtonsNumber(): This method is sufficient in testing the updating off the number of buttons on the simulator by using the respective updateButtons() method to change the amount of buttons on the simulator. It then tests equality of number of buttons to see if this change took place.</w:t>
+      <w:proofErr w:type="spellStart"/>
+      <w:proofErr w:type="gramStart"/>
+      <w:r>
+        <w:t>updateButtonsNumber</w:t>
+      </w:r>
+      <w:proofErr w:type="spellEnd"/>
+      <w:r>
+        <w:t>(</w:t>
+      </w:r>
+      <w:proofErr w:type="gramEnd"/>
+      <w:r>
+        <w:t xml:space="preserve">): This method is sufficient in testing the updating off the number of buttons on the simulator by using the respective </w:t>
+      </w:r>
+      <w:proofErr w:type="spellStart"/>
+      <w:r>
+        <w:t>updateButtons</w:t>
+      </w:r>
+      <w:proofErr w:type="spellEnd"/>
+      <w:r>
+        <w:t>() method to change the amount of buttons on the simulator. It then tests equality of number of buttons to see if this change took place.</w:t>
       </w:r>
     </w:p>
     <w:p/>
     <w:p>
-      <w:r>
-        <w:t xml:space="preserve">testPlayingSound(): </w:t>
+      <w:proofErr w:type="spellStart"/>
+      <w:proofErr w:type="gramStart"/>
+      <w:r>
+        <w:t>testPlayingSound</w:t>
+      </w:r>
+      <w:proofErr w:type="spellEnd"/>
+      <w:r>
+        <w:t>(</w:t>
+      </w:r>
+      <w:proofErr w:type="gramEnd"/>
+      <w:r>
+        <w:t xml:space="preserve">): </w:t>
       </w:r>
       <w:r>
         <w:t xml:space="preserve">This method is sufficient in testing audio playback from a button as it will correctly play audio from a given button, and test if the audio has been played correctly using a byte output stream. </w:t>
@@ -8512,6 +9222,7 @@
           <w:u w:val="single"/>
         </w:rPr>
       </w:pPr>
+      <w:proofErr w:type="spellStart"/>
       <w:r>
         <w:rPr>
           <w:b/>
@@ -8519,7 +9230,17 @@
           <w:szCs w:val="28"/>
           <w:u w:val="single"/>
         </w:rPr>
-        <w:t>RecorderTest:</w:t>
+        <w:t>RecorderTest</w:t>
+      </w:r>
+      <w:proofErr w:type="spellEnd"/>
+      <w:r>
+        <w:rPr>
+          <w:b/>
+          <w:sz w:val="28"/>
+          <w:szCs w:val="28"/>
+          <w:u w:val="single"/>
+        </w:rPr>
+        <w:t>:</w:t>
       </w:r>
     </w:p>
     <w:p>
@@ -8558,6 +9279,7 @@
                 <w:szCs w:val="28"/>
               </w:rPr>
             </w:pPr>
+            <w:proofErr w:type="spellStart"/>
             <w:r>
               <w:rPr>
                 <w:b/>
@@ -8566,6 +9288,7 @@
               </w:rPr>
               <w:t>TalkBox</w:t>
             </w:r>
+            <w:proofErr w:type="spellEnd"/>
           </w:p>
         </w:tc>
         <w:tc>
@@ -8669,12 +9392,21 @@
                 <w:szCs w:val="28"/>
               </w:rPr>
             </w:pPr>
-            <w:r>
-              <w:rPr>
-                <w:sz w:val="28"/>
-                <w:szCs w:val="28"/>
-              </w:rPr>
-              <w:t>src folder</w:t>
+            <w:proofErr w:type="spellStart"/>
+            <w:r>
+              <w:rPr>
+                <w:sz w:val="28"/>
+                <w:szCs w:val="28"/>
+              </w:rPr>
+              <w:t>src</w:t>
+            </w:r>
+            <w:proofErr w:type="spellEnd"/>
+            <w:r>
+              <w:rPr>
+                <w:sz w:val="28"/>
+                <w:szCs w:val="28"/>
+              </w:rPr>
+              <w:t xml:space="preserve"> folder</w:t>
             </w:r>
           </w:p>
         </w:tc>
@@ -8794,6 +9526,7 @@
           <w:u w:val="single"/>
         </w:rPr>
       </w:pPr>
+      <w:proofErr w:type="spellStart"/>
       <w:r>
         <w:rPr>
           <w:b/>
@@ -8801,7 +9534,17 @@
           <w:szCs w:val="28"/>
           <w:u w:val="single"/>
         </w:rPr>
-        <w:t>SimPreviewTest:</w:t>
+        <w:t>SimPreviewTest</w:t>
+      </w:r>
+      <w:proofErr w:type="spellEnd"/>
+      <w:r>
+        <w:rPr>
+          <w:b/>
+          <w:sz w:val="28"/>
+          <w:szCs w:val="28"/>
+          <w:u w:val="single"/>
+        </w:rPr>
+        <w:t>:</w:t>
       </w:r>
     </w:p>
     <w:p>
@@ -8840,6 +9583,7 @@
                 <w:szCs w:val="28"/>
               </w:rPr>
             </w:pPr>
+            <w:proofErr w:type="spellStart"/>
             <w:r>
               <w:rPr>
                 <w:b/>
@@ -8848,6 +9592,7 @@
               </w:rPr>
               <w:t>TalkBox</w:t>
             </w:r>
+            <w:proofErr w:type="spellEnd"/>
           </w:p>
         </w:tc>
         <w:tc>
@@ -8951,12 +9696,21 @@
                 <w:szCs w:val="28"/>
               </w:rPr>
             </w:pPr>
-            <w:r>
-              <w:rPr>
-                <w:sz w:val="28"/>
-                <w:szCs w:val="28"/>
-              </w:rPr>
-              <w:t>src folder</w:t>
+            <w:proofErr w:type="spellStart"/>
+            <w:r>
+              <w:rPr>
+                <w:sz w:val="28"/>
+                <w:szCs w:val="28"/>
+              </w:rPr>
+              <w:t>src</w:t>
+            </w:r>
+            <w:proofErr w:type="spellEnd"/>
+            <w:r>
+              <w:rPr>
+                <w:sz w:val="28"/>
+                <w:szCs w:val="28"/>
+              </w:rPr>
+              <w:t xml:space="preserve"> folder</w:t>
             </w:r>
           </w:p>
         </w:tc>
@@ -9076,6 +9830,7 @@
           <w:u w:val="single"/>
         </w:rPr>
       </w:pPr>
+      <w:proofErr w:type="spellStart"/>
       <w:r>
         <w:rPr>
           <w:b/>
@@ -9083,7 +9838,17 @@
           <w:szCs w:val="28"/>
           <w:u w:val="single"/>
         </w:rPr>
-        <w:t>PlayEditToggleTest:</w:t>
+        <w:t>PlayEditToggleTest</w:t>
+      </w:r>
+      <w:proofErr w:type="spellEnd"/>
+      <w:r>
+        <w:rPr>
+          <w:b/>
+          <w:sz w:val="28"/>
+          <w:szCs w:val="28"/>
+          <w:u w:val="single"/>
+        </w:rPr>
+        <w:t>:</w:t>
       </w:r>
     </w:p>
     <w:p>
@@ -9122,6 +9887,7 @@
                 <w:szCs w:val="28"/>
               </w:rPr>
             </w:pPr>
+            <w:proofErr w:type="spellStart"/>
             <w:r>
               <w:rPr>
                 <w:b/>
@@ -9130,6 +9896,7 @@
               </w:rPr>
               <w:t>TalkBox</w:t>
             </w:r>
+            <w:proofErr w:type="spellEnd"/>
           </w:p>
         </w:tc>
         <w:tc>
@@ -9233,12 +10000,21 @@
                 <w:szCs w:val="28"/>
               </w:rPr>
             </w:pPr>
-            <w:r>
-              <w:rPr>
-                <w:sz w:val="28"/>
-                <w:szCs w:val="28"/>
-              </w:rPr>
-              <w:t>src folder</w:t>
+            <w:proofErr w:type="spellStart"/>
+            <w:r>
+              <w:rPr>
+                <w:sz w:val="28"/>
+                <w:szCs w:val="28"/>
+              </w:rPr>
+              <w:t>src</w:t>
+            </w:r>
+            <w:proofErr w:type="spellEnd"/>
+            <w:r>
+              <w:rPr>
+                <w:sz w:val="28"/>
+                <w:szCs w:val="28"/>
+              </w:rPr>
+              <w:t xml:space="preserve"> folder</w:t>
             </w:r>
           </w:p>
         </w:tc>
@@ -9371,6 +10147,7 @@
           <w:u w:val="single"/>
         </w:rPr>
       </w:pPr>
+      <w:proofErr w:type="spellStart"/>
       <w:r>
         <w:rPr>
           <w:b/>
@@ -9378,7 +10155,17 @@
           <w:szCs w:val="28"/>
           <w:u w:val="single"/>
         </w:rPr>
-        <w:t>ProfilesPanelTest:</w:t>
+        <w:t>ProfilesPanelTest</w:t>
+      </w:r>
+      <w:proofErr w:type="spellEnd"/>
+      <w:r>
+        <w:rPr>
+          <w:b/>
+          <w:sz w:val="28"/>
+          <w:szCs w:val="28"/>
+          <w:u w:val="single"/>
+        </w:rPr>
+        <w:t>:</w:t>
       </w:r>
     </w:p>
     <w:p>
@@ -9417,6 +10204,7 @@
                 <w:szCs w:val="28"/>
               </w:rPr>
             </w:pPr>
+            <w:proofErr w:type="spellStart"/>
             <w:r>
               <w:rPr>
                 <w:b/>
@@ -9425,6 +10213,7 @@
               </w:rPr>
               <w:t>TalkBox</w:t>
             </w:r>
+            <w:proofErr w:type="spellEnd"/>
           </w:p>
         </w:tc>
         <w:tc>
@@ -9528,12 +10317,21 @@
                 <w:szCs w:val="28"/>
               </w:rPr>
             </w:pPr>
-            <w:r>
-              <w:rPr>
-                <w:sz w:val="28"/>
-                <w:szCs w:val="28"/>
-              </w:rPr>
-              <w:t>src folder</w:t>
+            <w:proofErr w:type="spellStart"/>
+            <w:r>
+              <w:rPr>
+                <w:sz w:val="28"/>
+                <w:szCs w:val="28"/>
+              </w:rPr>
+              <w:t>src</w:t>
+            </w:r>
+            <w:proofErr w:type="spellEnd"/>
+            <w:r>
+              <w:rPr>
+                <w:sz w:val="28"/>
+                <w:szCs w:val="28"/>
+              </w:rPr>
+              <w:t xml:space="preserve"> folder</w:t>
             </w:r>
           </w:p>
         </w:tc>
@@ -9649,6 +10447,8 @@
           <w:szCs w:val="28"/>
         </w:rPr>
       </w:pPr>
+      <w:bookmarkStart w:id="0" w:name="_GoBack"/>
+      <w:bookmarkEnd w:id="0"/>
     </w:p>
     <w:p>
       <w:pPr>
@@ -9667,6 +10467,7 @@
           <w:u w:val="single"/>
         </w:rPr>
       </w:pPr>
+      <w:proofErr w:type="spellStart"/>
       <w:r>
         <w:rPr>
           <w:b/>
@@ -9674,7 +10475,17 @@
           <w:szCs w:val="28"/>
           <w:u w:val="single"/>
         </w:rPr>
-        <w:t>TalkBoxConfigTest:</w:t>
+        <w:t>TalkBoxConfigTest</w:t>
+      </w:r>
+      <w:proofErr w:type="spellEnd"/>
+      <w:r>
+        <w:rPr>
+          <w:b/>
+          <w:sz w:val="28"/>
+          <w:szCs w:val="28"/>
+          <w:u w:val="single"/>
+        </w:rPr>
+        <w:t>:</w:t>
       </w:r>
     </w:p>
     <w:p>
@@ -9713,6 +10524,7 @@
                 <w:szCs w:val="28"/>
               </w:rPr>
             </w:pPr>
+            <w:proofErr w:type="spellStart"/>
             <w:r>
               <w:rPr>
                 <w:b/>
@@ -9721,6 +10533,7 @@
               </w:rPr>
               <w:t>TalkBox</w:t>
             </w:r>
+            <w:proofErr w:type="spellEnd"/>
           </w:p>
         </w:tc>
         <w:tc>
@@ -9824,12 +10637,21 @@
                 <w:szCs w:val="28"/>
               </w:rPr>
             </w:pPr>
-            <w:r>
-              <w:rPr>
-                <w:sz w:val="28"/>
-                <w:szCs w:val="28"/>
-              </w:rPr>
-              <w:t>src folder</w:t>
+            <w:proofErr w:type="spellStart"/>
+            <w:r>
+              <w:rPr>
+                <w:sz w:val="28"/>
+                <w:szCs w:val="28"/>
+              </w:rPr>
+              <w:t>src</w:t>
+            </w:r>
+            <w:proofErr w:type="spellEnd"/>
+            <w:r>
+              <w:rPr>
+                <w:sz w:val="28"/>
+                <w:szCs w:val="28"/>
+              </w:rPr>
+              <w:t xml:space="preserve"> folder</w:t>
             </w:r>
           </w:p>
         </w:tc>
@@ -9956,7 +10778,26 @@
           <w:u w:val="single"/>
         </w:rPr>
         <w:br/>
-        <w:t>TalkBoxSimTest:</w:t>
+      </w:r>
+      <w:proofErr w:type="spellStart"/>
+      <w:r>
+        <w:rPr>
+          <w:b/>
+          <w:sz w:val="28"/>
+          <w:szCs w:val="28"/>
+          <w:u w:val="single"/>
+        </w:rPr>
+        <w:t>TalkBoxSimTest</w:t>
+      </w:r>
+      <w:proofErr w:type="spellEnd"/>
+      <w:r>
+        <w:rPr>
+          <w:b/>
+          <w:sz w:val="28"/>
+          <w:szCs w:val="28"/>
+          <w:u w:val="single"/>
+        </w:rPr>
+        <w:t>:</w:t>
       </w:r>
     </w:p>
     <w:p>
@@ -9995,6 +10836,7 @@
                 <w:szCs w:val="28"/>
               </w:rPr>
             </w:pPr>
+            <w:proofErr w:type="spellStart"/>
             <w:r>
               <w:rPr>
                 <w:b/>
@@ -10003,6 +10845,7 @@
               </w:rPr>
               <w:t>TalkBox</w:t>
             </w:r>
+            <w:proofErr w:type="spellEnd"/>
           </w:p>
         </w:tc>
         <w:tc>
@@ -10106,12 +10949,21 @@
                 <w:szCs w:val="28"/>
               </w:rPr>
             </w:pPr>
-            <w:r>
-              <w:rPr>
-                <w:sz w:val="28"/>
-                <w:szCs w:val="28"/>
-              </w:rPr>
-              <w:t>src folder</w:t>
+            <w:proofErr w:type="spellStart"/>
+            <w:r>
+              <w:rPr>
+                <w:sz w:val="28"/>
+                <w:szCs w:val="28"/>
+              </w:rPr>
+              <w:t>src</w:t>
+            </w:r>
+            <w:proofErr w:type="spellEnd"/>
+            <w:r>
+              <w:rPr>
+                <w:sz w:val="28"/>
+                <w:szCs w:val="28"/>
+              </w:rPr>
+              <w:t xml:space="preserve"> folder</w:t>
             </w:r>
           </w:p>
         </w:tc>
@@ -10240,6 +11092,7 @@
           <w:u w:val="single"/>
         </w:rPr>
       </w:pPr>
+      <w:proofErr w:type="spellStart"/>
       <w:r>
         <w:rPr>
           <w:b/>
@@ -10249,6 +11102,7 @@
         </w:rPr>
         <w:t>AllTests</w:t>
       </w:r>
+      <w:proofErr w:type="spellEnd"/>
       <w:r>
         <w:rPr>
           <w:b/>
@@ -10295,6 +11149,7 @@
                 <w:szCs w:val="28"/>
               </w:rPr>
             </w:pPr>
+            <w:proofErr w:type="spellStart"/>
             <w:r>
               <w:rPr>
                 <w:b/>
@@ -10303,6 +11158,7 @@
               </w:rPr>
               <w:t>TalkBox</w:t>
             </w:r>
+            <w:proofErr w:type="spellEnd"/>
           </w:p>
         </w:tc>
         <w:tc>
@@ -10529,9 +11385,9 @@
       </w:pPr>
     </w:p>
     <w:sectPr>
-      <w:headerReference w:type="even" r:id="rId7"/>
-      <w:headerReference w:type="default" r:id="rId8"/>
-      <w:headerReference w:type="first" r:id="rId9"/>
+      <w:headerReference w:type="even" r:id="rId8"/>
+      <w:headerReference w:type="default" r:id="rId9"/>
+      <w:headerReference w:type="first" r:id="rId10"/>
       <w:pgSz w:w="12240" w:h="15840"/>
       <w:pgMar w:top="1440" w:right="1440" w:bottom="1440" w:left="1440" w:header="708" w:footer="708" w:gutter="0"/>
       <w:pgNumType w:start="0"/>
@@ -11782,4 +12638,16 @@
     </a:ext>
   </a:extLst>
 </a:theme>
+</file>
+
+<file path=customXml/item1.xml><?xml version="1.0" encoding="utf-8"?>
+<b:Sources xmlns:b="http://schemas.openxmlformats.org/officeDocument/2006/bibliography" xmlns="http://schemas.openxmlformats.org/officeDocument/2006/bibliography" SelectedStyle="/APASixthEditionOfficeOnline.xsl" StyleName="APA" Version="6"/>
+</file>
+
+<file path=customXml/itemProps1.xml><?xml version="1.0" encoding="utf-8"?>
+<ds:datastoreItem xmlns:ds="http://schemas.openxmlformats.org/officeDocument/2006/customXml" ds:itemID="{3ABA5EED-EDEC-1046-B433-22DB565A5789}">
+  <ds:schemaRefs>
+    <ds:schemaRef ds:uri="http://schemas.openxmlformats.org/officeDocument/2006/bibliography"/>
+  </ds:schemaRefs>
+</ds:datastoreItem>
 </file>
</xml_diff>

<commit_message>
Formatting updates, new test coverage's
</commit_message>
<xml_diff>
--- a/TalkBox/Documents/Testing Docs/Software Testing Document.docx
+++ b/TalkBox/Documents/Testing Docs/Software Testing Document.docx
@@ -9426,7 +9426,14 @@
                 <w:sz w:val="28"/>
                 <w:szCs w:val="28"/>
               </w:rPr>
-              <w:t>77.3%</w:t>
+              <w:t>72.6</w:t>
+            </w:r>
+            <w:r>
+              <w:rPr>
+                <w:sz w:val="28"/>
+                <w:szCs w:val="28"/>
+              </w:rPr>
+              <w:t>%</w:t>
             </w:r>
           </w:p>
         </w:tc>
@@ -9446,7 +9453,14 @@
                 <w:sz w:val="28"/>
                 <w:szCs w:val="28"/>
               </w:rPr>
-              <w:t>2622</w:t>
+              <w:t>2</w:t>
+            </w:r>
+            <w:r>
+              <w:rPr>
+                <w:sz w:val="28"/>
+                <w:szCs w:val="28"/>
+              </w:rPr>
+              <w:t>830</w:t>
             </w:r>
           </w:p>
         </w:tc>
@@ -9466,7 +9480,7 @@
                 <w:sz w:val="28"/>
                 <w:szCs w:val="28"/>
               </w:rPr>
-              <w:t>769</w:t>
+              <w:t>1067</w:t>
             </w:r>
           </w:p>
         </w:tc>
@@ -9493,7 +9507,7 @@
                 <w:sz w:val="28"/>
                 <w:szCs w:val="28"/>
               </w:rPr>
-              <w:t>416</w:t>
+              <w:t>897</w:t>
             </w:r>
           </w:p>
         </w:tc>
@@ -9730,7 +9744,14 @@
                 <w:sz w:val="28"/>
                 <w:szCs w:val="28"/>
               </w:rPr>
-              <w:t>57.1%</w:t>
+              <w:t>50.8</w:t>
+            </w:r>
+            <w:r>
+              <w:rPr>
+                <w:sz w:val="28"/>
+                <w:szCs w:val="28"/>
+              </w:rPr>
+              <w:t>%</w:t>
             </w:r>
           </w:p>
         </w:tc>
@@ -9750,7 +9771,14 @@
                 <w:sz w:val="28"/>
                 <w:szCs w:val="28"/>
               </w:rPr>
-              <w:t>1935</w:t>
+              <w:t>19</w:t>
+            </w:r>
+            <w:r>
+              <w:rPr>
+                <w:sz w:val="28"/>
+                <w:szCs w:val="28"/>
+              </w:rPr>
+              <w:t>81</w:t>
             </w:r>
           </w:p>
         </w:tc>
@@ -9770,7 +9798,14 @@
                 <w:sz w:val="28"/>
                 <w:szCs w:val="28"/>
               </w:rPr>
-              <w:t>1456</w:t>
+              <w:t>1</w:t>
+            </w:r>
+            <w:r>
+              <w:rPr>
+                <w:sz w:val="28"/>
+                <w:szCs w:val="28"/>
+              </w:rPr>
+              <w:t>916</w:t>
             </w:r>
           </w:p>
         </w:tc>
@@ -9797,7 +9832,7 @@
                 <w:sz w:val="28"/>
                 <w:szCs w:val="28"/>
               </w:rPr>
-              <w:t>416</w:t>
+              <w:t>897</w:t>
             </w:r>
           </w:p>
         </w:tc>
@@ -10034,7 +10069,7 @@
                 <w:sz w:val="28"/>
                 <w:szCs w:val="28"/>
               </w:rPr>
-              <w:t>67.8</w:t>
+              <w:t>60.2</w:t>
             </w:r>
             <w:r>
               <w:rPr>
@@ -10068,7 +10103,7 @@
                 <w:sz w:val="28"/>
                 <w:szCs w:val="28"/>
               </w:rPr>
-              <w:t>299</w:t>
+              <w:t>345</w:t>
             </w:r>
           </w:p>
         </w:tc>
@@ -10088,7 +10123,7 @@
                 <w:sz w:val="28"/>
                 <w:szCs w:val="28"/>
               </w:rPr>
-              <w:t>1092</w:t>
+              <w:t>1552</w:t>
             </w:r>
           </w:p>
         </w:tc>
@@ -10115,7 +10150,7 @@
                 <w:sz w:val="28"/>
                 <w:szCs w:val="28"/>
               </w:rPr>
-              <w:t>416</w:t>
+              <w:t>897</w:t>
             </w:r>
           </w:p>
         </w:tc>
@@ -10351,7 +10386,14 @@
                 <w:sz w:val="28"/>
                 <w:szCs w:val="28"/>
               </w:rPr>
-              <w:t>56.4%</w:t>
+              <w:t>50.1</w:t>
+            </w:r>
+            <w:r>
+              <w:rPr>
+                <w:sz w:val="28"/>
+                <w:szCs w:val="28"/>
+              </w:rPr>
+              <w:t>%</w:t>
             </w:r>
           </w:p>
         </w:tc>
@@ -10371,7 +10413,14 @@
                 <w:sz w:val="28"/>
                 <w:szCs w:val="28"/>
               </w:rPr>
-              <w:t>1925</w:t>
+              <w:t>19</w:t>
+            </w:r>
+            <w:r>
+              <w:rPr>
+                <w:sz w:val="28"/>
+                <w:szCs w:val="28"/>
+              </w:rPr>
+              <w:t>53</w:t>
             </w:r>
           </w:p>
         </w:tc>
@@ -10391,7 +10440,14 @@
                 <w:sz w:val="28"/>
                 <w:szCs w:val="28"/>
               </w:rPr>
-              <w:t>1491</w:t>
+              <w:t>1</w:t>
+            </w:r>
+            <w:r>
+              <w:rPr>
+                <w:sz w:val="28"/>
+                <w:szCs w:val="28"/>
+              </w:rPr>
+              <w:t>944</w:t>
             </w:r>
           </w:p>
         </w:tc>
@@ -10418,7 +10474,7 @@
                 <w:sz w:val="28"/>
                 <w:szCs w:val="28"/>
               </w:rPr>
-              <w:t>416</w:t>
+              <w:t>897</w:t>
             </w:r>
           </w:p>
         </w:tc>
@@ -10447,8 +10503,6 @@
           <w:szCs w:val="28"/>
         </w:rPr>
       </w:pPr>
-      <w:bookmarkStart w:id="0" w:name="_GoBack"/>
-      <w:bookmarkEnd w:id="0"/>
     </w:p>
     <w:p>
       <w:pPr>
@@ -10671,7 +10725,7 @@
                 <w:sz w:val="28"/>
                 <w:szCs w:val="28"/>
               </w:rPr>
-              <w:t>55.4</w:t>
+              <w:t>49.4</w:t>
             </w:r>
             <w:r>
               <w:rPr>
@@ -10698,7 +10752,14 @@
                 <w:sz w:val="28"/>
                 <w:szCs w:val="28"/>
               </w:rPr>
-              <w:t>1880</w:t>
+              <w:t>1</w:t>
+            </w:r>
+            <w:r>
+              <w:rPr>
+                <w:sz w:val="28"/>
+                <w:szCs w:val="28"/>
+              </w:rPr>
+              <w:t>926</w:t>
             </w:r>
           </w:p>
         </w:tc>
@@ -10718,7 +10779,14 @@
                 <w:sz w:val="28"/>
                 <w:szCs w:val="28"/>
               </w:rPr>
-              <w:t>1511</w:t>
+              <w:t>1</w:t>
+            </w:r>
+            <w:r>
+              <w:rPr>
+                <w:sz w:val="28"/>
+                <w:szCs w:val="28"/>
+              </w:rPr>
+              <w:t>971</w:t>
             </w:r>
           </w:p>
         </w:tc>
@@ -10738,14 +10806,7 @@
                 <w:sz w:val="28"/>
                 <w:szCs w:val="28"/>
               </w:rPr>
-              <w:t>3</w:t>
-            </w:r>
-            <w:r>
-              <w:rPr>
-                <w:sz w:val="28"/>
-                <w:szCs w:val="28"/>
-              </w:rPr>
-              <w:t>416</w:t>
+              <w:t>3897</w:t>
             </w:r>
           </w:p>
         </w:tc>
@@ -10983,7 +11044,7 @@
                 <w:sz w:val="28"/>
                 <w:szCs w:val="28"/>
               </w:rPr>
-              <w:t>65.1</w:t>
+              <w:t>62.6</w:t>
             </w:r>
             <w:r>
               <w:rPr>
@@ -11010,7 +11071,14 @@
                 <w:sz w:val="28"/>
                 <w:szCs w:val="28"/>
               </w:rPr>
-              <w:t>2225</w:t>
+              <w:t>2</w:t>
+            </w:r>
+            <w:r>
+              <w:rPr>
+                <w:sz w:val="28"/>
+                <w:szCs w:val="28"/>
+              </w:rPr>
+              <w:t>439</w:t>
             </w:r>
           </w:p>
         </w:tc>
@@ -11030,7 +11098,14 @@
                 <w:sz w:val="28"/>
                 <w:szCs w:val="28"/>
               </w:rPr>
-              <w:t>1191</w:t>
+              <w:t>1</w:t>
+            </w:r>
+            <w:r>
+              <w:rPr>
+                <w:sz w:val="28"/>
+                <w:szCs w:val="28"/>
+              </w:rPr>
+              <w:t>458</w:t>
             </w:r>
           </w:p>
         </w:tc>
@@ -11050,14 +11125,7 @@
                 <w:sz w:val="28"/>
                 <w:szCs w:val="28"/>
               </w:rPr>
-              <w:t>3</w:t>
-            </w:r>
-            <w:r>
-              <w:rPr>
-                <w:sz w:val="28"/>
-                <w:szCs w:val="28"/>
-              </w:rPr>
-              <w:t>416</w:t>
+              <w:t>3897</w:t>
             </w:r>
           </w:p>
         </w:tc>
@@ -11087,7 +11155,7 @@
       <w:pPr>
         <w:rPr>
           <w:b/>
-          <w:sz w:val="40"/>
+          <w:sz w:val="56"/>
           <w:szCs w:val="28"/>
           <w:u w:val="single"/>
         </w:rPr>
@@ -11096,7 +11164,7 @@
       <w:r>
         <w:rPr>
           <w:b/>
-          <w:sz w:val="40"/>
+          <w:sz w:val="56"/>
           <w:szCs w:val="28"/>
           <w:u w:val="single"/>
         </w:rPr>
@@ -11106,7 +11174,7 @@
       <w:r>
         <w:rPr>
           <w:b/>
-          <w:sz w:val="40"/>
+          <w:sz w:val="56"/>
           <w:szCs w:val="28"/>
           <w:u w:val="single"/>
         </w:rPr>
@@ -11294,7 +11362,7 @@
                 <w:sz w:val="28"/>
                 <w:szCs w:val="28"/>
               </w:rPr>
-              <w:t>4.1</w:t>
+              <w:t>2.2</w:t>
             </w:r>
             <w:r>
               <w:rPr>
@@ -11328,7 +11396,7 @@
                 <w:sz w:val="28"/>
                 <w:szCs w:val="28"/>
               </w:rPr>
-              <w:t>584</w:t>
+              <w:t>677</w:t>
             </w:r>
           </w:p>
         </w:tc>
@@ -11348,7 +11416,7 @@
                 <w:sz w:val="28"/>
                 <w:szCs w:val="28"/>
               </w:rPr>
-              <w:t>678</w:t>
+              <w:t>795</w:t>
             </w:r>
           </w:p>
         </w:tc>
@@ -11368,7 +11436,14 @@
                 <w:sz w:val="28"/>
                 <w:szCs w:val="28"/>
               </w:rPr>
-              <w:t>4262</w:t>
+              <w:t>4</w:t>
+            </w:r>
+            <w:r>
+              <w:rPr>
+                <w:sz w:val="28"/>
+                <w:szCs w:val="28"/>
+              </w:rPr>
+              <w:t>472</w:t>
             </w:r>
           </w:p>
         </w:tc>
@@ -11383,6 +11458,8 @@
           <w:szCs w:val="48"/>
         </w:rPr>
       </w:pPr>
+      <w:bookmarkStart w:id="0" w:name="_GoBack"/>
+      <w:bookmarkEnd w:id="0"/>
     </w:p>
     <w:sectPr>
       <w:headerReference w:type="even" r:id="rId8"/>
@@ -12645,7 +12722,7 @@
 </file>
 
 <file path=customXml/itemProps1.xml><?xml version="1.0" encoding="utf-8"?>
-<ds:datastoreItem xmlns:ds="http://schemas.openxmlformats.org/officeDocument/2006/customXml" ds:itemID="{3ABA5EED-EDEC-1046-B433-22DB565A5789}">
+<ds:datastoreItem xmlns:ds="http://schemas.openxmlformats.org/officeDocument/2006/customXml" ds:itemID="{FA671277-5C72-2149-A3EF-E36DD918270A}">
   <ds:schemaRefs>
     <ds:schemaRef ds:uri="http://schemas.openxmlformats.org/officeDocument/2006/bibliography"/>
   </ds:schemaRefs>

</xml_diff>

<commit_message>
Added test updated testing documentation
</commit_message>
<xml_diff>
--- a/TalkBox/Documents/Testing Docs/Software Testing Document.docx
+++ b/TalkBox/Documents/Testing Docs/Software Testing Document.docx
@@ -418,12 +418,6 @@
     </w:p>
     <w:p>
       <w:pPr>
-        <w:pStyle w:val="ListParagraph"/>
-        <w:ind w:left="1080"/>
-      </w:pPr>
-    </w:p>
-    <w:p>
-      <w:pPr>
         <w:ind w:firstLine="720"/>
       </w:pPr>
       <w:r>
@@ -704,6 +698,64 @@
         <w:t>0</w:t>
       </w:r>
     </w:p>
+    <w:p>
+      <w:pPr>
+        <w:ind w:firstLine="720"/>
+      </w:pPr>
+      <w:r>
+        <w:t>3.</w:t>
+      </w:r>
+      <w:r>
+        <w:t>3</w:t>
+      </w:r>
+      <w:r>
+        <w:t xml:space="preserve"> </w:t>
+      </w:r>
+      <w:proofErr w:type="spellStart"/>
+      <w:r>
+        <w:t>TalkBox</w:t>
+      </w:r>
+      <w:proofErr w:type="spellEnd"/>
+      <w:r>
+        <w:t xml:space="preserve"> </w:t>
+      </w:r>
+      <w:r>
+        <w:t>Configuration</w:t>
+      </w:r>
+      <w:r>
+        <w:t xml:space="preserve"> </w:t>
+      </w:r>
+      <w:r>
+        <w:t>Log</w:t>
+      </w:r>
+      <w:proofErr w:type="gramStart"/>
+      <w:r>
+        <w:t>…..</w:t>
+      </w:r>
+      <w:r>
+        <w:t xml:space="preserve"> . .</w:t>
+      </w:r>
+      <w:proofErr w:type="gramEnd"/>
+      <w:r>
+        <w:t xml:space="preserve"> . . . . . . . . . . . . . . . . ………. . . . . . . . . . . . </w:t>
+      </w:r>
+      <w:proofErr w:type="gramStart"/>
+      <w:r>
+        <w:t>. . . .</w:t>
+      </w:r>
+      <w:proofErr w:type="gramEnd"/>
+      <w:r>
+        <w:t xml:space="preserve"> . 1</w:t>
+      </w:r>
+      <w:r>
+        <w:t>1</w:t>
+      </w:r>
+    </w:p>
+    <w:p>
+      <w:pPr>
+        <w:ind w:firstLine="720"/>
+      </w:pPr>
+    </w:p>
     <w:p/>
     <w:p>
       <w:pPr>
@@ -794,8 +846,202 @@
         <w:rPr>
           <w:b/>
         </w:rPr>
+        <w:t>2</w:t>
+      </w:r>
+    </w:p>
+    <w:p/>
+    <w:p>
+      <w:pPr>
+        <w:ind w:firstLine="720"/>
+      </w:pPr>
+      <w:r>
+        <w:t xml:space="preserve">4.1 How Test Cases Were Derived: </w:t>
+      </w:r>
+      <w:proofErr w:type="spellStart"/>
+      <w:r>
+        <w:t>TalkBox</w:t>
+      </w:r>
+      <w:proofErr w:type="spellEnd"/>
+      <w:r>
+        <w:t xml:space="preserve"> Configuration Application . . . ... . . . </w:t>
+      </w:r>
+      <w:proofErr w:type="gramStart"/>
+      <w:r>
+        <w:t>. . . .</w:t>
+      </w:r>
+      <w:proofErr w:type="gramEnd"/>
+      <w:r>
+        <w:t xml:space="preserve"> </w:t>
+      </w:r>
+      <w:r>
         <w:t>1</w:t>
       </w:r>
+      <w:r>
+        <w:t>2</w:t>
+      </w:r>
+    </w:p>
+    <w:p>
+      <w:pPr>
+        <w:ind w:firstLine="720"/>
+      </w:pPr>
+      <w:r>
+        <w:t xml:space="preserve">4.2 How Test Cases Were Derived: </w:t>
+      </w:r>
+      <w:proofErr w:type="spellStart"/>
+      <w:r>
+        <w:t>TalkBox</w:t>
+      </w:r>
+      <w:proofErr w:type="spellEnd"/>
+      <w:r>
+        <w:t xml:space="preserve"> Simulator Application . . . . . . . . . . . . . . . </w:t>
+      </w:r>
+      <w:r>
+        <w:t>1</w:t>
+      </w:r>
+      <w:r>
+        <w:t>3</w:t>
+      </w:r>
+    </w:p>
+    <w:p>
+      <w:pPr>
+        <w:ind w:firstLine="720"/>
+      </w:pPr>
+      <w:r>
+        <w:t>4.</w:t>
+      </w:r>
+      <w:r>
+        <w:t>3</w:t>
+      </w:r>
+      <w:r>
+        <w:t xml:space="preserve"> How Test Cases Were Derived: </w:t>
+      </w:r>
+      <w:proofErr w:type="spellStart"/>
+      <w:r>
+        <w:t>TalkBox</w:t>
+      </w:r>
+      <w:proofErr w:type="spellEnd"/>
+      <w:r>
+        <w:t xml:space="preserve"> </w:t>
+      </w:r>
+      <w:r>
+        <w:t>Configuration</w:t>
+      </w:r>
+      <w:r>
+        <w:t xml:space="preserve"> </w:t>
+      </w:r>
+      <w:r>
+        <w:t>Log ………..</w:t>
+      </w:r>
+      <w:r>
+        <w:t xml:space="preserve">. . . . . . . </w:t>
+      </w:r>
+      <w:proofErr w:type="gramStart"/>
+      <w:r>
+        <w:t>. . . .</w:t>
+      </w:r>
+      <w:proofErr w:type="gramEnd"/>
+      <w:r>
+        <w:t xml:space="preserve"> 1</w:t>
+      </w:r>
+      <w:r>
+        <w:t>3</w:t>
+      </w:r>
+    </w:p>
+    <w:p>
+      <w:pPr>
+        <w:ind w:firstLine="720"/>
+      </w:pPr>
+    </w:p>
+    <w:p>
+      <w:pPr>
+        <w:rPr>
+          <w:b/>
+        </w:rPr>
+      </w:pPr>
+      <w:r>
+        <w:rPr>
+          <w:b/>
+        </w:rPr>
+        <w:t>5</w:t>
+      </w:r>
+      <w:r>
+        <w:rPr>
+          <w:b/>
+        </w:rPr>
+        <w:t xml:space="preserve">. </w:t>
+      </w:r>
+      <w:r>
+        <w:rPr>
+          <w:b/>
+        </w:rPr>
+        <w:t xml:space="preserve"> Test Case Implementation </w:t>
+      </w:r>
+      <w:r>
+        <w:rPr>
+          <w:b/>
+        </w:rPr>
+        <w:tab/>
+      </w:r>
+      <w:r>
+        <w:rPr>
+          <w:b/>
+        </w:rPr>
+        <w:tab/>
+      </w:r>
+      <w:r>
+        <w:rPr>
+          <w:b/>
+        </w:rPr>
+        <w:tab/>
+      </w:r>
+      <w:r>
+        <w:rPr>
+          <w:b/>
+        </w:rPr>
+        <w:tab/>
+      </w:r>
+      <w:r>
+        <w:rPr>
+          <w:b/>
+        </w:rPr>
+        <w:tab/>
+      </w:r>
+      <w:r>
+        <w:rPr>
+          <w:b/>
+        </w:rPr>
+        <w:tab/>
+      </w:r>
+      <w:r>
+        <w:rPr>
+          <w:b/>
+        </w:rPr>
+        <w:tab/>
+      </w:r>
+      <w:r>
+        <w:rPr>
+          <w:b/>
+        </w:rPr>
+        <w:tab/>
+      </w:r>
+      <w:r>
+        <w:rPr>
+          <w:b/>
+        </w:rPr>
+        <w:t xml:space="preserve">        </w:t>
+      </w:r>
+      <w:r>
+        <w:rPr>
+          <w:b/>
+        </w:rPr>
+        <w:t>1</w:t>
+      </w:r>
+      <w:r>
+        <w:rPr>
+          <w:b/>
+        </w:rPr>
+        <w:t>4</w:t>
+      </w:r>
     </w:p>
     <w:p/>
     <w:p>
@@ -803,15 +1049,10 @@
         <w:ind w:firstLine="720"/>
       </w:pPr>
       <w:r>
-        <w:t xml:space="preserve">4.1 How Test Cases Were Derived: </w:t>
-      </w:r>
-      <w:proofErr w:type="spellStart"/>
-      <w:r>
-        <w:t>TalkBox</w:t>
-      </w:r>
-      <w:proofErr w:type="spellEnd"/>
-      <w:r>
-        <w:t xml:space="preserve"> Configuration Application . . . ... . . . </w:t>
+        <w:t>5</w:t>
+      </w:r>
+      <w:r>
+        <w:t xml:space="preserve">.1 How Are Test Cases Implemented . . . . . . . . . . . . . . . . . . </w:t>
       </w:r>
       <w:proofErr w:type="gramStart"/>
       <w:r>
@@ -819,167 +1060,18 @@
       </w:r>
       <w:proofErr w:type="gramEnd"/>
       <w:r>
-        <w:t xml:space="preserve"> </w:t>
-      </w:r>
+        <w:t xml:space="preserve"> . …….. . . . . . . . . . </w:t>
+      </w:r>
+      <w:proofErr w:type="gramStart"/>
+      <w:r>
+        <w:t>..</w:t>
+      </w:r>
+      <w:proofErr w:type="gramEnd"/>
       <w:r>
         <w:t>1</w:t>
       </w:r>
       <w:r>
-        <w:t>1</w:t>
-      </w:r>
-    </w:p>
-    <w:p>
-      <w:pPr>
-        <w:ind w:firstLine="720"/>
-      </w:pPr>
-    </w:p>
-    <w:p>
-      <w:pPr>
-        <w:ind w:firstLine="720"/>
-      </w:pPr>
-      <w:r>
-        <w:t xml:space="preserve">4.2 How Test Cases Were Derived: </w:t>
-      </w:r>
-      <w:proofErr w:type="spellStart"/>
-      <w:r>
-        <w:t>TalkBox</w:t>
-      </w:r>
-      <w:proofErr w:type="spellEnd"/>
-      <w:r>
-        <w:t xml:space="preserve"> Simulator Application . . . . . . . . . . . . . . . </w:t>
-      </w:r>
-      <w:r>
-        <w:t>1</w:t>
-      </w:r>
-      <w:r>
-        <w:t>2</w:t>
-      </w:r>
-    </w:p>
-    <w:p>
-      <w:pPr>
-        <w:ind w:firstLine="720"/>
-      </w:pPr>
-    </w:p>
-    <w:p>
-      <w:pPr>
-        <w:rPr>
-          <w:b/>
-        </w:rPr>
-      </w:pPr>
-      <w:r>
-        <w:rPr>
-          <w:b/>
-        </w:rPr>
-        <w:t>5</w:t>
-      </w:r>
-      <w:r>
-        <w:rPr>
-          <w:b/>
-        </w:rPr>
-        <w:t xml:space="preserve">. </w:t>
-      </w:r>
-      <w:r>
-        <w:rPr>
-          <w:b/>
-        </w:rPr>
-        <w:t xml:space="preserve"> Test Case Implementation </w:t>
-      </w:r>
-      <w:r>
-        <w:rPr>
-          <w:b/>
-        </w:rPr>
-        <w:tab/>
-      </w:r>
-      <w:r>
-        <w:rPr>
-          <w:b/>
-        </w:rPr>
-        <w:tab/>
-      </w:r>
-      <w:r>
-        <w:rPr>
-          <w:b/>
-        </w:rPr>
-        <w:tab/>
-      </w:r>
-      <w:r>
-        <w:rPr>
-          <w:b/>
-        </w:rPr>
-        <w:tab/>
-      </w:r>
-      <w:r>
-        <w:rPr>
-          <w:b/>
-        </w:rPr>
-        <w:tab/>
-      </w:r>
-      <w:r>
-        <w:rPr>
-          <w:b/>
-        </w:rPr>
-        <w:tab/>
-      </w:r>
-      <w:r>
-        <w:rPr>
-          <w:b/>
-        </w:rPr>
-        <w:tab/>
-      </w:r>
-      <w:r>
-        <w:rPr>
-          <w:b/>
-        </w:rPr>
-        <w:tab/>
-      </w:r>
-      <w:r>
-        <w:rPr>
-          <w:b/>
-        </w:rPr>
-        <w:t xml:space="preserve">        </w:t>
-      </w:r>
-      <w:r>
-        <w:rPr>
-          <w:b/>
-        </w:rPr>
-        <w:t>1</w:t>
-      </w:r>
-      <w:r>
-        <w:rPr>
-          <w:b/>
-        </w:rPr>
-        <w:t>3</w:t>
-      </w:r>
-    </w:p>
-    <w:p/>
-    <w:p>
-      <w:pPr>
-        <w:ind w:firstLine="720"/>
-      </w:pPr>
-      <w:r>
-        <w:t>5</w:t>
-      </w:r>
-      <w:r>
-        <w:t xml:space="preserve">.1 How Are Test Cases Implemented . . . . . . . . . . . . . . . . . . </w:t>
-      </w:r>
-      <w:proofErr w:type="gramStart"/>
-      <w:r>
-        <w:t>. . . .</w:t>
-      </w:r>
-      <w:proofErr w:type="gramEnd"/>
-      <w:r>
-        <w:t xml:space="preserve"> . …….. . . . . . . . . . </w:t>
-      </w:r>
-      <w:proofErr w:type="gramStart"/>
-      <w:r>
-        <w:t>..</w:t>
-      </w:r>
-      <w:proofErr w:type="gramEnd"/>
-      <w:r>
-        <w:t>1</w:t>
-      </w:r>
-      <w:r>
-        <w:t>3</w:t>
+        <w:t>4</w:t>
       </w:r>
     </w:p>
     <w:p>
@@ -1070,7 +1162,13 @@
         <w:rPr>
           <w:b/>
         </w:rPr>
-        <w:t>16</w:t>
+        <w:t>1</w:t>
+      </w:r>
+      <w:r>
+        <w:rPr>
+          <w:b/>
+        </w:rPr>
+        <w:t>7</w:t>
       </w:r>
     </w:p>
     <w:p/>
@@ -1101,7 +1199,10 @@
         <w:t xml:space="preserve">. . . . . . . . . . . </w:t>
       </w:r>
       <w:r>
-        <w:t>16</w:t>
+        <w:t>1</w:t>
+      </w:r>
+      <w:r>
+        <w:t>7</w:t>
       </w:r>
     </w:p>
     <w:p>
@@ -1123,7 +1224,49 @@
         <w:t xml:space="preserve"> Simulator Application . . . . . . . . . . . . . . . </w:t>
       </w:r>
       <w:r>
-        <w:t>18</w:t>
+        <w:t>1</w:t>
+      </w:r>
+      <w:r>
+        <w:t>9</w:t>
+      </w:r>
+    </w:p>
+    <w:p>
+      <w:pPr>
+        <w:ind w:firstLine="720"/>
+      </w:pPr>
+      <w:r>
+        <w:t>6.</w:t>
+      </w:r>
+      <w:r>
+        <w:t>3</w:t>
+      </w:r>
+      <w:r>
+        <w:t xml:space="preserve"> Why Test Cases Are Sufficient: </w:t>
+      </w:r>
+      <w:proofErr w:type="spellStart"/>
+      <w:r>
+        <w:t>TalkBox</w:t>
+      </w:r>
+      <w:proofErr w:type="spellEnd"/>
+      <w:r>
+        <w:t xml:space="preserve"> </w:t>
+      </w:r>
+      <w:r>
+        <w:t>Configuration Log Application</w:t>
+      </w:r>
+      <w:proofErr w:type="gramStart"/>
+      <w:r>
+        <w:t xml:space="preserve"> ..</w:t>
+      </w:r>
+      <w:proofErr w:type="gramEnd"/>
+      <w:r>
+        <w:t xml:space="preserve"> </w:t>
+      </w:r>
+      <w:r>
+        <w:t>.</w:t>
+      </w:r>
+      <w:r>
+        <w:t>. . . . . . 19</w:t>
       </w:r>
     </w:p>
     <w:p>
@@ -1228,7 +1371,7 @@
         <w:rPr>
           <w:b/>
         </w:rPr>
-        <w:t>19</w:t>
+        <w:t>20</w:t>
       </w:r>
     </w:p>
     <w:p/>
@@ -1260,7 +1403,7 @@
         <w:t xml:space="preserve"> . . . . . . . . . . . . . . . . . …….. . . . . . . . . . . </w:t>
       </w:r>
       <w:r>
-        <w:t>19</w:t>
+        <w:t>20</w:t>
       </w:r>
     </w:p>
     <w:p>
@@ -1271,21 +1414,12 @@
           <w:szCs w:val="36"/>
         </w:rPr>
       </w:pPr>
-    </w:p>
-    <w:p>
-      <w:pPr>
+      <w:r>
         <w:rPr>
           <w:b/>
           <w:sz w:val="36"/>
           <w:szCs w:val="36"/>
         </w:rPr>
-      </w:pPr>
-      <w:r>
-        <w:rPr>
-          <w:b/>
-          <w:sz w:val="36"/>
-          <w:szCs w:val="36"/>
-        </w:rPr>
         <w:lastRenderedPageBreak/>
         <w:t>Chapter 1</w:t>
       </w:r>
@@ -1371,7 +1505,13 @@
       </w:r>
       <w:proofErr w:type="spellEnd"/>
       <w:r>
-        <w:t xml:space="preserve"> application. This document covers the several test cases the application has, as well as justified derivation of each of these test cases. Test case derivation is justified thoroughly for both the simulator component of the </w:t>
+        <w:t xml:space="preserve"> application. This document covers the several test cases the application has, as well as justified derivation of each of these test cases. Test case derivation is justified thoroughly for</w:t>
+      </w:r>
+      <w:r>
+        <w:t xml:space="preserve"> </w:t>
+      </w:r>
+      <w:r>
+        <w:t xml:space="preserve">the simulator component of the </w:t>
       </w:r>
       <w:proofErr w:type="spellStart"/>
       <w:r>
@@ -1379,7 +1519,21 @@
       </w:r>
       <w:proofErr w:type="spellEnd"/>
       <w:r>
-        <w:t xml:space="preserve">, as well as the configuration application component. The sufficiency of each test case is provided through this document </w:t>
+        <w:t>, the configuration application component</w:t>
+      </w:r>
+      <w:r>
+        <w:t xml:space="preserve">, as well as the </w:t>
+      </w:r>
+      <w:proofErr w:type="spellStart"/>
+      <w:r>
+        <w:t>TalkBox</w:t>
+      </w:r>
+      <w:proofErr w:type="spellEnd"/>
+      <w:r>
+        <w:t xml:space="preserve"> Configuration Log component</w:t>
+      </w:r>
+      <w:r>
+        <w:t xml:space="preserve">. The sufficiency of each test case is provided through this document </w:t>
       </w:r>
       <w:r>
         <w:t>as well as</w:t>
@@ -1583,16 +1737,16 @@
         <w:t xml:space="preserve">In the Test Case Sufficiency chapter of this document, a justification for each test case from the Test Case Derivation chapter is provided. There are </w:t>
       </w:r>
       <w:r>
-        <w:t>Three</w:t>
+        <w:t>t</w:t>
+      </w:r>
+      <w:r>
+        <w:t>hree</w:t>
       </w:r>
       <w:r>
         <w:t xml:space="preserve"> subsections to the Test Case Sufficiency chapter, one for the </w:t>
       </w:r>
       <w:r>
-        <w:t>configuration,</w:t>
-      </w:r>
-      <w:r>
-        <w:t xml:space="preserve"> one for the simulator application, and one for the </w:t>
+        <w:t xml:space="preserve">configuration, one for the simulator application, and one for the </w:t>
       </w:r>
       <w:proofErr w:type="spellStart"/>
       <w:r>
@@ -1621,11 +1775,44 @@
           <w:sz w:val="32"/>
         </w:rPr>
       </w:pPr>
-      <w:r>
-        <w:rPr>
-          <w:b/>
-          <w:sz w:val="32"/>
-        </w:rPr>
+    </w:p>
+    <w:p>
+      <w:pPr>
+        <w:rPr>
+          <w:b/>
+          <w:sz w:val="32"/>
+        </w:rPr>
+      </w:pPr>
+    </w:p>
+    <w:p>
+      <w:pPr>
+        <w:rPr>
+          <w:b/>
+          <w:sz w:val="32"/>
+        </w:rPr>
+      </w:pPr>
+    </w:p>
+    <w:p>
+      <w:pPr>
+        <w:rPr>
+          <w:b/>
+          <w:sz w:val="32"/>
+        </w:rPr>
+      </w:pPr>
+    </w:p>
+    <w:p>
+      <w:pPr>
+        <w:rPr>
+          <w:b/>
+          <w:sz w:val="32"/>
+        </w:rPr>
+      </w:pPr>
+      <w:r>
+        <w:rPr>
+          <w:b/>
+          <w:sz w:val="32"/>
+        </w:rPr>
+        <w:lastRenderedPageBreak/>
         <w:t>1.5</w:t>
       </w:r>
       <w:r>
@@ -1650,7 +1837,10 @@
         <w:t xml:space="preserve">In the Test Case Implementation section of this document, a description of how each test case is implemented is provided. There are </w:t>
       </w:r>
       <w:r>
-        <w:t>Three</w:t>
+        <w:t>t</w:t>
+      </w:r>
+      <w:r>
+        <w:t>hree</w:t>
       </w:r>
       <w:r>
         <w:t xml:space="preserve"> subsections to the Test Case Implementation chapter</w:t>
@@ -1678,15 +1868,15 @@
         <w:t>. In each of these subsections, the respective applications test case implementations are shown and justified.</w:t>
       </w:r>
     </w:p>
-    <w:p/>
-    <w:p/>
-    <w:p>
-      <w:pPr>
-        <w:rPr>
-          <w:b/>
-          <w:sz w:val="32"/>
-        </w:rPr>
-      </w:pPr>
+    <w:p>
+      <w:pPr>
+        <w:rPr>
+          <w:b/>
+          <w:sz w:val="32"/>
+        </w:rPr>
+      </w:pPr>
+    </w:p>
+    <w:p>
       <w:r>
         <w:rPr>
           <w:b/>
@@ -4778,8 +4968,6 @@
               </w:rPr>
               <w:t xml:space="preserve"> simulator log in the configuration application.</w:t>
             </w:r>
-            <w:bookmarkStart w:id="0" w:name="_GoBack"/>
-            <w:bookmarkEnd w:id="0"/>
           </w:p>
         </w:tc>
       </w:tr>
@@ -6602,6 +6790,762 @@
       <w:pPr>
         <w:rPr>
           <w:b/>
+          <w:sz w:val="40"/>
+        </w:rPr>
+      </w:pPr>
+      <w:r>
+        <w:rPr>
+          <w:b/>
+          <w:sz w:val="40"/>
+        </w:rPr>
+        <w:lastRenderedPageBreak/>
+        <w:t>3.</w:t>
+      </w:r>
+      <w:r>
+        <w:rPr>
+          <w:b/>
+          <w:sz w:val="40"/>
+        </w:rPr>
+        <w:t>3</w:t>
+      </w:r>
+      <w:r>
+        <w:rPr>
+          <w:b/>
+          <w:sz w:val="32"/>
+        </w:rPr>
+        <w:tab/>
+      </w:r>
+      <w:proofErr w:type="spellStart"/>
+      <w:r>
+        <w:rPr>
+          <w:b/>
+          <w:sz w:val="40"/>
+        </w:rPr>
+        <w:t>TalkBox</w:t>
+      </w:r>
+      <w:proofErr w:type="spellEnd"/>
+      <w:r>
+        <w:rPr>
+          <w:b/>
+          <w:sz w:val="40"/>
+        </w:rPr>
+        <w:t xml:space="preserve"> </w:t>
+      </w:r>
+      <w:r>
+        <w:rPr>
+          <w:b/>
+          <w:sz w:val="40"/>
+        </w:rPr>
+        <w:t>Configuration Log (TBCLOG)</w:t>
+      </w:r>
+    </w:p>
+    <w:p>
+      <w:pPr>
+        <w:rPr>
+          <w:b/>
+          <w:sz w:val="32"/>
+        </w:rPr>
+      </w:pPr>
+    </w:p>
+    <w:p>
+      <w:pPr>
+        <w:rPr>
+          <w:b/>
+          <w:sz w:val="32"/>
+        </w:rPr>
+      </w:pPr>
+      <w:proofErr w:type="spellStart"/>
+      <w:r>
+        <w:rPr>
+          <w:b/>
+          <w:sz w:val="32"/>
+        </w:rPr>
+        <w:t>TalkBox</w:t>
+      </w:r>
+      <w:proofErr w:type="spellEnd"/>
+      <w:r>
+        <w:rPr>
+          <w:b/>
+          <w:sz w:val="32"/>
+        </w:rPr>
+        <w:t xml:space="preserve"> Configuration Log tests (</w:t>
+      </w:r>
+      <w:proofErr w:type="spellStart"/>
+      <w:r>
+        <w:rPr>
+          <w:b/>
+          <w:sz w:val="32"/>
+        </w:rPr>
+        <w:t>TBCLogTest</w:t>
+      </w:r>
+      <w:proofErr w:type="spellEnd"/>
+      <w:r>
+        <w:rPr>
+          <w:b/>
+          <w:sz w:val="32"/>
+        </w:rPr>
+        <w:t xml:space="preserve">): </w:t>
+      </w:r>
+    </w:p>
+    <w:p>
+      <w:pPr>
+        <w:rPr>
+          <w:b/>
+          <w:sz w:val="32"/>
+        </w:rPr>
+      </w:pPr>
+    </w:p>
+    <w:tbl>
+      <w:tblPr>
+        <w:tblStyle w:val="TableGrid"/>
+        <w:tblW w:w="0" w:type="auto"/>
+        <w:tblLook w:val="04A0" w:firstRow="1" w:lastRow="0" w:firstColumn="1" w:lastColumn="0" w:noHBand="0" w:noVBand="1"/>
+      </w:tblPr>
+      <w:tblGrid>
+        <w:gridCol w:w="3116"/>
+        <w:gridCol w:w="3117"/>
+        <w:gridCol w:w="3117"/>
+      </w:tblGrid>
+      <w:tr>
+        <w:tc>
+          <w:tcPr>
+            <w:tcW w:w="3116" w:type="dxa"/>
+          </w:tcPr>
+          <w:p>
+            <w:pPr>
+              <w:rPr>
+                <w:b/>
+                <w:sz w:val="28"/>
+                <w:szCs w:val="28"/>
+              </w:rPr>
+            </w:pPr>
+            <w:r>
+              <w:rPr>
+                <w:b/>
+                <w:sz w:val="28"/>
+                <w:szCs w:val="28"/>
+              </w:rPr>
+              <w:t>Tests</w:t>
+            </w:r>
+          </w:p>
+          <w:p>
+            <w:pPr>
+              <w:rPr>
+                <w:b/>
+                <w:sz w:val="28"/>
+                <w:szCs w:val="28"/>
+              </w:rPr>
+            </w:pPr>
+          </w:p>
+        </w:tc>
+        <w:tc>
+          <w:tcPr>
+            <w:tcW w:w="3117" w:type="dxa"/>
+          </w:tcPr>
+          <w:p>
+            <w:pPr>
+              <w:rPr>
+                <w:b/>
+                <w:sz w:val="28"/>
+                <w:szCs w:val="28"/>
+              </w:rPr>
+            </w:pPr>
+            <w:r>
+              <w:rPr>
+                <w:b/>
+                <w:sz w:val="28"/>
+                <w:szCs w:val="28"/>
+              </w:rPr>
+              <w:t xml:space="preserve">Pass / Fail </w:t>
+            </w:r>
+          </w:p>
+        </w:tc>
+        <w:tc>
+          <w:tcPr>
+            <w:tcW w:w="3117" w:type="dxa"/>
+          </w:tcPr>
+          <w:p>
+            <w:pPr>
+              <w:rPr>
+                <w:b/>
+                <w:sz w:val="28"/>
+                <w:szCs w:val="28"/>
+              </w:rPr>
+            </w:pPr>
+            <w:r>
+              <w:rPr>
+                <w:b/>
+                <w:sz w:val="28"/>
+                <w:szCs w:val="28"/>
+              </w:rPr>
+              <w:t>Comments</w:t>
+            </w:r>
+          </w:p>
+        </w:tc>
+      </w:tr>
+      <w:tr>
+        <w:tc>
+          <w:tcPr>
+            <w:tcW w:w="3116" w:type="dxa"/>
+          </w:tcPr>
+          <w:p>
+            <w:pPr>
+              <w:rPr>
+                <w:sz w:val="28"/>
+                <w:szCs w:val="28"/>
+              </w:rPr>
+            </w:pPr>
+            <w:proofErr w:type="gramStart"/>
+            <w:r>
+              <w:rPr>
+                <w:sz w:val="28"/>
+                <w:szCs w:val="28"/>
+              </w:rPr>
+              <w:t>setup(</w:t>
+            </w:r>
+            <w:proofErr w:type="gramEnd"/>
+            <w:r>
+              <w:rPr>
+                <w:sz w:val="28"/>
+                <w:szCs w:val="28"/>
+              </w:rPr>
+              <w:t>)</w:t>
+            </w:r>
+          </w:p>
+          <w:p>
+            <w:pPr>
+              <w:rPr>
+                <w:b/>
+                <w:sz w:val="28"/>
+                <w:szCs w:val="28"/>
+              </w:rPr>
+            </w:pPr>
+          </w:p>
+        </w:tc>
+        <w:tc>
+          <w:tcPr>
+            <w:tcW w:w="3117" w:type="dxa"/>
+          </w:tcPr>
+          <w:p>
+            <w:pPr>
+              <w:rPr>
+                <w:sz w:val="28"/>
+                <w:szCs w:val="28"/>
+              </w:rPr>
+            </w:pPr>
+            <w:r>
+              <w:rPr>
+                <w:sz w:val="28"/>
+                <w:szCs w:val="28"/>
+              </w:rPr>
+              <w:t>Pass</w:t>
+            </w:r>
+          </w:p>
+        </w:tc>
+        <w:tc>
+          <w:tcPr>
+            <w:tcW w:w="3117" w:type="dxa"/>
+          </w:tcPr>
+          <w:p>
+            <w:pPr>
+              <w:rPr>
+                <w:b/>
+                <w:sz w:val="28"/>
+                <w:szCs w:val="28"/>
+              </w:rPr>
+            </w:pPr>
+            <w:r>
+              <w:rPr>
+                <w:sz w:val="28"/>
+                <w:szCs w:val="28"/>
+              </w:rPr>
+              <w:t>Setting up objects and fields.</w:t>
+            </w:r>
+          </w:p>
+        </w:tc>
+      </w:tr>
+      <w:tr>
+        <w:tc>
+          <w:tcPr>
+            <w:tcW w:w="3116" w:type="dxa"/>
+          </w:tcPr>
+          <w:p>
+            <w:pPr>
+              <w:rPr>
+                <w:sz w:val="28"/>
+                <w:szCs w:val="28"/>
+              </w:rPr>
+            </w:pPr>
+            <w:proofErr w:type="spellStart"/>
+            <w:proofErr w:type="gramStart"/>
+            <w:r>
+              <w:rPr>
+                <w:sz w:val="28"/>
+                <w:szCs w:val="28"/>
+              </w:rPr>
+              <w:t>nextLogPrevLog</w:t>
+            </w:r>
+            <w:proofErr w:type="spellEnd"/>
+            <w:r>
+              <w:rPr>
+                <w:sz w:val="28"/>
+                <w:szCs w:val="28"/>
+              </w:rPr>
+              <w:t>(</w:t>
+            </w:r>
+            <w:proofErr w:type="gramEnd"/>
+            <w:r>
+              <w:rPr>
+                <w:sz w:val="28"/>
+                <w:szCs w:val="28"/>
+              </w:rPr>
+              <w:t>)</w:t>
+            </w:r>
+          </w:p>
+          <w:p>
+            <w:pPr>
+              <w:rPr>
+                <w:b/>
+                <w:sz w:val="28"/>
+                <w:szCs w:val="28"/>
+              </w:rPr>
+            </w:pPr>
+          </w:p>
+        </w:tc>
+        <w:tc>
+          <w:tcPr>
+            <w:tcW w:w="3117" w:type="dxa"/>
+          </w:tcPr>
+          <w:p>
+            <w:pPr>
+              <w:rPr>
+                <w:sz w:val="28"/>
+                <w:szCs w:val="28"/>
+              </w:rPr>
+            </w:pPr>
+            <w:r>
+              <w:rPr>
+                <w:sz w:val="28"/>
+                <w:szCs w:val="28"/>
+              </w:rPr>
+              <w:t>Pass</w:t>
+            </w:r>
+          </w:p>
+        </w:tc>
+        <w:tc>
+          <w:tcPr>
+            <w:tcW w:w="3117" w:type="dxa"/>
+          </w:tcPr>
+          <w:p>
+            <w:pPr>
+              <w:rPr>
+                <w:sz w:val="28"/>
+                <w:szCs w:val="28"/>
+              </w:rPr>
+            </w:pPr>
+            <w:r>
+              <w:rPr>
+                <w:sz w:val="28"/>
+                <w:szCs w:val="28"/>
+              </w:rPr>
+              <w:t>Testing next log and previous log button functionalities in this application.</w:t>
+            </w:r>
+            <w:r>
+              <w:rPr>
+                <w:sz w:val="28"/>
+                <w:szCs w:val="28"/>
+              </w:rPr>
+              <w:t xml:space="preserve"> </w:t>
+            </w:r>
+          </w:p>
+        </w:tc>
+      </w:tr>
+      <w:tr>
+        <w:tc>
+          <w:tcPr>
+            <w:tcW w:w="3116" w:type="dxa"/>
+          </w:tcPr>
+          <w:p>
+            <w:pPr>
+              <w:rPr>
+                <w:b/>
+                <w:sz w:val="28"/>
+                <w:szCs w:val="28"/>
+              </w:rPr>
+            </w:pPr>
+          </w:p>
+          <w:p>
+            <w:pPr>
+              <w:rPr>
+                <w:sz w:val="28"/>
+                <w:szCs w:val="28"/>
+              </w:rPr>
+            </w:pPr>
+            <w:proofErr w:type="spellStart"/>
+            <w:proofErr w:type="gramStart"/>
+            <w:r>
+              <w:rPr>
+                <w:sz w:val="28"/>
+                <w:szCs w:val="28"/>
+              </w:rPr>
+              <w:t>loadLogTest</w:t>
+            </w:r>
+            <w:proofErr w:type="spellEnd"/>
+            <w:r>
+              <w:rPr>
+                <w:sz w:val="28"/>
+                <w:szCs w:val="28"/>
+              </w:rPr>
+              <w:t>(</w:t>
+            </w:r>
+            <w:proofErr w:type="gramEnd"/>
+            <w:r>
+              <w:rPr>
+                <w:sz w:val="28"/>
+                <w:szCs w:val="28"/>
+              </w:rPr>
+              <w:t>)</w:t>
+            </w:r>
+          </w:p>
+        </w:tc>
+        <w:tc>
+          <w:tcPr>
+            <w:tcW w:w="3117" w:type="dxa"/>
+          </w:tcPr>
+          <w:p>
+            <w:pPr>
+              <w:rPr>
+                <w:sz w:val="28"/>
+                <w:szCs w:val="28"/>
+              </w:rPr>
+            </w:pPr>
+            <w:r>
+              <w:rPr>
+                <w:sz w:val="28"/>
+                <w:szCs w:val="28"/>
+              </w:rPr>
+              <w:t>Pass</w:t>
+            </w:r>
+          </w:p>
+        </w:tc>
+        <w:tc>
+          <w:tcPr>
+            <w:tcW w:w="3117" w:type="dxa"/>
+          </w:tcPr>
+          <w:p>
+            <w:pPr>
+              <w:rPr>
+                <w:sz w:val="28"/>
+                <w:szCs w:val="28"/>
+              </w:rPr>
+            </w:pPr>
+            <w:r>
+              <w:rPr>
+                <w:sz w:val="28"/>
+                <w:szCs w:val="28"/>
+              </w:rPr>
+              <w:t>Testing loading log functionality foe the load log button in this application</w:t>
+            </w:r>
+          </w:p>
+        </w:tc>
+      </w:tr>
+      <w:tr>
+        <w:tc>
+          <w:tcPr>
+            <w:tcW w:w="3116" w:type="dxa"/>
+          </w:tcPr>
+          <w:p>
+            <w:pPr>
+              <w:rPr>
+                <w:b/>
+                <w:sz w:val="28"/>
+                <w:szCs w:val="28"/>
+              </w:rPr>
+            </w:pPr>
+          </w:p>
+          <w:p>
+            <w:pPr>
+              <w:rPr>
+                <w:b/>
+                <w:sz w:val="28"/>
+                <w:szCs w:val="28"/>
+              </w:rPr>
+            </w:pPr>
+          </w:p>
+        </w:tc>
+        <w:tc>
+          <w:tcPr>
+            <w:tcW w:w="3117" w:type="dxa"/>
+          </w:tcPr>
+          <w:p>
+            <w:pPr>
+              <w:rPr>
+                <w:b/>
+                <w:sz w:val="28"/>
+                <w:szCs w:val="28"/>
+              </w:rPr>
+            </w:pPr>
+          </w:p>
+        </w:tc>
+        <w:tc>
+          <w:tcPr>
+            <w:tcW w:w="3117" w:type="dxa"/>
+          </w:tcPr>
+          <w:p>
+            <w:pPr>
+              <w:rPr>
+                <w:b/>
+                <w:sz w:val="28"/>
+                <w:szCs w:val="28"/>
+              </w:rPr>
+            </w:pPr>
+          </w:p>
+        </w:tc>
+      </w:tr>
+      <w:tr>
+        <w:tc>
+          <w:tcPr>
+            <w:tcW w:w="3116" w:type="dxa"/>
+          </w:tcPr>
+          <w:p>
+            <w:pPr>
+              <w:rPr>
+                <w:b/>
+                <w:sz w:val="28"/>
+                <w:szCs w:val="28"/>
+              </w:rPr>
+            </w:pPr>
+          </w:p>
+          <w:p>
+            <w:pPr>
+              <w:rPr>
+                <w:b/>
+                <w:sz w:val="28"/>
+                <w:szCs w:val="28"/>
+              </w:rPr>
+            </w:pPr>
+          </w:p>
+        </w:tc>
+        <w:tc>
+          <w:tcPr>
+            <w:tcW w:w="3117" w:type="dxa"/>
+          </w:tcPr>
+          <w:p>
+            <w:pPr>
+              <w:rPr>
+                <w:b/>
+                <w:sz w:val="28"/>
+                <w:szCs w:val="28"/>
+              </w:rPr>
+            </w:pPr>
+          </w:p>
+        </w:tc>
+        <w:tc>
+          <w:tcPr>
+            <w:tcW w:w="3117" w:type="dxa"/>
+          </w:tcPr>
+          <w:p>
+            <w:pPr>
+              <w:rPr>
+                <w:b/>
+                <w:sz w:val="28"/>
+                <w:szCs w:val="28"/>
+              </w:rPr>
+            </w:pPr>
+          </w:p>
+        </w:tc>
+      </w:tr>
+      <w:tr>
+        <w:tc>
+          <w:tcPr>
+            <w:tcW w:w="3116" w:type="dxa"/>
+          </w:tcPr>
+          <w:p>
+            <w:pPr>
+              <w:rPr>
+                <w:b/>
+                <w:sz w:val="28"/>
+                <w:szCs w:val="28"/>
+              </w:rPr>
+            </w:pPr>
+          </w:p>
+          <w:p>
+            <w:pPr>
+              <w:rPr>
+                <w:b/>
+                <w:sz w:val="28"/>
+                <w:szCs w:val="28"/>
+              </w:rPr>
+            </w:pPr>
+          </w:p>
+        </w:tc>
+        <w:tc>
+          <w:tcPr>
+            <w:tcW w:w="3117" w:type="dxa"/>
+          </w:tcPr>
+          <w:p>
+            <w:pPr>
+              <w:rPr>
+                <w:b/>
+                <w:sz w:val="28"/>
+                <w:szCs w:val="28"/>
+              </w:rPr>
+            </w:pPr>
+          </w:p>
+        </w:tc>
+        <w:tc>
+          <w:tcPr>
+            <w:tcW w:w="3117" w:type="dxa"/>
+          </w:tcPr>
+          <w:p>
+            <w:pPr>
+              <w:rPr>
+                <w:b/>
+                <w:sz w:val="28"/>
+                <w:szCs w:val="28"/>
+              </w:rPr>
+            </w:pPr>
+          </w:p>
+        </w:tc>
+      </w:tr>
+      <w:tr>
+        <w:tc>
+          <w:tcPr>
+            <w:tcW w:w="3116" w:type="dxa"/>
+          </w:tcPr>
+          <w:p>
+            <w:pPr>
+              <w:rPr>
+                <w:b/>
+                <w:sz w:val="28"/>
+                <w:szCs w:val="28"/>
+              </w:rPr>
+            </w:pPr>
+          </w:p>
+          <w:p>
+            <w:pPr>
+              <w:rPr>
+                <w:b/>
+                <w:sz w:val="28"/>
+                <w:szCs w:val="28"/>
+              </w:rPr>
+            </w:pPr>
+          </w:p>
+        </w:tc>
+        <w:tc>
+          <w:tcPr>
+            <w:tcW w:w="3117" w:type="dxa"/>
+          </w:tcPr>
+          <w:p>
+            <w:pPr>
+              <w:rPr>
+                <w:b/>
+                <w:sz w:val="28"/>
+                <w:szCs w:val="28"/>
+              </w:rPr>
+            </w:pPr>
+          </w:p>
+        </w:tc>
+        <w:tc>
+          <w:tcPr>
+            <w:tcW w:w="3117" w:type="dxa"/>
+          </w:tcPr>
+          <w:p>
+            <w:pPr>
+              <w:rPr>
+                <w:b/>
+                <w:sz w:val="28"/>
+                <w:szCs w:val="28"/>
+              </w:rPr>
+            </w:pPr>
+          </w:p>
+        </w:tc>
+      </w:tr>
+    </w:tbl>
+    <w:p>
+      <w:pPr>
+        <w:rPr>
+          <w:b/>
+          <w:sz w:val="28"/>
+          <w:szCs w:val="28"/>
+        </w:rPr>
+      </w:pPr>
+    </w:p>
+    <w:p>
+      <w:pPr>
+        <w:rPr>
+          <w:b/>
+          <w:sz w:val="32"/>
+        </w:rPr>
+      </w:pPr>
+    </w:p>
+    <w:p>
+      <w:pPr>
+        <w:rPr>
+          <w:b/>
+          <w:sz w:val="48"/>
+          <w:szCs w:val="48"/>
+        </w:rPr>
+      </w:pPr>
+    </w:p>
+    <w:p>
+      <w:pPr>
+        <w:rPr>
+          <w:b/>
+          <w:sz w:val="48"/>
+          <w:szCs w:val="48"/>
+        </w:rPr>
+      </w:pPr>
+    </w:p>
+    <w:p>
+      <w:pPr>
+        <w:rPr>
+          <w:b/>
+          <w:sz w:val="48"/>
+          <w:szCs w:val="48"/>
+        </w:rPr>
+      </w:pPr>
+    </w:p>
+    <w:p>
+      <w:pPr>
+        <w:rPr>
+          <w:b/>
+          <w:sz w:val="48"/>
+          <w:szCs w:val="48"/>
+        </w:rPr>
+      </w:pPr>
+    </w:p>
+    <w:p>
+      <w:pPr>
+        <w:rPr>
+          <w:b/>
+          <w:sz w:val="48"/>
+          <w:szCs w:val="48"/>
+        </w:rPr>
+      </w:pPr>
+    </w:p>
+    <w:p>
+      <w:pPr>
+        <w:rPr>
+          <w:b/>
+          <w:sz w:val="48"/>
+          <w:szCs w:val="48"/>
+        </w:rPr>
+      </w:pPr>
+    </w:p>
+    <w:p>
+      <w:pPr>
+        <w:rPr>
+          <w:b/>
+          <w:sz w:val="48"/>
+          <w:szCs w:val="48"/>
+        </w:rPr>
+      </w:pPr>
+    </w:p>
+    <w:p>
+      <w:pPr>
+        <w:rPr>
+          <w:b/>
           <w:sz w:val="36"/>
           <w:szCs w:val="36"/>
         </w:rPr>
@@ -7244,6 +8188,233 @@
       <w:pPr>
         <w:rPr>
           <w:b/>
+          <w:sz w:val="32"/>
+          <w:szCs w:val="32"/>
+        </w:rPr>
+      </w:pPr>
+      <w:r>
+        <w:rPr>
+          <w:b/>
+          <w:sz w:val="32"/>
+          <w:szCs w:val="32"/>
+        </w:rPr>
+        <w:t>4.</w:t>
+      </w:r>
+      <w:r>
+        <w:rPr>
+          <w:b/>
+          <w:sz w:val="32"/>
+          <w:szCs w:val="32"/>
+        </w:rPr>
+        <w:t>3</w:t>
+      </w:r>
+      <w:r>
+        <w:rPr>
+          <w:b/>
+          <w:sz w:val="32"/>
+          <w:szCs w:val="32"/>
+        </w:rPr>
+        <w:t xml:space="preserve"> </w:t>
+      </w:r>
+      <w:r>
+        <w:rPr>
+          <w:b/>
+          <w:sz w:val="32"/>
+          <w:szCs w:val="32"/>
+        </w:rPr>
+        <w:tab/>
+        <w:t xml:space="preserve">How Test Cases Were Derived: </w:t>
+      </w:r>
+      <w:proofErr w:type="spellStart"/>
+      <w:r>
+        <w:rPr>
+          <w:b/>
+          <w:sz w:val="32"/>
+          <w:szCs w:val="32"/>
+        </w:rPr>
+        <w:t>TalkBox</w:t>
+      </w:r>
+      <w:proofErr w:type="spellEnd"/>
+      <w:r>
+        <w:rPr>
+          <w:b/>
+          <w:sz w:val="32"/>
+          <w:szCs w:val="32"/>
+        </w:rPr>
+        <w:t xml:space="preserve"> </w:t>
+      </w:r>
+      <w:r>
+        <w:rPr>
+          <w:b/>
+          <w:sz w:val="32"/>
+          <w:szCs w:val="32"/>
+        </w:rPr>
+        <w:t>Conf</w:t>
+      </w:r>
+      <w:r>
+        <w:rPr>
+          <w:b/>
+          <w:sz w:val="32"/>
+          <w:szCs w:val="32"/>
+        </w:rPr>
+        <w:t>i</w:t>
+      </w:r>
+      <w:r>
+        <w:rPr>
+          <w:b/>
+          <w:sz w:val="32"/>
+          <w:szCs w:val="32"/>
+        </w:rPr>
+        <w:t>g</w:t>
+      </w:r>
+      <w:r>
+        <w:rPr>
+          <w:b/>
+          <w:sz w:val="32"/>
+          <w:szCs w:val="32"/>
+        </w:rPr>
+        <w:t>u</w:t>
+      </w:r>
+      <w:r>
+        <w:rPr>
+          <w:b/>
+          <w:sz w:val="32"/>
+          <w:szCs w:val="32"/>
+        </w:rPr>
+        <w:t>ration Log Application</w:t>
+      </w:r>
+    </w:p>
+    <w:p>
+      <w:pPr>
+        <w:rPr>
+          <w:b/>
+          <w:sz w:val="32"/>
+          <w:szCs w:val="32"/>
+        </w:rPr>
+      </w:pPr>
+    </w:p>
+    <w:p>
+      <w:pPr>
+        <w:rPr>
+          <w:b/>
+          <w:szCs w:val="32"/>
+          <w:u w:val="single"/>
+        </w:rPr>
+      </w:pPr>
+      <w:proofErr w:type="spellStart"/>
+      <w:r>
+        <w:rPr>
+          <w:b/>
+          <w:szCs w:val="32"/>
+          <w:u w:val="single"/>
+        </w:rPr>
+        <w:t>TBCLogTest</w:t>
+      </w:r>
+      <w:proofErr w:type="spellEnd"/>
+      <w:r>
+        <w:rPr>
+          <w:b/>
+          <w:szCs w:val="32"/>
+          <w:u w:val="single"/>
+        </w:rPr>
+        <w:t>:</w:t>
+      </w:r>
+    </w:p>
+    <w:p>
+      <w:pPr>
+        <w:rPr>
+          <w:szCs w:val="32"/>
+        </w:rPr>
+      </w:pPr>
+    </w:p>
+    <w:p>
+      <w:pPr>
+        <w:rPr>
+          <w:szCs w:val="32"/>
+        </w:rPr>
+      </w:pPr>
+      <w:r>
+        <w:rPr>
+          <w:szCs w:val="32"/>
+        </w:rPr>
+        <w:t xml:space="preserve">The </w:t>
+      </w:r>
+      <w:proofErr w:type="spellStart"/>
+      <w:r>
+        <w:rPr>
+          <w:szCs w:val="32"/>
+        </w:rPr>
+        <w:t>TBCLog</w:t>
+      </w:r>
+      <w:proofErr w:type="spellEnd"/>
+      <w:r>
+        <w:rPr>
+          <w:szCs w:val="32"/>
+        </w:rPr>
+        <w:t xml:space="preserve"> test cases were specifically tailored towards this application and its features. The tests for this application are derived by taking into consideration the key functionality of this application. This application is to display the logs of the </w:t>
+      </w:r>
+      <w:proofErr w:type="spellStart"/>
+      <w:r>
+        <w:rPr>
+          <w:szCs w:val="32"/>
+        </w:rPr>
+        <w:t>TalkBox</w:t>
+      </w:r>
+      <w:proofErr w:type="spellEnd"/>
+      <w:r>
+        <w:rPr>
+          <w:szCs w:val="32"/>
+        </w:rPr>
+        <w:t xml:space="preserve"> Configuration Application, and thus its respective functionalities must be tested as such. There must be methods for texting the next log and previous log functionalities of the application and the a </w:t>
+      </w:r>
+      <w:proofErr w:type="spellStart"/>
+      <w:proofErr w:type="gramStart"/>
+      <w:r>
+        <w:rPr>
+          <w:szCs w:val="32"/>
+        </w:rPr>
+        <w:t>nextLogPrevLogTest</w:t>
+      </w:r>
+      <w:proofErr w:type="spellEnd"/>
+      <w:r>
+        <w:rPr>
+          <w:szCs w:val="32"/>
+        </w:rPr>
+        <w:t>(</w:t>
+      </w:r>
+      <w:proofErr w:type="gramEnd"/>
+      <w:r>
+        <w:rPr>
+          <w:szCs w:val="32"/>
+        </w:rPr>
+        <w:t xml:space="preserve">) is implemented as such. There must also be a method to test the loading logs functionality of this application and thus the </w:t>
+      </w:r>
+      <w:proofErr w:type="spellStart"/>
+      <w:r>
+        <w:rPr>
+          <w:szCs w:val="32"/>
+        </w:rPr>
+        <w:t>loadLogTest</w:t>
+      </w:r>
+      <w:proofErr w:type="spellEnd"/>
+      <w:r>
+        <w:rPr>
+          <w:szCs w:val="32"/>
+        </w:rPr>
+        <w:t xml:space="preserve"> () is implemented as such. </w:t>
+      </w:r>
+    </w:p>
+    <w:p>
+      <w:pPr>
+        <w:rPr>
+          <w:szCs w:val="32"/>
+        </w:rPr>
+      </w:pPr>
+    </w:p>
+    <w:p>
+      <w:pPr>
+        <w:rPr>
+          <w:b/>
           <w:sz w:val="48"/>
           <w:szCs w:val="48"/>
         </w:rPr>
@@ -8083,6 +9254,168 @@
       <w:pPr>
         <w:rPr>
           <w:b/>
+          <w:szCs w:val="32"/>
+          <w:u w:val="single"/>
+        </w:rPr>
+      </w:pPr>
+      <w:proofErr w:type="spellStart"/>
+      <w:r>
+        <w:rPr>
+          <w:b/>
+          <w:szCs w:val="32"/>
+          <w:u w:val="single"/>
+        </w:rPr>
+        <w:t>TBCLogTest</w:t>
+      </w:r>
+      <w:proofErr w:type="spellEnd"/>
+      <w:r>
+        <w:rPr>
+          <w:b/>
+          <w:szCs w:val="32"/>
+          <w:u w:val="single"/>
+        </w:rPr>
+        <w:t>:</w:t>
+      </w:r>
+    </w:p>
+    <w:p>
+      <w:pPr>
+        <w:rPr>
+          <w:szCs w:val="32"/>
+        </w:rPr>
+      </w:pPr>
+    </w:p>
+    <w:p>
+      <w:proofErr w:type="spellStart"/>
+      <w:proofErr w:type="gramStart"/>
+      <w:r>
+        <w:t>setUp</w:t>
+      </w:r>
+      <w:proofErr w:type="spellEnd"/>
+      <w:r>
+        <w:t>(</w:t>
+      </w:r>
+      <w:proofErr w:type="gramEnd"/>
+      <w:r>
+        <w:t xml:space="preserve">): A configurator object is created. This object is needed to test the </w:t>
+      </w:r>
+      <w:r>
+        <w:t xml:space="preserve">Log application as it </w:t>
+      </w:r>
+      <w:proofErr w:type="spellStart"/>
+      <w:r>
+        <w:t>replies</w:t>
+      </w:r>
+      <w:proofErr w:type="spellEnd"/>
+      <w:r>
+        <w:t xml:space="preserve"> on the configuration applications logs. </w:t>
+      </w:r>
+      <w:r>
+        <w:t xml:space="preserve"> </w:t>
+      </w:r>
+      <w:r>
+        <w:t xml:space="preserve">A </w:t>
+      </w:r>
+      <w:proofErr w:type="spellStart"/>
+      <w:r>
+        <w:t>TBCLog</w:t>
+      </w:r>
+      <w:proofErr w:type="spellEnd"/>
+      <w:r>
+        <w:t xml:space="preserve"> object is also created to help test the functionality of the </w:t>
+      </w:r>
+      <w:proofErr w:type="spellStart"/>
+      <w:r>
+        <w:t>TBCLog</w:t>
+      </w:r>
+      <w:proofErr w:type="spellEnd"/>
+      <w:r>
+        <w:t xml:space="preserve"> app.</w:t>
+      </w:r>
+    </w:p>
+    <w:p/>
+    <w:p>
+      <w:proofErr w:type="spellStart"/>
+      <w:proofErr w:type="gramStart"/>
+      <w:r>
+        <w:t>nextLogPrevLog</w:t>
+      </w:r>
+      <w:proofErr w:type="spellEnd"/>
+      <w:r>
+        <w:t>(</w:t>
+      </w:r>
+      <w:proofErr w:type="gramEnd"/>
+      <w:r>
+        <w:t xml:space="preserve">): The user is able to </w:t>
+      </w:r>
+      <w:proofErr w:type="spellStart"/>
+      <w:r>
+        <w:t>naviagate</w:t>
+      </w:r>
+      <w:proofErr w:type="spellEnd"/>
+      <w:r>
+        <w:t xml:space="preserve"> to different configuration application logs bases o </w:t>
+      </w:r>
+      <w:proofErr w:type="spellStart"/>
+      <w:r>
+        <w:t>nthe</w:t>
+      </w:r>
+      <w:proofErr w:type="spellEnd"/>
+      <w:r>
+        <w:t xml:space="preserve"> time that the log was </w:t>
+      </w:r>
+      <w:proofErr w:type="spellStart"/>
+      <w:r>
+        <w:t>created.</w:t>
+      </w:r>
+      <w:proofErr w:type="spellEnd"/>
+      <w:r>
+        <w:t xml:space="preserve"> </w:t>
+      </w:r>
+      <w:proofErr w:type="gramStart"/>
+      <w:r>
+        <w:t>Thus</w:t>
+      </w:r>
+      <w:proofErr w:type="gramEnd"/>
+      <w:r>
+        <w:t xml:space="preserve"> they are given next log and previous log button to do so respectively. This method allows a testing of these buttons and tests if the text area that displays the logs changes accordingly when next log or previous log is clicked. </w:t>
+      </w:r>
+    </w:p>
+    <w:p/>
+    <w:p>
+      <w:proofErr w:type="spellStart"/>
+      <w:proofErr w:type="gramStart"/>
+      <w:r>
+        <w:t>loadLogTest</w:t>
+      </w:r>
+      <w:proofErr w:type="spellEnd"/>
+      <w:r>
+        <w:t>(</w:t>
+      </w:r>
+      <w:proofErr w:type="gramEnd"/>
+      <w:r>
+        <w:t xml:space="preserve">) : The user is able to load logs from the </w:t>
+      </w:r>
+      <w:proofErr w:type="spellStart"/>
+      <w:r>
+        <w:t>TalkBoxData</w:t>
+      </w:r>
+      <w:proofErr w:type="spellEnd"/>
+      <w:r>
+        <w:t xml:space="preserve"> directory as they wish, based on the time that the log was created. The load log button allows them to pick a log of their choosing. This this method tests the load log functionality and loads a load and check if a change has occurred by checking the text in the text area. </w:t>
+      </w:r>
+    </w:p>
+    <w:p>
+      <w:pPr>
+        <w:rPr>
+          <w:b/>
+          <w:u w:val="single"/>
+        </w:rPr>
+      </w:pPr>
+    </w:p>
+    <w:p>
+      <w:pPr>
+        <w:rPr>
+          <w:b/>
           <w:sz w:val="36"/>
           <w:szCs w:val="36"/>
         </w:rPr>
@@ -8213,24 +9546,955 @@
           <w:szCs w:val="36"/>
         </w:rPr>
       </w:pPr>
-    </w:p>
-    <w:p>
-      <w:pPr>
+      <w:r>
         <w:rPr>
           <w:b/>
           <w:sz w:val="36"/>
           <w:szCs w:val="36"/>
         </w:rPr>
-      </w:pPr>
-    </w:p>
-    <w:p>
-      <w:pPr>
+        <w:lastRenderedPageBreak/>
+        <w:t xml:space="preserve">Chapter </w:t>
+      </w:r>
+      <w:r>
         <w:rPr>
           <w:b/>
           <w:sz w:val="36"/>
           <w:szCs w:val="36"/>
         </w:rPr>
-      </w:pPr>
+        <w:t>6</w:t>
+      </w:r>
+    </w:p>
+    <w:p>
+      <w:pPr>
+        <w:rPr>
+          <w:b/>
+        </w:rPr>
+      </w:pPr>
+    </w:p>
+    <w:p>
+      <w:pPr>
+        <w:rPr>
+          <w:b/>
+          <w:sz w:val="48"/>
+          <w:szCs w:val="48"/>
+        </w:rPr>
+      </w:pPr>
+      <w:r>
+        <w:rPr>
+          <w:b/>
+          <w:sz w:val="48"/>
+          <w:szCs w:val="48"/>
+        </w:rPr>
+        <w:t>Test Case Sufficiency</w:t>
+      </w:r>
+      <w:r>
+        <w:rPr>
+          <w:b/>
+          <w:sz w:val="48"/>
+          <w:szCs w:val="48"/>
+        </w:rPr>
+        <w:br/>
+      </w:r>
+    </w:p>
+    <w:p>
+      <w:pPr>
+        <w:rPr>
+          <w:b/>
+          <w:sz w:val="32"/>
+          <w:szCs w:val="32"/>
+        </w:rPr>
+      </w:pPr>
+    </w:p>
+    <w:p>
+      <w:pPr>
+        <w:rPr>
+          <w:b/>
+          <w:sz w:val="32"/>
+          <w:szCs w:val="32"/>
+        </w:rPr>
+      </w:pPr>
+      <w:r>
+        <w:rPr>
+          <w:b/>
+          <w:sz w:val="32"/>
+          <w:szCs w:val="32"/>
+        </w:rPr>
+        <w:t>6</w:t>
+      </w:r>
+      <w:r>
+        <w:rPr>
+          <w:b/>
+          <w:sz w:val="32"/>
+          <w:szCs w:val="32"/>
+        </w:rPr>
+        <w:t xml:space="preserve">.1 </w:t>
+      </w:r>
+      <w:r>
+        <w:rPr>
+          <w:b/>
+          <w:sz w:val="32"/>
+          <w:szCs w:val="32"/>
+        </w:rPr>
+        <w:tab/>
+        <w:t xml:space="preserve">Why Test Cases Are Sufficient: </w:t>
+      </w:r>
+      <w:proofErr w:type="spellStart"/>
+      <w:r>
+        <w:rPr>
+          <w:b/>
+          <w:sz w:val="32"/>
+          <w:szCs w:val="32"/>
+        </w:rPr>
+        <w:t>TalkBox</w:t>
+      </w:r>
+      <w:proofErr w:type="spellEnd"/>
+      <w:r>
+        <w:rPr>
+          <w:b/>
+          <w:sz w:val="32"/>
+          <w:szCs w:val="32"/>
+        </w:rPr>
+        <w:t xml:space="preserve"> Configuration Application</w:t>
+      </w:r>
+    </w:p>
+    <w:p>
+      <w:pPr>
+        <w:rPr>
+          <w:b/>
+          <w:sz w:val="32"/>
+          <w:szCs w:val="32"/>
+        </w:rPr>
+      </w:pPr>
+    </w:p>
+    <w:p>
+      <w:pPr>
+        <w:rPr>
+          <w:b/>
+          <w:u w:val="single"/>
+        </w:rPr>
+      </w:pPr>
+      <w:proofErr w:type="spellStart"/>
+      <w:r>
+        <w:rPr>
+          <w:b/>
+          <w:u w:val="single"/>
+        </w:rPr>
+        <w:t>RecorderTest</w:t>
+      </w:r>
+      <w:proofErr w:type="spellEnd"/>
+      <w:r>
+        <w:rPr>
+          <w:b/>
+          <w:u w:val="single"/>
+        </w:rPr>
+        <w:t>:</w:t>
+      </w:r>
+    </w:p>
+    <w:p/>
+    <w:p>
+      <w:proofErr w:type="spellStart"/>
+      <w:proofErr w:type="gramStart"/>
+      <w:r>
+        <w:t>testInitialFields</w:t>
+      </w:r>
+      <w:proofErr w:type="spellEnd"/>
+      <w:r>
+        <w:t>(</w:t>
+      </w:r>
+      <w:proofErr w:type="gramEnd"/>
+      <w:r>
+        <w:t xml:space="preserve">): </w:t>
+      </w:r>
+      <w:r>
+        <w:t xml:space="preserve">This method is sufficient in testing the initial fields as it correctly tests all initial fields of the recorder class. </w:t>
+      </w:r>
+    </w:p>
+    <w:p/>
+    <w:p>
+      <w:proofErr w:type="spellStart"/>
+      <w:proofErr w:type="gramStart"/>
+      <w:r>
+        <w:t>testRecording</w:t>
+      </w:r>
+      <w:proofErr w:type="spellEnd"/>
+      <w:r>
+        <w:t>(</w:t>
+      </w:r>
+      <w:proofErr w:type="gramEnd"/>
+      <w:r>
+        <w:t xml:space="preserve">): </w:t>
+      </w:r>
+      <w:r>
+        <w:t xml:space="preserve">This method is sufficient in testing the recording feature as it creates a new audio file that is 2 seconds in length and correctly places it in the </w:t>
+      </w:r>
+      <w:proofErr w:type="spellStart"/>
+      <w:r>
+        <w:t>TalkBoxData</w:t>
+      </w:r>
+      <w:proofErr w:type="spellEnd"/>
+      <w:r>
+        <w:t xml:space="preserve"> directory. </w:t>
+      </w:r>
+    </w:p>
+    <w:p/>
+    <w:p>
+      <w:proofErr w:type="spellStart"/>
+      <w:proofErr w:type="gramStart"/>
+      <w:r>
+        <w:t>testButtons</w:t>
+      </w:r>
+      <w:proofErr w:type="spellEnd"/>
+      <w:r>
+        <w:t>(</w:t>
+      </w:r>
+      <w:proofErr w:type="gramEnd"/>
+      <w:r>
+        <w:t xml:space="preserve">): </w:t>
+      </w:r>
+      <w:r>
+        <w:t>This method is sufficient in testing the change in the amount of buttons, as it will update the number of buttons then check the simulator to see if the number of buttons has actually changed.</w:t>
+      </w:r>
+    </w:p>
+    <w:p>
+      <w:pPr>
+        <w:rPr>
+          <w:b/>
+        </w:rPr>
+      </w:pPr>
+    </w:p>
+    <w:p>
+      <w:pPr>
+        <w:rPr>
+          <w:b/>
+          <w:u w:val="single"/>
+        </w:rPr>
+      </w:pPr>
+      <w:proofErr w:type="spellStart"/>
+      <w:r>
+        <w:rPr>
+          <w:b/>
+          <w:u w:val="single"/>
+        </w:rPr>
+        <w:t>SimPreviewTest</w:t>
+      </w:r>
+      <w:proofErr w:type="spellEnd"/>
+      <w:r>
+        <w:rPr>
+          <w:b/>
+          <w:u w:val="single"/>
+        </w:rPr>
+        <w:t>:</w:t>
+      </w:r>
+    </w:p>
+    <w:p>
+      <w:pPr>
+        <w:rPr>
+          <w:b/>
+          <w:u w:val="single"/>
+        </w:rPr>
+      </w:pPr>
+    </w:p>
+    <w:p>
+      <w:proofErr w:type="gramStart"/>
+      <w:r>
+        <w:t>setup(</w:t>
+      </w:r>
+      <w:proofErr w:type="gramEnd"/>
+      <w:r>
+        <w:t xml:space="preserve">): </w:t>
+      </w:r>
+      <w:r>
+        <w:t xml:space="preserve">This method correctly sets up all necessary fields needed to thoroughly test the </w:t>
+      </w:r>
+      <w:proofErr w:type="spellStart"/>
+      <w:r>
+        <w:t>SimPreview</w:t>
+      </w:r>
+      <w:proofErr w:type="spellEnd"/>
+      <w:r>
+        <w:t xml:space="preserve"> class</w:t>
+      </w:r>
+      <w:r>
+        <w:t xml:space="preserve">, and thus </w:t>
+      </w:r>
+      <w:r>
+        <w:t xml:space="preserve">it is respectively sufficient. </w:t>
+      </w:r>
+    </w:p>
+    <w:p/>
+    <w:p>
+      <w:proofErr w:type="spellStart"/>
+      <w:proofErr w:type="gramStart"/>
+      <w:r>
+        <w:t>testingUpdatingButtons</w:t>
+      </w:r>
+      <w:proofErr w:type="spellEnd"/>
+      <w:r>
+        <w:t>(</w:t>
+      </w:r>
+      <w:proofErr w:type="gramEnd"/>
+      <w:r>
+        <w:t xml:space="preserve">): </w:t>
+      </w:r>
+      <w:r>
+        <w:t>This method is sufficient in testing the change in the amount of buttons, as it will update the number of buttons then check the simulator to see if the number of buttons has actually changed.</w:t>
+      </w:r>
+    </w:p>
+    <w:p/>
+    <w:p>
+      <w:proofErr w:type="spellStart"/>
+      <w:proofErr w:type="gramStart"/>
+      <w:r>
+        <w:t>testPlayingSound</w:t>
+      </w:r>
+      <w:proofErr w:type="spellEnd"/>
+      <w:r>
+        <w:t>(</w:t>
+      </w:r>
+      <w:proofErr w:type="gramEnd"/>
+      <w:r>
+        <w:t xml:space="preserve">): </w:t>
+      </w:r>
+      <w:r>
+        <w:t xml:space="preserve">This method is sufficient in testing audio playback from a button as it will correctly play audio from a given button, and test if the audio has been played correctly using </w:t>
+      </w:r>
+      <w:r>
+        <w:t xml:space="preserve">a byte output stream. </w:t>
+      </w:r>
+    </w:p>
+    <w:p/>
+    <w:p>
+      <w:proofErr w:type="spellStart"/>
+      <w:proofErr w:type="gramStart"/>
+      <w:r>
+        <w:t>testErrorPlayingSound</w:t>
+      </w:r>
+      <w:proofErr w:type="spellEnd"/>
+      <w:r>
+        <w:t>(</w:t>
+      </w:r>
+      <w:proofErr w:type="gramEnd"/>
+      <w:r>
+        <w:t xml:space="preserve">): </w:t>
+      </w:r>
+      <w:r>
+        <w:t>This method is sufficient in testing the possibility of an error in playing sound due to an incorrect file name, or null file name. It correctly tests the error that is handled during this special case.</w:t>
+      </w:r>
+    </w:p>
+    <w:p/>
+    <w:p>
+      <w:proofErr w:type="spellStart"/>
+      <w:proofErr w:type="gramStart"/>
+      <w:r>
+        <w:t>testPlayingMissingSoundFile</w:t>
+      </w:r>
+      <w:proofErr w:type="spellEnd"/>
+      <w:r>
+        <w:t>(</w:t>
+      </w:r>
+      <w:proofErr w:type="gramEnd"/>
+      <w:r>
+        <w:t xml:space="preserve">): </w:t>
+      </w:r>
+      <w:r>
+        <w:t>This method is sufficient in testing the possibility of a missing audio file that is supposed to be associated with a button. It correctly tests the error that is handled during this special case.</w:t>
+      </w:r>
+      <w:r>
+        <w:t xml:space="preserve"> </w:t>
+      </w:r>
+    </w:p>
+    <w:p>
+      <w:pPr>
+        <w:rPr>
+          <w:b/>
+        </w:rPr>
+      </w:pPr>
+    </w:p>
+    <w:p>
+      <w:pPr>
+        <w:rPr>
+          <w:b/>
+        </w:rPr>
+      </w:pPr>
+    </w:p>
+    <w:p>
+      <w:pPr>
+        <w:rPr>
+          <w:b/>
+        </w:rPr>
+      </w:pPr>
+    </w:p>
+    <w:p>
+      <w:pPr>
+        <w:rPr>
+          <w:b/>
+          <w:u w:val="single"/>
+        </w:rPr>
+      </w:pPr>
+      <w:proofErr w:type="spellStart"/>
+      <w:r>
+        <w:rPr>
+          <w:b/>
+          <w:u w:val="single"/>
+        </w:rPr>
+        <w:lastRenderedPageBreak/>
+        <w:t>PlayEditToggleTest</w:t>
+      </w:r>
+      <w:proofErr w:type="spellEnd"/>
+      <w:r>
+        <w:rPr>
+          <w:b/>
+          <w:u w:val="single"/>
+        </w:rPr>
+        <w:t>:</w:t>
+      </w:r>
+    </w:p>
+    <w:p/>
+    <w:p>
+      <w:proofErr w:type="gramStart"/>
+      <w:r>
+        <w:t>setup(</w:t>
+      </w:r>
+      <w:proofErr w:type="gramEnd"/>
+      <w:r>
+        <w:t xml:space="preserve">): </w:t>
+      </w:r>
+      <w:r>
+        <w:t xml:space="preserve">This method correctly sets up all necessary fields needed to thoroughly test the </w:t>
+      </w:r>
+      <w:proofErr w:type="spellStart"/>
+      <w:r>
+        <w:t>PlayEditToggle</w:t>
+      </w:r>
+      <w:proofErr w:type="spellEnd"/>
+      <w:r>
+        <w:t xml:space="preserve"> class, and thus it is respectively sufficient.</w:t>
+      </w:r>
+    </w:p>
+    <w:p/>
+    <w:p>
+      <w:proofErr w:type="spellStart"/>
+      <w:proofErr w:type="gramStart"/>
+      <w:r>
+        <w:t>testChangingButtonLabel</w:t>
+      </w:r>
+      <w:proofErr w:type="spellEnd"/>
+      <w:r>
+        <w:t>(</w:t>
+      </w:r>
+      <w:proofErr w:type="gramEnd"/>
+      <w:r>
+        <w:t xml:space="preserve">): </w:t>
+      </w:r>
+      <w:r>
+        <w:t>This method is sufficient as it correctly changes the button label, and then check the simulator preview to ensure that the change has taken place.</w:t>
+      </w:r>
+      <w:r>
+        <w:t xml:space="preserve"> </w:t>
+      </w:r>
+    </w:p>
+    <w:p/>
+    <w:p>
+      <w:proofErr w:type="spellStart"/>
+      <w:proofErr w:type="gramStart"/>
+      <w:r>
+        <w:t>testAddingAudioToButtons</w:t>
+      </w:r>
+      <w:proofErr w:type="spellEnd"/>
+      <w:r>
+        <w:t>(</w:t>
+      </w:r>
+      <w:proofErr w:type="gramEnd"/>
+      <w:r>
+        <w:t xml:space="preserve">): </w:t>
+      </w:r>
+      <w:r>
+        <w:t xml:space="preserve">This method is sufficient as it correctly goes through the process of adding an audio recording to a button. It then checks to see if the audio file has correctly been associated with the button, hence this method is sufficient. </w:t>
+      </w:r>
+    </w:p>
+    <w:p>
+      <w:r>
+        <w:t xml:space="preserve"> </w:t>
+      </w:r>
+    </w:p>
+    <w:p/>
+    <w:p>
+      <w:pPr>
+        <w:rPr>
+          <w:b/>
+          <w:u w:val="single"/>
+        </w:rPr>
+      </w:pPr>
+      <w:proofErr w:type="spellStart"/>
+      <w:r>
+        <w:rPr>
+          <w:b/>
+          <w:u w:val="single"/>
+        </w:rPr>
+        <w:t>ProfilesPanelTest</w:t>
+      </w:r>
+      <w:proofErr w:type="spellEnd"/>
+      <w:r>
+        <w:rPr>
+          <w:b/>
+          <w:u w:val="single"/>
+        </w:rPr>
+        <w:t>:</w:t>
+      </w:r>
+    </w:p>
+    <w:p/>
+    <w:p>
+      <w:proofErr w:type="gramStart"/>
+      <w:r>
+        <w:t>setup(</w:t>
+      </w:r>
+      <w:proofErr w:type="gramEnd"/>
+      <w:r>
+        <w:t xml:space="preserve">): This method correctly sets up all necessary fields needed to thoroughly test the </w:t>
+      </w:r>
+      <w:proofErr w:type="spellStart"/>
+      <w:r>
+        <w:t>ProfilesPanel</w:t>
+      </w:r>
+      <w:proofErr w:type="spellEnd"/>
+      <w:r>
+        <w:t xml:space="preserve"> class, and thus it is respectively sufficient.</w:t>
+      </w:r>
+    </w:p>
+    <w:p/>
+    <w:p/>
+    <w:p>
+      <w:proofErr w:type="gramStart"/>
+      <w:r>
+        <w:t>test(</w:t>
+      </w:r>
+      <w:proofErr w:type="gramEnd"/>
+      <w:r>
+        <w:t xml:space="preserve">): This method is sufficient in testing several aspects of the </w:t>
+      </w:r>
+      <w:proofErr w:type="spellStart"/>
+      <w:r>
+        <w:t>ProfilesPanel</w:t>
+      </w:r>
+      <w:proofErr w:type="spellEnd"/>
+      <w:r>
+        <w:t xml:space="preserve"> class, as it tests key features of the class. For example, creating new profiles and accessing new profiles is tested thoroughly, including accessing profiles that do not exist. This test method is hence sufficient in testing the current </w:t>
+      </w:r>
+      <w:proofErr w:type="spellStart"/>
+      <w:r>
+        <w:t>profilesPanel</w:t>
+      </w:r>
+      <w:proofErr w:type="spellEnd"/>
+      <w:r>
+        <w:t xml:space="preserve"> features. </w:t>
+      </w:r>
+    </w:p>
+    <w:p/>
+    <w:p>
+      <w:pPr>
+        <w:rPr>
+          <w:b/>
+          <w:u w:val="single"/>
+        </w:rPr>
+      </w:pPr>
+      <w:proofErr w:type="spellStart"/>
+      <w:r>
+        <w:rPr>
+          <w:b/>
+          <w:u w:val="single"/>
+        </w:rPr>
+        <w:t>TalkBoxConfigTest</w:t>
+      </w:r>
+      <w:proofErr w:type="spellEnd"/>
+      <w:r>
+        <w:rPr>
+          <w:b/>
+          <w:u w:val="single"/>
+        </w:rPr>
+        <w:t>:</w:t>
+      </w:r>
+    </w:p>
+    <w:p/>
+    <w:p>
+      <w:proofErr w:type="spellStart"/>
+      <w:proofErr w:type="gramStart"/>
+      <w:r>
+        <w:t>setUp</w:t>
+      </w:r>
+      <w:proofErr w:type="spellEnd"/>
+      <w:r>
+        <w:t>(</w:t>
+      </w:r>
+      <w:proofErr w:type="gramEnd"/>
+      <w:r>
+        <w:t xml:space="preserve">): </w:t>
+      </w:r>
+      <w:r>
+        <w:t xml:space="preserve">This method correctly sets up all necessary fields needed to thoroughly test the </w:t>
+      </w:r>
+      <w:proofErr w:type="spellStart"/>
+      <w:r>
+        <w:t>TalkBoxConfig</w:t>
+      </w:r>
+      <w:proofErr w:type="spellEnd"/>
+      <w:r>
+        <w:t xml:space="preserve"> class, and thus it is respectively sufficient.</w:t>
+      </w:r>
+    </w:p>
+    <w:p>
+      <w:pPr>
+        <w:rPr>
+          <w:b/>
+          <w:u w:val="single"/>
+        </w:rPr>
+      </w:pPr>
+    </w:p>
+    <w:p>
+      <w:proofErr w:type="spellStart"/>
+      <w:r>
+        <w:t>testSetNumAudioButtons</w:t>
+      </w:r>
+      <w:proofErr w:type="spellEnd"/>
+      <w:r>
+        <w:t xml:space="preserve">: This method </w:t>
+      </w:r>
+      <w:r>
+        <w:t xml:space="preserve">is sufficient as it changes the number of buttons on the simulator preview via the </w:t>
+      </w:r>
+      <w:proofErr w:type="spellStart"/>
+      <w:r>
+        <w:t>TalkBoxConfig</w:t>
+      </w:r>
+      <w:proofErr w:type="spellEnd"/>
+      <w:r>
+        <w:t xml:space="preserve"> class, and then tests to see if this change took place, hence allowing sufficiency for this method.</w:t>
+      </w:r>
+      <w:r>
+        <w:t xml:space="preserve"> </w:t>
+      </w:r>
+    </w:p>
+    <w:p/>
+    <w:p>
+      <w:proofErr w:type="spellStart"/>
+      <w:proofErr w:type="gramStart"/>
+      <w:r>
+        <w:t>testInitialFields</w:t>
+      </w:r>
+      <w:proofErr w:type="spellEnd"/>
+      <w:r>
+        <w:t>(</w:t>
+      </w:r>
+      <w:proofErr w:type="gramEnd"/>
+      <w:r>
+        <w:t xml:space="preserve">): </w:t>
+      </w:r>
+      <w:r>
+        <w:t xml:space="preserve">This method is sufficient in testing the initial fields as it correctly tests all initial fields of the </w:t>
+      </w:r>
+      <w:proofErr w:type="spellStart"/>
+      <w:r>
+        <w:t>TalkBoxConfig</w:t>
+      </w:r>
+      <w:proofErr w:type="spellEnd"/>
+      <w:r>
+        <w:t xml:space="preserve"> class upon launch of the application. </w:t>
+      </w:r>
+    </w:p>
+    <w:p/>
+    <w:p>
+      <w:proofErr w:type="spellStart"/>
+      <w:proofErr w:type="gramStart"/>
+      <w:r>
+        <w:t>testJPaneSplits</w:t>
+      </w:r>
+      <w:proofErr w:type="spellEnd"/>
+      <w:r>
+        <w:t>(</w:t>
+      </w:r>
+      <w:proofErr w:type="gramEnd"/>
+      <w:r>
+        <w:t xml:space="preserve">): </w:t>
+      </w:r>
+      <w:r>
+        <w:t xml:space="preserve">This method is sufficient as it correctly creates references to the objects that are created when a </w:t>
+      </w:r>
+      <w:proofErr w:type="spellStart"/>
+      <w:r>
+        <w:t>TalkBoxConfig</w:t>
+      </w:r>
+      <w:proofErr w:type="spellEnd"/>
+      <w:r>
+        <w:t xml:space="preserve">. It then tests to see if these references are to the correct objects, hence allowing sufficiency for this testing method. </w:t>
+      </w:r>
+    </w:p>
+    <w:p>
+      <w:pPr>
+        <w:rPr>
+          <w:b/>
+        </w:rPr>
+      </w:pPr>
+    </w:p>
+    <w:p>
+      <w:pPr>
+        <w:rPr>
+          <w:b/>
+        </w:rPr>
+      </w:pPr>
+    </w:p>
+    <w:p>
+      <w:pPr>
+        <w:rPr>
+          <w:b/>
+        </w:rPr>
+      </w:pPr>
+    </w:p>
+    <w:p>
+      <w:pPr>
+        <w:rPr>
+          <w:b/>
+        </w:rPr>
+      </w:pPr>
+    </w:p>
+    <w:p>
+      <w:pPr>
+        <w:rPr>
+          <w:b/>
+        </w:rPr>
+      </w:pPr>
+    </w:p>
+    <w:p>
+      <w:pPr>
+        <w:rPr>
+          <w:b/>
+        </w:rPr>
+      </w:pPr>
+    </w:p>
+    <w:p>
+      <w:pPr>
+        <w:rPr>
+          <w:b/>
+          <w:sz w:val="32"/>
+          <w:szCs w:val="32"/>
+        </w:rPr>
+      </w:pPr>
+      <w:r>
+        <w:rPr>
+          <w:b/>
+          <w:sz w:val="32"/>
+          <w:szCs w:val="32"/>
+        </w:rPr>
+        <w:lastRenderedPageBreak/>
+        <w:t>6</w:t>
+      </w:r>
+      <w:r>
+        <w:rPr>
+          <w:b/>
+          <w:sz w:val="32"/>
+          <w:szCs w:val="32"/>
+        </w:rPr>
+        <w:t>.2</w:t>
+      </w:r>
+      <w:r>
+        <w:rPr>
+          <w:b/>
+          <w:sz w:val="32"/>
+          <w:szCs w:val="32"/>
+        </w:rPr>
+        <w:tab/>
+        <w:t xml:space="preserve"> Why Test Cases Are Sufficient: </w:t>
+      </w:r>
+      <w:proofErr w:type="spellStart"/>
+      <w:r>
+        <w:rPr>
+          <w:b/>
+          <w:sz w:val="32"/>
+          <w:szCs w:val="32"/>
+        </w:rPr>
+        <w:t>TalkBox</w:t>
+      </w:r>
+      <w:proofErr w:type="spellEnd"/>
+      <w:r>
+        <w:rPr>
+          <w:b/>
+          <w:sz w:val="32"/>
+          <w:szCs w:val="32"/>
+        </w:rPr>
+        <w:t xml:space="preserve"> Simulator Application</w:t>
+      </w:r>
+    </w:p>
+    <w:p>
+      <w:pPr>
+        <w:rPr>
+          <w:b/>
+        </w:rPr>
+      </w:pPr>
+    </w:p>
+    <w:p>
+      <w:pPr>
+        <w:rPr>
+          <w:b/>
+          <w:u w:val="single"/>
+        </w:rPr>
+      </w:pPr>
+      <w:proofErr w:type="spellStart"/>
+      <w:r>
+        <w:rPr>
+          <w:b/>
+          <w:u w:val="single"/>
+        </w:rPr>
+        <w:t>TalkBoxSimTest</w:t>
+      </w:r>
+      <w:proofErr w:type="spellEnd"/>
+      <w:r>
+        <w:rPr>
+          <w:b/>
+          <w:u w:val="single"/>
+        </w:rPr>
+        <w:t>:</w:t>
+      </w:r>
+    </w:p>
+    <w:p>
+      <w:pPr>
+        <w:rPr>
+          <w:b/>
+        </w:rPr>
+      </w:pPr>
+    </w:p>
+    <w:p>
+      <w:proofErr w:type="spellStart"/>
+      <w:proofErr w:type="gramStart"/>
+      <w:r>
+        <w:t>setUp</w:t>
+      </w:r>
+      <w:proofErr w:type="spellEnd"/>
+      <w:r>
+        <w:t>(</w:t>
+      </w:r>
+      <w:proofErr w:type="gramEnd"/>
+      <w:r>
+        <w:t xml:space="preserve">): This method is sufficient in creating the necessary fields required to test the </w:t>
+      </w:r>
+      <w:proofErr w:type="spellStart"/>
+      <w:r>
+        <w:t>TalkBox</w:t>
+      </w:r>
+      <w:proofErr w:type="spellEnd"/>
+      <w:r>
+        <w:t xml:space="preserve"> Simulator application. </w:t>
+      </w:r>
+    </w:p>
+    <w:p/>
+    <w:p>
+      <w:proofErr w:type="spellStart"/>
+      <w:proofErr w:type="gramStart"/>
+      <w:r>
+        <w:t>updateButtonsNumber</w:t>
+      </w:r>
+      <w:proofErr w:type="spellEnd"/>
+      <w:r>
+        <w:t>(</w:t>
+      </w:r>
+      <w:proofErr w:type="gramEnd"/>
+      <w:r>
+        <w:t xml:space="preserve">): This method is sufficient in testing the updating off the number of buttons on the simulator by using the respective </w:t>
+      </w:r>
+      <w:proofErr w:type="spellStart"/>
+      <w:r>
+        <w:t>updateButtons</w:t>
+      </w:r>
+      <w:proofErr w:type="spellEnd"/>
+      <w:r>
+        <w:t>() method to change the amount of buttons on the simulator. It then tests equality of number of buttons to see if this change took place.</w:t>
+      </w:r>
+    </w:p>
+    <w:p/>
+    <w:p>
+      <w:proofErr w:type="spellStart"/>
+      <w:proofErr w:type="gramStart"/>
+      <w:r>
+        <w:t>testPlayingSound</w:t>
+      </w:r>
+      <w:proofErr w:type="spellEnd"/>
+      <w:r>
+        <w:t>(</w:t>
+      </w:r>
+      <w:proofErr w:type="gramEnd"/>
+      <w:r>
+        <w:t xml:space="preserve">): </w:t>
+      </w:r>
+      <w:r>
+        <w:t xml:space="preserve">This method is sufficient in testing audio playback from a button as it will correctly play audio from a given button, and test if the audio has been played correctly using a byte output stream. </w:t>
+      </w:r>
+    </w:p>
+    <w:p>
+      <w:pPr>
+        <w:rPr>
+          <w:b/>
+          <w:sz w:val="32"/>
+          <w:szCs w:val="32"/>
+        </w:rPr>
+      </w:pPr>
+    </w:p>
+    <w:p>
+      <w:pPr>
+        <w:rPr>
+          <w:b/>
+          <w:sz w:val="32"/>
+          <w:szCs w:val="32"/>
+        </w:rPr>
+      </w:pPr>
+    </w:p>
+    <w:p>
+      <w:pPr>
+        <w:rPr>
+          <w:b/>
+          <w:sz w:val="32"/>
+          <w:szCs w:val="32"/>
+        </w:rPr>
+      </w:pPr>
+      <w:r>
+        <w:rPr>
+          <w:b/>
+          <w:sz w:val="32"/>
+          <w:szCs w:val="32"/>
+        </w:rPr>
+        <w:t>6.</w:t>
+      </w:r>
+      <w:r>
+        <w:rPr>
+          <w:b/>
+          <w:sz w:val="32"/>
+          <w:szCs w:val="32"/>
+        </w:rPr>
+        <w:t>3</w:t>
+      </w:r>
+      <w:r>
+        <w:rPr>
+          <w:b/>
+          <w:sz w:val="32"/>
+          <w:szCs w:val="32"/>
+        </w:rPr>
+        <w:tab/>
+        <w:t xml:space="preserve"> Why Test Cases Are Sufficient: </w:t>
+      </w:r>
+      <w:proofErr w:type="spellStart"/>
+      <w:r>
+        <w:rPr>
+          <w:b/>
+          <w:sz w:val="32"/>
+          <w:szCs w:val="32"/>
+        </w:rPr>
+        <w:t>TalkBox</w:t>
+      </w:r>
+      <w:proofErr w:type="spellEnd"/>
+      <w:r>
+        <w:rPr>
+          <w:b/>
+          <w:sz w:val="32"/>
+          <w:szCs w:val="32"/>
+        </w:rPr>
+        <w:t xml:space="preserve"> Configuration Log Application</w:t>
+      </w:r>
     </w:p>
     <w:p>
       <w:pPr>
@@ -8245,183 +10509,132 @@
       <w:pPr>
         <w:rPr>
           <w:b/>
-          <w:sz w:val="36"/>
-          <w:szCs w:val="36"/>
-        </w:rPr>
-      </w:pPr>
-    </w:p>
-    <w:p>
-      <w:pPr>
-        <w:rPr>
-          <w:b/>
-          <w:sz w:val="36"/>
-          <w:szCs w:val="36"/>
-        </w:rPr>
-      </w:pPr>
-    </w:p>
-    <w:p>
-      <w:pPr>
-        <w:rPr>
-          <w:b/>
-          <w:sz w:val="36"/>
-          <w:szCs w:val="36"/>
-        </w:rPr>
-      </w:pPr>
-    </w:p>
-    <w:p>
-      <w:pPr>
-        <w:rPr>
-          <w:b/>
-          <w:sz w:val="36"/>
-          <w:szCs w:val="36"/>
-        </w:rPr>
-      </w:pPr>
-    </w:p>
-    <w:p>
-      <w:pPr>
-        <w:rPr>
-          <w:b/>
-          <w:sz w:val="36"/>
-          <w:szCs w:val="36"/>
-        </w:rPr>
-      </w:pPr>
-    </w:p>
-    <w:p>
-      <w:pPr>
-        <w:rPr>
-          <w:b/>
-          <w:sz w:val="36"/>
-          <w:szCs w:val="36"/>
-        </w:rPr>
-      </w:pPr>
-    </w:p>
-    <w:p>
-      <w:pPr>
-        <w:rPr>
-          <w:b/>
-          <w:sz w:val="36"/>
-          <w:szCs w:val="36"/>
-        </w:rPr>
-      </w:pPr>
-      <w:r>
-        <w:rPr>
-          <w:b/>
-          <w:sz w:val="36"/>
-          <w:szCs w:val="36"/>
-        </w:rPr>
-        <w:lastRenderedPageBreak/>
-        <w:t xml:space="preserve">Chapter </w:t>
-      </w:r>
-      <w:r>
-        <w:rPr>
-          <w:b/>
-          <w:sz w:val="36"/>
-          <w:szCs w:val="36"/>
-        </w:rPr>
-        <w:t>6</w:t>
-      </w:r>
-    </w:p>
-    <w:p>
-      <w:pPr>
-        <w:rPr>
-          <w:b/>
-        </w:rPr>
-      </w:pPr>
-    </w:p>
-    <w:p>
-      <w:pPr>
-        <w:rPr>
-          <w:b/>
-          <w:sz w:val="48"/>
-          <w:szCs w:val="48"/>
-        </w:rPr>
-      </w:pPr>
-      <w:r>
-        <w:rPr>
-          <w:b/>
-          <w:sz w:val="48"/>
-          <w:szCs w:val="48"/>
-        </w:rPr>
-        <w:t>Test Case Sufficiency</w:t>
-      </w:r>
-      <w:r>
-        <w:rPr>
-          <w:b/>
-          <w:sz w:val="48"/>
-          <w:szCs w:val="48"/>
-        </w:rPr>
-        <w:br/>
-      </w:r>
-    </w:p>
-    <w:p>
-      <w:pPr>
-        <w:rPr>
-          <w:b/>
-          <w:sz w:val="32"/>
           <w:szCs w:val="32"/>
-        </w:rPr>
-      </w:pPr>
-    </w:p>
-    <w:p>
-      <w:pPr>
-        <w:rPr>
-          <w:b/>
-          <w:sz w:val="32"/>
+          <w:u w:val="single"/>
+        </w:rPr>
+      </w:pPr>
+      <w:proofErr w:type="spellStart"/>
+      <w:r>
+        <w:rPr>
+          <w:b/>
           <w:szCs w:val="32"/>
-        </w:rPr>
-      </w:pPr>
-      <w:r>
-        <w:rPr>
-          <w:b/>
-          <w:sz w:val="32"/>
+          <w:u w:val="single"/>
+        </w:rPr>
+        <w:t>TBCLogTest</w:t>
+      </w:r>
+      <w:proofErr w:type="spellEnd"/>
+      <w:r>
+        <w:rPr>
+          <w:b/>
           <w:szCs w:val="32"/>
-        </w:rPr>
-        <w:t>6</w:t>
-      </w:r>
-      <w:r>
-        <w:rPr>
-          <w:b/>
-          <w:sz w:val="32"/>
+          <w:u w:val="single"/>
+        </w:rPr>
+        <w:t>:</w:t>
+      </w:r>
+    </w:p>
+    <w:p>
+      <w:pPr>
+        <w:rPr>
           <w:szCs w:val="32"/>
         </w:rPr>
-        <w:t xml:space="preserve">.1 </w:t>
-      </w:r>
-      <w:r>
-        <w:rPr>
-          <w:b/>
-          <w:sz w:val="32"/>
-          <w:szCs w:val="32"/>
-        </w:rPr>
-        <w:tab/>
-        <w:t xml:space="preserve">Why Test Cases Are Sufficient: </w:t>
-      </w:r>
-      <w:proofErr w:type="spellStart"/>
-      <w:r>
-        <w:rPr>
-          <w:b/>
-          <w:sz w:val="32"/>
-          <w:szCs w:val="32"/>
-        </w:rPr>
+      </w:pPr>
+    </w:p>
+    <w:p>
+      <w:proofErr w:type="spellStart"/>
+      <w:proofErr w:type="gramStart"/>
+      <w:r>
+        <w:t>setUp</w:t>
+      </w:r>
+      <w:proofErr w:type="spellEnd"/>
+      <w:r>
+        <w:t>(</w:t>
+      </w:r>
+      <w:proofErr w:type="gramEnd"/>
+      <w:r>
+        <w:t xml:space="preserve">): </w:t>
+      </w:r>
+      <w:r>
+        <w:t xml:space="preserve">This method is </w:t>
+      </w:r>
+      <w:r>
+        <w:t>sufficient</w:t>
+      </w:r>
+      <w:r>
+        <w:t xml:space="preserve"> in creating the required fields to test the </w:t>
+      </w:r>
+      <w:proofErr w:type="spellStart"/>
+      <w:r>
+        <w:t>TBCLog</w:t>
+      </w:r>
+      <w:proofErr w:type="spellEnd"/>
+      <w:r>
+        <w:t xml:space="preserve"> application. This includes a </w:t>
+      </w:r>
+      <w:proofErr w:type="spellStart"/>
+      <w:r>
         <w:t>TalkBox</w:t>
       </w:r>
       <w:proofErr w:type="spellEnd"/>
       <w:r>
-        <w:rPr>
-          <w:b/>
-          <w:sz w:val="32"/>
-          <w:szCs w:val="32"/>
-        </w:rPr>
-        <w:t xml:space="preserve"> Configuration Application</w:t>
-      </w:r>
-    </w:p>
-    <w:p>
-      <w:pPr>
-        <w:rPr>
-          <w:b/>
-          <w:sz w:val="32"/>
-          <w:szCs w:val="32"/>
-        </w:rPr>
-      </w:pPr>
+        <w:t xml:space="preserve"> </w:t>
+      </w:r>
+      <w:proofErr w:type="spellStart"/>
+      <w:r>
+        <w:t>Condiguration</w:t>
+      </w:r>
+      <w:proofErr w:type="spellEnd"/>
+      <w:r>
+        <w:t xml:space="preserve"> Object, as well as a </w:t>
+      </w:r>
+      <w:proofErr w:type="spellStart"/>
+      <w:r>
+        <w:t>TBCLog</w:t>
+      </w:r>
+      <w:proofErr w:type="spellEnd"/>
+      <w:r>
+        <w:t xml:space="preserve"> object.</w:t>
+      </w:r>
+    </w:p>
+    <w:p/>
+    <w:p>
+      <w:proofErr w:type="spellStart"/>
+      <w:proofErr w:type="gramStart"/>
+      <w:r>
+        <w:t>nextLogPrevLog</w:t>
+      </w:r>
+      <w:proofErr w:type="spellEnd"/>
+      <w:r>
+        <w:t>(</w:t>
+      </w:r>
+      <w:proofErr w:type="gramEnd"/>
+      <w:r>
+        <w:t xml:space="preserve">): </w:t>
+      </w:r>
+      <w:r>
+        <w:t>This method is sufficient in testing the next log and previous log functionalities of the application, as it correctly checks the respective text area to ensure it is changing when previous or next log is clicked. This proved the sufficiency of this test.</w:t>
+      </w:r>
+      <w:r>
+        <w:t xml:space="preserve"> </w:t>
+      </w:r>
+    </w:p>
+    <w:p/>
+    <w:p>
+      <w:proofErr w:type="spellStart"/>
+      <w:proofErr w:type="gramStart"/>
+      <w:r>
+        <w:t>loadLogTest</w:t>
+      </w:r>
+      <w:proofErr w:type="spellEnd"/>
+      <w:r>
+        <w:t>(</w:t>
+      </w:r>
+      <w:proofErr w:type="gramEnd"/>
+      <w:r>
+        <w:t xml:space="preserve">) : </w:t>
+      </w:r>
+      <w:r>
+        <w:t xml:space="preserve">This method is sufficient in testing the load log functionality of this application as it correctly loads a load and checks if the respective text area has changed accordingly. </w:t>
+      </w:r>
     </w:p>
     <w:p>
       <w:pPr>
@@ -8430,758 +10643,6 @@
           <w:u w:val="single"/>
         </w:rPr>
       </w:pPr>
-      <w:proofErr w:type="spellStart"/>
-      <w:r>
-        <w:rPr>
-          <w:b/>
-          <w:u w:val="single"/>
-        </w:rPr>
-        <w:t>RecorderTest</w:t>
-      </w:r>
-      <w:proofErr w:type="spellEnd"/>
-      <w:r>
-        <w:rPr>
-          <w:b/>
-          <w:u w:val="single"/>
-        </w:rPr>
-        <w:t>:</w:t>
-      </w:r>
-    </w:p>
-    <w:p/>
-    <w:p>
-      <w:proofErr w:type="spellStart"/>
-      <w:proofErr w:type="gramStart"/>
-      <w:r>
-        <w:t>testInitialFields</w:t>
-      </w:r>
-      <w:proofErr w:type="spellEnd"/>
-      <w:r>
-        <w:t>(</w:t>
-      </w:r>
-      <w:proofErr w:type="gramEnd"/>
-      <w:r>
-        <w:t xml:space="preserve">): </w:t>
-      </w:r>
-      <w:r>
-        <w:t xml:space="preserve">This method is sufficient in testing the initial fields as it correctly tests all initial fields of the recorder class. </w:t>
-      </w:r>
-    </w:p>
-    <w:p/>
-    <w:p>
-      <w:proofErr w:type="spellStart"/>
-      <w:proofErr w:type="gramStart"/>
-      <w:r>
-        <w:t>testRecording</w:t>
-      </w:r>
-      <w:proofErr w:type="spellEnd"/>
-      <w:r>
-        <w:t>(</w:t>
-      </w:r>
-      <w:proofErr w:type="gramEnd"/>
-      <w:r>
-        <w:t xml:space="preserve">): </w:t>
-      </w:r>
-      <w:r>
-        <w:t xml:space="preserve">This method is sufficient in testing the recording feature as it creates a new audio file that is 2 seconds in length and correctly places it in the </w:t>
-      </w:r>
-      <w:proofErr w:type="spellStart"/>
-      <w:r>
-        <w:t>TalkBoxData</w:t>
-      </w:r>
-      <w:proofErr w:type="spellEnd"/>
-      <w:r>
-        <w:t xml:space="preserve"> directory. </w:t>
-      </w:r>
-    </w:p>
-    <w:p/>
-    <w:p>
-      <w:proofErr w:type="spellStart"/>
-      <w:proofErr w:type="gramStart"/>
-      <w:r>
-        <w:t>testButtons</w:t>
-      </w:r>
-      <w:proofErr w:type="spellEnd"/>
-      <w:r>
-        <w:t>(</w:t>
-      </w:r>
-      <w:proofErr w:type="gramEnd"/>
-      <w:r>
-        <w:t xml:space="preserve">): </w:t>
-      </w:r>
-      <w:r>
-        <w:t>This method is sufficient in testing the change in the amount of buttons, as it will update the number of buttons then check the simulator to see if the number of buttons has actually changed.</w:t>
-      </w:r>
-    </w:p>
-    <w:p>
-      <w:pPr>
-        <w:rPr>
-          <w:b/>
-        </w:rPr>
-      </w:pPr>
-    </w:p>
-    <w:p>
-      <w:pPr>
-        <w:rPr>
-          <w:b/>
-          <w:u w:val="single"/>
-        </w:rPr>
-      </w:pPr>
-      <w:proofErr w:type="spellStart"/>
-      <w:r>
-        <w:rPr>
-          <w:b/>
-          <w:u w:val="single"/>
-        </w:rPr>
-        <w:t>SimPreviewTest</w:t>
-      </w:r>
-      <w:proofErr w:type="spellEnd"/>
-      <w:r>
-        <w:rPr>
-          <w:b/>
-          <w:u w:val="single"/>
-        </w:rPr>
-        <w:t>:</w:t>
-      </w:r>
-    </w:p>
-    <w:p>
-      <w:pPr>
-        <w:rPr>
-          <w:b/>
-          <w:u w:val="single"/>
-        </w:rPr>
-      </w:pPr>
-    </w:p>
-    <w:p>
-      <w:proofErr w:type="gramStart"/>
-      <w:r>
-        <w:t>setup(</w:t>
-      </w:r>
-      <w:proofErr w:type="gramEnd"/>
-      <w:r>
-        <w:t xml:space="preserve">): </w:t>
-      </w:r>
-      <w:r>
-        <w:t xml:space="preserve">This method correctly sets up all necessary fields needed to thoroughly test the </w:t>
-      </w:r>
-      <w:proofErr w:type="spellStart"/>
-      <w:r>
-        <w:t>SimPreview</w:t>
-      </w:r>
-      <w:proofErr w:type="spellEnd"/>
-      <w:r>
-        <w:t xml:space="preserve"> class</w:t>
-      </w:r>
-      <w:r>
-        <w:t xml:space="preserve">, and thus </w:t>
-      </w:r>
-      <w:r>
-        <w:t xml:space="preserve">it is respectively sufficient. </w:t>
-      </w:r>
-    </w:p>
-    <w:p/>
-    <w:p>
-      <w:proofErr w:type="spellStart"/>
-      <w:proofErr w:type="gramStart"/>
-      <w:r>
-        <w:t>testingUpdatingButtons</w:t>
-      </w:r>
-      <w:proofErr w:type="spellEnd"/>
-      <w:r>
-        <w:t>(</w:t>
-      </w:r>
-      <w:proofErr w:type="gramEnd"/>
-      <w:r>
-        <w:t xml:space="preserve">): </w:t>
-      </w:r>
-      <w:r>
-        <w:t>This method is sufficient in testing the change in the amount of buttons, as it will update the number of buttons then check the simulator to see if the number of buttons has actually changed.</w:t>
-      </w:r>
-    </w:p>
-    <w:p/>
-    <w:p>
-      <w:proofErr w:type="spellStart"/>
-      <w:proofErr w:type="gramStart"/>
-      <w:r>
-        <w:t>testPlayingSound</w:t>
-      </w:r>
-      <w:proofErr w:type="spellEnd"/>
-      <w:r>
-        <w:t>(</w:t>
-      </w:r>
-      <w:proofErr w:type="gramEnd"/>
-      <w:r>
-        <w:t xml:space="preserve">): </w:t>
-      </w:r>
-      <w:r>
-        <w:t xml:space="preserve">This method is sufficient in testing audio playback from a button as it will correctly play audio from a given button, and test if the audio has been played correctly using </w:t>
-      </w:r>
-      <w:r>
-        <w:t xml:space="preserve">a byte output stream. </w:t>
-      </w:r>
-    </w:p>
-    <w:p/>
-    <w:p>
-      <w:proofErr w:type="spellStart"/>
-      <w:proofErr w:type="gramStart"/>
-      <w:r>
-        <w:t>testErrorPlayingSound</w:t>
-      </w:r>
-      <w:proofErr w:type="spellEnd"/>
-      <w:r>
-        <w:t>(</w:t>
-      </w:r>
-      <w:proofErr w:type="gramEnd"/>
-      <w:r>
-        <w:t xml:space="preserve">): </w:t>
-      </w:r>
-      <w:r>
-        <w:t>This method is sufficient in testing the possibility of an error in playing sound due to an incorrect file name, or null file name. It correctly tests the error that is handled during this special case.</w:t>
-      </w:r>
-    </w:p>
-    <w:p/>
-    <w:p>
-      <w:proofErr w:type="spellStart"/>
-      <w:proofErr w:type="gramStart"/>
-      <w:r>
-        <w:t>testPlayingMissingSoundFile</w:t>
-      </w:r>
-      <w:proofErr w:type="spellEnd"/>
-      <w:r>
-        <w:t>(</w:t>
-      </w:r>
-      <w:proofErr w:type="gramEnd"/>
-      <w:r>
-        <w:t xml:space="preserve">): </w:t>
-      </w:r>
-      <w:r>
-        <w:t>This method is sufficient in testing the possibility of a missing audio file that is supposed to be associated with a button. It correctly tests the error that is handled during this special case.</w:t>
-      </w:r>
-      <w:r>
-        <w:t xml:space="preserve"> </w:t>
-      </w:r>
-    </w:p>
-    <w:p>
-      <w:pPr>
-        <w:rPr>
-          <w:b/>
-        </w:rPr>
-      </w:pPr>
-    </w:p>
-    <w:p>
-      <w:pPr>
-        <w:rPr>
-          <w:b/>
-        </w:rPr>
-      </w:pPr>
-    </w:p>
-    <w:p>
-      <w:pPr>
-        <w:rPr>
-          <w:b/>
-        </w:rPr>
-      </w:pPr>
-    </w:p>
-    <w:p>
-      <w:pPr>
-        <w:rPr>
-          <w:b/>
-          <w:u w:val="single"/>
-        </w:rPr>
-      </w:pPr>
-      <w:proofErr w:type="spellStart"/>
-      <w:r>
-        <w:rPr>
-          <w:b/>
-          <w:u w:val="single"/>
-        </w:rPr>
-        <w:lastRenderedPageBreak/>
-        <w:t>PlayEditToggleTest</w:t>
-      </w:r>
-      <w:proofErr w:type="spellEnd"/>
-      <w:r>
-        <w:rPr>
-          <w:b/>
-          <w:u w:val="single"/>
-        </w:rPr>
-        <w:t>:</w:t>
-      </w:r>
-    </w:p>
-    <w:p/>
-    <w:p>
-      <w:proofErr w:type="gramStart"/>
-      <w:r>
-        <w:t>setup(</w:t>
-      </w:r>
-      <w:proofErr w:type="gramEnd"/>
-      <w:r>
-        <w:t xml:space="preserve">): </w:t>
-      </w:r>
-      <w:r>
-        <w:t xml:space="preserve">This method correctly sets up all necessary fields needed to thoroughly test the </w:t>
-      </w:r>
-      <w:proofErr w:type="spellStart"/>
-      <w:r>
-        <w:t>PlayEditToggle</w:t>
-      </w:r>
-      <w:proofErr w:type="spellEnd"/>
-      <w:r>
-        <w:t xml:space="preserve"> class, and thus it is respectively sufficient.</w:t>
-      </w:r>
-    </w:p>
-    <w:p/>
-    <w:p>
-      <w:proofErr w:type="spellStart"/>
-      <w:proofErr w:type="gramStart"/>
-      <w:r>
-        <w:t>testChangingButtonLabel</w:t>
-      </w:r>
-      <w:proofErr w:type="spellEnd"/>
-      <w:r>
-        <w:t>(</w:t>
-      </w:r>
-      <w:proofErr w:type="gramEnd"/>
-      <w:r>
-        <w:t xml:space="preserve">): </w:t>
-      </w:r>
-      <w:r>
-        <w:t>This method is sufficient as it correctly changes the button label, and then check the simulator preview to ensure that the change has taken place.</w:t>
-      </w:r>
-      <w:r>
-        <w:t xml:space="preserve"> </w:t>
-      </w:r>
-    </w:p>
-    <w:p/>
-    <w:p>
-      <w:proofErr w:type="spellStart"/>
-      <w:proofErr w:type="gramStart"/>
-      <w:r>
-        <w:t>testAddingAudioToButtons</w:t>
-      </w:r>
-      <w:proofErr w:type="spellEnd"/>
-      <w:r>
-        <w:t>(</w:t>
-      </w:r>
-      <w:proofErr w:type="gramEnd"/>
-      <w:r>
-        <w:t xml:space="preserve">): </w:t>
-      </w:r>
-      <w:r>
-        <w:t xml:space="preserve">This method is sufficient as it correctly goes through the process of adding an audio recording to a button. It then checks to see if the audio file has correctly been associated with the button, hence this method is sufficient. </w:t>
-      </w:r>
-    </w:p>
-    <w:p>
-      <w:r>
-        <w:t xml:space="preserve"> </w:t>
-      </w:r>
-    </w:p>
-    <w:p/>
-    <w:p>
-      <w:pPr>
-        <w:rPr>
-          <w:b/>
-          <w:u w:val="single"/>
-        </w:rPr>
-      </w:pPr>
-      <w:proofErr w:type="spellStart"/>
-      <w:r>
-        <w:rPr>
-          <w:b/>
-          <w:u w:val="single"/>
-        </w:rPr>
-        <w:t>ProfilesPanelTest</w:t>
-      </w:r>
-      <w:proofErr w:type="spellEnd"/>
-      <w:r>
-        <w:rPr>
-          <w:b/>
-          <w:u w:val="single"/>
-        </w:rPr>
-        <w:t>:</w:t>
-      </w:r>
-    </w:p>
-    <w:p/>
-    <w:p>
-      <w:proofErr w:type="gramStart"/>
-      <w:r>
-        <w:t>setup(</w:t>
-      </w:r>
-      <w:proofErr w:type="gramEnd"/>
-      <w:r>
-        <w:t xml:space="preserve">): This method correctly sets up all necessary fields needed to thoroughly test the </w:t>
-      </w:r>
-      <w:proofErr w:type="spellStart"/>
-      <w:r>
-        <w:t>ProfilesPanel</w:t>
-      </w:r>
-      <w:proofErr w:type="spellEnd"/>
-      <w:r>
-        <w:t xml:space="preserve"> class, and thus it is respectively sufficient.</w:t>
-      </w:r>
-    </w:p>
-    <w:p/>
-    <w:p/>
-    <w:p>
-      <w:proofErr w:type="gramStart"/>
-      <w:r>
-        <w:t>test(</w:t>
-      </w:r>
-      <w:proofErr w:type="gramEnd"/>
-      <w:r>
-        <w:t xml:space="preserve">): This method is sufficient in testing several aspects of the </w:t>
-      </w:r>
-      <w:proofErr w:type="spellStart"/>
-      <w:r>
-        <w:t>ProfilesPanel</w:t>
-      </w:r>
-      <w:proofErr w:type="spellEnd"/>
-      <w:r>
-        <w:t xml:space="preserve"> class, as it tests key features of the class. For example, creating new profiles and accessing new profiles is tested thoroughly, including accessing profiles that do not exist. This test method is hence sufficient in testing the current </w:t>
-      </w:r>
-      <w:proofErr w:type="spellStart"/>
-      <w:r>
-        <w:t>profilesPanel</w:t>
-      </w:r>
-      <w:proofErr w:type="spellEnd"/>
-      <w:r>
-        <w:t xml:space="preserve"> features. </w:t>
-      </w:r>
-    </w:p>
-    <w:p/>
-    <w:p>
-      <w:pPr>
-        <w:rPr>
-          <w:b/>
-          <w:u w:val="single"/>
-        </w:rPr>
-      </w:pPr>
-      <w:proofErr w:type="spellStart"/>
-      <w:r>
-        <w:rPr>
-          <w:b/>
-          <w:u w:val="single"/>
-        </w:rPr>
-        <w:t>TalkBoxConfigTest</w:t>
-      </w:r>
-      <w:proofErr w:type="spellEnd"/>
-      <w:r>
-        <w:rPr>
-          <w:b/>
-          <w:u w:val="single"/>
-        </w:rPr>
-        <w:t>:</w:t>
-      </w:r>
-    </w:p>
-    <w:p/>
-    <w:p>
-      <w:proofErr w:type="spellStart"/>
-      <w:proofErr w:type="gramStart"/>
-      <w:r>
-        <w:t>setUp</w:t>
-      </w:r>
-      <w:proofErr w:type="spellEnd"/>
-      <w:r>
-        <w:t>(</w:t>
-      </w:r>
-      <w:proofErr w:type="gramEnd"/>
-      <w:r>
-        <w:t xml:space="preserve">): </w:t>
-      </w:r>
-      <w:r>
-        <w:t xml:space="preserve">This method correctly sets up all necessary fields needed to thoroughly test the </w:t>
-      </w:r>
-      <w:proofErr w:type="spellStart"/>
-      <w:r>
-        <w:t>TalkBoxConfig</w:t>
-      </w:r>
-      <w:proofErr w:type="spellEnd"/>
-      <w:r>
-        <w:t xml:space="preserve"> class, and thus it is respectively sufficient.</w:t>
-      </w:r>
-    </w:p>
-    <w:p>
-      <w:pPr>
-        <w:rPr>
-          <w:b/>
-          <w:u w:val="single"/>
-        </w:rPr>
-      </w:pPr>
-    </w:p>
-    <w:p>
-      <w:proofErr w:type="spellStart"/>
-      <w:r>
-        <w:t>testSetNumAudioButtons</w:t>
-      </w:r>
-      <w:proofErr w:type="spellEnd"/>
-      <w:r>
-        <w:t xml:space="preserve">: This method </w:t>
-      </w:r>
-      <w:r>
-        <w:t xml:space="preserve">is sufficient as it changes the number of buttons on the simulator preview via the </w:t>
-      </w:r>
-      <w:proofErr w:type="spellStart"/>
-      <w:r>
-        <w:t>TalkBoxConfig</w:t>
-      </w:r>
-      <w:proofErr w:type="spellEnd"/>
-      <w:r>
-        <w:t xml:space="preserve"> class, and then tests to see if this change took place, hence allowing sufficiency for this method.</w:t>
-      </w:r>
-      <w:r>
-        <w:t xml:space="preserve"> </w:t>
-      </w:r>
-    </w:p>
-    <w:p/>
-    <w:p>
-      <w:proofErr w:type="spellStart"/>
-      <w:proofErr w:type="gramStart"/>
-      <w:r>
-        <w:t>testInitialFields</w:t>
-      </w:r>
-      <w:proofErr w:type="spellEnd"/>
-      <w:r>
-        <w:t>(</w:t>
-      </w:r>
-      <w:proofErr w:type="gramEnd"/>
-      <w:r>
-        <w:t xml:space="preserve">): </w:t>
-      </w:r>
-      <w:r>
-        <w:t xml:space="preserve">This method is sufficient in testing the initial fields as it correctly tests all initial fields of the </w:t>
-      </w:r>
-      <w:proofErr w:type="spellStart"/>
-      <w:r>
-        <w:t>TalkBoxConfig</w:t>
-      </w:r>
-      <w:proofErr w:type="spellEnd"/>
-      <w:r>
-        <w:t xml:space="preserve"> class upon launch of the application. </w:t>
-      </w:r>
-    </w:p>
-    <w:p/>
-    <w:p>
-      <w:proofErr w:type="spellStart"/>
-      <w:proofErr w:type="gramStart"/>
-      <w:r>
-        <w:t>testJPaneSplits</w:t>
-      </w:r>
-      <w:proofErr w:type="spellEnd"/>
-      <w:r>
-        <w:t>(</w:t>
-      </w:r>
-      <w:proofErr w:type="gramEnd"/>
-      <w:r>
-        <w:t xml:space="preserve">): </w:t>
-      </w:r>
-      <w:r>
-        <w:t xml:space="preserve">This method is sufficient as it correctly creates references to the objects that are created when a </w:t>
-      </w:r>
-      <w:proofErr w:type="spellStart"/>
-      <w:r>
-        <w:t>TalkBoxConfig</w:t>
-      </w:r>
-      <w:proofErr w:type="spellEnd"/>
-      <w:r>
-        <w:t xml:space="preserve">. It then tests to see if these references are to the correct objects, hence allowing sufficiency for this testing method. </w:t>
-      </w:r>
-    </w:p>
-    <w:p>
-      <w:pPr>
-        <w:rPr>
-          <w:b/>
-        </w:rPr>
-      </w:pPr>
-    </w:p>
-    <w:p>
-      <w:pPr>
-        <w:rPr>
-          <w:b/>
-        </w:rPr>
-      </w:pPr>
-    </w:p>
-    <w:p>
-      <w:pPr>
-        <w:rPr>
-          <w:b/>
-        </w:rPr>
-      </w:pPr>
-    </w:p>
-    <w:p>
-      <w:pPr>
-        <w:rPr>
-          <w:b/>
-        </w:rPr>
-      </w:pPr>
-    </w:p>
-    <w:p>
-      <w:pPr>
-        <w:rPr>
-          <w:b/>
-        </w:rPr>
-      </w:pPr>
-    </w:p>
-    <w:p>
-      <w:pPr>
-        <w:rPr>
-          <w:b/>
-        </w:rPr>
-      </w:pPr>
-    </w:p>
-    <w:p>
-      <w:pPr>
-        <w:rPr>
-          <w:b/>
-          <w:sz w:val="32"/>
-          <w:szCs w:val="32"/>
-        </w:rPr>
-      </w:pPr>
-      <w:r>
-        <w:rPr>
-          <w:b/>
-          <w:sz w:val="32"/>
-          <w:szCs w:val="32"/>
-        </w:rPr>
-        <w:lastRenderedPageBreak/>
-        <w:t>6</w:t>
-      </w:r>
-      <w:r>
-        <w:rPr>
-          <w:b/>
-          <w:sz w:val="32"/>
-          <w:szCs w:val="32"/>
-        </w:rPr>
-        <w:t>.2</w:t>
-      </w:r>
-      <w:r>
-        <w:rPr>
-          <w:b/>
-          <w:sz w:val="32"/>
-          <w:szCs w:val="32"/>
-        </w:rPr>
-        <w:tab/>
-        <w:t xml:space="preserve"> Why Test Cases Are Sufficient: </w:t>
-      </w:r>
-      <w:proofErr w:type="spellStart"/>
-      <w:r>
-        <w:rPr>
-          <w:b/>
-          <w:sz w:val="32"/>
-          <w:szCs w:val="32"/>
-        </w:rPr>
-        <w:t>TalkBox</w:t>
-      </w:r>
-      <w:proofErr w:type="spellEnd"/>
-      <w:r>
-        <w:rPr>
-          <w:b/>
-          <w:sz w:val="32"/>
-          <w:szCs w:val="32"/>
-        </w:rPr>
-        <w:t xml:space="preserve"> Simulator Application</w:t>
-      </w:r>
-    </w:p>
-    <w:p>
-      <w:pPr>
-        <w:rPr>
-          <w:b/>
-        </w:rPr>
-      </w:pPr>
-    </w:p>
-    <w:p>
-      <w:pPr>
-        <w:rPr>
-          <w:b/>
-          <w:u w:val="single"/>
-        </w:rPr>
-      </w:pPr>
-      <w:proofErr w:type="spellStart"/>
-      <w:r>
-        <w:rPr>
-          <w:b/>
-          <w:u w:val="single"/>
-        </w:rPr>
-        <w:t>TalkBoxSimTest</w:t>
-      </w:r>
-      <w:proofErr w:type="spellEnd"/>
-      <w:r>
-        <w:rPr>
-          <w:b/>
-          <w:u w:val="single"/>
-        </w:rPr>
-        <w:t>:</w:t>
-      </w:r>
-    </w:p>
-    <w:p>
-      <w:pPr>
-        <w:rPr>
-          <w:b/>
-        </w:rPr>
-      </w:pPr>
-    </w:p>
-    <w:p>
-      <w:proofErr w:type="spellStart"/>
-      <w:proofErr w:type="gramStart"/>
-      <w:r>
-        <w:t>setUp</w:t>
-      </w:r>
-      <w:proofErr w:type="spellEnd"/>
-      <w:r>
-        <w:t>(</w:t>
-      </w:r>
-      <w:proofErr w:type="gramEnd"/>
-      <w:r>
-        <w:t xml:space="preserve">): This method is sufficient in creating the necessary fields required to test the </w:t>
-      </w:r>
-      <w:proofErr w:type="spellStart"/>
-      <w:r>
-        <w:t>TalkBox</w:t>
-      </w:r>
-      <w:proofErr w:type="spellEnd"/>
-      <w:r>
-        <w:t xml:space="preserve"> Simulator application. </w:t>
-      </w:r>
-    </w:p>
-    <w:p/>
-    <w:p>
-      <w:proofErr w:type="spellStart"/>
-      <w:proofErr w:type="gramStart"/>
-      <w:r>
-        <w:t>updateButtonsNumber</w:t>
-      </w:r>
-      <w:proofErr w:type="spellEnd"/>
-      <w:r>
-        <w:t>(</w:t>
-      </w:r>
-      <w:proofErr w:type="gramEnd"/>
-      <w:r>
-        <w:t xml:space="preserve">): This method is sufficient in testing the updating off the number of buttons on the simulator by using the respective </w:t>
-      </w:r>
-      <w:proofErr w:type="spellStart"/>
-      <w:r>
-        <w:t>updateButtons</w:t>
-      </w:r>
-      <w:proofErr w:type="spellEnd"/>
-      <w:r>
-        <w:t>() method to change the amount of buttons on the simulator. It then tests equality of number of buttons to see if this change took place.</w:t>
-      </w:r>
-    </w:p>
-    <w:p/>
-    <w:p>
-      <w:proofErr w:type="spellStart"/>
-      <w:proofErr w:type="gramStart"/>
-      <w:r>
-        <w:t>testPlayingSound</w:t>
-      </w:r>
-      <w:proofErr w:type="spellEnd"/>
-      <w:r>
-        <w:t>(</w:t>
-      </w:r>
-      <w:proofErr w:type="gramEnd"/>
-      <w:r>
-        <w:t xml:space="preserve">): </w:t>
-      </w:r>
-      <w:r>
-        <w:t xml:space="preserve">This method is sufficient in testing audio playback from a button as it will correctly play audio from a given button, and test if the audio has been played correctly using a byte output stream. </w:t>
-      </w:r>
     </w:p>
     <w:p>
       <w:pPr>
@@ -11287,36 +12748,26 @@
       <w:pPr>
         <w:rPr>
           <w:b/>
-          <w:sz w:val="40"/>
+          <w:sz w:val="28"/>
           <w:szCs w:val="28"/>
           <w:u w:val="single"/>
         </w:rPr>
       </w:pPr>
-    </w:p>
-    <w:p>
-      <w:pPr>
-        <w:rPr>
-          <w:b/>
-          <w:sz w:val="56"/>
+      <w:proofErr w:type="spellStart"/>
+      <w:r>
+        <w:rPr>
+          <w:b/>
+          <w:sz w:val="28"/>
           <w:szCs w:val="28"/>
           <w:u w:val="single"/>
         </w:rPr>
-      </w:pPr>
-      <w:proofErr w:type="spellStart"/>
-      <w:r>
-        <w:rPr>
-          <w:b/>
-          <w:sz w:val="56"/>
-          <w:szCs w:val="28"/>
-          <w:u w:val="single"/>
-        </w:rPr>
-        <w:t>AllTests</w:t>
-      </w:r>
-      <w:proofErr w:type="spellEnd"/>
-      <w:r>
-        <w:rPr>
-          <w:b/>
-          <w:sz w:val="56"/>
+        <w:t>TBCLogTest</w:t>
+      </w:r>
+      <w:proofErr w:type="spellEnd"/>
+      <w:r>
+        <w:rPr>
+          <w:b/>
+          <w:sz w:val="28"/>
           <w:szCs w:val="28"/>
           <w:u w:val="single"/>
         </w:rPr>
@@ -11472,6 +12923,302 @@
                 <w:szCs w:val="28"/>
               </w:rPr>
             </w:pPr>
+            <w:proofErr w:type="spellStart"/>
+            <w:r>
+              <w:rPr>
+                <w:sz w:val="28"/>
+                <w:szCs w:val="28"/>
+              </w:rPr>
+              <w:t>src</w:t>
+            </w:r>
+            <w:proofErr w:type="spellEnd"/>
+            <w:r>
+              <w:rPr>
+                <w:sz w:val="28"/>
+                <w:szCs w:val="28"/>
+              </w:rPr>
+              <w:t xml:space="preserve"> folder</w:t>
+            </w:r>
+          </w:p>
+        </w:tc>
+        <w:tc>
+          <w:tcPr>
+            <w:tcW w:w="1870" w:type="dxa"/>
+          </w:tcPr>
+          <w:p>
+            <w:pPr>
+              <w:rPr>
+                <w:sz w:val="28"/>
+                <w:szCs w:val="28"/>
+              </w:rPr>
+            </w:pPr>
+            <w:r>
+              <w:rPr>
+                <w:sz w:val="28"/>
+                <w:szCs w:val="28"/>
+              </w:rPr>
+              <w:t>52</w:t>
+            </w:r>
+            <w:r>
+              <w:rPr>
+                <w:sz w:val="28"/>
+                <w:szCs w:val="28"/>
+              </w:rPr>
+              <w:t>.6%</w:t>
+            </w:r>
+          </w:p>
+        </w:tc>
+        <w:tc>
+          <w:tcPr>
+            <w:tcW w:w="1870" w:type="dxa"/>
+          </w:tcPr>
+          <w:p>
+            <w:pPr>
+              <w:rPr>
+                <w:sz w:val="28"/>
+                <w:szCs w:val="28"/>
+              </w:rPr>
+            </w:pPr>
+            <w:r>
+              <w:rPr>
+                <w:sz w:val="28"/>
+                <w:szCs w:val="28"/>
+              </w:rPr>
+              <w:t>2817</w:t>
+            </w:r>
+          </w:p>
+        </w:tc>
+        <w:tc>
+          <w:tcPr>
+            <w:tcW w:w="1870" w:type="dxa"/>
+          </w:tcPr>
+          <w:p>
+            <w:pPr>
+              <w:rPr>
+                <w:sz w:val="28"/>
+                <w:szCs w:val="28"/>
+              </w:rPr>
+            </w:pPr>
+            <w:r>
+              <w:rPr>
+                <w:sz w:val="28"/>
+                <w:szCs w:val="28"/>
+              </w:rPr>
+              <w:t>2542</w:t>
+            </w:r>
+          </w:p>
+        </w:tc>
+        <w:tc>
+          <w:tcPr>
+            <w:tcW w:w="1870" w:type="dxa"/>
+          </w:tcPr>
+          <w:p>
+            <w:pPr>
+              <w:rPr>
+                <w:sz w:val="28"/>
+                <w:szCs w:val="28"/>
+              </w:rPr>
+            </w:pPr>
+            <w:r>
+              <w:rPr>
+                <w:sz w:val="28"/>
+                <w:szCs w:val="28"/>
+              </w:rPr>
+              <w:t>5359</w:t>
+            </w:r>
+          </w:p>
+        </w:tc>
+      </w:tr>
+    </w:tbl>
+    <w:p>
+      <w:pPr>
+        <w:rPr>
+          <w:b/>
+          <w:sz w:val="40"/>
+          <w:szCs w:val="28"/>
+          <w:u w:val="single"/>
+        </w:rPr>
+      </w:pPr>
+    </w:p>
+    <w:p>
+      <w:pPr>
+        <w:rPr>
+          <w:b/>
+          <w:sz w:val="56"/>
+          <w:szCs w:val="28"/>
+          <w:u w:val="single"/>
+        </w:rPr>
+      </w:pPr>
+      <w:proofErr w:type="spellStart"/>
+      <w:r>
+        <w:rPr>
+          <w:b/>
+          <w:sz w:val="56"/>
+          <w:szCs w:val="28"/>
+          <w:u w:val="single"/>
+        </w:rPr>
+        <w:t>AllTests</w:t>
+      </w:r>
+      <w:proofErr w:type="spellEnd"/>
+      <w:r>
+        <w:rPr>
+          <w:b/>
+          <w:sz w:val="56"/>
+          <w:szCs w:val="28"/>
+          <w:u w:val="single"/>
+        </w:rPr>
+        <w:t>:</w:t>
+      </w:r>
+    </w:p>
+    <w:p>
+      <w:pPr>
+        <w:rPr>
+          <w:b/>
+          <w:sz w:val="28"/>
+          <w:szCs w:val="28"/>
+          <w:u w:val="single"/>
+        </w:rPr>
+      </w:pPr>
+    </w:p>
+    <w:tbl>
+      <w:tblPr>
+        <w:tblStyle w:val="TableGrid"/>
+        <w:tblW w:w="0" w:type="auto"/>
+        <w:tblLook w:val="04A0" w:firstRow="1" w:lastRow="0" w:firstColumn="1" w:lastColumn="0" w:noHBand="0" w:noVBand="1"/>
+      </w:tblPr>
+      <w:tblGrid>
+        <w:gridCol w:w="1870"/>
+        <w:gridCol w:w="1870"/>
+        <w:gridCol w:w="1870"/>
+        <w:gridCol w:w="1870"/>
+        <w:gridCol w:w="1870"/>
+      </w:tblGrid>
+      <w:tr>
+        <w:tc>
+          <w:tcPr>
+            <w:tcW w:w="1870" w:type="dxa"/>
+          </w:tcPr>
+          <w:p>
+            <w:pPr>
+              <w:rPr>
+                <w:b/>
+                <w:sz w:val="28"/>
+                <w:szCs w:val="28"/>
+              </w:rPr>
+            </w:pPr>
+            <w:proofErr w:type="spellStart"/>
+            <w:r>
+              <w:rPr>
+                <w:b/>
+                <w:sz w:val="28"/>
+                <w:szCs w:val="28"/>
+              </w:rPr>
+              <w:t>TalkBox</w:t>
+            </w:r>
+            <w:proofErr w:type="spellEnd"/>
+          </w:p>
+        </w:tc>
+        <w:tc>
+          <w:tcPr>
+            <w:tcW w:w="1870" w:type="dxa"/>
+          </w:tcPr>
+          <w:p>
+            <w:pPr>
+              <w:rPr>
+                <w:b/>
+                <w:sz w:val="28"/>
+                <w:szCs w:val="28"/>
+              </w:rPr>
+            </w:pPr>
+            <w:r>
+              <w:rPr>
+                <w:b/>
+                <w:sz w:val="28"/>
+                <w:szCs w:val="28"/>
+              </w:rPr>
+              <w:t xml:space="preserve">Coverage </w:t>
+            </w:r>
+          </w:p>
+        </w:tc>
+        <w:tc>
+          <w:tcPr>
+            <w:tcW w:w="1870" w:type="dxa"/>
+          </w:tcPr>
+          <w:p>
+            <w:pPr>
+              <w:rPr>
+                <w:b/>
+                <w:sz w:val="28"/>
+                <w:szCs w:val="28"/>
+              </w:rPr>
+            </w:pPr>
+            <w:r>
+              <w:rPr>
+                <w:b/>
+                <w:sz w:val="28"/>
+                <w:szCs w:val="28"/>
+              </w:rPr>
+              <w:t>Covered Instructions</w:t>
+            </w:r>
+          </w:p>
+        </w:tc>
+        <w:tc>
+          <w:tcPr>
+            <w:tcW w:w="1870" w:type="dxa"/>
+          </w:tcPr>
+          <w:p>
+            <w:pPr>
+              <w:rPr>
+                <w:b/>
+                <w:sz w:val="28"/>
+                <w:szCs w:val="28"/>
+              </w:rPr>
+            </w:pPr>
+            <w:r>
+              <w:rPr>
+                <w:b/>
+                <w:sz w:val="28"/>
+                <w:szCs w:val="28"/>
+              </w:rPr>
+              <w:t>Missed Instructions</w:t>
+            </w:r>
+          </w:p>
+        </w:tc>
+        <w:tc>
+          <w:tcPr>
+            <w:tcW w:w="1870" w:type="dxa"/>
+          </w:tcPr>
+          <w:p>
+            <w:pPr>
+              <w:rPr>
+                <w:b/>
+                <w:sz w:val="28"/>
+                <w:szCs w:val="28"/>
+              </w:rPr>
+            </w:pPr>
+            <w:r>
+              <w:rPr>
+                <w:b/>
+                <w:sz w:val="28"/>
+                <w:szCs w:val="28"/>
+              </w:rPr>
+              <w:t>Total Instructions</w:t>
+            </w:r>
+          </w:p>
+        </w:tc>
+      </w:tr>
+      <w:tr>
+        <w:tc>
+          <w:tcPr>
+            <w:tcW w:w="1870" w:type="dxa"/>
+          </w:tcPr>
+          <w:p>
+            <w:pPr>
+              <w:rPr>
+                <w:sz w:val="28"/>
+                <w:szCs w:val="28"/>
+              </w:rPr>
+            </w:pPr>
             <w:r>
               <w:rPr>
                 <w:sz w:val="28"/>
@@ -11504,7 +13251,21 @@
                 <w:sz w:val="28"/>
                 <w:szCs w:val="28"/>
               </w:rPr>
-              <w:t>2.2</w:t>
+              <w:t>0</w:t>
+            </w:r>
+            <w:r>
+              <w:rPr>
+                <w:sz w:val="28"/>
+                <w:szCs w:val="28"/>
+              </w:rPr>
+              <w:t>.</w:t>
+            </w:r>
+            <w:r>
+              <w:rPr>
+                <w:sz w:val="28"/>
+                <w:szCs w:val="28"/>
+              </w:rPr>
+              <w:t>5</w:t>
             </w:r>
             <w:r>
               <w:rPr>
@@ -11531,14 +13292,7 @@
                 <w:sz w:val="28"/>
                 <w:szCs w:val="28"/>
               </w:rPr>
-              <w:t>3</w:t>
-            </w:r>
-            <w:r>
-              <w:rPr>
-                <w:sz w:val="28"/>
-                <w:szCs w:val="28"/>
-              </w:rPr>
-              <w:t>677</w:t>
+              <w:t>4800</w:t>
             </w:r>
           </w:p>
         </w:tc>
@@ -11558,7 +13312,7 @@
                 <w:sz w:val="28"/>
                 <w:szCs w:val="28"/>
               </w:rPr>
-              <w:t>795</w:t>
+              <w:t>1166</w:t>
             </w:r>
           </w:p>
         </w:tc>
@@ -11578,15 +13332,10 @@
                 <w:sz w:val="28"/>
                 <w:szCs w:val="28"/>
               </w:rPr>
-              <w:t>4</w:t>
-            </w:r>
-            <w:r>
-              <w:rPr>
-                <w:sz w:val="28"/>
-                <w:szCs w:val="28"/>
-              </w:rPr>
-              <w:t>472</w:t>
-            </w:r>
+              <w:t>5966</w:t>
+            </w:r>
+            <w:bookmarkStart w:id="0" w:name="_GoBack"/>
+            <w:bookmarkEnd w:id="0"/>
           </w:p>
         </w:tc>
       </w:tr>
@@ -11667,11 +13416,6 @@
         <w:docPartUnique/>
       </w:docPartObj>
     </w:sdtPr>
-    <w:sdtEndPr>
-      <w:rPr>
-        <w:rStyle w:val="PageNumber"/>
-      </w:rPr>
-    </w:sdtEndPr>
     <w:sdtContent>
       <w:p>
         <w:pPr>
@@ -11713,11 +13457,6 @@
         <w:docPartUnique/>
       </w:docPartObj>
     </w:sdtPr>
-    <w:sdtEndPr>
-      <w:rPr>
-        <w:rStyle w:val="PageNumber"/>
-      </w:rPr>
-    </w:sdtEndPr>
     <w:sdtContent>
       <w:p>
         <w:pPr>
@@ -11771,11 +13510,6 @@
         <w:docPartUnique/>
       </w:docPartObj>
     </w:sdtPr>
-    <w:sdtEndPr>
-      <w:rPr>
-        <w:rStyle w:val="PageNumber"/>
-      </w:rPr>
-    </w:sdtEndPr>
     <w:sdtContent>
       <w:p>
         <w:pPr>
@@ -12862,7 +14596,7 @@
 </file>
 
 <file path=customXml/itemProps1.xml><?xml version="1.0" encoding="utf-8"?>
-<ds:datastoreItem xmlns:ds="http://schemas.openxmlformats.org/officeDocument/2006/customXml" ds:itemID="{700951A5-11F3-724C-9102-7BF7A6F027F5}">
+<ds:datastoreItem xmlns:ds="http://schemas.openxmlformats.org/officeDocument/2006/customXml" ds:itemID="{97478E5F-BA09-FD46-86C4-49AB6346857D}">
   <ds:schemaRefs>
     <ds:schemaRef ds:uri="http://schemas.openxmlformats.org/officeDocument/2006/bibliography"/>
   </ds:schemaRefs>

</xml_diff>

<commit_message>
updated testing docs and fixed gradle test error from profilespaneltest
</commit_message>
<xml_diff>
--- a/TalkBox/Documents/Testing Docs/Software Testing Document.docx
+++ b/TalkBox/Documents/Testing Docs/Software Testing Document.docx
@@ -703,13 +703,7 @@
         <w:ind w:firstLine="720"/>
       </w:pPr>
       <w:r>
-        <w:t>3.</w:t>
-      </w:r>
-      <w:r>
-        <w:t>3</w:t>
-      </w:r>
-      <w:r>
-        <w:t xml:space="preserve"> </w:t>
+        <w:t xml:space="preserve">3.3 </w:t>
       </w:r>
       <w:proofErr w:type="spellStart"/>
       <w:r>
@@ -717,38 +711,15 @@
       </w:r>
       <w:proofErr w:type="spellEnd"/>
       <w:r>
-        <w:t xml:space="preserve"> </w:t>
-      </w:r>
-      <w:r>
-        <w:t>Configuration</w:t>
-      </w:r>
-      <w:r>
-        <w:t xml:space="preserve"> </w:t>
-      </w:r>
-      <w:r>
-        <w:t>Log</w:t>
+        <w:t xml:space="preserve"> Configuration Log</w:t>
       </w:r>
       <w:proofErr w:type="gramStart"/>
       <w:r>
-        <w:t>…..</w:t>
-      </w:r>
-      <w:r>
-        <w:t xml:space="preserve"> . .</w:t>
+        <w:t>….. . .</w:t>
       </w:r>
       <w:proofErr w:type="gramEnd"/>
       <w:r>
-        <w:t xml:space="preserve"> . . . . . . . . . . . . . . . . ………. . . . . . . . . . . . </w:t>
-      </w:r>
-      <w:proofErr w:type="gramStart"/>
-      <w:r>
-        <w:t>. . . .</w:t>
-      </w:r>
-      <w:proofErr w:type="gramEnd"/>
-      <w:r>
-        <w:t xml:space="preserve"> . 1</w:t>
-      </w:r>
-      <w:r>
-        <w:t>1</w:t>
+        <w:t xml:space="preserve"> . . . . . . . . . . . . . . . . ………. . . . . . . . . . . . . . . . . 11</w:t>
       </w:r>
     </w:p>
     <w:p>
@@ -907,13 +878,7 @@
         <w:ind w:firstLine="720"/>
       </w:pPr>
       <w:r>
-        <w:t>4.</w:t>
-      </w:r>
-      <w:r>
-        <w:t>3</w:t>
-      </w:r>
-      <w:r>
-        <w:t xml:space="preserve"> How Test Cases Were Derived: </w:t>
+        <w:t xml:space="preserve">4.3 How Test Cases Were Derived: </w:t>
       </w:r>
       <w:proofErr w:type="spellStart"/>
       <w:r>
@@ -921,19 +886,7 @@
       </w:r>
       <w:proofErr w:type="spellEnd"/>
       <w:r>
-        <w:t xml:space="preserve"> </w:t>
-      </w:r>
-      <w:r>
-        <w:t>Configuration</w:t>
-      </w:r>
-      <w:r>
-        <w:t xml:space="preserve"> </w:t>
-      </w:r>
-      <w:r>
-        <w:t>Log ………..</w:t>
-      </w:r>
-      <w:r>
-        <w:t xml:space="preserve">. . . . . . . </w:t>
+        <w:t xml:space="preserve"> Configuration Log ………... . . . . . . </w:t>
       </w:r>
       <w:proofErr w:type="gramStart"/>
       <w:r>
@@ -941,10 +894,7 @@
       </w:r>
       <w:proofErr w:type="gramEnd"/>
       <w:r>
-        <w:t xml:space="preserve"> 1</w:t>
-      </w:r>
-      <w:r>
-        <w:t>3</w:t>
+        <w:t xml:space="preserve"> 13</w:t>
       </w:r>
     </w:p>
     <w:p>
@@ -1235,13 +1185,7 @@
         <w:ind w:firstLine="720"/>
       </w:pPr>
       <w:r>
-        <w:t>6.</w:t>
-      </w:r>
-      <w:r>
-        <w:t>3</w:t>
-      </w:r>
-      <w:r>
-        <w:t xml:space="preserve"> Why Test Cases Are Sufficient: </w:t>
+        <w:t xml:space="preserve">6.3 Why Test Cases Are Sufficient: </w:t>
       </w:r>
       <w:proofErr w:type="spellStart"/>
       <w:r>
@@ -1249,10 +1193,7 @@
       </w:r>
       <w:proofErr w:type="spellEnd"/>
       <w:r>
-        <w:t xml:space="preserve"> </w:t>
-      </w:r>
-      <w:r>
-        <w:t>Configuration Log Application</w:t>
+        <w:t xml:space="preserve"> Configuration Log Application</w:t>
       </w:r>
       <w:proofErr w:type="gramStart"/>
       <w:r>
@@ -1260,13 +1201,7 @@
       </w:r>
       <w:proofErr w:type="gramEnd"/>
       <w:r>
-        <w:t xml:space="preserve"> </w:t>
-      </w:r>
-      <w:r>
-        <w:t>.</w:t>
-      </w:r>
-      <w:r>
-        <w:t>. . . . . . 19</w:t>
+        <w:t xml:space="preserve"> .. . . . . . 19</w:t>
       </w:r>
     </w:p>
     <w:p>
@@ -8989,6 +8924,21 @@
       </w:r>
     </w:p>
     <w:p/>
+    <w:p>
+      <w:proofErr w:type="spellStart"/>
+      <w:proofErr w:type="gramStart"/>
+      <w:r>
+        <w:t>talkBoxSimLogTest</w:t>
+      </w:r>
+      <w:proofErr w:type="spellEnd"/>
+      <w:r>
+        <w:t>(</w:t>
+      </w:r>
+      <w:proofErr w:type="gramEnd"/>
+      <w:r>
+        <w:t>): The configuration application has a way to visualize simulator logs. This visualization is contained within the profiles panel. This log has two buttons and a text area. The text area displays the logs of the current log file, the two buttons, “next log”, and “previous log”, allow swapping between different logging files accordingly. This method allows testing of the simulator logging feature in the profiles panel inside the configuration application. This test is done by comparing the change in text in the logging display as the logs are swapped. Each log has a different time stamp, and thus each logs string will always be unique.</w:t>
+      </w:r>
+    </w:p>
     <w:p/>
     <w:p>
       <w:pPr>
@@ -9082,6 +9032,7 @@
       <w:proofErr w:type="spellStart"/>
       <w:proofErr w:type="gramStart"/>
       <w:r>
+        <w:lastRenderedPageBreak/>
         <w:t>testJPaneSplits</w:t>
       </w:r>
       <w:proofErr w:type="spellEnd"/>
@@ -9361,15 +9312,7 @@
       </w:r>
       <w:proofErr w:type="spellEnd"/>
       <w:r>
-        <w:t xml:space="preserve"> time that the log was </w:t>
-      </w:r>
-      <w:proofErr w:type="spellStart"/>
-      <w:r>
-        <w:t>created.</w:t>
-      </w:r>
-      <w:proofErr w:type="spellEnd"/>
-      <w:r>
-        <w:t xml:space="preserve"> </w:t>
+        <w:t xml:space="preserve"> time that the log was created. </w:t>
       </w:r>
       <w:proofErr w:type="gramStart"/>
       <w:r>
@@ -9492,75 +9435,21 @@
           <w:szCs w:val="36"/>
         </w:rPr>
       </w:pPr>
-    </w:p>
-    <w:p>
-      <w:pPr>
+      <w:r>
         <w:rPr>
           <w:b/>
           <w:sz w:val="36"/>
           <w:szCs w:val="36"/>
         </w:rPr>
-      </w:pPr>
-    </w:p>
-    <w:p>
-      <w:pPr>
+        <w:lastRenderedPageBreak/>
+        <w:t xml:space="preserve">Chapter </w:t>
+      </w:r>
+      <w:r>
         <w:rPr>
           <w:b/>
           <w:sz w:val="36"/>
           <w:szCs w:val="36"/>
         </w:rPr>
-      </w:pPr>
-    </w:p>
-    <w:p>
-      <w:pPr>
-        <w:rPr>
-          <w:b/>
-          <w:sz w:val="36"/>
-          <w:szCs w:val="36"/>
-        </w:rPr>
-      </w:pPr>
-    </w:p>
-    <w:p>
-      <w:pPr>
-        <w:rPr>
-          <w:b/>
-          <w:sz w:val="36"/>
-          <w:szCs w:val="36"/>
-        </w:rPr>
-      </w:pPr>
-    </w:p>
-    <w:p>
-      <w:pPr>
-        <w:rPr>
-          <w:b/>
-          <w:sz w:val="36"/>
-          <w:szCs w:val="36"/>
-        </w:rPr>
-      </w:pPr>
-    </w:p>
-    <w:p>
-      <w:pPr>
-        <w:rPr>
-          <w:b/>
-          <w:sz w:val="36"/>
-          <w:szCs w:val="36"/>
-        </w:rPr>
-      </w:pPr>
-      <w:r>
-        <w:rPr>
-          <w:b/>
-          <w:sz w:val="36"/>
-          <w:szCs w:val="36"/>
-        </w:rPr>
-        <w:lastRenderedPageBreak/>
-        <w:t xml:space="preserve">Chapter </w:t>
-      </w:r>
-      <w:r>
-        <w:rPr>
-          <w:b/>
-          <w:sz w:val="36"/>
-          <w:szCs w:val="36"/>
-        </w:rPr>
         <w:t>6</w:t>
       </w:r>
     </w:p>
@@ -10017,7 +9906,6 @@
         <w:t xml:space="preserve"> </w:t>
       </w:r>
     </w:p>
-    <w:p/>
     <w:p>
       <w:pPr>
         <w:rPr>
@@ -10091,6 +9979,36 @@
     </w:p>
     <w:p/>
     <w:p>
+      <w:proofErr w:type="spellStart"/>
+      <w:proofErr w:type="gramStart"/>
+      <w:r>
+        <w:t>talkBoxSimLogTest</w:t>
+      </w:r>
+      <w:proofErr w:type="spellEnd"/>
+      <w:r>
+        <w:t>(</w:t>
+      </w:r>
+      <w:proofErr w:type="gramEnd"/>
+      <w:r>
+        <w:t xml:space="preserve">): </w:t>
+      </w:r>
+      <w:r>
+        <w:t xml:space="preserve">This method is sufficient in testing the simulator logging feature inside the configuration application for several reasons. This method </w:t>
+      </w:r>
+      <w:proofErr w:type="spellStart"/>
+      <w:r>
+        <w:t>troughly</w:t>
+      </w:r>
+      <w:proofErr w:type="spellEnd"/>
+      <w:r>
+        <w:t xml:space="preserve"> tests the different logs as logs are swapped using the next log and previous log buttons. Each log will have a unique string as each log is time stamped. As a result of this the respective strings are checked each time the log is swapped to ensure sufficient testing of the simulator log</w:t>
+      </w:r>
+      <w:r>
+        <w:t xml:space="preserve"> feature. </w:t>
+      </w:r>
+    </w:p>
+    <w:p/>
+    <w:p>
       <w:pPr>
         <w:rPr>
           <w:b/>
@@ -10238,45 +10156,12 @@
       <w:pPr>
         <w:rPr>
           <w:b/>
-        </w:rPr>
-      </w:pPr>
-    </w:p>
-    <w:p>
-      <w:pPr>
-        <w:rPr>
-          <w:b/>
-        </w:rPr>
-      </w:pPr>
-    </w:p>
-    <w:p>
-      <w:pPr>
-        <w:rPr>
-          <w:b/>
-        </w:rPr>
-      </w:pPr>
-    </w:p>
-    <w:p>
-      <w:pPr>
-        <w:rPr>
-          <w:b/>
-        </w:rPr>
-      </w:pPr>
-    </w:p>
-    <w:p>
-      <w:pPr>
-        <w:rPr>
-          <w:b/>
-        </w:rPr>
-      </w:pPr>
-    </w:p>
-    <w:p>
-      <w:pPr>
-        <w:rPr>
-          <w:b/>
           <w:sz w:val="32"/>
           <w:szCs w:val="32"/>
         </w:rPr>
       </w:pPr>
+      <w:bookmarkStart w:id="0" w:name="_GoBack"/>
+      <w:bookmarkEnd w:id="0"/>
       <w:r>
         <w:rPr>
           <w:b/>
@@ -12957,14 +12842,7 @@
                 <w:sz w:val="28"/>
                 <w:szCs w:val="28"/>
               </w:rPr>
-              <w:t>52</w:t>
-            </w:r>
-            <w:r>
-              <w:rPr>
-                <w:sz w:val="28"/>
-                <w:szCs w:val="28"/>
-              </w:rPr>
-              <w:t>.6%</w:t>
+              <w:t>52.6%</w:t>
             </w:r>
           </w:p>
         </w:tc>
@@ -13334,8 +13212,6 @@
               </w:rPr>
               <w:t>5966</w:t>
             </w:r>
-            <w:bookmarkStart w:id="0" w:name="_GoBack"/>
-            <w:bookmarkEnd w:id="0"/>
           </w:p>
         </w:tc>
       </w:tr>
@@ -14596,7 +14472,7 @@
 </file>
 
 <file path=customXml/itemProps1.xml><?xml version="1.0" encoding="utf-8"?>
-<ds:datastoreItem xmlns:ds="http://schemas.openxmlformats.org/officeDocument/2006/customXml" ds:itemID="{97478E5F-BA09-FD46-86C4-49AB6346857D}">
+<ds:datastoreItem xmlns:ds="http://schemas.openxmlformats.org/officeDocument/2006/customXml" ds:itemID="{26F63C74-327B-8141-8D62-061B62C68B5D}">
   <ds:schemaRefs>
     <ds:schemaRef ds:uri="http://schemas.openxmlformats.org/officeDocument/2006/bibliography"/>
   </ds:schemaRefs>

</xml_diff>

<commit_message>
updated testing docs coverage
</commit_message>
<xml_diff>
--- a/TalkBox/Documents/Testing Docs/Software Testing Document.docx
+++ b/TalkBox/Documents/Testing Docs/Software Testing Document.docx
@@ -10160,8 +10160,6 @@
           <w:szCs w:val="32"/>
         </w:rPr>
       </w:pPr>
-      <w:bookmarkStart w:id="0" w:name="_GoBack"/>
-      <w:bookmarkEnd w:id="0"/>
       <w:r>
         <w:rPr>
           <w:b/>
@@ -10914,7 +10912,21 @@
                 <w:sz w:val="28"/>
                 <w:szCs w:val="28"/>
               </w:rPr>
-              <w:t>72.6</w:t>
+              <w:t>59</w:t>
+            </w:r>
+            <w:r>
+              <w:rPr>
+                <w:sz w:val="28"/>
+                <w:szCs w:val="28"/>
+              </w:rPr>
+              <w:t>.</w:t>
+            </w:r>
+            <w:r>
+              <w:rPr>
+                <w:sz w:val="28"/>
+                <w:szCs w:val="28"/>
+              </w:rPr>
+              <w:t>4</w:t>
             </w:r>
             <w:r>
               <w:rPr>
@@ -10941,14 +10953,7 @@
                 <w:sz w:val="28"/>
                 <w:szCs w:val="28"/>
               </w:rPr>
-              <w:t>2</w:t>
-            </w:r>
-            <w:r>
-              <w:rPr>
-                <w:sz w:val="28"/>
-                <w:szCs w:val="28"/>
-              </w:rPr>
-              <w:t>830</w:t>
+              <w:t>3695</w:t>
             </w:r>
           </w:p>
         </w:tc>
@@ -10968,7 +10973,7 @@
                 <w:sz w:val="28"/>
                 <w:szCs w:val="28"/>
               </w:rPr>
-              <w:t>1067</w:t>
+              <w:t>2522</w:t>
             </w:r>
           </w:p>
         </w:tc>
@@ -10988,14 +10993,7 @@
                 <w:sz w:val="28"/>
                 <w:szCs w:val="28"/>
               </w:rPr>
-              <w:t>3</w:t>
-            </w:r>
-            <w:r>
-              <w:rPr>
-                <w:sz w:val="28"/>
-                <w:szCs w:val="28"/>
-              </w:rPr>
-              <w:t>897</w:t>
+              <w:t>6217</w:t>
             </w:r>
           </w:p>
         </w:tc>
@@ -11232,7 +11230,21 @@
                 <w:sz w:val="28"/>
                 <w:szCs w:val="28"/>
               </w:rPr>
-              <w:t>50.8</w:t>
+              <w:t>44</w:t>
+            </w:r>
+            <w:r>
+              <w:rPr>
+                <w:sz w:val="28"/>
+                <w:szCs w:val="28"/>
+              </w:rPr>
+              <w:t>.</w:t>
+            </w:r>
+            <w:r>
+              <w:rPr>
+                <w:sz w:val="28"/>
+                <w:szCs w:val="28"/>
+              </w:rPr>
+              <w:t>5</w:t>
             </w:r>
             <w:r>
               <w:rPr>
@@ -11259,14 +11271,7 @@
                 <w:sz w:val="28"/>
                 <w:szCs w:val="28"/>
               </w:rPr>
-              <w:t>19</w:t>
-            </w:r>
-            <w:r>
-              <w:rPr>
-                <w:sz w:val="28"/>
-                <w:szCs w:val="28"/>
-              </w:rPr>
-              <w:t>81</w:t>
+              <w:t>2766</w:t>
             </w:r>
           </w:p>
         </w:tc>
@@ -11286,14 +11291,7 @@
                 <w:sz w:val="28"/>
                 <w:szCs w:val="28"/>
               </w:rPr>
-              <w:t>1</w:t>
-            </w:r>
-            <w:r>
-              <w:rPr>
-                <w:sz w:val="28"/>
-                <w:szCs w:val="28"/>
-              </w:rPr>
-              <w:t>916</w:t>
+              <w:t>3451</w:t>
             </w:r>
           </w:p>
         </w:tc>
@@ -11313,14 +11311,7 @@
                 <w:sz w:val="28"/>
                 <w:szCs w:val="28"/>
               </w:rPr>
-              <w:t>3</w:t>
-            </w:r>
-            <w:r>
-              <w:rPr>
-                <w:sz w:val="28"/>
-                <w:szCs w:val="28"/>
-              </w:rPr>
-              <w:t>897</w:t>
+              <w:t>6217</w:t>
             </w:r>
           </w:p>
         </w:tc>
@@ -11557,14 +11548,7 @@
                 <w:sz w:val="28"/>
                 <w:szCs w:val="28"/>
               </w:rPr>
-              <w:t>60.2</w:t>
-            </w:r>
-            <w:r>
-              <w:rPr>
-                <w:sz w:val="28"/>
-                <w:szCs w:val="28"/>
-              </w:rPr>
-              <w:t>%</w:t>
+              <w:t>51.7%</w:t>
             </w:r>
           </w:p>
         </w:tc>
@@ -11584,14 +11568,7 @@
                 <w:sz w:val="28"/>
                 <w:szCs w:val="28"/>
               </w:rPr>
-              <w:t>2</w:t>
-            </w:r>
-            <w:r>
-              <w:rPr>
-                <w:sz w:val="28"/>
-                <w:szCs w:val="28"/>
-              </w:rPr>
-              <w:t>345</w:t>
+              <w:t>3216</w:t>
             </w:r>
           </w:p>
         </w:tc>
@@ -11611,7 +11588,7 @@
                 <w:sz w:val="28"/>
                 <w:szCs w:val="28"/>
               </w:rPr>
-              <w:t>1552</w:t>
+              <w:t>3001</w:t>
             </w:r>
           </w:p>
         </w:tc>
@@ -11631,14 +11608,7 @@
                 <w:sz w:val="28"/>
                 <w:szCs w:val="28"/>
               </w:rPr>
-              <w:t>3</w:t>
-            </w:r>
-            <w:r>
-              <w:rPr>
-                <w:sz w:val="28"/>
-                <w:szCs w:val="28"/>
-              </w:rPr>
-              <w:t>897</w:t>
+              <w:t>6217</w:t>
             </w:r>
           </w:p>
         </w:tc>
@@ -11874,7 +11844,7 @@
                 <w:sz w:val="28"/>
                 <w:szCs w:val="28"/>
               </w:rPr>
-              <w:t>50.1</w:t>
+              <w:t>46</w:t>
             </w:r>
             <w:r>
               <w:rPr>
@@ -11901,14 +11871,7 @@
                 <w:sz w:val="28"/>
                 <w:szCs w:val="28"/>
               </w:rPr>
-              <w:t>19</w:t>
-            </w:r>
-            <w:r>
-              <w:rPr>
-                <w:sz w:val="28"/>
-                <w:szCs w:val="28"/>
-              </w:rPr>
-              <w:t>53</w:t>
+              <w:t>2861</w:t>
             </w:r>
           </w:p>
         </w:tc>
@@ -11928,14 +11891,7 @@
                 <w:sz w:val="28"/>
                 <w:szCs w:val="28"/>
               </w:rPr>
-              <w:t>1</w:t>
-            </w:r>
-            <w:r>
-              <w:rPr>
-                <w:sz w:val="28"/>
-                <w:szCs w:val="28"/>
-              </w:rPr>
-              <w:t>944</w:t>
+              <w:t>3356</w:t>
             </w:r>
           </w:p>
         </w:tc>
@@ -11955,14 +11911,7 @@
                 <w:sz w:val="28"/>
                 <w:szCs w:val="28"/>
               </w:rPr>
-              <w:t>3</w:t>
-            </w:r>
-            <w:r>
-              <w:rPr>
-                <w:sz w:val="28"/>
-                <w:szCs w:val="28"/>
-              </w:rPr>
-              <w:t>897</w:t>
+              <w:t>6217</w:t>
             </w:r>
           </w:p>
         </w:tc>
@@ -12213,7 +12162,14 @@
                 <w:sz w:val="28"/>
                 <w:szCs w:val="28"/>
               </w:rPr>
-              <w:t>49.4</w:t>
+              <w:t>4</w:t>
+            </w:r>
+            <w:r>
+              <w:rPr>
+                <w:sz w:val="28"/>
+                <w:szCs w:val="28"/>
+              </w:rPr>
+              <w:t>3.4</w:t>
             </w:r>
             <w:r>
               <w:rPr>
@@ -12240,14 +12196,7 @@
                 <w:sz w:val="28"/>
                 <w:szCs w:val="28"/>
               </w:rPr>
-              <w:t>1</w:t>
-            </w:r>
-            <w:r>
-              <w:rPr>
-                <w:sz w:val="28"/>
-                <w:szCs w:val="28"/>
-              </w:rPr>
-              <w:t>926</w:t>
+              <w:t>2699</w:t>
             </w:r>
           </w:p>
         </w:tc>
@@ -12267,14 +12216,7 @@
                 <w:sz w:val="28"/>
                 <w:szCs w:val="28"/>
               </w:rPr>
-              <w:t>1</w:t>
-            </w:r>
-            <w:r>
-              <w:rPr>
-                <w:sz w:val="28"/>
-                <w:szCs w:val="28"/>
-              </w:rPr>
-              <w:t>971</w:t>
+              <w:t>3518</w:t>
             </w:r>
           </w:p>
         </w:tc>
@@ -12294,7 +12236,7 @@
                 <w:sz w:val="28"/>
                 <w:szCs w:val="28"/>
               </w:rPr>
-              <w:t>3897</w:t>
+              <w:t>6217</w:t>
             </w:r>
           </w:p>
         </w:tc>
@@ -12532,7 +12474,7 @@
                 <w:sz w:val="28"/>
                 <w:szCs w:val="28"/>
               </w:rPr>
-              <w:t>62.6</w:t>
+              <w:t>52.7</w:t>
             </w:r>
             <w:r>
               <w:rPr>
@@ -12559,14 +12501,7 @@
                 <w:sz w:val="28"/>
                 <w:szCs w:val="28"/>
               </w:rPr>
-              <w:t>2</w:t>
-            </w:r>
-            <w:r>
-              <w:rPr>
-                <w:sz w:val="28"/>
-                <w:szCs w:val="28"/>
-              </w:rPr>
-              <w:t>439</w:t>
+              <w:t>3279</w:t>
             </w:r>
           </w:p>
         </w:tc>
@@ -12586,14 +12521,7 @@
                 <w:sz w:val="28"/>
                 <w:szCs w:val="28"/>
               </w:rPr>
-              <w:t>1</w:t>
-            </w:r>
-            <w:r>
-              <w:rPr>
-                <w:sz w:val="28"/>
-                <w:szCs w:val="28"/>
-              </w:rPr>
-              <w:t>458</w:t>
+              <w:t>2938</w:t>
             </w:r>
           </w:p>
         </w:tc>
@@ -12613,7 +12541,7 @@
                 <w:sz w:val="28"/>
                 <w:szCs w:val="28"/>
               </w:rPr>
-              <w:t>3897</w:t>
+              <w:t>6217</w:t>
             </w:r>
           </w:p>
         </w:tc>
@@ -12842,7 +12770,35 @@
                 <w:sz w:val="28"/>
                 <w:szCs w:val="28"/>
               </w:rPr>
-              <w:t>52.6%</w:t>
+              <w:t>5</w:t>
+            </w:r>
+            <w:r>
+              <w:rPr>
+                <w:sz w:val="28"/>
+                <w:szCs w:val="28"/>
+              </w:rPr>
+              <w:t>1</w:t>
+            </w:r>
+            <w:r>
+              <w:rPr>
+                <w:sz w:val="28"/>
+                <w:szCs w:val="28"/>
+              </w:rPr>
+              <w:t>.</w:t>
+            </w:r>
+            <w:r>
+              <w:rPr>
+                <w:sz w:val="28"/>
+                <w:szCs w:val="28"/>
+              </w:rPr>
+              <w:t>8</w:t>
+            </w:r>
+            <w:r>
+              <w:rPr>
+                <w:sz w:val="28"/>
+                <w:szCs w:val="28"/>
+              </w:rPr>
+              <w:t>%</w:t>
             </w:r>
           </w:p>
         </w:tc>
@@ -12862,7 +12818,7 @@
                 <w:sz w:val="28"/>
                 <w:szCs w:val="28"/>
               </w:rPr>
-              <w:t>2817</w:t>
+              <w:t>3223</w:t>
             </w:r>
           </w:p>
         </w:tc>
@@ -12882,7 +12838,7 @@
                 <w:sz w:val="28"/>
                 <w:szCs w:val="28"/>
               </w:rPr>
-              <w:t>2542</w:t>
+              <w:t>2994</w:t>
             </w:r>
           </w:p>
         </w:tc>
@@ -12902,7 +12858,7 @@
                 <w:sz w:val="28"/>
                 <w:szCs w:val="28"/>
               </w:rPr>
-              <w:t>5359</w:t>
+              <w:t>6217</w:t>
             </w:r>
           </w:p>
         </w:tc>
@@ -13122,7 +13078,14 @@
                 <w:sz w:val="28"/>
                 <w:szCs w:val="28"/>
               </w:rPr>
-              <w:t>8</w:t>
+              <w:t>78</w:t>
+            </w:r>
+            <w:r>
+              <w:rPr>
+                <w:sz w:val="28"/>
+                <w:szCs w:val="28"/>
+              </w:rPr>
+              <w:t>.</w:t>
             </w:r>
             <w:r>
               <w:rPr>
@@ -13136,20 +13099,6 @@
                 <w:sz w:val="28"/>
                 <w:szCs w:val="28"/>
               </w:rPr>
-              <w:t>.</w:t>
-            </w:r>
-            <w:r>
-              <w:rPr>
-                <w:sz w:val="28"/>
-                <w:szCs w:val="28"/>
-              </w:rPr>
-              <w:t>5</w:t>
-            </w:r>
-            <w:r>
-              <w:rPr>
-                <w:sz w:val="28"/>
-                <w:szCs w:val="28"/>
-              </w:rPr>
               <w:t>%</w:t>
             </w:r>
           </w:p>
@@ -13170,7 +13119,7 @@
                 <w:sz w:val="28"/>
                 <w:szCs w:val="28"/>
               </w:rPr>
-              <w:t>4800</w:t>
+              <w:t>5311</w:t>
             </w:r>
           </w:p>
         </w:tc>
@@ -13190,7 +13139,14 @@
                 <w:sz w:val="28"/>
                 <w:szCs w:val="28"/>
               </w:rPr>
-              <w:t>1166</w:t>
+              <w:t>1</w:t>
+            </w:r>
+            <w:r>
+              <w:rPr>
+                <w:sz w:val="28"/>
+                <w:szCs w:val="28"/>
+              </w:rPr>
+              <w:t>495</w:t>
             </w:r>
           </w:p>
         </w:tc>
@@ -13210,7 +13166,7 @@
                 <w:sz w:val="28"/>
                 <w:szCs w:val="28"/>
               </w:rPr>
-              <w:t>5966</w:t>
+              <w:t>6806</w:t>
             </w:r>
           </w:p>
         </w:tc>
@@ -13218,13 +13174,14 @@
     </w:tbl>
     <w:p>
       <w:pPr>
-        <w:ind w:firstLine="720"/>
         <w:rPr>
           <w:b/>
           <w:sz w:val="48"/>
           <w:szCs w:val="48"/>
         </w:rPr>
       </w:pPr>
+      <w:bookmarkStart w:id="0" w:name="_GoBack"/>
+      <w:bookmarkEnd w:id="0"/>
     </w:p>
     <w:sectPr>
       <w:headerReference w:type="even" r:id="rId8"/>
@@ -14472,7 +14429,7 @@
 </file>
 
 <file path=customXml/itemProps1.xml><?xml version="1.0" encoding="utf-8"?>
-<ds:datastoreItem xmlns:ds="http://schemas.openxmlformats.org/officeDocument/2006/customXml" ds:itemID="{26F63C74-327B-8141-8D62-061B62C68B5D}">
+<ds:datastoreItem xmlns:ds="http://schemas.openxmlformats.org/officeDocument/2006/customXml" ds:itemID="{8B15EDDC-B7BB-104E-9EB8-E50DB9EB4662}">
   <ds:schemaRefs>
     <ds:schemaRef ds:uri="http://schemas.openxmlformats.org/officeDocument/2006/bibliography"/>
   </ds:schemaRefs>

</xml_diff>